<commit_message>
Réalisation travail Exercice 1 tp01
</commit_message>
<xml_diff>
--- a/train/IUT_TD_TP_2015.docx
+++ b/train/IUT_TD_TP_2015.docx
@@ -13,6 +13,7 @@
           <w:docPartUnique/>
         </w:docPartObj>
       </w:sdtPr>
+      <w:sdtEndPr/>
       <w:sdtContent>
         <w:p>
           <w:pPr>
@@ -23,6 +24,7 @@
           <w:r>
             <w:rPr>
               <w:noProof/>
+              <w:lang w:eastAsia="ko-KR"/>
             </w:rPr>
             <mc:AlternateContent>
               <mc:Choice Requires="wpg">
@@ -292,6 +294,7 @@
           <w:r>
             <w:rPr>
               <w:noProof/>
+              <w:lang w:eastAsia="ko-KR"/>
             </w:rPr>
             <mc:AlternateContent>
               <mc:Choice Requires="wps">
@@ -367,6 +370,7 @@
                                   <w:dataBinding w:prefixMappings="xmlns:ns0='http://purl.org/dc/elements/1.1/' xmlns:ns1='http://schemas.openxmlformats.org/package/2006/metadata/core-properties' " w:xpath="/ns1:coreProperties[1]/ns0:creator[1]" w:storeItemID="{6C3C8BC8-F283-45AE-878A-BAB7291924A1}"/>
                                   <w:text/>
                                 </w:sdtPr>
+                                <w:sdtEndPr/>
                                 <w:sdtContent>
                                   <w:p>
                                     <w:pPr>
@@ -413,6 +417,7 @@
                                     <w:dataBinding w:prefixMappings="xmlns:ns0='http://schemas.microsoft.com/office/2006/coverPageProps' " w:xpath="/ns0:CoverPageProperties[1]/ns0:CompanyEmail[1]" w:storeItemID="{55AF091B-3C7A-41E3-B477-F2FDAA23CFDA}"/>
                                     <w:text/>
                                   </w:sdtPr>
+                                  <w:sdtEndPr/>
                                   <w:sdtContent>
                                     <w:r>
                                       <w:rPr>
@@ -561,6 +566,7 @@
           <w:r>
             <w:rPr>
               <w:noProof/>
+              <w:lang w:eastAsia="ko-KR"/>
             </w:rPr>
             <mc:AlternateContent>
               <mc:Choice Requires="wps">
@@ -658,6 +664,7 @@
                                     <w:dataBinding w:prefixMappings="xmlns:ns0='http://purl.org/dc/elements/1.1/' xmlns:ns1='http://schemas.openxmlformats.org/package/2006/metadata/core-properties' " w:xpath="/ns1:coreProperties[1]/ns0:subject[1]" w:storeItemID="{6C3C8BC8-F283-45AE-878A-BAB7291924A1}"/>
                                     <w:text/>
                                   </w:sdtPr>
+                                  <w:sdtEndPr/>
                                   <w:sdtContent>
                                     <w:r>
                                       <w:rPr>
@@ -688,10 +695,10 @@
                                   <w:tblLook w:val="04A0" w:firstRow="1" w:lastRow="0" w:firstColumn="1" w:lastColumn="0" w:noHBand="0" w:noVBand="1"/>
                                 </w:tblPr>
                                 <w:tblGrid>
-                                  <w:gridCol w:w="2281"/>
-                                  <w:gridCol w:w="2437"/>
-                                  <w:gridCol w:w="2872"/>
-                                  <w:gridCol w:w="1898"/>
+                                  <w:gridCol w:w="2182"/>
+                                  <w:gridCol w:w="2319"/>
+                                  <w:gridCol w:w="3163"/>
+                                  <w:gridCol w:w="1824"/>
                                 </w:tblGrid>
                                 <w:tr>
                                   <w:trPr>
@@ -803,6 +810,13 @@
                                           <w:color w:val="404040" w:themeColor="text1" w:themeTint="BF"/>
                                         </w:rPr>
                                       </w:pPr>
+                                      <w:r>
+                                        <w:rPr>
+                                          <w:smallCaps/>
+                                          <w:color w:val="404040" w:themeColor="text1" w:themeTint="BF"/>
+                                        </w:rPr>
+                                        <w:t>Panetto</w:t>
+                                      </w:r>
                                     </w:p>
                                   </w:tc>
                                   <w:tc>
@@ -817,6 +831,13 @@
                                           <w:color w:val="404040" w:themeColor="text1" w:themeTint="BF"/>
                                         </w:rPr>
                                       </w:pPr>
+                                      <w:r>
+                                        <w:rPr>
+                                          <w:smallCaps/>
+                                          <w:color w:val="404040" w:themeColor="text1" w:themeTint="BF"/>
+                                        </w:rPr>
+                                        <w:t>Arthur</w:t>
+                                      </w:r>
                                     </w:p>
                                   </w:tc>
                                   <w:tc>
@@ -831,6 +852,15 @@
                                           <w:color w:val="404040" w:themeColor="text1" w:themeTint="BF"/>
                                         </w:rPr>
                                       </w:pPr>
+                                      <w:hyperlink r:id="rId12" w:history="1">
+                                        <w:r>
+                                          <w:rPr>
+                                            <w:rStyle w:val="Lienhypertexte"/>
+                                            <w:smallCaps/>
+                                          </w:rPr>
+                                          <w:t>panetto.arthur@gmail.com</w:t>
+                                        </w:r>
+                                      </w:hyperlink>
                                     </w:p>
                                   </w:tc>
                                   <w:tc>
@@ -845,6 +875,13 @@
                                           <w:color w:val="404040" w:themeColor="text1" w:themeTint="BF"/>
                                         </w:rPr>
                                       </w:pPr>
+                                      <w:r>
+                                        <w:rPr>
+                                          <w:smallCaps/>
+                                          <w:color w:val="404040" w:themeColor="text1" w:themeTint="BF"/>
+                                        </w:rPr>
+                                        <w:t>3C2</w:t>
+                                      </w:r>
                                     </w:p>
                                   </w:tc>
                                 </w:tr>
@@ -864,6 +901,13 @@
                                           <w:color w:val="404040" w:themeColor="text1" w:themeTint="BF"/>
                                         </w:rPr>
                                       </w:pPr>
+                                      <w:r>
+                                        <w:rPr>
+                                          <w:smallCaps/>
+                                          <w:color w:val="404040" w:themeColor="text1" w:themeTint="BF"/>
+                                        </w:rPr>
+                                        <w:t>Cordier</w:t>
+                                      </w:r>
                                     </w:p>
                                   </w:tc>
                                   <w:tc>
@@ -878,6 +922,13 @@
                                           <w:color w:val="404040" w:themeColor="text1" w:themeTint="BF"/>
                                         </w:rPr>
                                       </w:pPr>
+                                      <w:r>
+                                        <w:rPr>
+                                          <w:smallCaps/>
+                                          <w:color w:val="404040" w:themeColor="text1" w:themeTint="BF"/>
+                                        </w:rPr>
+                                        <w:t>Paul</w:t>
+                                      </w:r>
                                     </w:p>
                                   </w:tc>
                                   <w:tc>
@@ -892,6 +943,15 @@
                                           <w:color w:val="404040" w:themeColor="text1" w:themeTint="BF"/>
                                         </w:rPr>
                                       </w:pPr>
+                                      <w:hyperlink r:id="rId13" w:history="1">
+                                        <w:r>
+                                          <w:rPr>
+                                            <w:rStyle w:val="Lienhypertexte"/>
+                                            <w:smallCaps/>
+                                          </w:rPr>
+                                          <w:t>paul.cordier@u-psud.fr</w:t>
+                                        </w:r>
+                                      </w:hyperlink>
                                     </w:p>
                                   </w:tc>
                                   <w:tc>
@@ -906,6 +966,15 @@
                                           <w:color w:val="404040" w:themeColor="text1" w:themeTint="BF"/>
                                         </w:rPr>
                                       </w:pPr>
+                                      <w:r>
+                                        <w:rPr>
+                                          <w:smallCaps/>
+                                          <w:color w:val="404040" w:themeColor="text1" w:themeTint="BF"/>
+                                        </w:rPr>
+                                        <w:t>3C2</w:t>
+                                      </w:r>
+                                      <w:bookmarkStart w:id="0" w:name="_GoBack"/>
+                                      <w:bookmarkEnd w:id="0"/>
                                     </w:p>
                                   </w:tc>
                                 </w:tr>
@@ -977,7 +1046,11 @@
               </mc:Choice>
               <mc:Fallback>
                 <w:pict>
-                  <v:shape w14:anchorId="7356C6FB" id="Zone de texte 154" o:spid="_x0000_s1027" type="#_x0000_t202" style="position:absolute;margin-left:17.3pt;margin-top:154.95pt;width:8in;height:533.35pt;z-index:251661312;visibility:visible;mso-wrap-style:square;mso-width-percent:941;mso-height-percent:0;mso-wrap-distance-left:9pt;mso-wrap-distance-top:0;mso-wrap-distance-right:9pt;mso-wrap-distance-bottom:0;mso-position-horizontal:absolute;mso-position-horizontal-relative:page;mso-position-vertical:absolute;mso-position-vertical-relative:page;mso-width-percent:941;mso-height-percent:0;mso-width-relative:page;mso-height-relative:page;v-text-anchor:bottom" o:gfxdata="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" filled="f" stroked="f" strokeweight=".5pt">
+                  <v:shapetype w14:anchorId="7356C6FB" id="_x0000_t202" coordsize="21600,21600" o:spt="202" path="m,l,21600r21600,l21600,xe">
+                    <v:stroke joinstyle="miter"/>
+                    <v:path gradientshapeok="t" o:connecttype="rect"/>
+                  </v:shapetype>
+                  <v:shape id="Zone de texte 154" o:spid="_x0000_s1027" type="#_x0000_t202" style="position:absolute;margin-left:17.3pt;margin-top:154.95pt;width:8in;height:533.35pt;z-index:251661312;visibility:visible;mso-wrap-style:square;mso-width-percent:941;mso-height-percent:0;mso-wrap-distance-left:9pt;mso-wrap-distance-top:0;mso-wrap-distance-right:9pt;mso-wrap-distance-bottom:0;mso-position-horizontal:absolute;mso-position-horizontal-relative:page;mso-position-vertical:absolute;mso-position-vertical-relative:page;mso-width-percent:941;mso-height-percent:0;mso-width-relative:page;mso-height-relative:page;v-text-anchor:bottom" o:gfxdata="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" filled="f" stroked="f" strokeweight=".5pt">
                     <v:textbox inset="126pt,0,54pt,0">
                       <w:txbxContent>
                         <w:p>
@@ -1026,6 +1099,7 @@
                               <w:dataBinding w:prefixMappings="xmlns:ns0='http://purl.org/dc/elements/1.1/' xmlns:ns1='http://schemas.openxmlformats.org/package/2006/metadata/core-properties' " w:xpath="/ns1:coreProperties[1]/ns0:subject[1]" w:storeItemID="{6C3C8BC8-F283-45AE-878A-BAB7291924A1}"/>
                               <w:text/>
                             </w:sdtPr>
+                            <w:sdtEndPr/>
                             <w:sdtContent>
                               <w:r>
                                 <w:rPr>
@@ -1056,10 +1130,10 @@
                             <w:tblLook w:val="04A0" w:firstRow="1" w:lastRow="0" w:firstColumn="1" w:lastColumn="0" w:noHBand="0" w:noVBand="1"/>
                           </w:tblPr>
                           <w:tblGrid>
-                            <w:gridCol w:w="2281"/>
-                            <w:gridCol w:w="2437"/>
-                            <w:gridCol w:w="2872"/>
-                            <w:gridCol w:w="1898"/>
+                            <w:gridCol w:w="2182"/>
+                            <w:gridCol w:w="2319"/>
+                            <w:gridCol w:w="3163"/>
+                            <w:gridCol w:w="1824"/>
                           </w:tblGrid>
                           <w:tr>
                             <w:trPr>
@@ -1171,6 +1245,13 @@
                                     <w:color w:val="404040" w:themeColor="text1" w:themeTint="BF"/>
                                   </w:rPr>
                                 </w:pPr>
+                                <w:r>
+                                  <w:rPr>
+                                    <w:smallCaps/>
+                                    <w:color w:val="404040" w:themeColor="text1" w:themeTint="BF"/>
+                                  </w:rPr>
+                                  <w:t>Panetto</w:t>
+                                </w:r>
                               </w:p>
                             </w:tc>
                             <w:tc>
@@ -1185,6 +1266,13 @@
                                     <w:color w:val="404040" w:themeColor="text1" w:themeTint="BF"/>
                                   </w:rPr>
                                 </w:pPr>
+                                <w:r>
+                                  <w:rPr>
+                                    <w:smallCaps/>
+                                    <w:color w:val="404040" w:themeColor="text1" w:themeTint="BF"/>
+                                  </w:rPr>
+                                  <w:t>Arthur</w:t>
+                                </w:r>
                               </w:p>
                             </w:tc>
                             <w:tc>
@@ -1199,6 +1287,15 @@
                                     <w:color w:val="404040" w:themeColor="text1" w:themeTint="BF"/>
                                   </w:rPr>
                                 </w:pPr>
+                                <w:hyperlink r:id="rId14" w:history="1">
+                                  <w:r>
+                                    <w:rPr>
+                                      <w:rStyle w:val="Lienhypertexte"/>
+                                      <w:smallCaps/>
+                                    </w:rPr>
+                                    <w:t>panetto.arthur@gmail.com</w:t>
+                                  </w:r>
+                                </w:hyperlink>
                               </w:p>
                             </w:tc>
                             <w:tc>
@@ -1213,6 +1310,13 @@
                                     <w:color w:val="404040" w:themeColor="text1" w:themeTint="BF"/>
                                   </w:rPr>
                                 </w:pPr>
+                                <w:r>
+                                  <w:rPr>
+                                    <w:smallCaps/>
+                                    <w:color w:val="404040" w:themeColor="text1" w:themeTint="BF"/>
+                                  </w:rPr>
+                                  <w:t>3C2</w:t>
+                                </w:r>
                               </w:p>
                             </w:tc>
                           </w:tr>
@@ -1232,6 +1336,13 @@
                                     <w:color w:val="404040" w:themeColor="text1" w:themeTint="BF"/>
                                   </w:rPr>
                                 </w:pPr>
+                                <w:r>
+                                  <w:rPr>
+                                    <w:smallCaps/>
+                                    <w:color w:val="404040" w:themeColor="text1" w:themeTint="BF"/>
+                                  </w:rPr>
+                                  <w:t>Cordier</w:t>
+                                </w:r>
                               </w:p>
                             </w:tc>
                             <w:tc>
@@ -1246,6 +1357,13 @@
                                     <w:color w:val="404040" w:themeColor="text1" w:themeTint="BF"/>
                                   </w:rPr>
                                 </w:pPr>
+                                <w:r>
+                                  <w:rPr>
+                                    <w:smallCaps/>
+                                    <w:color w:val="404040" w:themeColor="text1" w:themeTint="BF"/>
+                                  </w:rPr>
+                                  <w:t>Paul</w:t>
+                                </w:r>
                               </w:p>
                             </w:tc>
                             <w:tc>
@@ -1260,6 +1378,15 @@
                                     <w:color w:val="404040" w:themeColor="text1" w:themeTint="BF"/>
                                   </w:rPr>
                                 </w:pPr>
+                                <w:hyperlink r:id="rId15" w:history="1">
+                                  <w:r>
+                                    <w:rPr>
+                                      <w:rStyle w:val="Lienhypertexte"/>
+                                      <w:smallCaps/>
+                                    </w:rPr>
+                                    <w:t>paul.cordier@u-psud.fr</w:t>
+                                  </w:r>
+                                </w:hyperlink>
                               </w:p>
                             </w:tc>
                             <w:tc>
@@ -1274,6 +1401,15 @@
                                     <w:color w:val="404040" w:themeColor="text1" w:themeTint="BF"/>
                                   </w:rPr>
                                 </w:pPr>
+                                <w:r>
+                                  <w:rPr>
+                                    <w:smallCaps/>
+                                    <w:color w:val="404040" w:themeColor="text1" w:themeTint="BF"/>
+                                  </w:rPr>
+                                  <w:t>3C2</w:t>
+                                </w:r>
+                                <w:bookmarkStart w:id="1" w:name="_GoBack"/>
+                                <w:bookmarkEnd w:id="1"/>
                               </w:p>
                             </w:tc>
                           </w:tr>
@@ -5780,12 +5916,12 @@
       <w:pPr>
         <w:pStyle w:val="Titre1"/>
       </w:pPr>
-      <w:bookmarkStart w:id="0" w:name="_Toc430965353"/>
+      <w:bookmarkStart w:id="2" w:name="_Toc430965353"/>
       <w:r>
         <w:lastRenderedPageBreak/>
         <w:t>Evaluation</w:t>
       </w:r>
-      <w:bookmarkEnd w:id="0"/>
+      <w:bookmarkEnd w:id="2"/>
     </w:p>
     <w:p/>
     <w:tbl>
@@ -5824,17 +5960,8 @@
                 <w:smallCaps/>
                 <w:color w:val="404040" w:themeColor="text1" w:themeTint="BF"/>
               </w:rPr>
-              <w:t>td /</w:t>
+              <w:t>td /tp</w:t>
             </w:r>
-            <w:proofErr w:type="spellStart"/>
-            <w:r>
-              <w:rPr>
-                <w:smallCaps/>
-                <w:color w:val="404040" w:themeColor="text1" w:themeTint="BF"/>
-              </w:rPr>
-              <w:t>tp</w:t>
-            </w:r>
-            <w:proofErr w:type="spellEnd"/>
           </w:p>
         </w:tc>
         <w:tc>
@@ -5903,17 +6030,8 @@
                 <w:smallCaps/>
                 <w:color w:val="404040" w:themeColor="text1" w:themeTint="BF"/>
               </w:rPr>
-              <w:t xml:space="preserve">0 - </w:t>
+              <w:t>0 - Github</w:t>
             </w:r>
-            <w:proofErr w:type="spellStart"/>
-            <w:r>
-              <w:rPr>
-                <w:smallCaps/>
-                <w:color w:val="404040" w:themeColor="text1" w:themeTint="BF"/>
-              </w:rPr>
-              <w:t>Github</w:t>
-            </w:r>
-            <w:proofErr w:type="spellEnd"/>
           </w:p>
         </w:tc>
         <w:tc>
@@ -6332,8 +6450,9 @@
           <w:noProof/>
         </w:rPr>
       </w:pPr>
-      <w:bookmarkStart w:id="1" w:name="_Toc430965354"/>
-      <w:r>
+      <w:bookmarkStart w:id="3" w:name="_Toc430965354"/>
+      <w:r>
+        <w:lastRenderedPageBreak/>
         <w:t>Organisation</w:t>
       </w:r>
       <w:r>
@@ -6351,7 +6470,7 @@
         </w:rPr>
         <w:t>/TP</w:t>
       </w:r>
-      <w:bookmarkEnd w:id="1"/>
+      <w:bookmarkEnd w:id="3"/>
     </w:p>
     <w:p>
       <w:pPr>
@@ -6362,11 +6481,11 @@
       <w:pPr>
         <w:pStyle w:val="Titre2"/>
       </w:pPr>
-      <w:bookmarkStart w:id="2" w:name="_Toc430965355"/>
+      <w:bookmarkStart w:id="4" w:name="_Toc430965355"/>
       <w:r>
         <w:t>Avant de commencer …</w:t>
       </w:r>
-      <w:bookmarkEnd w:id="2"/>
+      <w:bookmarkEnd w:id="4"/>
     </w:p>
     <w:p/>
     <w:p>
@@ -6414,14 +6533,12 @@
       <w:r>
         <w:t xml:space="preserve"> de créer un compte </w:t>
       </w:r>
-      <w:proofErr w:type="spellStart"/>
       <w:r>
         <w:rPr>
           <w:b/>
         </w:rPr>
         <w:t>GitHub</w:t>
       </w:r>
-      <w:proofErr w:type="spellEnd"/>
       <w:r>
         <w:t xml:space="preserve"> (</w:t>
       </w:r>
@@ -6478,14 +6595,12 @@
       <w:r>
         <w:t xml:space="preserve">La documentation de </w:t>
       </w:r>
-      <w:proofErr w:type="spellStart"/>
       <w:r>
         <w:rPr>
           <w:b/>
         </w:rPr>
         <w:t>GitHub</w:t>
       </w:r>
-      <w:proofErr w:type="spellEnd"/>
       <w:r>
         <w:t xml:space="preserve"> est disponible sur </w:t>
       </w:r>
@@ -6545,14 +6660,12 @@
       <w:r>
         <w:t xml:space="preserve"> et </w:t>
       </w:r>
-      <w:proofErr w:type="spellStart"/>
       <w:r>
         <w:rPr>
           <w:i/>
         </w:rPr>
         <w:t>versionné</w:t>
       </w:r>
-      <w:proofErr w:type="spellEnd"/>
       <w:r>
         <w:t xml:space="preserve"> au même titre que vos travaux.</w:t>
       </w:r>
@@ -6571,7 +6684,6 @@
       <w:r>
         <w:t>La hiérarchie de dossiers (</w:t>
       </w:r>
-      <w:proofErr w:type="spellStart"/>
       <w:r>
         <w:rPr>
           <w:i/>
@@ -6584,7 +6696,6 @@
         </w:rPr>
         <w:t>es</w:t>
       </w:r>
-      <w:proofErr w:type="spellEnd"/>
       <w:r>
         <w:t>) devra être la suivante</w:t>
       </w:r>
@@ -6597,14 +6708,12 @@
       <w:r>
         <w:t xml:space="preserve"> cette hiérarchie, il suffira de </w:t>
       </w:r>
-      <w:proofErr w:type="spellStart"/>
       <w:r>
         <w:rPr>
           <w:i/>
         </w:rPr>
         <w:t>versionner</w:t>
       </w:r>
-      <w:proofErr w:type="spellEnd"/>
       <w:r>
         <w:rPr>
           <w:i/>
@@ -6629,6 +6738,7 @@
       <w:r>
         <w:rPr>
           <w:noProof/>
+          <w:lang w:eastAsia="ko-KR"/>
         </w:rPr>
         <w:drawing>
           <wp:inline distT="0" distB="0" distL="0" distR="0" wp14:anchorId="2DAFB49E" wp14:editId="48B0CEFD">
@@ -6638,7 +6748,7 @@
             <wp:cNvGraphicFramePr/>
             <a:graphic xmlns:a="http://schemas.openxmlformats.org/drawingml/2006/main">
               <a:graphicData uri="http://schemas.openxmlformats.org/drawingml/2006/diagram">
-                <dgm:relIds xmlns:dgm="http://schemas.openxmlformats.org/drawingml/2006/diagram" xmlns:r="http://schemas.openxmlformats.org/officeDocument/2006/relationships" r:dm="rId12" r:lo="rId13" r:qs="rId14" r:cs="rId15"/>
+                <dgm:relIds xmlns:dgm="http://schemas.openxmlformats.org/drawingml/2006/diagram" xmlns:r="http://schemas.openxmlformats.org/officeDocument/2006/relationships" r:dm="rId16" r:lo="rId17" r:qs="rId18" r:cs="rId19"/>
               </a:graphicData>
             </a:graphic>
           </wp:inline>
@@ -6657,6 +6767,7 @@
       <w:r>
         <w:rPr>
           <w:noProof/>
+          <w:lang w:eastAsia="ko-KR"/>
         </w:rPr>
         <mc:AlternateContent>
           <mc:Choice Requires="wps">
@@ -6742,6 +6853,7 @@
       <w:r>
         <w:rPr>
           <w:noProof/>
+          <w:lang w:eastAsia="ko-KR"/>
         </w:rPr>
         <mc:AlternateContent>
           <mc:Choice Requires="wps">
@@ -6810,7 +6922,6 @@
           </mc:Fallback>
         </mc:AlternateContent>
       </w:r>
-      <w:proofErr w:type="spellStart"/>
       <w:r>
         <w:rPr>
           <w:b/>
@@ -6818,31 +6929,22 @@
           <w:sz w:val="24"/>
           <w:szCs w:val="24"/>
         </w:rPr>
-        <w:t>Workspace</w:t>
-      </w:r>
-      <w:proofErr w:type="spellEnd"/>
-      <w:r>
+        <w:t>Workspace Eclipse</w:t>
+      </w:r>
+    </w:p>
+    <w:p>
+      <w:pPr>
         <w:rPr>
           <w:b/>
           <w:i/>
           <w:sz w:val="24"/>
           <w:szCs w:val="24"/>
         </w:rPr>
-        <w:t xml:space="preserve"> Eclipse</w:t>
-      </w:r>
-    </w:p>
-    <w:p>
-      <w:pPr>
-        <w:rPr>
-          <w:b/>
-          <w:i/>
-          <w:sz w:val="24"/>
-          <w:szCs w:val="24"/>
-        </w:rPr>
       </w:pPr>
       <w:r>
         <w:rPr>
           <w:noProof/>
+          <w:lang w:eastAsia="ko-KR"/>
         </w:rPr>
         <mc:AlternateContent>
           <mc:Choice Requires="wps">
@@ -6953,11 +7055,11 @@
       <w:pPr>
         <w:pStyle w:val="Titre2"/>
       </w:pPr>
-      <w:bookmarkStart w:id="3" w:name="_Toc430965356"/>
+      <w:bookmarkStart w:id="5" w:name="_Toc430965356"/>
       <w:r>
         <w:t>A propos des TD/TP</w:t>
       </w:r>
-      <w:bookmarkEnd w:id="3"/>
+      <w:bookmarkEnd w:id="5"/>
     </w:p>
     <w:p/>
     <w:p>
@@ -6981,7 +7083,6 @@
       <w:r>
         <w:t xml:space="preserve"> en </w:t>
       </w:r>
-      <w:proofErr w:type="spellStart"/>
       <w:r>
         <w:rPr>
           <w:b/>
@@ -6989,7 +7090,6 @@
         </w:rPr>
         <w:t>JavaDoc</w:t>
       </w:r>
-      <w:proofErr w:type="spellEnd"/>
       <w:r>
         <w:t xml:space="preserve"> et </w:t>
       </w:r>
@@ -7135,7 +7235,6 @@
       <w:r>
         <w:t xml:space="preserve">Tous les TP sont basés sur le même code : chaque TP est donc une amélioration du TP précédent. Sur votre compte </w:t>
       </w:r>
-      <w:proofErr w:type="spellStart"/>
       <w:r>
         <w:rPr>
           <w:b/>
@@ -7143,7 +7242,6 @@
         </w:rPr>
         <w:t>GitHub</w:t>
       </w:r>
-      <w:proofErr w:type="spellEnd"/>
       <w:r>
         <w:t>, il sera inutile de faire un dossier par TP, vous compléterez l’existant</w:t>
       </w:r>
@@ -7190,11 +7288,12 @@
           <w:noProof/>
         </w:rPr>
       </w:pPr>
-      <w:bookmarkStart w:id="4" w:name="_Toc430965357"/>
+      <w:bookmarkStart w:id="6" w:name="_Toc430965357"/>
       <w:r>
         <w:rPr>
           <w:noProof/>
         </w:rPr>
+        <w:lastRenderedPageBreak/>
         <w:t xml:space="preserve">TD/TP 1 – </w:t>
       </w:r>
       <w:r>
@@ -7203,25 +7302,25 @@
         </w:rPr>
         <w:t>Rappels</w:t>
       </w:r>
-      <w:bookmarkEnd w:id="4"/>
+      <w:bookmarkEnd w:id="6"/>
     </w:p>
     <w:p/>
     <w:p>
       <w:pPr>
         <w:pStyle w:val="Titre2"/>
       </w:pPr>
-      <w:bookmarkStart w:id="5" w:name="_Toc430965358"/>
+      <w:bookmarkStart w:id="7" w:name="_Toc430965358"/>
       <w:r>
         <w:t>Exercices</w:t>
       </w:r>
-      <w:bookmarkEnd w:id="5"/>
+      <w:bookmarkEnd w:id="7"/>
     </w:p>
     <w:p/>
     <w:p>
       <w:pPr>
         <w:pStyle w:val="Titre3"/>
       </w:pPr>
-      <w:bookmarkStart w:id="6" w:name="_Toc430965359"/>
+      <w:bookmarkStart w:id="8" w:name="_Toc430965359"/>
       <w:r>
         <w:t xml:space="preserve">Exercice 1 : </w:t>
       </w:r>
@@ -7231,7 +7330,7 @@
       <w:r>
         <w:t xml:space="preserve"> &amp; Héritage</w:t>
       </w:r>
-      <w:bookmarkEnd w:id="6"/>
+      <w:bookmarkEnd w:id="8"/>
     </w:p>
     <w:p>
       <w:r>
@@ -7252,7 +7351,6 @@
       <w:r>
         <w:t xml:space="preserve"> </w:t>
       </w:r>
-      <w:proofErr w:type="spellStart"/>
       <w:r>
         <w:rPr>
           <w:b/>
@@ -7260,7 +7358,6 @@
         </w:rPr>
         <w:t>edu.iut.app</w:t>
       </w:r>
-      <w:proofErr w:type="spellEnd"/>
       <w:r>
         <w:rPr>
           <w:b/>
@@ -7274,7 +7371,6 @@
       <w:r>
         <w:t xml:space="preserve"> </w:t>
       </w:r>
-      <w:proofErr w:type="spellStart"/>
       <w:r>
         <w:rPr>
           <w:b/>
@@ -7289,7 +7385,6 @@
         </w:rPr>
         <w:t>gui.listeners</w:t>
       </w:r>
-      <w:proofErr w:type="spellEnd"/>
     </w:p>
     <w:p>
       <w:pPr>
@@ -7314,7 +7409,6 @@
       <w:r>
         <w:t xml:space="preserve">interface </w:t>
       </w:r>
-      <w:proofErr w:type="spellStart"/>
       <w:r>
         <w:rPr>
           <w:b/>
@@ -7322,66 +7416,22 @@
         </w:rPr>
         <w:t>IApplicationLogListener</w:t>
       </w:r>
-      <w:proofErr w:type="spellEnd"/>
       <w:r>
         <w:t xml:space="preserve"> ayant une méthode </w:t>
       </w:r>
-      <w:proofErr w:type="spellStart"/>
       <w:r>
         <w:rPr>
           <w:b/>
           <w:i/>
         </w:rPr>
-        <w:t>void</w:t>
-      </w:r>
-      <w:proofErr w:type="spellEnd"/>
+        <w:t>void newMessage(</w:t>
+      </w:r>
       <w:r>
         <w:rPr>
           <w:b/>
           <w:i/>
         </w:rPr>
-        <w:t xml:space="preserve"> </w:t>
-      </w:r>
-      <w:proofErr w:type="spellStart"/>
-      <w:proofErr w:type="gramStart"/>
-      <w:r>
-        <w:rPr>
-          <w:b/>
-          <w:i/>
-        </w:rPr>
-        <w:t>newMessage</w:t>
-      </w:r>
-      <w:proofErr w:type="spellEnd"/>
-      <w:r>
-        <w:rPr>
-          <w:b/>
-          <w:i/>
-        </w:rPr>
-        <w:t>(</w:t>
-      </w:r>
-      <w:proofErr w:type="gramEnd"/>
-      <w:r>
-        <w:rPr>
-          <w:b/>
-          <w:i/>
-        </w:rPr>
-        <w:t xml:space="preserve">String </w:t>
-      </w:r>
-      <w:proofErr w:type="spellStart"/>
-      <w:r>
-        <w:rPr>
-          <w:b/>
-          <w:i/>
-        </w:rPr>
-        <w:t>level</w:t>
-      </w:r>
-      <w:proofErr w:type="spellEnd"/>
-      <w:r>
-        <w:rPr>
-          <w:b/>
-          <w:i/>
-        </w:rPr>
-        <w:t xml:space="preserve">, </w:t>
+        <w:t xml:space="preserve">String level, </w:t>
       </w:r>
       <w:r>
         <w:rPr>
@@ -7405,7 +7455,6 @@
       <w:r>
         <w:t xml:space="preserve"> une interface </w:t>
       </w:r>
-      <w:proofErr w:type="spellStart"/>
       <w:r>
         <w:rPr>
           <w:b/>
@@ -7413,7 +7462,6 @@
         </w:rPr>
         <w:t>IApplicationLog</w:t>
       </w:r>
-      <w:proofErr w:type="spellEnd"/>
       <w:r>
         <w:t xml:space="preserve"> ayant </w:t>
       </w:r>
@@ -7436,46 +7484,12 @@
           <w:i/>
         </w:rPr>
       </w:pPr>
-      <w:proofErr w:type="spellStart"/>
       <w:r>
         <w:rPr>
           <w:b/>
           <w:i/>
         </w:rPr>
-        <w:t>void</w:t>
-      </w:r>
-      <w:proofErr w:type="spellEnd"/>
-      <w:r>
-        <w:rPr>
-          <w:b/>
-          <w:i/>
-        </w:rPr>
-        <w:t xml:space="preserve"> </w:t>
-      </w:r>
-      <w:proofErr w:type="spellStart"/>
-      <w:proofErr w:type="gramStart"/>
-      <w:r>
-        <w:rPr>
-          <w:b/>
-          <w:i/>
-        </w:rPr>
-        <w:t>setMessage</w:t>
-      </w:r>
-      <w:proofErr w:type="spellEnd"/>
-      <w:r>
-        <w:rPr>
-          <w:b/>
-          <w:i/>
-        </w:rPr>
-        <w:t>(</w:t>
-      </w:r>
-      <w:proofErr w:type="gramEnd"/>
-      <w:r>
-        <w:rPr>
-          <w:b/>
-          <w:i/>
-        </w:rPr>
-        <w:t>String message)</w:t>
+        <w:t>void setMessage(String message)</w:t>
       </w:r>
     </w:p>
     <w:p>
@@ -7491,26 +7505,8 @@
           <w:b/>
           <w:i/>
         </w:rPr>
-        <w:t xml:space="preserve">String </w:t>
-      </w:r>
-      <w:proofErr w:type="spellStart"/>
-      <w:proofErr w:type="gramStart"/>
-      <w:r>
-        <w:rPr>
-          <w:b/>
-          <w:i/>
-        </w:rPr>
-        <w:t>getMessage</w:t>
-      </w:r>
-      <w:proofErr w:type="spellEnd"/>
-      <w:r>
-        <w:rPr>
-          <w:b/>
-          <w:i/>
-        </w:rPr>
-        <w:t>()</w:t>
-      </w:r>
-      <w:proofErr w:type="gramEnd"/>
+        <w:t>String getMessage()</w:t>
+      </w:r>
     </w:p>
     <w:p>
       <w:pPr>
@@ -7520,71 +7516,12 @@
           <w:numId w:val="11"/>
         </w:numPr>
       </w:pPr>
-      <w:proofErr w:type="spellStart"/>
       <w:r>
         <w:rPr>
           <w:b/>
           <w:i/>
         </w:rPr>
-        <w:t>void</w:t>
-      </w:r>
-      <w:proofErr w:type="spellEnd"/>
-      <w:r>
-        <w:rPr>
-          <w:b/>
-          <w:i/>
-        </w:rPr>
-        <w:t xml:space="preserve"> </w:t>
-      </w:r>
-      <w:proofErr w:type="spellStart"/>
-      <w:proofErr w:type="gramStart"/>
-      <w:r>
-        <w:rPr>
-          <w:b/>
-          <w:i/>
-        </w:rPr>
-        <w:t>addListener</w:t>
-      </w:r>
-      <w:proofErr w:type="spellEnd"/>
-      <w:r>
-        <w:rPr>
-          <w:b/>
-          <w:i/>
-        </w:rPr>
-        <w:t>(</w:t>
-      </w:r>
-      <w:proofErr w:type="spellStart"/>
-      <w:proofErr w:type="gramEnd"/>
-      <w:r>
-        <w:rPr>
-          <w:b/>
-          <w:i/>
-        </w:rPr>
-        <w:t>IApplicationLogListener</w:t>
-      </w:r>
-      <w:proofErr w:type="spellEnd"/>
-      <w:r>
-        <w:rPr>
-          <w:b/>
-          <w:i/>
-        </w:rPr>
-        <w:t xml:space="preserve"> </w:t>
-      </w:r>
-      <w:proofErr w:type="spellStart"/>
-      <w:r>
-        <w:rPr>
-          <w:b/>
-          <w:i/>
-        </w:rPr>
-        <w:t>listener</w:t>
-      </w:r>
-      <w:proofErr w:type="spellEnd"/>
-      <w:r>
-        <w:rPr>
-          <w:b/>
-          <w:i/>
-        </w:rPr>
-        <w:t>)</w:t>
+        <w:t>void addListener(IApplicationLogListener listener)</w:t>
       </w:r>
     </w:p>
     <w:p>
@@ -7595,46 +7532,12 @@
           <w:numId w:val="11"/>
         </w:numPr>
       </w:pPr>
-      <w:proofErr w:type="spellStart"/>
-      <w:proofErr w:type="gramStart"/>
       <w:r>
         <w:rPr>
           <w:b/>
           <w:i/>
         </w:rPr>
-        <w:t>IApplicationLogListener</w:t>
-      </w:r>
-      <w:proofErr w:type="spellEnd"/>
-      <w:r>
-        <w:rPr>
-          <w:b/>
-          <w:i/>
-        </w:rPr>
-        <w:t>[</w:t>
-      </w:r>
-      <w:proofErr w:type="gramEnd"/>
-      <w:r>
-        <w:rPr>
-          <w:b/>
-          <w:i/>
-        </w:rPr>
-        <w:t xml:space="preserve">] </w:t>
-      </w:r>
-      <w:proofErr w:type="spellStart"/>
-      <w:r>
-        <w:rPr>
-          <w:b/>
-          <w:i/>
-        </w:rPr>
-        <w:t>getpplicationLogListeners</w:t>
-      </w:r>
-      <w:proofErr w:type="spellEnd"/>
-      <w:r>
-        <w:rPr>
-          <w:b/>
-          <w:i/>
-        </w:rPr>
-        <w:t>() </w:t>
+        <w:t>IApplicationLogListener[] getpplicationLogListeners() </w:t>
       </w:r>
     </w:p>
     <w:p>
@@ -7663,7 +7566,6 @@
       <w:r>
         <w:t xml:space="preserve"> classe </w:t>
       </w:r>
-      <w:proofErr w:type="spellStart"/>
       <w:r>
         <w:rPr>
           <w:b/>
@@ -7678,11 +7580,9 @@
         </w:rPr>
         <w:t>ApplicationLog</w:t>
       </w:r>
-      <w:proofErr w:type="spellEnd"/>
       <w:r>
         <w:t xml:space="preserve"> implémentant l’interface </w:t>
       </w:r>
-      <w:proofErr w:type="spellStart"/>
       <w:r>
         <w:rPr>
           <w:b/>
@@ -7690,7 +7590,6 @@
         </w:rPr>
         <w:t>IApplicationLog</w:t>
       </w:r>
-      <w:proofErr w:type="spellEnd"/>
     </w:p>
     <w:p>
       <w:pPr>
@@ -7703,7 +7602,6 @@
       <w:r>
         <w:t xml:space="preserve">La méthode </w:t>
       </w:r>
-      <w:proofErr w:type="spellStart"/>
       <w:r>
         <w:rPr>
           <w:b/>
@@ -7711,7 +7609,6 @@
         </w:rPr>
         <w:t>setMessage</w:t>
       </w:r>
-      <w:proofErr w:type="spellEnd"/>
       <w:r>
         <w:t xml:space="preserve"> sera abstraite</w:t>
       </w:r>
@@ -7727,7 +7624,6 @@
       <w:r>
         <w:t xml:space="preserve">Cette classe devra contenir un tableau de </w:t>
       </w:r>
-      <w:proofErr w:type="spellStart"/>
       <w:r>
         <w:rPr>
           <w:b/>
@@ -7735,7 +7631,6 @@
         </w:rPr>
         <w:t>IApplicationLogListener</w:t>
       </w:r>
-      <w:proofErr w:type="spellEnd"/>
       <w:r>
         <w:rPr>
           <w:b/>
@@ -7770,77 +7665,36 @@
       <w:r>
         <w:t xml:space="preserve"> </w:t>
       </w:r>
-      <w:proofErr w:type="spellStart"/>
       <w:r>
         <w:rPr>
           <w:b/>
           <w:i/>
         </w:rPr>
-        <w:t>ApplicationErrorLog</w:t>
-      </w:r>
-      <w:proofErr w:type="spellEnd"/>
+        <w:t>ApplicationErrorLog, ApplicationWarningsLog, ApplicationInfoLog</w:t>
+      </w:r>
+      <w:r>
+        <w:t xml:space="preserve"> </w:t>
+      </w:r>
+      <w:r>
+        <w:t xml:space="preserve">dérivant de </w:t>
+      </w:r>
+      <w:r>
+        <w:t xml:space="preserve"> </w:t>
+      </w:r>
       <w:r>
         <w:rPr>
           <w:b/>
           <w:i/>
         </w:rPr>
-        <w:t xml:space="preserve">, </w:t>
-      </w:r>
-      <w:proofErr w:type="spellStart"/>
+        <w:t>Abstract</w:t>
+      </w:r>
       <w:r>
         <w:rPr>
           <w:b/>
           <w:i/>
         </w:rPr>
-        <w:t>ApplicationWarningsLog</w:t>
-      </w:r>
-      <w:proofErr w:type="spellEnd"/>
-      <w:r>
-        <w:rPr>
-          <w:b/>
-          <w:i/>
-        </w:rPr>
-        <w:t xml:space="preserve">, </w:t>
-      </w:r>
-      <w:proofErr w:type="spellStart"/>
-      <w:r>
-        <w:rPr>
-          <w:b/>
-          <w:i/>
-        </w:rPr>
-        <w:t>ApplicationInfoLog</w:t>
-      </w:r>
-      <w:proofErr w:type="spellEnd"/>
-      <w:r>
-        <w:t xml:space="preserve"> </w:t>
-      </w:r>
-      <w:r>
-        <w:t xml:space="preserve">dérivant </w:t>
-      </w:r>
-      <w:proofErr w:type="gramStart"/>
-      <w:r>
-        <w:t xml:space="preserve">de </w:t>
-      </w:r>
-      <w:r>
-        <w:t xml:space="preserve"> </w:t>
-      </w:r>
-      <w:proofErr w:type="spellStart"/>
-      <w:r>
-        <w:rPr>
-          <w:b/>
-          <w:i/>
-        </w:rPr>
-        <w:t>Abstract</w:t>
-      </w:r>
-      <w:r>
-        <w:rPr>
-          <w:b/>
-          <w:i/>
-        </w:rPr>
         <w:t>ApplicationLog</w:t>
       </w:r>
-      <w:proofErr w:type="spellEnd"/>
-      <w:proofErr w:type="gramEnd"/>
       <w:r>
         <w:rPr>
           <w:b/>
@@ -7858,13 +7712,8 @@
         </w:numPr>
       </w:pPr>
       <w:r>
-        <w:t xml:space="preserve">Ces classes devront contenir un tableau </w:t>
-      </w:r>
-      <w:proofErr w:type="gramStart"/>
-      <w:r>
-        <w:t xml:space="preserve">de </w:t>
-      </w:r>
-      <w:proofErr w:type="spellStart"/>
+        <w:t xml:space="preserve">Ces classes devront contenir un tableau de </w:t>
+      </w:r>
       <w:r>
         <w:rPr>
           <w:b/>
@@ -7872,8 +7721,6 @@
         </w:rPr>
         <w:t>IApplicationLogListener</w:t>
       </w:r>
-      <w:proofErr w:type="spellEnd"/>
-      <w:proofErr w:type="gramEnd"/>
       <w:r>
         <w:rPr>
           <w:b/>
@@ -7896,7 +7743,6 @@
       <w:r>
         <w:t xml:space="preserve">La méthode </w:t>
       </w:r>
-      <w:proofErr w:type="spellStart"/>
       <w:r>
         <w:rPr>
           <w:b/>
@@ -7904,11 +7750,9 @@
         </w:rPr>
         <w:t>setMessage</w:t>
       </w:r>
-      <w:proofErr w:type="spellEnd"/>
       <w:r>
         <w:t xml:space="preserve"> doit appeler la méthode </w:t>
       </w:r>
-      <w:proofErr w:type="spellStart"/>
       <w:r>
         <w:rPr>
           <w:b/>
@@ -7916,15 +7760,9 @@
         </w:rPr>
         <w:t>newMessage</w:t>
       </w:r>
-      <w:proofErr w:type="spellEnd"/>
-      <w:r>
-        <w:t xml:space="preserve"> de chaque élément du tableau </w:t>
-      </w:r>
-      <w:proofErr w:type="gramStart"/>
-      <w:r>
-        <w:t xml:space="preserve">de </w:t>
-      </w:r>
-      <w:proofErr w:type="spellStart"/>
+      <w:r>
+        <w:t xml:space="preserve"> de chaque élément du tableau de </w:t>
+      </w:r>
       <w:r>
         <w:rPr>
           <w:b/>
@@ -7932,8 +7770,6 @@
         </w:rPr>
         <w:t>IApplicationLogListener</w:t>
       </w:r>
-      <w:proofErr w:type="spellEnd"/>
-      <w:proofErr w:type="gramEnd"/>
       <w:r>
         <w:t xml:space="preserve"> et </w:t>
       </w:r>
@@ -7964,7 +7800,6 @@
       <w:r>
         <w:t xml:space="preserve"> boîte de dialogue abstraite </w:t>
       </w:r>
-      <w:proofErr w:type="spellStart"/>
       <w:r>
         <w:rPr>
           <w:b/>
@@ -7972,14 +7807,12 @@
         </w:rPr>
         <w:t>AbstractApplicationMessageDialog</w:t>
       </w:r>
-      <w:proofErr w:type="spellEnd"/>
       <w:r>
         <w:t xml:space="preserve"> </w:t>
       </w:r>
       <w:r>
         <w:t xml:space="preserve">implémentant l’interface </w:t>
       </w:r>
-      <w:proofErr w:type="spellStart"/>
       <w:r>
         <w:rPr>
           <w:b/>
@@ -7987,7 +7820,6 @@
         </w:rPr>
         <w:t>IApplicationLogListener</w:t>
       </w:r>
-      <w:proofErr w:type="spellEnd"/>
     </w:p>
     <w:p>
       <w:pPr>
@@ -8000,46 +7832,12 @@
       <w:r>
         <w:t xml:space="preserve">ajouter une méthode abstraite </w:t>
       </w:r>
-      <w:proofErr w:type="spellStart"/>
       <w:r>
         <w:rPr>
           <w:b/>
           <w:i/>
         </w:rPr>
-        <w:t>void</w:t>
-      </w:r>
-      <w:proofErr w:type="spellEnd"/>
-      <w:r>
-        <w:rPr>
-          <w:b/>
-          <w:i/>
-        </w:rPr>
-        <w:t xml:space="preserve"> </w:t>
-      </w:r>
-      <w:proofErr w:type="spellStart"/>
-      <w:proofErr w:type="gramStart"/>
-      <w:r>
-        <w:rPr>
-          <w:b/>
-          <w:i/>
-        </w:rPr>
-        <w:t>showMessage</w:t>
-      </w:r>
-      <w:proofErr w:type="spellEnd"/>
-      <w:r>
-        <w:rPr>
-          <w:b/>
-          <w:i/>
-        </w:rPr>
-        <w:t>(</w:t>
-      </w:r>
-      <w:proofErr w:type="gramEnd"/>
-      <w:r>
-        <w:rPr>
-          <w:b/>
-          <w:i/>
-        </w:rPr>
-        <w:t> )</w:t>
+        <w:t>void showMessage( )</w:t>
       </w:r>
       <w:r>
         <w:t xml:space="preserve">, cette méthode doit être accessible par les classe filles seulement. </w:t>
@@ -8056,15 +7854,13 @@
       <w:r>
         <w:t xml:space="preserve">la méthode </w:t>
       </w:r>
-      <w:proofErr w:type="spellStart"/>
       <w:r>
         <w:rPr>
           <w:b/>
           <w:i/>
         </w:rPr>
-        <w:t>void</w:t>
-      </w:r>
-      <w:proofErr w:type="spellEnd"/>
+        <w:t>void newMessage(String message)</w:t>
+      </w:r>
       <w:r>
         <w:rPr>
           <w:b/>
@@ -8072,56 +7868,15 @@
         </w:rPr>
         <w:t xml:space="preserve"> </w:t>
       </w:r>
-      <w:proofErr w:type="spellStart"/>
-      <w:proofErr w:type="gramStart"/>
+      <w:r>
+        <w:t xml:space="preserve">doit appeler la méthode </w:t>
+      </w:r>
       <w:r>
         <w:rPr>
           <w:b/>
           <w:i/>
         </w:rPr>
-        <w:t>newMessage</w:t>
-      </w:r>
-      <w:proofErr w:type="spellEnd"/>
-      <w:r>
-        <w:rPr>
-          <w:b/>
-          <w:i/>
-        </w:rPr>
-        <w:t>(</w:t>
-      </w:r>
-      <w:proofErr w:type="gramEnd"/>
-      <w:r>
-        <w:rPr>
-          <w:b/>
-          <w:i/>
-        </w:rPr>
-        <w:t>String message)</w:t>
-      </w:r>
-      <w:r>
-        <w:rPr>
-          <w:b/>
-          <w:i/>
-        </w:rPr>
-        <w:t xml:space="preserve"> </w:t>
-      </w:r>
-      <w:r>
-        <w:t xml:space="preserve">doit appeler la méthode </w:t>
-      </w:r>
-      <w:proofErr w:type="spellStart"/>
-      <w:r>
-        <w:rPr>
-          <w:b/>
-          <w:i/>
-        </w:rPr>
-        <w:t>showMessage</w:t>
-      </w:r>
-      <w:proofErr w:type="spellEnd"/>
-      <w:r>
-        <w:rPr>
-          <w:b/>
-          <w:i/>
-        </w:rPr>
-        <w:t>( )</w:t>
+        <w:t>showMessage( )</w:t>
       </w:r>
     </w:p>
     <w:p>
@@ -8142,13 +7897,8 @@
         <w:t xml:space="preserve">les </w:t>
       </w:r>
       <w:r>
-        <w:t xml:space="preserve">3 boites de dialogue dérivant </w:t>
-      </w:r>
-      <w:proofErr w:type="gramStart"/>
-      <w:r>
-        <w:t xml:space="preserve">de </w:t>
-      </w:r>
-      <w:proofErr w:type="spellStart"/>
+        <w:t xml:space="preserve">3 boites de dialogue dérivant de </w:t>
+      </w:r>
       <w:r>
         <w:rPr>
           <w:b/>
@@ -8156,8 +7906,6 @@
         </w:rPr>
         <w:t>AbstractApplicationMessageDialog</w:t>
       </w:r>
-      <w:proofErr w:type="spellEnd"/>
-      <w:proofErr w:type="gramEnd"/>
       <w:r>
         <w:rPr>
           <w:b/>
@@ -8181,8 +7929,6 @@
           <w:i/>
         </w:rPr>
       </w:pPr>
-      <w:proofErr w:type="spellStart"/>
-      <w:proofErr w:type="gramStart"/>
       <w:r>
         <w:rPr>
           <w:b/>
@@ -8195,24 +7941,15 @@
           <w:b/>
           <w:i/>
         </w:rPr>
-        <w:t>Dialog</w:t>
-      </w:r>
-      <w:proofErr w:type="spellEnd"/>
+        <w:t>Dialog </w:t>
+      </w:r>
       <w:r>
         <w:rPr>
           <w:b/>
           <w:i/>
         </w:rPr>
-        <w:t> </w:t>
-      </w:r>
-      <w:r>
-        <w:rPr>
-          <w:b/>
-          <w:i/>
-        </w:rPr>
         <w:t>,</w:t>
       </w:r>
-      <w:proofErr w:type="gramEnd"/>
       <w:r>
         <w:rPr>
           <w:b/>
@@ -8236,7 +7973,6 @@
           <w:i/>
         </w:rPr>
       </w:pPr>
-      <w:proofErr w:type="spellStart"/>
       <w:r>
         <w:rPr>
           <w:b/>
@@ -8251,7 +7987,6 @@
         </w:rPr>
         <w:t>Dialog</w:t>
       </w:r>
-      <w:proofErr w:type="spellEnd"/>
       <w:r>
         <w:t>, affichant un avertissement</w:t>
       </w:r>
@@ -8268,7 +8003,6 @@
           <w:i/>
         </w:rPr>
       </w:pPr>
-      <w:proofErr w:type="spellStart"/>
       <w:r>
         <w:rPr>
           <w:b/>
@@ -8283,7 +8017,6 @@
         </w:rPr>
         <w:t>Dialog</w:t>
       </w:r>
-      <w:proofErr w:type="spellEnd"/>
       <w:r>
         <w:t>, affichant un message</w:t>
       </w:r>
@@ -8297,7 +8030,7 @@
       <w:pPr>
         <w:pStyle w:val="Titre3"/>
       </w:pPr>
-      <w:bookmarkStart w:id="7" w:name="_Toc430965360"/>
+      <w:bookmarkStart w:id="9" w:name="_Toc430965360"/>
       <w:r>
         <w:t>Exercice 2 : </w:t>
       </w:r>
@@ -8307,7 +8040,7 @@
       <w:r>
         <w:t>s</w:t>
       </w:r>
-      <w:bookmarkEnd w:id="7"/>
+      <w:bookmarkEnd w:id="9"/>
     </w:p>
     <w:p>
       <w:r>
@@ -8316,7 +8049,6 @@
       <w:r>
         <w:t xml:space="preserve"> </w:t>
       </w:r>
-      <w:proofErr w:type="spellStart"/>
       <w:r>
         <w:rPr>
           <w:b/>
@@ -8324,7 +8056,6 @@
         </w:rPr>
         <w:t>ApplicationLogs</w:t>
       </w:r>
-      <w:proofErr w:type="spellEnd"/>
     </w:p>
     <w:p>
       <w:pPr>
@@ -8337,7 +8068,6 @@
       <w:r>
         <w:t xml:space="preserve">La classe </w:t>
       </w:r>
-      <w:proofErr w:type="spellStart"/>
       <w:r>
         <w:rPr>
           <w:b/>
@@ -8345,7 +8075,6 @@
         </w:rPr>
         <w:t>ApplicationLogs</w:t>
       </w:r>
-      <w:proofErr w:type="spellEnd"/>
       <w:r>
         <w:rPr>
           <w:b/>
@@ -8357,13 +8086,8 @@
         <w:t>doit dériver d’une Collection représentant un tableau</w:t>
       </w:r>
       <w:r>
-        <w:t xml:space="preserve"> </w:t>
-      </w:r>
-      <w:proofErr w:type="gramStart"/>
-      <w:r>
-        <w:t xml:space="preserve">de </w:t>
-      </w:r>
-      <w:proofErr w:type="spellStart"/>
+        <w:t xml:space="preserve"> de </w:t>
+      </w:r>
       <w:r>
         <w:rPr>
           <w:b/>
@@ -8371,8 +8095,6 @@
         </w:rPr>
         <w:t>IApplicationLog</w:t>
       </w:r>
-      <w:proofErr w:type="spellEnd"/>
-      <w:proofErr w:type="gramEnd"/>
     </w:p>
     <w:p>
       <w:pPr>
@@ -8407,69 +8129,26 @@
           <w:i/>
         </w:rPr>
       </w:pPr>
-      <w:proofErr w:type="spellStart"/>
       <w:r>
         <w:rPr>
           <w:b/>
           <w:i/>
         </w:rPr>
-        <w:t>ArrayList</w:t>
-      </w:r>
-      <w:proofErr w:type="spellEnd"/>
+        <w:t>ArrayList&lt;IApplication</w:t>
+      </w:r>
       <w:r>
         <w:rPr>
           <w:b/>
           <w:i/>
         </w:rPr>
-        <w:t>&lt;</w:t>
-      </w:r>
-      <w:proofErr w:type="spellStart"/>
+        <w:t>Log</w:t>
+      </w:r>
       <w:r>
         <w:rPr>
           <w:b/>
           <w:i/>
         </w:rPr>
-        <w:t>IApplication</w:t>
-      </w:r>
-      <w:r>
-        <w:rPr>
-          <w:b/>
-          <w:i/>
-        </w:rPr>
-        <w:t>Log</w:t>
-      </w:r>
-      <w:proofErr w:type="spellEnd"/>
-      <w:r>
-        <w:rPr>
-          <w:b/>
-          <w:i/>
-        </w:rPr>
-        <w:t xml:space="preserve">&gt; </w:t>
-      </w:r>
-      <w:proofErr w:type="spellStart"/>
-      <w:proofErr w:type="gramStart"/>
-      <w:r>
-        <w:rPr>
-          <w:b/>
-          <w:i/>
-        </w:rPr>
-        <w:t>getErrors</w:t>
-      </w:r>
-      <w:proofErr w:type="spellEnd"/>
-      <w:r>
-        <w:rPr>
-          <w:b/>
-          <w:i/>
-        </w:rPr>
-        <w:t>(</w:t>
-      </w:r>
-      <w:proofErr w:type="gramEnd"/>
-      <w:r>
-        <w:rPr>
-          <w:b/>
-          <w:i/>
-        </w:rPr>
-        <w:t>),</w:t>
+        <w:t>&gt; getErrors(),</w:t>
       </w:r>
     </w:p>
     <w:p>
@@ -8484,69 +8163,26 @@
           <w:i/>
         </w:rPr>
       </w:pPr>
-      <w:proofErr w:type="spellStart"/>
       <w:r>
         <w:rPr>
           <w:b/>
           <w:i/>
         </w:rPr>
-        <w:t>ArrayList</w:t>
-      </w:r>
-      <w:proofErr w:type="spellEnd"/>
+        <w:t>ArrayList&lt;IApplication</w:t>
+      </w:r>
       <w:r>
         <w:rPr>
           <w:b/>
           <w:i/>
         </w:rPr>
-        <w:t>&lt;</w:t>
-      </w:r>
-      <w:proofErr w:type="spellStart"/>
+        <w:t>Log</w:t>
+      </w:r>
       <w:r>
         <w:rPr>
           <w:b/>
           <w:i/>
         </w:rPr>
-        <w:t>IApplication</w:t>
-      </w:r>
-      <w:r>
-        <w:rPr>
-          <w:b/>
-          <w:i/>
-        </w:rPr>
-        <w:t>Log</w:t>
-      </w:r>
-      <w:proofErr w:type="spellEnd"/>
-      <w:r>
-        <w:rPr>
-          <w:b/>
-          <w:i/>
-        </w:rPr>
-        <w:t xml:space="preserve">&gt; </w:t>
-      </w:r>
-      <w:proofErr w:type="spellStart"/>
-      <w:proofErr w:type="gramStart"/>
-      <w:r>
-        <w:rPr>
-          <w:b/>
-          <w:i/>
-        </w:rPr>
-        <w:t>getWarnings</w:t>
-      </w:r>
-      <w:proofErr w:type="spellEnd"/>
-      <w:r>
-        <w:rPr>
-          <w:b/>
-          <w:i/>
-        </w:rPr>
-        <w:t>(</w:t>
-      </w:r>
-      <w:proofErr w:type="gramEnd"/>
-      <w:r>
-        <w:rPr>
-          <w:b/>
-          <w:i/>
-        </w:rPr>
-        <w:t>),</w:t>
+        <w:t>&gt; getWarnings(),</w:t>
       </w:r>
     </w:p>
     <w:p>
@@ -8561,70 +8197,34 @@
           <w:i/>
         </w:rPr>
       </w:pPr>
-      <w:proofErr w:type="spellStart"/>
       <w:r>
         <w:rPr>
           <w:b/>
           <w:i/>
         </w:rPr>
-        <w:t>ArrayList</w:t>
-      </w:r>
-      <w:proofErr w:type="spellEnd"/>
+        <w:t>ArrayList&lt;IApplication</w:t>
+      </w:r>
       <w:r>
         <w:rPr>
           <w:b/>
           <w:i/>
         </w:rPr>
-        <w:t>&lt;</w:t>
-      </w:r>
-      <w:proofErr w:type="spellStart"/>
+        <w:t>Log</w:t>
+      </w:r>
       <w:r>
         <w:rPr>
           <w:b/>
           <w:i/>
         </w:rPr>
-        <w:t>IApplication</w:t>
-      </w:r>
-      <w:r>
-        <w:rPr>
-          <w:b/>
-          <w:i/>
-        </w:rPr>
-        <w:t>Log</w:t>
-      </w:r>
-      <w:proofErr w:type="spellEnd"/>
-      <w:r>
-        <w:rPr>
-          <w:b/>
-          <w:i/>
-        </w:rPr>
-        <w:t xml:space="preserve">&gt; </w:t>
-      </w:r>
-      <w:proofErr w:type="spellStart"/>
-      <w:proofErr w:type="gramStart"/>
-      <w:r>
-        <w:rPr>
-          <w:b/>
-          <w:i/>
-        </w:rPr>
-        <w:t>getInfos</w:t>
-      </w:r>
-      <w:proofErr w:type="spellEnd"/>
-      <w:r>
-        <w:rPr>
-          <w:b/>
-          <w:i/>
-        </w:rPr>
-        <w:t>()</w:t>
-      </w:r>
-      <w:proofErr w:type="gramEnd"/>
+        <w:t>&gt; getInfos()</w:t>
+      </w:r>
     </w:p>
     <w:p/>
     <w:p>
       <w:pPr>
         <w:pStyle w:val="Titre3"/>
       </w:pPr>
-      <w:bookmarkStart w:id="8" w:name="_Toc430965361"/>
+      <w:bookmarkStart w:id="10" w:name="_Toc430965361"/>
       <w:r>
         <w:t xml:space="preserve">Exercice </w:t>
       </w:r>
@@ -8652,7 +8252,7 @@
       <w:r>
         <w:t> : implémentation partielle d’un agenda</w:t>
       </w:r>
-      <w:bookmarkEnd w:id="8"/>
+      <w:bookmarkEnd w:id="10"/>
     </w:p>
     <w:p>
       <w:pPr>
@@ -8665,63 +8265,13 @@
       <w:r>
         <w:t xml:space="preserve">Implémenter 3 vues (Mois / Semaine / Jour) : classes </w:t>
       </w:r>
-      <w:proofErr w:type="spellStart"/>
       <w:r>
         <w:rPr>
           <w:b/>
           <w:i/>
         </w:rPr>
-        <w:t>EventPanel</w:t>
-      </w:r>
-      <w:proofErr w:type="spellEnd"/>
-      <w:r>
-        <w:rPr>
-          <w:b/>
-          <w:i/>
-        </w:rPr>
-        <w:t xml:space="preserve">, </w:t>
-      </w:r>
-      <w:proofErr w:type="spellStart"/>
-      <w:r>
-        <w:rPr>
-          <w:b/>
-          <w:i/>
-        </w:rPr>
-        <w:t>MonthPanel</w:t>
-      </w:r>
-      <w:proofErr w:type="spellEnd"/>
-      <w:r>
-        <w:rPr>
-          <w:b/>
-          <w:i/>
-        </w:rPr>
-        <w:t xml:space="preserve">, </w:t>
-      </w:r>
-      <w:proofErr w:type="spellStart"/>
-      <w:r>
-        <w:rPr>
-          <w:b/>
-          <w:i/>
-        </w:rPr>
-        <w:t>WeekPanel</w:t>
-      </w:r>
-      <w:proofErr w:type="spellEnd"/>
-      <w:r>
-        <w:rPr>
-          <w:b/>
-          <w:i/>
-        </w:rPr>
-        <w:t xml:space="preserve">, </w:t>
-      </w:r>
-      <w:proofErr w:type="spellStart"/>
-      <w:r>
-        <w:rPr>
-          <w:b/>
-          <w:i/>
-        </w:rPr>
-        <w:t>DayPanel</w:t>
-      </w:r>
-      <w:proofErr w:type="spellEnd"/>
+        <w:t>EventPanel, MonthPanel, WeekPanel, DayPanel</w:t>
+      </w:r>
     </w:p>
     <w:p>
       <w:pPr>
@@ -8734,24 +8284,15 @@
       <w:r>
         <w:t xml:space="preserve">Trouver un </w:t>
       </w:r>
-      <w:proofErr w:type="spellStart"/>
       <w:r>
         <w:rPr>
           <w:i/>
         </w:rPr>
-        <w:t>Layout</w:t>
-      </w:r>
-      <w:proofErr w:type="spellEnd"/>
-      <w:r>
-        <w:rPr>
-          <w:i/>
-        </w:rPr>
-        <w:t xml:space="preserve"> </w:t>
+        <w:t xml:space="preserve">Layout </w:t>
       </w:r>
       <w:r>
         <w:t xml:space="preserve">permettant de superposer ces trois vues : classe </w:t>
       </w:r>
-      <w:proofErr w:type="spellStart"/>
       <w:r>
         <w:rPr>
           <w:b/>
@@ -8759,7 +8300,6 @@
         </w:rPr>
         <w:t>SchedulerFrame</w:t>
       </w:r>
-      <w:proofErr w:type="spellEnd"/>
     </w:p>
     <w:p>
       <w:pPr>
@@ -8772,7 +8312,6 @@
       <w:r>
         <w:t xml:space="preserve">Créer une </w:t>
       </w:r>
-      <w:proofErr w:type="spellStart"/>
       <w:r>
         <w:rPr>
           <w:b/>
@@ -8780,7 +8319,6 @@
         </w:rPr>
         <w:t>Factory</w:t>
       </w:r>
-      <w:proofErr w:type="spellEnd"/>
       <w:r>
         <w:rPr>
           <w:b/>
@@ -8796,71 +8334,28 @@
           <w:b/>
           <w:i/>
         </w:rPr>
-        <w:t xml:space="preserve"> </w:t>
-      </w:r>
-      <w:proofErr w:type="spellStart"/>
+        <w:t xml:space="preserve"> AgendaPanelFactory</w:t>
+      </w:r>
+      <w:r>
+        <w:t>)</w:t>
+      </w:r>
       <w:r>
         <w:rPr>
           <w:b/>
           <w:i/>
         </w:rPr>
-        <w:t>AgendaPanelFactory</w:t>
-      </w:r>
-      <w:proofErr w:type="spellEnd"/>
-      <w:r>
-        <w:t>)</w:t>
+        <w:t xml:space="preserve"> </w:t>
+      </w:r>
+      <w:r>
+        <w:t xml:space="preserve">permettant de gérer les trois classes  </w:t>
       </w:r>
       <w:r>
         <w:rPr>
           <w:b/>
           <w:i/>
         </w:rPr>
-        <w:t xml:space="preserve"> </w:t>
-      </w:r>
-      <w:r>
-        <w:t xml:space="preserve">permettant de gérer les trois classes  </w:t>
-      </w:r>
-      <w:proofErr w:type="spellStart"/>
-      <w:r>
-        <w:rPr>
-          <w:b/>
-          <w:i/>
-        </w:rPr>
-        <w:t>MonthPanel</w:t>
-      </w:r>
-      <w:proofErr w:type="spellEnd"/>
-      <w:r>
-        <w:rPr>
-          <w:b/>
-          <w:i/>
-        </w:rPr>
-        <w:t xml:space="preserve">, </w:t>
-      </w:r>
-      <w:proofErr w:type="spellStart"/>
-      <w:r>
-        <w:rPr>
-          <w:b/>
-          <w:i/>
-        </w:rPr>
-        <w:t>WeekPanel</w:t>
-      </w:r>
-      <w:proofErr w:type="spellEnd"/>
-      <w:r>
-        <w:rPr>
-          <w:b/>
-          <w:i/>
-        </w:rPr>
-        <w:t xml:space="preserve">, </w:t>
-      </w:r>
-      <w:proofErr w:type="spellStart"/>
-      <w:r>
-        <w:rPr>
-          <w:b/>
-          <w:i/>
-        </w:rPr>
-        <w:t>DayPanel</w:t>
-      </w:r>
-      <w:proofErr w:type="spellEnd"/>
+        <w:t>MonthPanel, WeekPanel, DayPanel</w:t>
+      </w:r>
     </w:p>
     <w:p>
       <w:pPr>
@@ -8879,66 +8374,30 @@
       <w:r>
         <w:t xml:space="preserve">ant de gérer les vues </w:t>
       </w:r>
-      <w:proofErr w:type="spellStart"/>
       <w:r>
         <w:rPr>
           <w:b/>
           <w:i/>
         </w:rPr>
-        <w:t>MonthPanel</w:t>
-      </w:r>
-      <w:proofErr w:type="spellEnd"/>
+        <w:t>MonthPanel, WeekPanel, DayPanel</w:t>
+      </w:r>
       <w:r>
         <w:rPr>
           <w:b/>
           <w:i/>
         </w:rPr>
-        <w:t xml:space="preserve">, </w:t>
-      </w:r>
-      <w:proofErr w:type="spellStart"/>
+        <w:t xml:space="preserve"> : </w:t>
+      </w:r>
+      <w:r>
+        <w:t>en cliquant sur un bouton ‘</w:t>
+      </w:r>
       <w:r>
         <w:rPr>
           <w:b/>
           <w:i/>
         </w:rPr>
-        <w:t>WeekPanel</w:t>
-      </w:r>
-      <w:proofErr w:type="spellEnd"/>
-      <w:r>
-        <w:rPr>
-          <w:b/>
-          <w:i/>
-        </w:rPr>
-        <w:t xml:space="preserve">, </w:t>
-      </w:r>
-      <w:proofErr w:type="spellStart"/>
-      <w:r>
-        <w:rPr>
-          <w:b/>
-          <w:i/>
-        </w:rPr>
-        <w:t>DayPanel</w:t>
-      </w:r>
-      <w:proofErr w:type="spellEnd"/>
-      <w:r>
-        <w:rPr>
-          <w:b/>
-          <w:i/>
-        </w:rPr>
-        <w:t xml:space="preserve"> : </w:t>
-      </w:r>
-      <w:r>
-        <w:t>en cliquant sur un bouton ‘</w:t>
-      </w:r>
-      <w:proofErr w:type="spellStart"/>
-      <w:r>
-        <w:rPr>
-          <w:b/>
-          <w:i/>
-        </w:rPr>
         <w:t>next</w:t>
       </w:r>
-      <w:proofErr w:type="spellEnd"/>
       <w:r>
         <w:t>’ nous devons pouvoir voyager entre les vues</w:t>
       </w:r>
@@ -8948,11 +8407,12 @@
       <w:pPr>
         <w:pStyle w:val="Titre2"/>
       </w:pPr>
-      <w:bookmarkStart w:id="9" w:name="_Toc430965362"/>
-      <w:r>
+      <w:bookmarkStart w:id="11" w:name="_Toc430965362"/>
+      <w:r>
+        <w:lastRenderedPageBreak/>
         <w:t>Aide</w:t>
       </w:r>
-      <w:bookmarkEnd w:id="9"/>
+      <w:bookmarkEnd w:id="11"/>
     </w:p>
     <w:p>
       <w:pPr>
@@ -8965,7 +8425,6 @@
       <w:r>
         <w:t xml:space="preserve">Operateur </w:t>
       </w:r>
-      <w:proofErr w:type="spellStart"/>
       <w:r>
         <w:rPr>
           <w:b/>
@@ -8973,7 +8432,6 @@
         </w:rPr>
         <w:t>instanceof</w:t>
       </w:r>
-      <w:proofErr w:type="spellEnd"/>
     </w:p>
     <w:p>
       <w:pPr>
@@ -8988,26 +8446,17 @@
           <w:u w:val="none"/>
         </w:rPr>
       </w:pPr>
-      <w:proofErr w:type="spellStart"/>
       <w:r>
         <w:rPr>
           <w:b/>
           <w:i/>
         </w:rPr>
-        <w:t>JOptionPane</w:t>
-      </w:r>
-      <w:proofErr w:type="spellEnd"/>
-      <w:r>
-        <w:rPr>
-          <w:b/>
-          <w:i/>
-        </w:rPr>
-        <w:t> </w:t>
+        <w:t>JOptionPane </w:t>
       </w:r>
       <w:r>
         <w:t xml:space="preserve">: </w:t>
       </w:r>
-      <w:hyperlink r:id="rId17" w:history="1">
+      <w:hyperlink r:id="rId21" w:history="1">
         <w:r>
           <w:rPr>
             <w:rStyle w:val="Lienhypertexte"/>
@@ -9021,94 +8470,94 @@
       <w:pPr>
         <w:pStyle w:val="Titre2"/>
       </w:pPr>
-      <w:bookmarkStart w:id="10" w:name="_Toc430965363"/>
+      <w:bookmarkStart w:id="12" w:name="_Toc430965363"/>
       <w:r>
         <w:t>Rapport</w:t>
       </w:r>
-      <w:bookmarkEnd w:id="10"/>
+      <w:bookmarkEnd w:id="12"/>
     </w:p>
     <w:p/>
     <w:p>
       <w:pPr>
         <w:pStyle w:val="Titre3"/>
       </w:pPr>
-      <w:bookmarkStart w:id="11" w:name="_Toc430965364"/>
+      <w:bookmarkStart w:id="13" w:name="_Toc430965364"/>
       <w:r>
         <w:t>Description des travaux</w:t>
-      </w:r>
-      <w:bookmarkEnd w:id="11"/>
-    </w:p>
-    <w:p>
-      <w:pPr>
-        <w:pStyle w:val="Titre3"/>
-      </w:pPr>
-    </w:p>
-    <w:p>
-      <w:pPr>
-        <w:pStyle w:val="Titre3"/>
-      </w:pPr>
-      <w:bookmarkStart w:id="12" w:name="_Toc430965365"/>
-      <w:r>
-        <w:t>Difficultés rencontrées</w:t>
-      </w:r>
-      <w:bookmarkEnd w:id="12"/>
-    </w:p>
-    <w:p>
-      <w:pPr>
-        <w:rPr>
-          <w:noProof/>
-        </w:rPr>
-      </w:pPr>
-      <w:r>
-        <w:rPr>
-          <w:noProof/>
-        </w:rPr>
-        <w:br w:type="page"/>
-      </w:r>
-    </w:p>
-    <w:p>
-      <w:pPr>
-        <w:rPr>
-          <w:noProof/>
-        </w:rPr>
-      </w:pPr>
-    </w:p>
-    <w:p>
-      <w:pPr>
-        <w:pStyle w:val="Titre1"/>
-        <w:rPr>
-          <w:noProof/>
-        </w:rPr>
-      </w:pPr>
-      <w:bookmarkStart w:id="13" w:name="_Toc430965366"/>
-      <w:r>
-        <w:rPr>
-          <w:noProof/>
-        </w:rPr>
-        <w:t>TD/TP 2 –</w:t>
-      </w:r>
-      <w:r>
-        <w:rPr>
-          <w:noProof/>
-        </w:rPr>
-        <w:t xml:space="preserve"> Gestion des erreurs, tests &amp; bonnes pratiques</w:t>
       </w:r>
       <w:bookmarkEnd w:id="13"/>
     </w:p>
     <w:p>
       <w:pPr>
-        <w:pStyle w:val="Titre2"/>
+        <w:pStyle w:val="Titre3"/>
       </w:pPr>
     </w:p>
     <w:p>
       <w:pPr>
+        <w:pStyle w:val="Titre3"/>
+      </w:pPr>
+      <w:bookmarkStart w:id="14" w:name="_Toc430965365"/>
+      <w:r>
+        <w:t>Difficultés rencontrées</w:t>
+      </w:r>
+      <w:bookmarkEnd w:id="14"/>
+    </w:p>
+    <w:p>
+      <w:pPr>
+        <w:rPr>
+          <w:noProof/>
+        </w:rPr>
+      </w:pPr>
+      <w:r>
+        <w:rPr>
+          <w:noProof/>
+        </w:rPr>
+        <w:br w:type="page"/>
+      </w:r>
+    </w:p>
+    <w:p>
+      <w:pPr>
+        <w:rPr>
+          <w:noProof/>
+        </w:rPr>
+      </w:pPr>
+    </w:p>
+    <w:p>
+      <w:pPr>
+        <w:pStyle w:val="Titre1"/>
+        <w:rPr>
+          <w:noProof/>
+        </w:rPr>
+      </w:pPr>
+      <w:bookmarkStart w:id="15" w:name="_Toc430965366"/>
+      <w:r>
+        <w:rPr>
+          <w:noProof/>
+        </w:rPr>
+        <w:t>TD/TP 2 –</w:t>
+      </w:r>
+      <w:r>
+        <w:rPr>
+          <w:noProof/>
+        </w:rPr>
+        <w:t xml:space="preserve"> Gestion des erreurs, tests &amp; bonnes pratiques</w:t>
+      </w:r>
+      <w:bookmarkEnd w:id="15"/>
+    </w:p>
+    <w:p>
+      <w:pPr>
         <w:pStyle w:val="Titre2"/>
       </w:pPr>
-      <w:bookmarkStart w:id="14" w:name="_Toc430965367"/>
+    </w:p>
+    <w:p>
+      <w:pPr>
+        <w:pStyle w:val="Titre2"/>
+      </w:pPr>
+      <w:bookmarkStart w:id="16" w:name="_Toc430965367"/>
       <w:r>
         <w:t>Exercices</w:t>
       </w:r>
-      <w:bookmarkEnd w:id="14"/>
+      <w:bookmarkEnd w:id="16"/>
     </w:p>
     <w:p/>
     <w:p>
@@ -9118,7 +8567,7 @@
           <w:i/>
         </w:rPr>
       </w:pPr>
-      <w:bookmarkStart w:id="15" w:name="_Toc430965368"/>
+      <w:bookmarkStart w:id="17" w:name="_Toc430965368"/>
       <w:r>
         <w:t xml:space="preserve">Exercice </w:t>
       </w:r>
@@ -9137,7 +8586,7 @@
         </w:rPr>
         <w:t>debugger</w:t>
       </w:r>
-      <w:bookmarkEnd w:id="15"/>
+      <w:bookmarkEnd w:id="17"/>
     </w:p>
     <w:p>
       <w:pPr>
@@ -9180,11 +8629,11 @@
       <w:pPr>
         <w:pStyle w:val="Titre3"/>
       </w:pPr>
-      <w:bookmarkStart w:id="16" w:name="_Toc430965369"/>
+      <w:bookmarkStart w:id="18" w:name="_Toc430965369"/>
       <w:r>
         <w:t>Exercice 2 : Internationalisation</w:t>
       </w:r>
-      <w:bookmarkEnd w:id="16"/>
+      <w:bookmarkEnd w:id="18"/>
     </w:p>
     <w:p>
       <w:pPr>
@@ -9209,7 +8658,6 @@
       <w:r>
         <w:t xml:space="preserve"> </w:t>
       </w:r>
-      <w:proofErr w:type="spellStart"/>
       <w:r>
         <w:rPr>
           <w:b/>
@@ -9217,14 +8665,13 @@
         </w:rPr>
         <w:t>edu.iut.app.ApplicationSession</w:t>
       </w:r>
-      <w:proofErr w:type="spellEnd"/>
     </w:p>
     <w:p/>
     <w:p>
       <w:pPr>
         <w:pStyle w:val="Titre3"/>
       </w:pPr>
-      <w:bookmarkStart w:id="17" w:name="_Toc430965370"/>
+      <w:bookmarkStart w:id="19" w:name="_Toc430965370"/>
       <w:r>
         <w:t xml:space="preserve">Exercice 3 : </w:t>
       </w:r>
@@ -9234,7 +8681,7 @@
       <w:r>
         <w:t xml:space="preserve"> (Exceptions)</w:t>
       </w:r>
-      <w:bookmarkEnd w:id="17"/>
+      <w:bookmarkEnd w:id="19"/>
     </w:p>
     <w:p>
       <w:pPr>
@@ -9256,7 +8703,6 @@
       <w:r>
         <w:t xml:space="preserve">exceptions : créer une classe </w:t>
       </w:r>
-      <w:proofErr w:type="spellStart"/>
       <w:r>
         <w:rPr>
           <w:b/>
@@ -9264,46 +8710,26 @@
         </w:rPr>
         <w:t>IUTException</w:t>
       </w:r>
-      <w:proofErr w:type="spellEnd"/>
       <w:r>
         <w:t xml:space="preserve"> de laquelle dériveront toutes vos futures classes d’exception. </w:t>
       </w:r>
-      <w:proofErr w:type="spellStart"/>
       <w:r>
         <w:rPr>
           <w:b/>
           <w:i/>
         </w:rPr>
-        <w:t>IUTException</w:t>
-      </w:r>
-      <w:proofErr w:type="spellEnd"/>
+        <w:t xml:space="preserve">IUTException </w:t>
+      </w:r>
+      <w:r>
+        <w:t xml:space="preserve">devra pouvoir ‘logger’ les erreurs : en vous appuyant sur la classe de Session pour initialiser le </w:t>
+      </w:r>
       <w:r>
         <w:rPr>
           <w:b/>
           <w:i/>
         </w:rPr>
-        <w:t xml:space="preserve"> </w:t>
-      </w:r>
-      <w:r>
-        <w:t>devra pouvoir ‘</w:t>
-      </w:r>
-      <w:proofErr w:type="spellStart"/>
-      <w:r>
         <w:t>logger</w:t>
       </w:r>
-      <w:proofErr w:type="spellEnd"/>
-      <w:r>
-        <w:t xml:space="preserve">’ les erreurs : en vous appuyant sur la classe de Session pour initialiser le </w:t>
-      </w:r>
-      <w:proofErr w:type="spellStart"/>
-      <w:r>
-        <w:rPr>
-          <w:b/>
-          <w:i/>
-        </w:rPr>
-        <w:t>logger</w:t>
-      </w:r>
-      <w:proofErr w:type="spellEnd"/>
       <w:r>
         <w:t>.</w:t>
       </w:r>
@@ -9323,99 +8749,59 @@
       <w:r>
         <w:t xml:space="preserve">Dans le TP1, nous avons créé les classes </w:t>
       </w:r>
-      <w:proofErr w:type="spellStart"/>
       <w:r>
         <w:rPr>
           <w:b/>
           <w:i/>
         </w:rPr>
-        <w:t>ApplicationErrorLog</w:t>
-      </w:r>
-      <w:proofErr w:type="spellEnd"/>
+        <w:t>ApplicationErrorLog, ApplicationWarningsLog, ApplicationInfoLog</w:t>
+      </w:r>
+      <w:r>
+        <w:t xml:space="preserve"> permettant une gestion avancée des erreurs utilisant des </w:t>
+      </w:r>
       <w:r>
         <w:rPr>
           <w:b/>
           <w:i/>
         </w:rPr>
-        <w:t xml:space="preserve">, </w:t>
-      </w:r>
-      <w:proofErr w:type="spellStart"/>
+        <w:t>listener</w:t>
+      </w:r>
       <w:r>
         <w:rPr>
           <w:b/>
           <w:i/>
         </w:rPr>
-        <w:t>ApplicationWarningsLog</w:t>
-      </w:r>
-      <w:proofErr w:type="spellEnd"/>
+        <w:t>s</w:t>
+      </w:r>
+      <w:r>
+        <w:t xml:space="preserve"> (permettant d’afficher des messages à l’écran). Il faudrait que ces messages soient aussi ‘</w:t>
+      </w:r>
       <w:r>
         <w:rPr>
           <w:b/>
           <w:i/>
         </w:rPr>
-        <w:t xml:space="preserve">, </w:t>
-      </w:r>
-      <w:proofErr w:type="spellStart"/>
+        <w:t>loggés</w:t>
+      </w:r>
+      <w:r>
+        <w:t>’ :</w:t>
+      </w:r>
+      <w:r>
+        <w:t xml:space="preserve"> modifier ces classes afin d’utiliser </w:t>
+      </w:r>
+      <w:r>
+        <w:t>un</w:t>
+      </w:r>
+      <w:r>
+        <w:t xml:space="preserve"> </w:t>
+      </w:r>
       <w:r>
         <w:rPr>
           <w:b/>
           <w:i/>
         </w:rPr>
-        <w:t>ApplicationInfoLog</w:t>
-      </w:r>
-      <w:proofErr w:type="spellEnd"/>
-      <w:r>
-        <w:t xml:space="preserve"> permettant une gestion avancée des erreurs utilisant des </w:t>
-      </w:r>
-      <w:proofErr w:type="spellStart"/>
-      <w:r>
-        <w:rPr>
-          <w:b/>
-          <w:i/>
-        </w:rPr>
-        <w:t>listener</w:t>
-      </w:r>
-      <w:r>
-        <w:rPr>
-          <w:b/>
-          <w:i/>
-        </w:rPr>
-        <w:t>s</w:t>
-      </w:r>
-      <w:proofErr w:type="spellEnd"/>
-      <w:r>
-        <w:t xml:space="preserve"> (permettant d’afficher des messages à l’écran). Il faudrait que ces messages soient aussi ‘</w:t>
-      </w:r>
-      <w:proofErr w:type="spellStart"/>
-      <w:r>
-        <w:rPr>
-          <w:b/>
-          <w:i/>
-        </w:rPr>
-        <w:t>loggés</w:t>
-      </w:r>
-      <w:proofErr w:type="spellEnd"/>
-      <w:r>
-        <w:t>’ :</w:t>
-      </w:r>
-      <w:r>
-        <w:t xml:space="preserve"> modifier ces classes afin d’utiliser </w:t>
-      </w:r>
-      <w:r>
-        <w:t>un</w:t>
-      </w:r>
-      <w:r>
-        <w:t xml:space="preserve"> </w:t>
-      </w:r>
-      <w:proofErr w:type="spellStart"/>
-      <w:r>
-        <w:rPr>
-          <w:b/>
-          <w:i/>
-        </w:rPr>
         <w:t>logger</w:t>
       </w:r>
-      <w:proofErr w:type="spellEnd"/>
       <w:r>
         <w:t xml:space="preserve"> initialiser dans la</w:t>
       </w:r>
@@ -9428,7 +8814,7 @@
       <w:pPr>
         <w:pStyle w:val="Titre3"/>
       </w:pPr>
-      <w:bookmarkStart w:id="18" w:name="_Toc430965371"/>
+      <w:bookmarkStart w:id="20" w:name="_Toc430965371"/>
       <w:r>
         <w:t>Exercice 4</w:t>
       </w:r>
@@ -9438,7 +8824,7 @@
       <w:r>
         <w:t>GUI – Changer la langue d’une application</w:t>
       </w:r>
-      <w:bookmarkEnd w:id="18"/>
+      <w:bookmarkEnd w:id="20"/>
     </w:p>
     <w:p>
       <w:r>
@@ -9466,14 +8852,14 @@
       <w:pPr>
         <w:pStyle w:val="Titre3"/>
       </w:pPr>
-      <w:bookmarkStart w:id="19" w:name="_Toc430965372"/>
+      <w:bookmarkStart w:id="21" w:name="_Toc430965372"/>
       <w:r>
         <w:t>Exercice 5</w:t>
       </w:r>
       <w:r>
         <w:t> : Créer sa bibliothèque &amp; construire un livrable</w:t>
       </w:r>
-      <w:bookmarkEnd w:id="19"/>
+      <w:bookmarkEnd w:id="21"/>
     </w:p>
     <w:p>
       <w:r>
@@ -9550,23 +8936,7 @@
           <w:b/>
           <w:i/>
         </w:rPr>
-        <w:t xml:space="preserve"> donc le ‘</w:t>
-      </w:r>
-      <w:proofErr w:type="spellStart"/>
-      <w:r>
-        <w:rPr>
-          <w:b/>
-          <w:i/>
-        </w:rPr>
-        <w:t>versionner</w:t>
-      </w:r>
-      <w:proofErr w:type="spellEnd"/>
-      <w:r>
-        <w:rPr>
-          <w:b/>
-          <w:i/>
-        </w:rPr>
-        <w:t xml:space="preserve">’ dans le dossier </w:t>
+        <w:t xml:space="preserve"> donc le ‘versionner’ dans le dossier </w:t>
       </w:r>
       <w:r>
         <w:rPr>
@@ -9589,22 +8959,22 @@
       <w:pPr>
         <w:pStyle w:val="Titre2"/>
       </w:pPr>
-      <w:bookmarkStart w:id="20" w:name="_Toc430965373"/>
+      <w:bookmarkStart w:id="22" w:name="_Toc430965373"/>
       <w:r>
         <w:t>Rapport</w:t>
       </w:r>
-      <w:bookmarkEnd w:id="20"/>
+      <w:bookmarkEnd w:id="22"/>
     </w:p>
     <w:p/>
     <w:p>
       <w:pPr>
         <w:pStyle w:val="Titre3"/>
       </w:pPr>
-      <w:bookmarkStart w:id="21" w:name="_Toc430965374"/>
+      <w:bookmarkStart w:id="23" w:name="_Toc430965374"/>
       <w:r>
         <w:t>Description des travaux</w:t>
       </w:r>
-      <w:bookmarkEnd w:id="21"/>
+      <w:bookmarkEnd w:id="23"/>
     </w:p>
     <w:p>
       <w:pPr>
@@ -9615,11 +8985,11 @@
       <w:pPr>
         <w:pStyle w:val="Titre3"/>
       </w:pPr>
-      <w:bookmarkStart w:id="22" w:name="_Toc430965375"/>
+      <w:bookmarkStart w:id="24" w:name="_Toc430965375"/>
       <w:r>
         <w:t>Difficultés rencontrées</w:t>
       </w:r>
-      <w:bookmarkEnd w:id="22"/>
+      <w:bookmarkEnd w:id="24"/>
     </w:p>
     <w:p/>
     <w:p/>
@@ -9642,11 +9012,12 @@
           <w:noProof/>
         </w:rPr>
       </w:pPr>
-      <w:bookmarkStart w:id="23" w:name="_Toc430965376"/>
+      <w:bookmarkStart w:id="25" w:name="_Toc430965376"/>
       <w:r>
         <w:rPr>
           <w:noProof/>
         </w:rPr>
+        <w:lastRenderedPageBreak/>
         <w:t>TD/TP 3 –</w:t>
       </w:r>
       <w:r>
@@ -9662,18 +9033,18 @@
         </w:rPr>
         <w:t>Design patterns</w:t>
       </w:r>
-      <w:bookmarkEnd w:id="23"/>
+      <w:bookmarkEnd w:id="25"/>
     </w:p>
     <w:p/>
     <w:p>
       <w:pPr>
         <w:pStyle w:val="Titre2"/>
       </w:pPr>
-      <w:bookmarkStart w:id="24" w:name="_Toc430965377"/>
+      <w:bookmarkStart w:id="26" w:name="_Toc430965377"/>
       <w:r>
         <w:t>Exercices</w:t>
       </w:r>
-      <w:bookmarkEnd w:id="24"/>
+      <w:bookmarkEnd w:id="26"/>
     </w:p>
     <w:p>
       <w:pPr>
@@ -9684,11 +9055,11 @@
       <w:pPr>
         <w:pStyle w:val="Titre3"/>
       </w:pPr>
-      <w:bookmarkStart w:id="25" w:name="_Toc430965378"/>
+      <w:bookmarkStart w:id="27" w:name="_Toc430965378"/>
       <w:r>
         <w:t>Exercice 0</w:t>
       </w:r>
-      <w:bookmarkEnd w:id="25"/>
+      <w:bookmarkEnd w:id="27"/>
     </w:p>
     <w:p>
       <w:r>
@@ -9704,7 +9075,6 @@
       <w:r>
         <w:t xml:space="preserve"> (classe </w:t>
       </w:r>
-      <w:proofErr w:type="spellStart"/>
       <w:r>
         <w:rPr>
           <w:b/>
@@ -9712,7 +9082,6 @@
         </w:rPr>
         <w:t>ApplicationSession</w:t>
       </w:r>
-      <w:proofErr w:type="spellEnd"/>
       <w:r>
         <w:t>)</w:t>
       </w:r>
@@ -9728,7 +9097,7 @@
       <w:pPr>
         <w:pStyle w:val="Titre3"/>
       </w:pPr>
-      <w:bookmarkStart w:id="26" w:name="_Toc430965379"/>
+      <w:bookmarkStart w:id="28" w:name="_Toc430965379"/>
       <w:r>
         <w:t xml:space="preserve">Exercice 1 : </w:t>
       </w:r>
@@ -9738,7 +9107,7 @@
       <w:r>
         <w:t xml:space="preserve"> – Création d’un lecteur d’arguments</w:t>
       </w:r>
-      <w:bookmarkEnd w:id="26"/>
+      <w:bookmarkEnd w:id="28"/>
       <w:r>
         <w:t xml:space="preserve"> </w:t>
       </w:r>
@@ -9796,7 +9165,6 @@
       <w:r>
         <w:t xml:space="preserve"> Ici vous devrez travailler sur la classe </w:t>
       </w:r>
-      <w:proofErr w:type="spellStart"/>
       <w:r>
         <w:rPr>
           <w:b/>
@@ -9804,7 +9172,6 @@
         </w:rPr>
         <w:t>CommandLineOption</w:t>
       </w:r>
-      <w:proofErr w:type="spellEnd"/>
       <w:r>
         <w:rPr>
           <w:b/>
@@ -9836,7 +9203,6 @@
         </w:rPr>
         <w:t xml:space="preserve"> </w:t>
       </w:r>
-      <w:proofErr w:type="spellStart"/>
       <w:r>
         <w:rPr>
           <w:b/>
@@ -9851,7 +9217,6 @@
         </w:rPr>
         <w:t>Parser</w:t>
       </w:r>
-      <w:proofErr w:type="spellEnd"/>
     </w:p>
     <w:p>
       <w:pPr>
@@ -9870,7 +9235,6 @@
       <w:r>
         <w:t xml:space="preserve"> programme principal pour utiliser votre </w:t>
       </w:r>
-      <w:proofErr w:type="spellStart"/>
       <w:r>
         <w:rPr>
           <w:b/>
@@ -9878,7 +9242,6 @@
         </w:rPr>
         <w:t>parser</w:t>
       </w:r>
-      <w:proofErr w:type="spellEnd"/>
       <w:r>
         <w:t xml:space="preserve"> d’options</w:t>
       </w:r>
@@ -9892,7 +9255,7 @@
           <w:i/>
         </w:rPr>
       </w:pPr>
-      <w:bookmarkStart w:id="27" w:name="_Toc430965380"/>
+      <w:bookmarkStart w:id="29" w:name="_Toc430965380"/>
       <w:r>
         <w:t xml:space="preserve">Exercice 2 : </w:t>
       </w:r>
@@ -9911,7 +9274,6 @@
       <w:r>
         <w:t>d’</w:t>
       </w:r>
-      <w:proofErr w:type="spellStart"/>
       <w:r>
         <w:rPr>
           <w:b/>
@@ -9926,8 +9288,7 @@
         </w:rPr>
         <w:t>vent</w:t>
       </w:r>
-      <w:bookmarkEnd w:id="27"/>
-      <w:proofErr w:type="spellEnd"/>
+      <w:bookmarkEnd w:id="29"/>
     </w:p>
     <w:p>
       <w:pPr>
@@ -9961,13 +9322,8 @@
           <w:numId w:val="25"/>
         </w:numPr>
       </w:pPr>
-      <w:proofErr w:type="spellStart"/>
-      <w:r>
-        <w:t>Classroom</w:t>
-      </w:r>
-      <w:proofErr w:type="spellEnd"/>
-      <w:r>
-        <w:t xml:space="preserve">, </w:t>
+      <w:r>
+        <w:t xml:space="preserve">Classroom, </w:t>
       </w:r>
     </w:p>
     <w:p>
@@ -10011,7 +9367,6 @@
       <w:r>
         <w:t xml:space="preserve">Créer la classe </w:t>
       </w:r>
-      <w:proofErr w:type="spellStart"/>
       <w:r>
         <w:rPr>
           <w:b/>
@@ -10026,7 +9381,6 @@
         </w:rPr>
         <w:t>Event</w:t>
       </w:r>
-      <w:proofErr w:type="spellEnd"/>
       <w:r>
         <w:t xml:space="preserve"> (cette classe doit répondre à la problématique soumise dans le projet … à vous d’en faire le </w:t>
       </w:r>
@@ -10063,7 +9417,6 @@
       <w:r>
         <w:t xml:space="preserve"> (le jury), un objet </w:t>
       </w:r>
-      <w:proofErr w:type="spellStart"/>
       <w:r>
         <w:rPr>
           <w:b/>
@@ -10071,7 +9424,6 @@
         </w:rPr>
         <w:t>Classroom</w:t>
       </w:r>
-      <w:proofErr w:type="spellEnd"/>
       <w:r>
         <w:t xml:space="preserve"> et naturellement toutes les informations ‘normales’ pour évènement.</w:t>
       </w:r>
@@ -10104,7 +9456,6 @@
       <w:r>
         <w:t>dérivant d’une collection d’</w:t>
       </w:r>
-      <w:proofErr w:type="spellStart"/>
       <w:r>
         <w:rPr>
           <w:b/>
@@ -10112,7 +9463,6 @@
         </w:rPr>
         <w:t>ExamEvent</w:t>
       </w:r>
-      <w:proofErr w:type="spellEnd"/>
       <w:r>
         <w:t xml:space="preserve"> </w:t>
       </w:r>
@@ -10122,14 +9472,14 @@
       <w:pPr>
         <w:pStyle w:val="Titre3"/>
       </w:pPr>
-      <w:bookmarkStart w:id="28" w:name="_Toc430965381"/>
+      <w:bookmarkStart w:id="30" w:name="_Toc430965381"/>
       <w:r>
         <w:t xml:space="preserve">Exercice 3 : </w:t>
       </w:r>
       <w:r>
         <w:t>Design pattern</w:t>
       </w:r>
-      <w:bookmarkEnd w:id="28"/>
+      <w:bookmarkEnd w:id="30"/>
     </w:p>
     <w:p>
       <w:pPr>
@@ -10150,7 +9500,6 @@
       <w:r>
         <w:t xml:space="preserve"> </w:t>
       </w:r>
-      <w:proofErr w:type="spellStart"/>
       <w:r>
         <w:rPr>
           <w:b/>
@@ -10172,7 +9521,6 @@
         </w:rPr>
         <w:t>vents</w:t>
       </w:r>
-      <w:proofErr w:type="spellEnd"/>
     </w:p>
     <w:p>
       <w:pPr>
@@ -10259,11 +9607,11 @@
       <w:pPr>
         <w:pStyle w:val="Titre3"/>
       </w:pPr>
-      <w:bookmarkStart w:id="29" w:name="_Toc430965382"/>
+      <w:bookmarkStart w:id="31" w:name="_Toc430965382"/>
       <w:r>
         <w:t>Exercice 4 : GUI – Menu</w:t>
       </w:r>
-      <w:bookmarkEnd w:id="29"/>
+      <w:bookmarkEnd w:id="31"/>
     </w:p>
     <w:p>
       <w:pPr>
@@ -10287,6 +9635,7 @@
       <w:r>
         <w:rPr>
           <w:noProof/>
+          <w:lang w:eastAsia="ko-KR"/>
         </w:rPr>
         <w:drawing>
           <wp:inline distT="0" distB="0" distL="0" distR="0">
@@ -10296,7 +9645,7 @@
             <wp:cNvGraphicFramePr/>
             <a:graphic xmlns:a="http://schemas.openxmlformats.org/drawingml/2006/main">
               <a:graphicData uri="http://schemas.openxmlformats.org/drawingml/2006/diagram">
-                <dgm:relIds xmlns:dgm="http://schemas.openxmlformats.org/drawingml/2006/diagram" xmlns:r="http://schemas.openxmlformats.org/officeDocument/2006/relationships" r:dm="rId18" r:lo="rId19" r:qs="rId20" r:cs="rId21"/>
+                <dgm:relIds xmlns:dgm="http://schemas.openxmlformats.org/drawingml/2006/diagram" xmlns:r="http://schemas.openxmlformats.org/officeDocument/2006/relationships" r:dm="rId22" r:lo="rId23" r:qs="rId24" r:cs="rId25"/>
               </a:graphicData>
             </a:graphic>
           </wp:inline>
@@ -10315,6 +9664,7 @@
         <w:rPr>
           <w:noProof/>
         </w:rPr>
+        <w:lastRenderedPageBreak/>
         <w:t xml:space="preserve">Implémenter les fonctionnalités du ‘menu’ </w:t>
       </w:r>
       <w:r>
@@ -10766,31 +10116,23 @@
       <w:pPr>
         <w:pStyle w:val="Titre2"/>
       </w:pPr>
-      <w:bookmarkStart w:id="30" w:name="_Toc430965383"/>
+      <w:bookmarkStart w:id="32" w:name="_Toc430965383"/>
       <w:r>
         <w:t>Aide</w:t>
       </w:r>
-      <w:bookmarkEnd w:id="30"/>
+      <w:bookmarkEnd w:id="32"/>
     </w:p>
     <w:p>
-      <w:proofErr w:type="spellStart"/>
       <w:r>
         <w:rPr>
           <w:b/>
         </w:rPr>
-        <w:t>Filter</w:t>
-      </w:r>
-      <w:proofErr w:type="spellEnd"/>
-      <w:r>
-        <w:rPr>
-          <w:b/>
-        </w:rPr>
-        <w:t xml:space="preserve"> Pattern</w:t>
+        <w:t>Filter Pattern</w:t>
       </w:r>
       <w:r>
         <w:t xml:space="preserve"> : </w:t>
       </w:r>
-      <w:hyperlink r:id="rId23" w:history="1">
+      <w:hyperlink r:id="rId27" w:history="1">
         <w:r>
           <w:rPr>
             <w:rStyle w:val="Lienhypertexte"/>
@@ -10809,7 +10151,7 @@
       <w:r>
         <w:t xml:space="preserve"> </w:t>
       </w:r>
-      <w:hyperlink r:id="rId24" w:history="1">
+      <w:hyperlink r:id="rId28" w:history="1">
         <w:r>
           <w:rPr>
             <w:rStyle w:val="Lienhypertexte"/>
@@ -10819,14 +10161,12 @@
       </w:hyperlink>
     </w:p>
     <w:p>
-      <w:proofErr w:type="spellStart"/>
       <w:r>
         <w:rPr>
           <w:b/>
         </w:rPr>
         <w:t>Spinner</w:t>
       </w:r>
-      <w:proofErr w:type="spellEnd"/>
       <w:r>
         <w:rPr>
           <w:b/>
@@ -10836,7 +10176,7 @@
       <w:r>
         <w:t xml:space="preserve"> </w:t>
       </w:r>
-      <w:hyperlink r:id="rId25" w:history="1">
+      <w:hyperlink r:id="rId29" w:history="1">
         <w:r>
           <w:rPr>
             <w:rStyle w:val="Lienhypertexte"/>
@@ -10856,18 +10196,18 @@
       <w:pPr>
         <w:pStyle w:val="Titre2"/>
       </w:pPr>
-      <w:bookmarkStart w:id="31" w:name="_Toc430965384"/>
+      <w:bookmarkStart w:id="33" w:name="_Toc430965384"/>
       <w:r>
         <w:t>Rapport</w:t>
       </w:r>
-      <w:bookmarkEnd w:id="31"/>
+      <w:bookmarkEnd w:id="33"/>
     </w:p>
     <w:p/>
     <w:p>
       <w:pPr>
         <w:pStyle w:val="Titre3"/>
       </w:pPr>
-      <w:bookmarkStart w:id="32" w:name="_Toc430965385"/>
+      <w:bookmarkStart w:id="34" w:name="_Toc430965385"/>
       <w:r>
         <w:t>Description des travaux</w:t>
       </w:r>
@@ -10880,7 +10220,7 @@
       <w:r>
         <w:t>réponses aux questions)</w:t>
       </w:r>
-      <w:bookmarkEnd w:id="32"/>
+      <w:bookmarkEnd w:id="34"/>
     </w:p>
     <w:p>
       <w:pPr>
@@ -10891,11 +10231,11 @@
       <w:pPr>
         <w:pStyle w:val="Titre3"/>
       </w:pPr>
-      <w:bookmarkStart w:id="33" w:name="_Toc430965386"/>
+      <w:bookmarkStart w:id="35" w:name="_Toc430965386"/>
       <w:r>
         <w:t>Difficultés rencontrées</w:t>
       </w:r>
-      <w:bookmarkEnd w:id="33"/>
+      <w:bookmarkEnd w:id="35"/>
     </w:p>
     <w:p>
       <w:pPr>
@@ -10917,11 +10257,12 @@
           <w:noProof/>
         </w:rPr>
       </w:pPr>
-      <w:bookmarkStart w:id="34" w:name="_Toc430965387"/>
+      <w:bookmarkStart w:id="36" w:name="_Toc430965387"/>
       <w:r>
         <w:rPr>
           <w:noProof/>
         </w:rPr>
+        <w:lastRenderedPageBreak/>
         <w:t>TD/TP 4 –</w:t>
       </w:r>
       <w:r>
@@ -10930,18 +10271,18 @@
         </w:rPr>
         <w:t xml:space="preserve"> Les entrées / sorties</w:t>
       </w:r>
-      <w:bookmarkEnd w:id="34"/>
+      <w:bookmarkEnd w:id="36"/>
     </w:p>
     <w:p/>
     <w:p>
       <w:pPr>
         <w:pStyle w:val="Titre2"/>
       </w:pPr>
-      <w:bookmarkStart w:id="35" w:name="_Toc430965388"/>
+      <w:bookmarkStart w:id="37" w:name="_Toc430965388"/>
       <w:r>
         <w:t>Exercices</w:t>
       </w:r>
-      <w:bookmarkEnd w:id="35"/>
+      <w:bookmarkEnd w:id="37"/>
     </w:p>
     <w:p>
       <w:pPr>
@@ -10952,7 +10293,7 @@
       <w:pPr>
         <w:pStyle w:val="Titre3"/>
       </w:pPr>
-      <w:bookmarkStart w:id="36" w:name="_Toc430965389"/>
+      <w:bookmarkStart w:id="38" w:name="_Toc430965389"/>
       <w:r>
         <w:t xml:space="preserve">Exercice </w:t>
       </w:r>
@@ -10965,7 +10306,7 @@
       <w:r>
         <w:t>Lire &amp; écrire un fichier XML</w:t>
       </w:r>
-      <w:bookmarkEnd w:id="36"/>
+      <w:bookmarkEnd w:id="38"/>
     </w:p>
     <w:p>
       <w:pPr>
@@ -10990,7 +10331,6 @@
       <w:r>
         <w:t xml:space="preserve">Utiliser </w:t>
       </w:r>
-      <w:proofErr w:type="spellStart"/>
       <w:r>
         <w:rPr>
           <w:b/>
@@ -10998,7 +10338,6 @@
         </w:rPr>
         <w:t>CommanLineParser</w:t>
       </w:r>
-      <w:proofErr w:type="spellEnd"/>
       <w:r>
         <w:t xml:space="preserve"> (TP3) avec l’option </w:t>
       </w:r>
@@ -11007,23 +10346,7 @@
           <w:b/>
           <w:i/>
         </w:rPr>
-        <w:t>–</w:t>
-      </w:r>
-      <w:proofErr w:type="spellStart"/>
-      <w:r>
-        <w:rPr>
-          <w:b/>
-          <w:i/>
-        </w:rPr>
-        <w:t>project</w:t>
-      </w:r>
-      <w:proofErr w:type="spellEnd"/>
-      <w:r>
-        <w:rPr>
-          <w:b/>
-          <w:i/>
-        </w:rPr>
-        <w:t>=&lt;FILE&gt;</w:t>
+        <w:t>–project=&lt;FILE&gt;</w:t>
       </w:r>
       <w:r>
         <w:t xml:space="preserve"> pour pouvoir charger un contenu d’application préalablement sauvegarder</w:t>
@@ -11041,11 +10364,11 @@
       <w:pPr>
         <w:pStyle w:val="Titre3"/>
       </w:pPr>
-      <w:bookmarkStart w:id="37" w:name="_Toc430965390"/>
+      <w:bookmarkStart w:id="39" w:name="_Toc430965390"/>
       <w:r>
         <w:t>Exercice 2: Créer et lire un fichier de configuration pour une application</w:t>
       </w:r>
-      <w:bookmarkEnd w:id="37"/>
+      <w:bookmarkEnd w:id="39"/>
     </w:p>
     <w:p>
       <w:pPr>
@@ -11067,7 +10390,6 @@
       <w:r>
         <w:t xml:space="preserve"> (il faudra donc ajouter dans la session la possibilité de </w:t>
       </w:r>
-      <w:proofErr w:type="spellStart"/>
       <w:r>
         <w:rPr>
           <w:b/>
@@ -11075,7 +10397,6 @@
         </w:rPr>
         <w:t>loggé</w:t>
       </w:r>
-      <w:proofErr w:type="spellEnd"/>
       <w:r>
         <w:t xml:space="preserve"> dans un fichier et les accesseurs fournissant le ch</w:t>
       </w:r>
@@ -11097,7 +10418,6 @@
       <w:r>
         <w:t xml:space="preserve">Utiliser </w:t>
       </w:r>
-      <w:proofErr w:type="spellStart"/>
       <w:r>
         <w:rPr>
           <w:b/>
@@ -11105,7 +10425,6 @@
         </w:rPr>
         <w:t>CommanLineParser</w:t>
       </w:r>
-      <w:proofErr w:type="spellEnd"/>
       <w:r>
         <w:t xml:space="preserve"> (TP3) avec l’option </w:t>
       </w:r>
@@ -11128,14 +10447,14 @@
       <w:pPr>
         <w:pStyle w:val="Titre3"/>
       </w:pPr>
-      <w:bookmarkStart w:id="38" w:name="_Toc430965391"/>
+      <w:bookmarkStart w:id="40" w:name="_Toc430965391"/>
       <w:r>
         <w:t xml:space="preserve">Exercice 3 : </w:t>
       </w:r>
       <w:r>
         <w:t>Sauvegarder et charger l’état d’une application</w:t>
       </w:r>
-      <w:bookmarkEnd w:id="38"/>
+      <w:bookmarkEnd w:id="40"/>
     </w:p>
     <w:p>
       <w:r>
@@ -11153,11 +10472,11 @@
       <w:pPr>
         <w:pStyle w:val="Titre3"/>
       </w:pPr>
-      <w:bookmarkStart w:id="39" w:name="_Toc430965392"/>
+      <w:bookmarkStart w:id="41" w:name="_Toc430965392"/>
       <w:r>
         <w:t>Exercice 4 : GUI</w:t>
       </w:r>
-      <w:bookmarkEnd w:id="39"/>
+      <w:bookmarkEnd w:id="41"/>
     </w:p>
     <w:p>
       <w:pPr>
@@ -11170,7 +10489,6 @@
       <w:r>
         <w:t xml:space="preserve">Lire et visualiser une aide HTML (vous pouvez activer le </w:t>
       </w:r>
-      <w:proofErr w:type="spellStart"/>
       <w:r>
         <w:rPr>
           <w:b/>
@@ -11178,7 +10496,6 @@
         </w:rPr>
         <w:t>menuitem</w:t>
       </w:r>
-      <w:proofErr w:type="spellEnd"/>
       <w:r>
         <w:t xml:space="preserve"> ‘help’</w:t>
       </w:r>
@@ -11200,7 +10517,6 @@
       <w:r>
         <w:t xml:space="preserve">Activer les </w:t>
       </w:r>
-      <w:proofErr w:type="spellStart"/>
       <w:r>
         <w:rPr>
           <w:b/>
@@ -11215,25 +10531,8 @@
         </w:rPr>
         <w:t>s</w:t>
       </w:r>
-      <w:proofErr w:type="spellEnd"/>
-      <w:r>
-        <w:t xml:space="preserve"> ‘</w:t>
-      </w:r>
-      <w:proofErr w:type="spellStart"/>
-      <w:r>
-        <w:t>save</w:t>
-      </w:r>
-      <w:proofErr w:type="spellEnd"/>
-      <w:r>
-        <w:t>’ et ‘</w:t>
-      </w:r>
-      <w:proofErr w:type="spellStart"/>
-      <w:r>
-        <w:t>load</w:t>
-      </w:r>
-      <w:proofErr w:type="spellEnd"/>
-      <w:r>
-        <w:t>’</w:t>
+      <w:r>
+        <w:t xml:space="preserve"> ‘save’ et ‘load’</w:t>
       </w:r>
     </w:p>
     <w:p>
@@ -11247,19 +10546,17 @@
       <w:r>
         <w:t xml:space="preserve">Ajouter une interface permettant d’ajouter/modifier une personne (ces informations seront sauvegardées à part dans un fichier XML) </w:t>
       </w:r>
-      <w:bookmarkStart w:id="40" w:name="_GoBack"/>
-      <w:bookmarkEnd w:id="40"/>
     </w:p>
     <w:p/>
     <w:p>
       <w:pPr>
         <w:pStyle w:val="Titre3"/>
       </w:pPr>
-      <w:bookmarkStart w:id="41" w:name="_Toc430965393"/>
+      <w:bookmarkStart w:id="42" w:name="_Toc430965393"/>
       <w:r>
         <w:t>Exercice 5 - facultatif: Base de données</w:t>
       </w:r>
-      <w:bookmarkEnd w:id="41"/>
+      <w:bookmarkEnd w:id="42"/>
       <w:r>
         <w:t xml:space="preserve"> </w:t>
       </w:r>
@@ -11274,11 +10571,11 @@
       <w:pPr>
         <w:pStyle w:val="Titre2"/>
       </w:pPr>
-      <w:bookmarkStart w:id="42" w:name="_Toc430965394"/>
+      <w:bookmarkStart w:id="43" w:name="_Toc430965394"/>
       <w:r>
         <w:t>Aide</w:t>
       </w:r>
-      <w:bookmarkEnd w:id="42"/>
+      <w:bookmarkEnd w:id="43"/>
     </w:p>
     <w:p>
       <w:pPr>
@@ -11294,7 +10591,7 @@
       <w:r>
         <w:t xml:space="preserve">Afficher de l’HTML : </w:t>
       </w:r>
-      <w:hyperlink r:id="rId26" w:history="1">
+      <w:hyperlink r:id="rId30" w:history="1">
         <w:r>
           <w:rPr>
             <w:rStyle w:val="Lienhypertexte"/>
@@ -11324,7 +10621,7 @@
         </w:rPr>
         <w:t xml:space="preserve">Base de données : </w:t>
       </w:r>
-      <w:hyperlink r:id="rId27" w:history="1">
+      <w:hyperlink r:id="rId31" w:history="1">
         <w:r>
           <w:rPr>
             <w:rStyle w:val="Lienhypertexte"/>
@@ -11338,22 +10635,22 @@
       <w:pPr>
         <w:pStyle w:val="Titre2"/>
       </w:pPr>
-      <w:bookmarkStart w:id="43" w:name="_Toc430965395"/>
+      <w:bookmarkStart w:id="44" w:name="_Toc430965395"/>
       <w:r>
         <w:t>Rapport</w:t>
       </w:r>
-      <w:bookmarkEnd w:id="43"/>
+      <w:bookmarkEnd w:id="44"/>
     </w:p>
     <w:p/>
     <w:p>
       <w:pPr>
         <w:pStyle w:val="Titre3"/>
       </w:pPr>
-      <w:bookmarkStart w:id="44" w:name="_Toc430965396"/>
+      <w:bookmarkStart w:id="45" w:name="_Toc430965396"/>
       <w:r>
         <w:t>Description des travaux</w:t>
       </w:r>
-      <w:bookmarkEnd w:id="44"/>
+      <w:bookmarkEnd w:id="45"/>
     </w:p>
     <w:p>
       <w:pPr>
@@ -11364,11 +10661,11 @@
       <w:pPr>
         <w:pStyle w:val="Titre3"/>
       </w:pPr>
-      <w:bookmarkStart w:id="45" w:name="_Toc430965397"/>
+      <w:bookmarkStart w:id="46" w:name="_Toc430965397"/>
       <w:r>
         <w:t>Difficultés rencontrées</w:t>
       </w:r>
-      <w:bookmarkEnd w:id="45"/>
+      <w:bookmarkEnd w:id="46"/>
     </w:p>
     <w:p>
       <w:pPr>
@@ -11394,11 +10691,12 @@
           <w:noProof/>
         </w:rPr>
       </w:pPr>
-      <w:bookmarkStart w:id="46" w:name="_Toc430965398"/>
+      <w:bookmarkStart w:id="47" w:name="_Toc430965398"/>
       <w:r>
         <w:rPr>
           <w:noProof/>
         </w:rPr>
+        <w:lastRenderedPageBreak/>
         <w:t>TD/TP 5 –</w:t>
       </w:r>
       <w:r>
@@ -11419,61 +10717,61 @@
           <w:noProof/>
         </w:rPr>
         <w:t xml:space="preserve"> &amp; Calcul distribué</w:t>
-      </w:r>
-      <w:bookmarkEnd w:id="46"/>
-    </w:p>
-    <w:p>
-      <w:pPr>
-        <w:pStyle w:val="Titre2"/>
-      </w:pPr>
-    </w:p>
-    <w:p>
-      <w:pPr>
-        <w:pStyle w:val="Titre2"/>
-        <w:rPr>
-          <w:noProof/>
-        </w:rPr>
-      </w:pPr>
-      <w:bookmarkStart w:id="47" w:name="_Toc430965399"/>
-      <w:r>
-        <w:rPr>
-          <w:noProof/>
-        </w:rPr>
-        <w:t>Exercices</w:t>
       </w:r>
       <w:bookmarkEnd w:id="47"/>
     </w:p>
     <w:p>
       <w:pPr>
-        <w:pStyle w:val="Titre3"/>
-        <w:rPr>
-          <w:noProof/>
-        </w:rPr>
+        <w:pStyle w:val="Titre2"/>
       </w:pPr>
     </w:p>
     <w:p>
       <w:pPr>
-        <w:pStyle w:val="Titre3"/>
+        <w:pStyle w:val="Titre2"/>
         <w:rPr>
           <w:noProof/>
         </w:rPr>
       </w:pPr>
-      <w:bookmarkStart w:id="48" w:name="_Toc430965400"/>
+      <w:bookmarkStart w:id="48" w:name="_Toc430965399"/>
       <w:r>
         <w:rPr>
           <w:noProof/>
         </w:rPr>
-        <w:t xml:space="preserve">Exercice 1 : </w:t>
-      </w:r>
-      <w:r>
-        <w:rPr>
-          <w:noProof/>
-        </w:rPr>
-        <w:t>Sauvegarde en tâche de fond</w:t>
+        <w:t>Exercices</w:t>
       </w:r>
       <w:bookmarkEnd w:id="48"/>
     </w:p>
     <w:p>
+      <w:pPr>
+        <w:pStyle w:val="Titre3"/>
+        <w:rPr>
+          <w:noProof/>
+        </w:rPr>
+      </w:pPr>
+    </w:p>
+    <w:p>
+      <w:pPr>
+        <w:pStyle w:val="Titre3"/>
+        <w:rPr>
+          <w:noProof/>
+        </w:rPr>
+      </w:pPr>
+      <w:bookmarkStart w:id="49" w:name="_Toc430965400"/>
+      <w:r>
+        <w:rPr>
+          <w:noProof/>
+        </w:rPr>
+        <w:t xml:space="preserve">Exercice 1 : </w:t>
+      </w:r>
+      <w:r>
+        <w:rPr>
+          <w:noProof/>
+        </w:rPr>
+        <w:t>Sauvegarde en tâche de fond</w:t>
+      </w:r>
+      <w:bookmarkEnd w:id="49"/>
+    </w:p>
+    <w:p>
       <w:r>
         <w:t>En utilisant un Thread et le système de sauvegarde du TD/TP 4 (exercice 1), sauvegarder le projet toute les minute</w:t>
       </w:r>
@@ -11491,7 +10789,7 @@
           <w:noProof/>
         </w:rPr>
       </w:pPr>
-      <w:bookmarkStart w:id="49" w:name="_Toc430965401"/>
+      <w:bookmarkStart w:id="50" w:name="_Toc430965401"/>
       <w:r>
         <w:rPr>
           <w:noProof/>
@@ -11506,96 +10804,93 @@
         </w:rPr>
         <w:t>ShutdownHook</w:t>
       </w:r>
-      <w:bookmarkEnd w:id="49"/>
-    </w:p>
-    <w:p>
-      <w:r>
-        <w:t xml:space="preserve">En utilisant le code implémenté dans le TD/TP 4 (exercice 3) écrire une </w:t>
-      </w:r>
-      <w:proofErr w:type="spellStart"/>
-      <w:r>
-        <w:rPr>
-          <w:b/>
-          <w:i/>
-        </w:rPr>
-        <w:t>ShutdownHook</w:t>
-      </w:r>
-      <w:proofErr w:type="spellEnd"/>
-      <w:r>
-        <w:t xml:space="preserve"> pour faire un système de reprise sur erreur en cas de crash</w:t>
-      </w:r>
-      <w:r>
-        <w:t>.</w:t>
-      </w:r>
-    </w:p>
-    <w:p>
-      <w:pPr>
-        <w:pStyle w:val="Titre3"/>
-      </w:pPr>
-    </w:p>
-    <w:p>
-      <w:pPr>
-        <w:pStyle w:val="Titre3"/>
-      </w:pPr>
-      <w:bookmarkStart w:id="50" w:name="_Toc430965402"/>
-      <w:r>
-        <w:t xml:space="preserve">Exercice 2 : </w:t>
-      </w:r>
-      <w:r>
-        <w:t>Lancer des calculs distribués</w:t>
-      </w:r>
       <w:bookmarkEnd w:id="50"/>
     </w:p>
     <w:p>
       <w:r>
-        <w:t xml:space="preserve">Dans le TP2 nous avons créé un Filtre, il s’agit ‘de l’externaliser’ afin que les </w:t>
-      </w:r>
-      <w:r>
-        <w:t xml:space="preserve">recherches selon un critère (qui peut être complexe) soient </w:t>
-      </w:r>
-      <w:r>
-        <w:t>effectuées</w:t>
-      </w:r>
-      <w:r>
-        <w:t xml:space="preserve"> sur une autre machine</w:t>
+        <w:t xml:space="preserve">En utilisant le code implémenté dans le TD/TP 4 (exercice 3) écrire une </w:t>
+      </w:r>
+      <w:r>
+        <w:rPr>
+          <w:b/>
+          <w:i/>
+        </w:rPr>
+        <w:t>ShutdownHook</w:t>
+      </w:r>
+      <w:r>
+        <w:t xml:space="preserve"> pour faire un système de reprise sur erreur en cas de crash</w:t>
       </w:r>
       <w:r>
         <w:t>.</w:t>
       </w:r>
     </w:p>
     <w:p>
-      <w:r>
-        <w:t xml:space="preserve">Cette fonctionnalité ne doit en rien casser l’existant : l’utilisateur devra pouvoir utiliser des calculs externalisés ou bien ses propres ressources. </w:t>
-      </w:r>
+      <w:pPr>
+        <w:pStyle w:val="Titre3"/>
+      </w:pPr>
     </w:p>
     <w:p>
-      <w:r>
-        <w:t>Ajouter dans le fichier de configuration l’adresse du server RMI, avec un booléen permettant d’activer (ou de désactiver) la fonctionnalité.</w:t>
-      </w:r>
-    </w:p>
-    <w:p>
       <w:pPr>
         <w:pStyle w:val="Titre3"/>
       </w:pPr>
-    </w:p>
-    <w:p>
-      <w:pPr>
-        <w:pStyle w:val="Titre3"/>
-      </w:pPr>
-      <w:bookmarkStart w:id="51" w:name="_Toc430965403"/>
-      <w:r>
-        <w:t xml:space="preserve">Exercice 3 : </w:t>
-      </w:r>
-      <w:r>
-        <w:t>GUI – configuration</w:t>
+      <w:bookmarkStart w:id="51" w:name="_Toc430965402"/>
+      <w:r>
+        <w:t xml:space="preserve">Exercice 2 : </w:t>
+      </w:r>
+      <w:r>
+        <w:t>Lancer des calculs distribués</w:t>
       </w:r>
       <w:bookmarkEnd w:id="51"/>
     </w:p>
     <w:p>
       <w:r>
+        <w:t xml:space="preserve">Dans le TP2 nous avons créé un Filtre, il s’agit ‘de l’externaliser’ afin que les </w:t>
+      </w:r>
+      <w:r>
+        <w:t xml:space="preserve">recherches selon un critère (qui peut être complexe) soient </w:t>
+      </w:r>
+      <w:r>
+        <w:t>effectuées</w:t>
+      </w:r>
+      <w:r>
+        <w:t xml:space="preserve"> sur une autre machine</w:t>
+      </w:r>
+      <w:r>
+        <w:t>.</w:t>
+      </w:r>
+    </w:p>
+    <w:p>
+      <w:r>
+        <w:t xml:space="preserve">Cette fonctionnalité ne doit en rien casser l’existant : l’utilisateur devra pouvoir utiliser des calculs externalisés ou bien ses propres ressources. </w:t>
+      </w:r>
+    </w:p>
+    <w:p>
+      <w:r>
+        <w:t>Ajouter dans le fichier de configuration l’adresse du server RMI, avec un booléen permettant d’activer (ou de désactiver) la fonctionnalité.</w:t>
+      </w:r>
+    </w:p>
+    <w:p>
+      <w:pPr>
+        <w:pStyle w:val="Titre3"/>
+      </w:pPr>
+    </w:p>
+    <w:p>
+      <w:pPr>
+        <w:pStyle w:val="Titre3"/>
+      </w:pPr>
+      <w:bookmarkStart w:id="52" w:name="_Toc430965403"/>
+      <w:r>
+        <w:t xml:space="preserve">Exercice 3 : </w:t>
+      </w:r>
+      <w:r>
+        <w:t>GUI – configuration</w:t>
+      </w:r>
+      <w:bookmarkEnd w:id="52"/>
+    </w:p>
+    <w:p>
+      <w:r>
         <w:t>Créer une ‘</w:t>
       </w:r>
-      <w:proofErr w:type="spellStart"/>
       <w:r>
         <w:rPr>
           <w:b/>
@@ -11603,7 +10898,6 @@
         </w:rPr>
         <w:t>DialogBox</w:t>
       </w:r>
-      <w:proofErr w:type="spellEnd"/>
       <w:r>
         <w:t xml:space="preserve">’ </w:t>
       </w:r>
@@ -11622,7 +10916,6 @@
       <w:r>
         <w:t xml:space="preserve"> l’</w:t>
       </w:r>
-      <w:proofErr w:type="spellStart"/>
       <w:r>
         <w:rPr>
           <w:b/>
@@ -11630,14 +10923,12 @@
         </w:rPr>
         <w:t>autosave</w:t>
       </w:r>
-      <w:proofErr w:type="spellEnd"/>
       <w:r>
         <w:t xml:space="preserve"> </w:t>
       </w:r>
       <w:r>
         <w:t>(est-ce que l’</w:t>
       </w:r>
-      <w:proofErr w:type="spellStart"/>
       <w:r>
         <w:rPr>
           <w:b/>
@@ -11645,7 +10936,6 @@
         </w:rPr>
         <w:t>autosave</w:t>
       </w:r>
-      <w:proofErr w:type="spellEnd"/>
       <w:r>
         <w:t xml:space="preserve"> est activé ? à quelle fréquence ?).</w:t>
       </w:r>
@@ -11664,7 +10954,6 @@
       <w:r>
         <w:t>Cette ‘</w:t>
       </w:r>
-      <w:proofErr w:type="spellStart"/>
       <w:r>
         <w:rPr>
           <w:b/>
@@ -11672,25 +10961,15 @@
         </w:rPr>
         <w:t>DialogBox</w:t>
       </w:r>
-      <w:proofErr w:type="spellEnd"/>
       <w:r>
         <w:t>’ devra être accessible depuis le menu (</w:t>
       </w:r>
-      <w:proofErr w:type="spellStart"/>
       <w:r>
         <w:rPr>
           <w:b/>
           <w:i/>
         </w:rPr>
-        <w:t>edit</w:t>
-      </w:r>
-      <w:proofErr w:type="spellEnd"/>
-      <w:r>
-        <w:rPr>
-          <w:b/>
-          <w:i/>
-        </w:rPr>
-        <w:t>-&gt;settings</w:t>
+        <w:t>edit-&gt;settings</w:t>
       </w:r>
       <w:r>
         <w:t>)</w:t>
@@ -11766,22 +11045,22 @@
       <w:pPr>
         <w:pStyle w:val="Titre2"/>
       </w:pPr>
-      <w:bookmarkStart w:id="52" w:name="_Toc430965404"/>
+      <w:bookmarkStart w:id="53" w:name="_Toc430965404"/>
       <w:r>
         <w:t>Rapport</w:t>
       </w:r>
-      <w:bookmarkEnd w:id="52"/>
+      <w:bookmarkEnd w:id="53"/>
     </w:p>
     <w:p/>
     <w:p>
       <w:pPr>
         <w:pStyle w:val="Titre3"/>
       </w:pPr>
-      <w:bookmarkStart w:id="53" w:name="_Toc430965405"/>
+      <w:bookmarkStart w:id="54" w:name="_Toc430965405"/>
       <w:r>
         <w:t>Description des travaux</w:t>
       </w:r>
-      <w:bookmarkEnd w:id="53"/>
+      <w:bookmarkEnd w:id="54"/>
     </w:p>
     <w:p>
       <w:pPr>
@@ -11792,11 +11071,11 @@
       <w:pPr>
         <w:pStyle w:val="Titre3"/>
       </w:pPr>
-      <w:bookmarkStart w:id="54" w:name="_Toc430965406"/>
+      <w:bookmarkStart w:id="55" w:name="_Toc430965406"/>
       <w:r>
         <w:t>Difficultés rencontrées</w:t>
       </w:r>
-      <w:bookmarkEnd w:id="54"/>
+      <w:bookmarkEnd w:id="55"/>
     </w:p>
     <w:p>
       <w:pPr>
@@ -11830,7 +11109,7 @@
           <w:noProof/>
         </w:rPr>
       </w:pPr>
-      <w:bookmarkStart w:id="55" w:name="_Toc430965407"/>
+      <w:bookmarkStart w:id="56" w:name="_Toc430965407"/>
       <w:r>
         <w:rPr>
           <w:noProof/>
@@ -11843,18 +11122,18 @@
         </w:rPr>
         <w:t xml:space="preserve"> Les applications en réseau</w:t>
       </w:r>
-      <w:bookmarkEnd w:id="55"/>
+      <w:bookmarkEnd w:id="56"/>
     </w:p>
     <w:p/>
     <w:p>
       <w:pPr>
         <w:pStyle w:val="Titre2"/>
       </w:pPr>
-      <w:bookmarkStart w:id="56" w:name="_Toc430965408"/>
+      <w:bookmarkStart w:id="57" w:name="_Toc430965408"/>
       <w:r>
         <w:t>Exercices</w:t>
       </w:r>
-      <w:bookmarkEnd w:id="56"/>
+      <w:bookmarkEnd w:id="57"/>
     </w:p>
     <w:p>
       <w:pPr>
@@ -11868,7 +11147,7 @@
           <w:i/>
         </w:rPr>
       </w:pPr>
-      <w:bookmarkStart w:id="57" w:name="_Toc430965409"/>
+      <w:bookmarkStart w:id="58" w:name="_Toc430965409"/>
       <w:r>
         <w:t xml:space="preserve">Exercice 1 : </w:t>
       </w:r>
@@ -11881,7 +11160,7 @@
         </w:rPr>
         <w:t>Chat</w:t>
       </w:r>
-      <w:bookmarkEnd w:id="57"/>
+      <w:bookmarkEnd w:id="58"/>
     </w:p>
     <w:p>
       <w:pPr>
@@ -11904,7 +11183,6 @@
       <w:r>
         <w:t xml:space="preserve"> et ‘</w:t>
       </w:r>
-      <w:proofErr w:type="spellStart"/>
       <w:r>
         <w:rPr>
           <w:b/>
@@ -11912,7 +11190,6 @@
         </w:rPr>
         <w:t>private</w:t>
       </w:r>
-      <w:proofErr w:type="spellEnd"/>
       <w:r>
         <w:t>’</w:t>
       </w:r>
@@ -11941,7 +11218,7 @@
           <w:i/>
         </w:rPr>
       </w:pPr>
-      <w:bookmarkStart w:id="58" w:name="_Toc430965410"/>
+      <w:bookmarkStart w:id="59" w:name="_Toc430965410"/>
       <w:r>
         <w:t xml:space="preserve">Exercice </w:t>
       </w:r>
@@ -11954,7 +11231,6 @@
       <w:r>
         <w:t xml:space="preserve">Créer une </w:t>
       </w:r>
-      <w:proofErr w:type="spellStart"/>
       <w:r>
         <w:rPr>
           <w:i/>
@@ -11965,31 +11241,24 @@
         <w:rPr>
           <w:i/>
         </w:rPr>
-        <w:t>houtbox</w:t>
-      </w:r>
-      <w:proofErr w:type="spellEnd"/>
+        <w:t xml:space="preserve">houtbox </w:t>
+      </w:r>
+      <w:r>
+        <w:t xml:space="preserve">avec une </w:t>
+      </w:r>
       <w:r>
         <w:rPr>
           <w:i/>
         </w:rPr>
-        <w:t xml:space="preserve"> </w:t>
-      </w:r>
-      <w:r>
-        <w:t xml:space="preserve">avec une </w:t>
+        <w:t>servlet</w:t>
       </w:r>
       <w:r>
         <w:rPr>
           <w:i/>
         </w:rPr>
-        <w:t>servlet</w:t>
-      </w:r>
-      <w:r>
-        <w:rPr>
-          <w:i/>
-        </w:rPr>
         <w:t xml:space="preserve"> (ou une page JSP)</w:t>
       </w:r>
-      <w:bookmarkEnd w:id="58"/>
+      <w:bookmarkEnd w:id="59"/>
     </w:p>
     <w:p>
       <w:pPr>
@@ -12002,21 +11271,12 @@
       <w:r>
         <w:t xml:space="preserve">Cette </w:t>
       </w:r>
-      <w:proofErr w:type="spellStart"/>
       <w:r>
         <w:rPr>
           <w:b/>
           <w:i/>
         </w:rPr>
-        <w:t>shoutbox</w:t>
-      </w:r>
-      <w:proofErr w:type="spellEnd"/>
-      <w:r>
-        <w:rPr>
-          <w:b/>
-          <w:i/>
-        </w:rPr>
-        <w:t xml:space="preserve"> </w:t>
+        <w:t xml:space="preserve">shoutbox </w:t>
       </w:r>
       <w:r>
         <w:t xml:space="preserve"> devra se connecter au server pour afficher les </w:t>
@@ -12053,7 +11313,6 @@
       </w:r>
     </w:p>
     <w:p>
-      <w:proofErr w:type="spellStart"/>
       <w:r>
         <w:rPr>
           <w:b/>
@@ -12061,11 +11320,10 @@
         </w:rPr>
         <w:t>Shoutbox</w:t>
       </w:r>
-      <w:proofErr w:type="spellEnd"/>
       <w:r>
         <w:t xml:space="preserve"> : </w:t>
       </w:r>
-      <w:hyperlink r:id="rId28" w:history="1">
+      <w:hyperlink r:id="rId32" w:history="1">
         <w:r>
           <w:rPr>
             <w:rStyle w:val="Lienhypertexte"/>
@@ -12079,47 +11337,47 @@
       <w:pPr>
         <w:pStyle w:val="Titre2"/>
       </w:pPr>
-      <w:bookmarkStart w:id="59" w:name="_Toc430965411"/>
+      <w:bookmarkStart w:id="60" w:name="_Toc430965411"/>
       <w:r>
         <w:t>Rapport</w:t>
       </w:r>
-      <w:bookmarkEnd w:id="59"/>
+      <w:bookmarkEnd w:id="60"/>
     </w:p>
     <w:p/>
     <w:p>
       <w:pPr>
         <w:pStyle w:val="Titre3"/>
       </w:pPr>
-      <w:bookmarkStart w:id="60" w:name="_Toc430965412"/>
+      <w:bookmarkStart w:id="61" w:name="_Toc430965412"/>
       <w:r>
         <w:t>Description des travaux</w:t>
-      </w:r>
-      <w:bookmarkEnd w:id="60"/>
-    </w:p>
-    <w:p>
-      <w:pPr>
-        <w:pStyle w:val="Titre3"/>
-      </w:pPr>
-    </w:p>
-    <w:p>
-      <w:pPr>
-        <w:pStyle w:val="Titre3"/>
-      </w:pPr>
-      <w:bookmarkStart w:id="61" w:name="_Toc430965413"/>
-      <w:r>
-        <w:t>Difficultés rencontrées</w:t>
       </w:r>
       <w:bookmarkEnd w:id="61"/>
     </w:p>
     <w:p>
       <w:pPr>
+        <w:pStyle w:val="Titre3"/>
+      </w:pPr>
+    </w:p>
+    <w:p>
+      <w:pPr>
+        <w:pStyle w:val="Titre3"/>
+      </w:pPr>
+      <w:bookmarkStart w:id="62" w:name="_Toc430965413"/>
+      <w:r>
+        <w:t>Difficultés rencontrées</w:t>
+      </w:r>
+      <w:bookmarkEnd w:id="62"/>
+    </w:p>
+    <w:p>
+      <w:pPr>
         <w:rPr>
           <w:noProof/>
         </w:rPr>
       </w:pPr>
     </w:p>
     <w:sectPr>
-      <w:headerReference w:type="default" r:id="rId29"/>
+      <w:headerReference w:type="default" r:id="rId33"/>
       <w:pgSz w:w="11901" w:h="16817"/>
       <w:pgMar w:top="720" w:right="720" w:bottom="720" w:left="720" w:header="227" w:footer="284" w:gutter="0"/>
       <w:pgNumType w:start="0"/>
@@ -12179,6 +11437,7 @@
         <w:docPartUnique/>
       </w:docPartObj>
     </w:sdtPr>
+    <w:sdtEndPr/>
     <w:sdtContent>
       <w:p>
         <w:pPr>
@@ -12188,6 +11447,7 @@
         <w:r>
           <w:rPr>
             <w:noProof/>
+            <w:lang w:eastAsia="ko-KR"/>
           </w:rPr>
           <mc:AlternateContent>
             <mc:Choice Requires="wpg">
@@ -12334,7 +11594,7 @@
                                     <w:noProof/>
                                     <w:color w:val="FFFFFF" w:themeColor="background1"/>
                                   </w:rPr>
-                                  <w:t>10</w:t>
+                                  <w:t>12</w:t>
                                 </w:r>
                                 <w:r>
                                   <w:rPr>
@@ -12389,7 +11649,7 @@
                               <w:noProof/>
                               <w:color w:val="FFFFFF" w:themeColor="background1"/>
                             </w:rPr>
-                            <w:t>10</w:t>
+                            <w:t>12</w:t>
                           </w:r>
                           <w:r>
                             <w:rPr>
@@ -19716,117 +18976,117 @@
     </dgm:pt>
   </dgm:ptLst>
   <dgm:cxnLst>
-    <dgm:cxn modelId="{B141DD2E-B6C3-4211-B3A2-9B141B6697A8}" type="presOf" srcId="{90721A67-6AD1-4A80-A90E-9D77E7AD4E6D}" destId="{2D8842D7-E959-42FA-BA94-C6E6A8D46F08}" srcOrd="0" destOrd="0" presId="urn:microsoft.com/office/officeart/2005/8/layout/hierarchy2"/>
-    <dgm:cxn modelId="{249C07A1-B256-4248-8A69-50DF7B9B5BAE}" type="presOf" srcId="{0B7CF66D-0A27-42E3-AC6D-2DB726B0F1E6}" destId="{C296F982-F6F0-4728-ADF2-DC91F37071EA}" srcOrd="1" destOrd="0" presId="urn:microsoft.com/office/officeart/2005/8/layout/hierarchy2"/>
+    <dgm:cxn modelId="{00C39E53-6438-41A0-94FD-EE4409F93EE2}" type="presOf" srcId="{F1D4A2FF-1ED4-48C6-8293-904F41872AF1}" destId="{215E04C8-8ADC-4870-8072-6C6871A934E8}" srcOrd="0" destOrd="0" presId="urn:microsoft.com/office/officeart/2005/8/layout/hierarchy2"/>
+    <dgm:cxn modelId="{2CF07368-9FF3-4E3E-A037-34278C50000E}" type="presOf" srcId="{99F72719-26C5-43AC-9154-CEFFF5CEB37E}" destId="{ECBF6DD1-22FB-4942-9A69-C2E334F2B933}" srcOrd="1" destOrd="0" presId="urn:microsoft.com/office/officeart/2005/8/layout/hierarchy2"/>
+    <dgm:cxn modelId="{1468333A-5A4C-40AD-8AF6-90D52D003F7A}" type="presOf" srcId="{90721A67-6AD1-4A80-A90E-9D77E7AD4E6D}" destId="{2D8842D7-E959-42FA-BA94-C6E6A8D46F08}" srcOrd="0" destOrd="0" presId="urn:microsoft.com/office/officeart/2005/8/layout/hierarchy2"/>
     <dgm:cxn modelId="{49E69296-6243-4B23-BB27-A3D4BEF5529C}" srcId="{4D72C498-B5D7-4A5E-9949-13D4BDD70C79}" destId="{CFFF95AD-6A3E-4156-870B-74376FA448BF}" srcOrd="1" destOrd="0" parTransId="{139FBCB0-87C1-4D19-9898-BB48C99D5614}" sibTransId="{2D803B32-337B-4EAC-B215-13958E412DA9}"/>
-    <dgm:cxn modelId="{A01EC811-9AAF-41EC-B3C3-79EEF34E10A8}" type="presOf" srcId="{16244E34-B2A7-4CB0-B85E-995BCA75C3E6}" destId="{D91136A0-BBA5-4033-85D4-E551E48A4097}" srcOrd="0" destOrd="0" presId="urn:microsoft.com/office/officeart/2005/8/layout/hierarchy2"/>
-    <dgm:cxn modelId="{818FF2E6-4E79-4833-834E-92D7DA1AD1D6}" type="presOf" srcId="{C72AA88C-4AEE-412B-ABBF-33D17A0AD941}" destId="{C0DFBE07-132A-42A3-A5E2-F594000B2340}" srcOrd="1" destOrd="0" presId="urn:microsoft.com/office/officeart/2005/8/layout/hierarchy2"/>
-    <dgm:cxn modelId="{60C33779-113C-4794-BD02-322F8E2AC0DF}" type="presOf" srcId="{139FBCB0-87C1-4D19-9898-BB48C99D5614}" destId="{AEBC5B76-A737-49A2-B533-66F2022C87AD}" srcOrd="0" destOrd="0" presId="urn:microsoft.com/office/officeart/2005/8/layout/hierarchy2"/>
+    <dgm:cxn modelId="{0AC55BC7-75CC-429E-9D7B-D0275CB45541}" type="presOf" srcId="{9E6B55FE-E53C-49DC-B515-C2397BEC2CAB}" destId="{288590B9-AA3F-44E1-86EF-EEFFCBA51BD5}" srcOrd="0" destOrd="0" presId="urn:microsoft.com/office/officeart/2005/8/layout/hierarchy2"/>
     <dgm:cxn modelId="{502FB9F7-55F9-4593-B1F2-FBE723CFF641}" srcId="{90721A67-6AD1-4A80-A90E-9D77E7AD4E6D}" destId="{AD7B3DA5-2EE7-42E6-A405-E9204AD083F8}" srcOrd="0" destOrd="0" parTransId="{0B7CF66D-0A27-42E3-AC6D-2DB726B0F1E6}" sibTransId="{4BBF8FF6-E72D-4A5B-A1FE-6EAB41BA4F5C}"/>
-    <dgm:cxn modelId="{14DED5C4-2F99-4B68-A9E1-757391B45E8F}" type="presOf" srcId="{3FE4910D-602C-4A72-BB9E-A3BE3A3A0E78}" destId="{F14A685D-1E0D-4B4F-8491-096DFB19D677}" srcOrd="1" destOrd="0" presId="urn:microsoft.com/office/officeart/2005/8/layout/hierarchy2"/>
+    <dgm:cxn modelId="{425A4104-794D-4DB6-AB20-E26F48182A4D}" type="presOf" srcId="{0B7CF66D-0A27-42E3-AC6D-2DB726B0F1E6}" destId="{C296F982-F6F0-4728-ADF2-DC91F37071EA}" srcOrd="1" destOrd="0" presId="urn:microsoft.com/office/officeart/2005/8/layout/hierarchy2"/>
     <dgm:cxn modelId="{7176B68D-8377-4602-BE4C-B7D75F5D41A5}" srcId="{4D72C498-B5D7-4A5E-9949-13D4BDD70C79}" destId="{24E98E51-90AC-468F-867A-C952D6FD5668}" srcOrd="2" destOrd="0" parTransId="{559D18E3-752D-4EE1-9939-C38FEFFAE5A4}" sibTransId="{5A87DC0A-A2A4-49BC-8D66-8E04CC32771A}"/>
-    <dgm:cxn modelId="{2FD73D5B-A02C-4726-A6B3-D333AEDB7855}" type="presOf" srcId="{559B25C1-457C-4CA8-A035-1849D9779D21}" destId="{858F7110-3310-4783-BBA8-7EC1E711C660}" srcOrd="0" destOrd="0" presId="urn:microsoft.com/office/officeart/2005/8/layout/hierarchy2"/>
+    <dgm:cxn modelId="{0CA8A1CE-0004-472A-A6D7-BB833634DDE6}" type="presOf" srcId="{559D18E3-752D-4EE1-9939-C38FEFFAE5A4}" destId="{E36A5456-E43A-492B-ABAE-06F81987E8E0}" srcOrd="1" destOrd="0" presId="urn:microsoft.com/office/officeart/2005/8/layout/hierarchy2"/>
     <dgm:cxn modelId="{6E9F04CF-538C-49AC-B727-EE48AD00E24E}" srcId="{90721A67-6AD1-4A80-A90E-9D77E7AD4E6D}" destId="{6EAA9C23-3A78-4C27-AAC9-504C071FA2D8}" srcOrd="1" destOrd="0" parTransId="{99F72719-26C5-43AC-9154-CEFFF5CEB37E}" sibTransId="{9DE824F4-9157-4786-AD52-3E163FA3C3B4}"/>
-    <dgm:cxn modelId="{6EDC06B3-9975-4B30-B771-77491F9E1B66}" type="presOf" srcId="{99F72719-26C5-43AC-9154-CEFFF5CEB37E}" destId="{A8464F86-5444-4B1D-8904-D5D84FB93A63}" srcOrd="0" destOrd="0" presId="urn:microsoft.com/office/officeart/2005/8/layout/hierarchy2"/>
-    <dgm:cxn modelId="{C4C5B813-74F4-41D6-863C-1ADC889A1A80}" type="presOf" srcId="{597EB83F-9AF9-4A72-80A3-732912F27C6D}" destId="{D955C53B-B716-4B38-9366-F9DF3D076BCB}" srcOrd="0" destOrd="0" presId="urn:microsoft.com/office/officeart/2005/8/layout/hierarchy2"/>
-    <dgm:cxn modelId="{B14CE919-5B95-4051-ABEB-71EA1C438B49}" type="presOf" srcId="{6EAA9C23-3A78-4C27-AAC9-504C071FA2D8}" destId="{FFF314B7-9492-4462-8B1C-7BC33784FA0A}" srcOrd="0" destOrd="0" presId="urn:microsoft.com/office/officeart/2005/8/layout/hierarchy2"/>
-    <dgm:cxn modelId="{16A1D426-200F-452F-9F7D-E5DED401FC63}" type="presOf" srcId="{559D18E3-752D-4EE1-9939-C38FEFFAE5A4}" destId="{9EFBE792-9572-41CC-B394-D06BBCFDDEA7}" srcOrd="0" destOrd="0" presId="urn:microsoft.com/office/officeart/2005/8/layout/hierarchy2"/>
-    <dgm:cxn modelId="{22550BCB-1853-4415-9FCB-53B83D9395C5}" type="presOf" srcId="{B13E7694-BD7E-4ACD-8A25-288621413B33}" destId="{D36435EE-5DD9-4CB1-80E2-64E88C5269A2}" srcOrd="0" destOrd="0" presId="urn:microsoft.com/office/officeart/2005/8/layout/hierarchy2"/>
-    <dgm:cxn modelId="{5E5E4BC2-850C-432B-B100-95E96C12CBCC}" type="presOf" srcId="{DD6977A0-3802-4240-88A2-691E7C2C48A6}" destId="{6F424515-AE64-4689-98CF-DEE19DC54531}" srcOrd="1" destOrd="0" presId="urn:microsoft.com/office/officeart/2005/8/layout/hierarchy2"/>
-    <dgm:cxn modelId="{456F3CC5-98E1-4CDD-B7B7-D9B24074D112}" type="presOf" srcId="{597EB83F-9AF9-4A72-80A3-732912F27C6D}" destId="{1FDB852C-60D2-4512-8688-DBBE489C7C32}" srcOrd="1" destOrd="0" presId="urn:microsoft.com/office/officeart/2005/8/layout/hierarchy2"/>
+    <dgm:cxn modelId="{EAE84904-4EDA-4E28-B9F0-6D72F88DFAE0}" type="presOf" srcId="{6EAA9C23-3A78-4C27-AAC9-504C071FA2D8}" destId="{FFF314B7-9492-4462-8B1C-7BC33784FA0A}" srcOrd="0" destOrd="0" presId="urn:microsoft.com/office/officeart/2005/8/layout/hierarchy2"/>
+    <dgm:cxn modelId="{96A9A4DA-D9DE-4C53-A113-0961D929F6FD}" type="presOf" srcId="{CFFF95AD-6A3E-4156-870B-74376FA448BF}" destId="{DE27DD97-4305-47FC-AFB0-35E1E791B27F}" srcOrd="0" destOrd="0" presId="urn:microsoft.com/office/officeart/2005/8/layout/hierarchy2"/>
+    <dgm:cxn modelId="{8C20481C-1671-4C08-9FDB-96DEBB5118C4}" type="presOf" srcId="{4D72C498-B5D7-4A5E-9949-13D4BDD70C79}" destId="{3F3231AA-D37A-47E2-AA64-F3C7B7B2954D}" srcOrd="0" destOrd="0" presId="urn:microsoft.com/office/officeart/2005/8/layout/hierarchy2"/>
+    <dgm:cxn modelId="{200F5980-1521-4918-9B33-0D84E5E15D82}" type="presOf" srcId="{FDC9356B-5836-435E-BB19-C94DC8F3D3EF}" destId="{D63F150D-0E96-4C27-A427-95C317656D1D}" srcOrd="0" destOrd="0" presId="urn:microsoft.com/office/officeart/2005/8/layout/hierarchy2"/>
+    <dgm:cxn modelId="{851F5DDA-F798-4761-9261-A89A20C13539}" type="presOf" srcId="{139FBCB0-87C1-4D19-9898-BB48C99D5614}" destId="{2D4C1DD3-7A1B-4669-AB42-72A65ACFF1A8}" srcOrd="1" destOrd="0" presId="urn:microsoft.com/office/officeart/2005/8/layout/hierarchy2"/>
+    <dgm:cxn modelId="{DB2F5E8F-36CE-417B-BB8C-35F1BC25E4D4}" type="presOf" srcId="{AD7B3DA5-2EE7-42E6-A405-E9204AD083F8}" destId="{B96A10A5-DFF5-46F1-944C-3675766C550F}" srcOrd="0" destOrd="0" presId="urn:microsoft.com/office/officeart/2005/8/layout/hierarchy2"/>
+    <dgm:cxn modelId="{A434F5D0-AEA3-486D-A726-30DFB9E5B4B3}" type="presOf" srcId="{913E8ED9-5793-4239-BAD8-A00A3159E04D}" destId="{A21B35AB-A6E7-40B0-A48C-F2137E09EDE9}" srcOrd="0" destOrd="0" presId="urn:microsoft.com/office/officeart/2005/8/layout/hierarchy2"/>
     <dgm:cxn modelId="{9F4D2FFF-97B0-4BDE-B2FE-9300A204E5EE}" srcId="{65626F29-AB7F-4A3E-92D9-6AFC55134C2D}" destId="{90721A67-6AD1-4A80-A90E-9D77E7AD4E6D}" srcOrd="0" destOrd="0" parTransId="{FD12DCE2-E0B7-4C60-87FD-DBDC9530217F}" sibTransId="{898BA68B-F5FB-436F-B345-A5FAFB505382}"/>
-    <dgm:cxn modelId="{449FB9B7-7F3B-437C-8B9D-E63D09DC3A56}" type="presOf" srcId="{F1D4A2FF-1ED4-48C6-8293-904F41872AF1}" destId="{215E04C8-8ADC-4870-8072-6C6871A934E8}" srcOrd="0" destOrd="0" presId="urn:microsoft.com/office/officeart/2005/8/layout/hierarchy2"/>
-    <dgm:cxn modelId="{C71BD52E-A6CF-4493-BEF2-8AE0D6EAC771}" type="presOf" srcId="{C72AA88C-4AEE-412B-ABBF-33D17A0AD941}" destId="{8E5DD861-D493-4A0A-B81E-EB2108ED9BB3}" srcOrd="0" destOrd="0" presId="urn:microsoft.com/office/officeart/2005/8/layout/hierarchy2"/>
-    <dgm:cxn modelId="{28EF065F-8087-4FB8-8804-5B6FDD209C14}" type="presOf" srcId="{AD7B3DA5-2EE7-42E6-A405-E9204AD083F8}" destId="{B96A10A5-DFF5-46F1-944C-3675766C550F}" srcOrd="0" destOrd="0" presId="urn:microsoft.com/office/officeart/2005/8/layout/hierarchy2"/>
-    <dgm:cxn modelId="{672EC4DE-6393-4902-B2E2-7547FF692899}" type="presOf" srcId="{4D72C498-B5D7-4A5E-9949-13D4BDD70C79}" destId="{3F3231AA-D37A-47E2-AA64-F3C7B7B2954D}" srcOrd="0" destOrd="0" presId="urn:microsoft.com/office/officeart/2005/8/layout/hierarchy2"/>
-    <dgm:cxn modelId="{1FA62FF7-02AB-4280-8219-5233E752DDE4}" type="presOf" srcId="{FDC9356B-5836-435E-BB19-C94DC8F3D3EF}" destId="{D63F150D-0E96-4C27-A427-95C317656D1D}" srcOrd="0" destOrd="0" presId="urn:microsoft.com/office/officeart/2005/8/layout/hierarchy2"/>
-    <dgm:cxn modelId="{CF787AC8-CCB4-42D7-9AB6-F9B56A5180E6}" type="presOf" srcId="{913E8ED9-5793-4239-BAD8-A00A3159E04D}" destId="{A21B35AB-A6E7-40B0-A48C-F2137E09EDE9}" srcOrd="0" destOrd="0" presId="urn:microsoft.com/office/officeart/2005/8/layout/hierarchy2"/>
-    <dgm:cxn modelId="{C784E1FF-5DFB-489D-ABC9-E797A5329674}" type="presOf" srcId="{3FE4910D-602C-4A72-BB9E-A3BE3A3A0E78}" destId="{C26101A3-172C-4AFD-8AA5-00EF71442597}" srcOrd="0" destOrd="0" presId="urn:microsoft.com/office/officeart/2005/8/layout/hierarchy2"/>
+    <dgm:cxn modelId="{3F1B1462-77D9-45C8-B0C6-A0949ACD9323}" type="presOf" srcId="{B13E7694-BD7E-4ACD-8A25-288621413B33}" destId="{2FF43323-1B88-4D6E-A12C-28C1BD2304F7}" srcOrd="1" destOrd="0" presId="urn:microsoft.com/office/officeart/2005/8/layout/hierarchy2"/>
+    <dgm:cxn modelId="{05B70C83-5E48-4EC2-9337-206EBA6A51E2}" type="presOf" srcId="{1489036D-A9DA-40B5-957F-936B4A348264}" destId="{D2E89353-C1DC-4D8C-81F7-770019C69DEF}" srcOrd="1" destOrd="0" presId="urn:microsoft.com/office/officeart/2005/8/layout/hierarchy2"/>
+    <dgm:cxn modelId="{48F70ABD-8724-437D-A896-E2CDEF32C361}" type="presOf" srcId="{0B7CF66D-0A27-42E3-AC6D-2DB726B0F1E6}" destId="{F84282DA-A190-4AE4-80A2-887CA41C8DE9}" srcOrd="0" destOrd="0" presId="urn:microsoft.com/office/officeart/2005/8/layout/hierarchy2"/>
+    <dgm:cxn modelId="{3D41392F-5126-4D28-920D-D2F9DACC74EF}" type="presOf" srcId="{C72AA88C-4AEE-412B-ABBF-33D17A0AD941}" destId="{C0DFBE07-132A-42A3-A5E2-F594000B2340}" srcOrd="1" destOrd="0" presId="urn:microsoft.com/office/officeart/2005/8/layout/hierarchy2"/>
     <dgm:cxn modelId="{64F301FB-A593-41C9-BDB6-F0EFA7C82324}" srcId="{6EAA9C23-3A78-4C27-AAC9-504C071FA2D8}" destId="{16244E34-B2A7-4CB0-B85E-995BCA75C3E6}" srcOrd="1" destOrd="0" parTransId="{B13E7694-BD7E-4ACD-8A25-288621413B33}" sibTransId="{A0EBF300-51DB-4610-8BD4-DE84A2AC4F9A}"/>
-    <dgm:cxn modelId="{49FE894B-2CDA-4615-A5D1-7AEC4F9C8E68}" type="presOf" srcId="{9E6B55FE-E53C-49DC-B515-C2397BEC2CAB}" destId="{288590B9-AA3F-44E1-86EF-EEFFCBA51BD5}" srcOrd="0" destOrd="0" presId="urn:microsoft.com/office/officeart/2005/8/layout/hierarchy2"/>
-    <dgm:cxn modelId="{1F5AE6D5-D04B-4E6B-8631-91D3963BF616}" type="presOf" srcId="{0B7CF66D-0A27-42E3-AC6D-2DB726B0F1E6}" destId="{F84282DA-A190-4AE4-80A2-887CA41C8DE9}" srcOrd="0" destOrd="0" presId="urn:microsoft.com/office/officeart/2005/8/layout/hierarchy2"/>
-    <dgm:cxn modelId="{BAD3D053-02C5-445D-B9E8-AB4F083B484F}" type="presOf" srcId="{F1D4A2FF-1ED4-48C6-8293-904F41872AF1}" destId="{881DB251-9FB1-4300-9BCC-5ED061EBD6BA}" srcOrd="1" destOrd="0" presId="urn:microsoft.com/office/officeart/2005/8/layout/hierarchy2"/>
+    <dgm:cxn modelId="{7B9CBA1F-5BEC-4E49-9663-7CF2E68CDF31}" type="presOf" srcId="{3FE4910D-602C-4A72-BB9E-A3BE3A3A0E78}" destId="{C26101A3-172C-4AFD-8AA5-00EF71442597}" srcOrd="0" destOrd="0" presId="urn:microsoft.com/office/officeart/2005/8/layout/hierarchy2"/>
+    <dgm:cxn modelId="{CD38E1CF-8168-4A4F-9334-0833A57DE217}" type="presOf" srcId="{65626F29-AB7F-4A3E-92D9-6AFC55134C2D}" destId="{76D26D6D-EDAF-4C52-8B4D-841B0D968087}" srcOrd="0" destOrd="0" presId="urn:microsoft.com/office/officeart/2005/8/layout/hierarchy2"/>
     <dgm:cxn modelId="{D05732E0-8016-4300-94E0-4C5846D8338F}" srcId="{6EAA9C23-3A78-4C27-AAC9-504C071FA2D8}" destId="{495223E1-057C-40FA-B321-DB15D7B7BF1E}" srcOrd="3" destOrd="0" parTransId="{597EB83F-9AF9-4A72-80A3-732912F27C6D}" sibTransId="{3E875B8A-F119-494A-907D-67F8BC091872}"/>
-    <dgm:cxn modelId="{4AE7905E-FA44-44A2-81C7-6BD97D251A8A}" type="presOf" srcId="{B13E7694-BD7E-4ACD-8A25-288621413B33}" destId="{2FF43323-1B88-4D6E-A12C-28C1BD2304F7}" srcOrd="1" destOrd="0" presId="urn:microsoft.com/office/officeart/2005/8/layout/hierarchy2"/>
     <dgm:cxn modelId="{967F65B6-C47B-4EC0-ADE6-CAFBBE1F0516}" srcId="{CFFF95AD-6A3E-4156-870B-74376FA448BF}" destId="{559B25C1-457C-4CA8-A035-1849D9779D21}" srcOrd="0" destOrd="0" parTransId="{1489036D-A9DA-40B5-957F-936B4A348264}" sibTransId="{CA40A06D-5492-4390-8F79-91529B97C7E3}"/>
+    <dgm:cxn modelId="{10820E9B-F692-4BF5-B197-3DDE2495C1CB}" srcId="{6EAA9C23-3A78-4C27-AAC9-504C071FA2D8}" destId="{913E8ED9-5793-4239-BAD8-A00A3159E04D}" srcOrd="0" destOrd="0" parTransId="{C72AA88C-4AEE-412B-ABBF-33D17A0AD941}" sibTransId="{E09A0026-5DBE-4A74-ADE4-A8C0FD11704F}"/>
     <dgm:cxn modelId="{D89F6048-F1B4-4787-B926-B49F52CB6F9B}" srcId="{AD7B3DA5-2EE7-42E6-A405-E9204AD083F8}" destId="{4D72C498-B5D7-4A5E-9949-13D4BDD70C79}" srcOrd="0" destOrd="0" parTransId="{3FE4910D-602C-4A72-BB9E-A3BE3A3A0E78}" sibTransId="{A5576FB7-9241-49DD-B403-195A5C6DB3B2}"/>
-    <dgm:cxn modelId="{10820E9B-F692-4BF5-B197-3DDE2495C1CB}" srcId="{6EAA9C23-3A78-4C27-AAC9-504C071FA2D8}" destId="{913E8ED9-5793-4239-BAD8-A00A3159E04D}" srcOrd="0" destOrd="0" parTransId="{C72AA88C-4AEE-412B-ABBF-33D17A0AD941}" sibTransId="{E09A0026-5DBE-4A74-ADE4-A8C0FD11704F}"/>
-    <dgm:cxn modelId="{186F9F36-5961-4C71-909B-35359A1EF463}" type="presOf" srcId="{1489036D-A9DA-40B5-957F-936B4A348264}" destId="{D2E89353-C1DC-4D8C-81F7-770019C69DEF}" srcOrd="1" destOrd="0" presId="urn:microsoft.com/office/officeart/2005/8/layout/hierarchy2"/>
-    <dgm:cxn modelId="{DA2EDD32-D1C4-40F7-ACF8-1DD69A6FBEB6}" type="presOf" srcId="{1489036D-A9DA-40B5-957F-936B4A348264}" destId="{EBFADA6F-FD50-43FB-87CB-15B1D9AA94CD}" srcOrd="0" destOrd="0" presId="urn:microsoft.com/office/officeart/2005/8/layout/hierarchy2"/>
+    <dgm:cxn modelId="{E812CA3D-8A61-4333-8579-9FA9F8199C47}" type="presOf" srcId="{1489036D-A9DA-40B5-957F-936B4A348264}" destId="{EBFADA6F-FD50-43FB-87CB-15B1D9AA94CD}" srcOrd="0" destOrd="0" presId="urn:microsoft.com/office/officeart/2005/8/layout/hierarchy2"/>
+    <dgm:cxn modelId="{F0A4FBC3-69AA-4CE4-BAEB-2757F99701EB}" type="presOf" srcId="{3FE4910D-602C-4A72-BB9E-A3BE3A3A0E78}" destId="{F14A685D-1E0D-4B4F-8491-096DFB19D677}" srcOrd="1" destOrd="0" presId="urn:microsoft.com/office/officeart/2005/8/layout/hierarchy2"/>
+    <dgm:cxn modelId="{192E7DE0-9BF8-4C98-8678-8CBEC57E491A}" type="presOf" srcId="{24E98E51-90AC-468F-867A-C952D6FD5668}" destId="{37C38F7E-4D19-426C-A64E-1CBDFC363BB7}" srcOrd="0" destOrd="0" presId="urn:microsoft.com/office/officeart/2005/8/layout/hierarchy2"/>
+    <dgm:cxn modelId="{1F444B5E-5C22-4AB0-89AE-52E0CE7E634A}" type="presOf" srcId="{99F72719-26C5-43AC-9154-CEFFF5CEB37E}" destId="{A8464F86-5444-4B1D-8904-D5D84FB93A63}" srcOrd="0" destOrd="0" presId="urn:microsoft.com/office/officeart/2005/8/layout/hierarchy2"/>
+    <dgm:cxn modelId="{BA4B4645-D5DA-4CAB-89EF-755DC31E6185}" type="presOf" srcId="{139FBCB0-87C1-4D19-9898-BB48C99D5614}" destId="{AEBC5B76-A737-49A2-B533-66F2022C87AD}" srcOrd="0" destOrd="0" presId="urn:microsoft.com/office/officeart/2005/8/layout/hierarchy2"/>
     <dgm:cxn modelId="{5D66E035-8128-4BBA-84F0-1D671D2DE898}" srcId="{6EAA9C23-3A78-4C27-AAC9-504C071FA2D8}" destId="{9E6B55FE-E53C-49DC-B515-C2397BEC2CAB}" srcOrd="2" destOrd="0" parTransId="{F1D4A2FF-1ED4-48C6-8293-904F41872AF1}" sibTransId="{9DCC26EF-3D9C-4F2C-A2B6-405DE1FD371A}"/>
-    <dgm:cxn modelId="{FFFBEF66-3689-4405-825B-F0714780A2FB}" type="presOf" srcId="{24E98E51-90AC-468F-867A-C952D6FD5668}" destId="{37C38F7E-4D19-426C-A64E-1CBDFC363BB7}" srcOrd="0" destOrd="0" presId="urn:microsoft.com/office/officeart/2005/8/layout/hierarchy2"/>
+    <dgm:cxn modelId="{1ACF3343-3B58-419B-B4E8-CA90B8062AC9}" type="presOf" srcId="{C72AA88C-4AEE-412B-ABBF-33D17A0AD941}" destId="{8E5DD861-D493-4A0A-B81E-EB2108ED9BB3}" srcOrd="0" destOrd="0" presId="urn:microsoft.com/office/officeart/2005/8/layout/hierarchy2"/>
+    <dgm:cxn modelId="{5A1EB8C7-7B07-4ED5-8526-D8788EA2E274}" type="presOf" srcId="{559B25C1-457C-4CA8-A035-1849D9779D21}" destId="{858F7110-3310-4783-BBA8-7EC1E711C660}" srcOrd="0" destOrd="0" presId="urn:microsoft.com/office/officeart/2005/8/layout/hierarchy2"/>
+    <dgm:cxn modelId="{3593E331-178E-4749-9BB9-883C4427BB37}" type="presOf" srcId="{16244E34-B2A7-4CB0-B85E-995BCA75C3E6}" destId="{D91136A0-BBA5-4033-85D4-E551E48A4097}" srcOrd="0" destOrd="0" presId="urn:microsoft.com/office/officeart/2005/8/layout/hierarchy2"/>
+    <dgm:cxn modelId="{2DDEAD99-8A70-4B95-BEC8-ECD1A3611796}" type="presOf" srcId="{495223E1-057C-40FA-B321-DB15D7B7BF1E}" destId="{98EDA116-065D-473B-983B-F7A1A4E0692D}" srcOrd="0" destOrd="0" presId="urn:microsoft.com/office/officeart/2005/8/layout/hierarchy2"/>
+    <dgm:cxn modelId="{D851FDDA-660D-466E-B862-18806CD190B1}" type="presOf" srcId="{559D18E3-752D-4EE1-9939-C38FEFFAE5A4}" destId="{9EFBE792-9572-41CC-B394-D06BBCFDDEA7}" srcOrd="0" destOrd="0" presId="urn:microsoft.com/office/officeart/2005/8/layout/hierarchy2"/>
     <dgm:cxn modelId="{FD18F822-929A-4822-AE96-7ADBA2A3C5CD}" srcId="{4D72C498-B5D7-4A5E-9949-13D4BDD70C79}" destId="{FDC9356B-5836-435E-BB19-C94DC8F3D3EF}" srcOrd="0" destOrd="0" parTransId="{DD6977A0-3802-4240-88A2-691E7C2C48A6}" sibTransId="{20A4AF65-9EE3-422E-A635-F5D68A4A881B}"/>
-    <dgm:cxn modelId="{C1F7DA57-0AA6-46C3-A086-29CF959931BC}" type="presOf" srcId="{99F72719-26C5-43AC-9154-CEFFF5CEB37E}" destId="{ECBF6DD1-22FB-4942-9A69-C2E334F2B933}" srcOrd="1" destOrd="0" presId="urn:microsoft.com/office/officeart/2005/8/layout/hierarchy2"/>
-    <dgm:cxn modelId="{B8968D8D-31F0-4597-BC82-40B7CC98D7BC}" type="presOf" srcId="{DD6977A0-3802-4240-88A2-691E7C2C48A6}" destId="{968AF4BE-4974-4BD5-85C7-35A0B47C6F8A}" srcOrd="0" destOrd="0" presId="urn:microsoft.com/office/officeart/2005/8/layout/hierarchy2"/>
-    <dgm:cxn modelId="{104B287C-C37B-41DB-9AF3-22BFAE962021}" type="presOf" srcId="{CFFF95AD-6A3E-4156-870B-74376FA448BF}" destId="{DE27DD97-4305-47FC-AFB0-35E1E791B27F}" srcOrd="0" destOrd="0" presId="urn:microsoft.com/office/officeart/2005/8/layout/hierarchy2"/>
-    <dgm:cxn modelId="{75E769A9-E4E9-4FA5-960E-C99C56E94D45}" type="presOf" srcId="{139FBCB0-87C1-4D19-9898-BB48C99D5614}" destId="{2D4C1DD3-7A1B-4669-AB42-72A65ACFF1A8}" srcOrd="1" destOrd="0" presId="urn:microsoft.com/office/officeart/2005/8/layout/hierarchy2"/>
-    <dgm:cxn modelId="{EAF03F52-468F-481C-A6B5-0457F98944EE}" type="presOf" srcId="{65626F29-AB7F-4A3E-92D9-6AFC55134C2D}" destId="{76D26D6D-EDAF-4C52-8B4D-841B0D968087}" srcOrd="0" destOrd="0" presId="urn:microsoft.com/office/officeart/2005/8/layout/hierarchy2"/>
-    <dgm:cxn modelId="{600E604D-EC0F-470C-B466-9273784EEA2F}" type="presOf" srcId="{559D18E3-752D-4EE1-9939-C38FEFFAE5A4}" destId="{E36A5456-E43A-492B-ABAE-06F81987E8E0}" srcOrd="1" destOrd="0" presId="urn:microsoft.com/office/officeart/2005/8/layout/hierarchy2"/>
-    <dgm:cxn modelId="{0A600EA0-EB83-49AC-9FDC-B0149D9A3DC7}" type="presOf" srcId="{495223E1-057C-40FA-B321-DB15D7B7BF1E}" destId="{98EDA116-065D-473B-983B-F7A1A4E0692D}" srcOrd="0" destOrd="0" presId="urn:microsoft.com/office/officeart/2005/8/layout/hierarchy2"/>
-    <dgm:cxn modelId="{7F99A8F5-9EA9-42C5-982C-D29732488E0B}" type="presParOf" srcId="{76D26D6D-EDAF-4C52-8B4D-841B0D968087}" destId="{F8FABF40-7E53-41D6-A584-A511DC78C1BE}" srcOrd="0" destOrd="0" presId="urn:microsoft.com/office/officeart/2005/8/layout/hierarchy2"/>
-    <dgm:cxn modelId="{A5590A39-2CF8-4199-90A2-1643365AADD9}" type="presParOf" srcId="{F8FABF40-7E53-41D6-A584-A511DC78C1BE}" destId="{2D8842D7-E959-42FA-BA94-C6E6A8D46F08}" srcOrd="0" destOrd="0" presId="urn:microsoft.com/office/officeart/2005/8/layout/hierarchy2"/>
-    <dgm:cxn modelId="{E1DFF11C-488F-4E51-8430-3A1BAB770584}" type="presParOf" srcId="{F8FABF40-7E53-41D6-A584-A511DC78C1BE}" destId="{BE75B47B-3650-4F5E-B461-4EF0A961DD5A}" srcOrd="1" destOrd="0" presId="urn:microsoft.com/office/officeart/2005/8/layout/hierarchy2"/>
-    <dgm:cxn modelId="{2CF31019-B113-4CBE-B403-BAB583D6AC2C}" type="presParOf" srcId="{BE75B47B-3650-4F5E-B461-4EF0A961DD5A}" destId="{F84282DA-A190-4AE4-80A2-887CA41C8DE9}" srcOrd="0" destOrd="0" presId="urn:microsoft.com/office/officeart/2005/8/layout/hierarchy2"/>
-    <dgm:cxn modelId="{C157EE95-47C0-45FB-A7D5-59274F17169B}" type="presParOf" srcId="{F84282DA-A190-4AE4-80A2-887CA41C8DE9}" destId="{C296F982-F6F0-4728-ADF2-DC91F37071EA}" srcOrd="0" destOrd="0" presId="urn:microsoft.com/office/officeart/2005/8/layout/hierarchy2"/>
-    <dgm:cxn modelId="{61E6FECB-4A71-4389-9D25-69031F2CE2B0}" type="presParOf" srcId="{BE75B47B-3650-4F5E-B461-4EF0A961DD5A}" destId="{CF42DF83-DDC9-476D-B33D-59E7CA944A5E}" srcOrd="1" destOrd="0" presId="urn:microsoft.com/office/officeart/2005/8/layout/hierarchy2"/>
-    <dgm:cxn modelId="{5109254B-8391-4E38-8C33-29E9230148AF}" type="presParOf" srcId="{CF42DF83-DDC9-476D-B33D-59E7CA944A5E}" destId="{B96A10A5-DFF5-46F1-944C-3675766C550F}" srcOrd="0" destOrd="0" presId="urn:microsoft.com/office/officeart/2005/8/layout/hierarchy2"/>
-    <dgm:cxn modelId="{DDB57903-0808-4C2A-BC30-D7A0D26DF31E}" type="presParOf" srcId="{CF42DF83-DDC9-476D-B33D-59E7CA944A5E}" destId="{4F298BFB-1885-4076-9A22-AC9C0889C64B}" srcOrd="1" destOrd="0" presId="urn:microsoft.com/office/officeart/2005/8/layout/hierarchy2"/>
-    <dgm:cxn modelId="{B4CF48E1-2DA6-49BF-94D4-70EBB82E0369}" type="presParOf" srcId="{4F298BFB-1885-4076-9A22-AC9C0889C64B}" destId="{C26101A3-172C-4AFD-8AA5-00EF71442597}" srcOrd="0" destOrd="0" presId="urn:microsoft.com/office/officeart/2005/8/layout/hierarchy2"/>
-    <dgm:cxn modelId="{68D04622-2217-41F6-950F-0B6BB0224E2E}" type="presParOf" srcId="{C26101A3-172C-4AFD-8AA5-00EF71442597}" destId="{F14A685D-1E0D-4B4F-8491-096DFB19D677}" srcOrd="0" destOrd="0" presId="urn:microsoft.com/office/officeart/2005/8/layout/hierarchy2"/>
-    <dgm:cxn modelId="{382D7AD6-6388-4F29-9461-BD4F2BD3F092}" type="presParOf" srcId="{4F298BFB-1885-4076-9A22-AC9C0889C64B}" destId="{F368639D-315F-4154-88B1-6A5B912D6526}" srcOrd="1" destOrd="0" presId="urn:microsoft.com/office/officeart/2005/8/layout/hierarchy2"/>
-    <dgm:cxn modelId="{7988E4F3-C409-4B66-9DB3-5ADE9642F541}" type="presParOf" srcId="{F368639D-315F-4154-88B1-6A5B912D6526}" destId="{3F3231AA-D37A-47E2-AA64-F3C7B7B2954D}" srcOrd="0" destOrd="0" presId="urn:microsoft.com/office/officeart/2005/8/layout/hierarchy2"/>
-    <dgm:cxn modelId="{6E10B78A-4C23-4F67-B8C5-FD07C2AB1489}" type="presParOf" srcId="{F368639D-315F-4154-88B1-6A5B912D6526}" destId="{397AEE95-8A0C-4187-A00A-9EB934AA598C}" srcOrd="1" destOrd="0" presId="urn:microsoft.com/office/officeart/2005/8/layout/hierarchy2"/>
-    <dgm:cxn modelId="{FA597853-0666-4A0F-8AFE-497C48BC0991}" type="presParOf" srcId="{397AEE95-8A0C-4187-A00A-9EB934AA598C}" destId="{968AF4BE-4974-4BD5-85C7-35A0B47C6F8A}" srcOrd="0" destOrd="0" presId="urn:microsoft.com/office/officeart/2005/8/layout/hierarchy2"/>
-    <dgm:cxn modelId="{527FDFB4-6B1E-44EE-B1DC-8269225021A1}" type="presParOf" srcId="{968AF4BE-4974-4BD5-85C7-35A0B47C6F8A}" destId="{6F424515-AE64-4689-98CF-DEE19DC54531}" srcOrd="0" destOrd="0" presId="urn:microsoft.com/office/officeart/2005/8/layout/hierarchy2"/>
-    <dgm:cxn modelId="{B58012E3-C2A7-43E7-A964-0B8C18D8FEAF}" type="presParOf" srcId="{397AEE95-8A0C-4187-A00A-9EB934AA598C}" destId="{EB924A49-A3F3-497C-ACC4-327EDE264F60}" srcOrd="1" destOrd="0" presId="urn:microsoft.com/office/officeart/2005/8/layout/hierarchy2"/>
-    <dgm:cxn modelId="{2DA64648-A3B9-49F4-B67F-6E141BA3F17C}" type="presParOf" srcId="{EB924A49-A3F3-497C-ACC4-327EDE264F60}" destId="{D63F150D-0E96-4C27-A427-95C317656D1D}" srcOrd="0" destOrd="0" presId="urn:microsoft.com/office/officeart/2005/8/layout/hierarchy2"/>
-    <dgm:cxn modelId="{9E06C7A9-DA2D-474A-A6C3-A6C898370077}" type="presParOf" srcId="{EB924A49-A3F3-497C-ACC4-327EDE264F60}" destId="{1491B2AE-5B55-45CE-B988-8E12BEB8BF55}" srcOrd="1" destOrd="0" presId="urn:microsoft.com/office/officeart/2005/8/layout/hierarchy2"/>
-    <dgm:cxn modelId="{A398F194-A8CB-42A0-8E53-B69CBD0732FB}" type="presParOf" srcId="{397AEE95-8A0C-4187-A00A-9EB934AA598C}" destId="{AEBC5B76-A737-49A2-B533-66F2022C87AD}" srcOrd="2" destOrd="0" presId="urn:microsoft.com/office/officeart/2005/8/layout/hierarchy2"/>
-    <dgm:cxn modelId="{CFF21343-E5D2-4F59-A15A-9D15078AE970}" type="presParOf" srcId="{AEBC5B76-A737-49A2-B533-66F2022C87AD}" destId="{2D4C1DD3-7A1B-4669-AB42-72A65ACFF1A8}" srcOrd="0" destOrd="0" presId="urn:microsoft.com/office/officeart/2005/8/layout/hierarchy2"/>
-    <dgm:cxn modelId="{E3F4A5A5-DFC8-4B22-8003-7ADCD9831F47}" type="presParOf" srcId="{397AEE95-8A0C-4187-A00A-9EB934AA598C}" destId="{9F7C6272-585E-4DDA-B1DC-EB4580AF2AB2}" srcOrd="3" destOrd="0" presId="urn:microsoft.com/office/officeart/2005/8/layout/hierarchy2"/>
-    <dgm:cxn modelId="{C8EAFA15-51BF-42A1-8146-C476EB0FFDC0}" type="presParOf" srcId="{9F7C6272-585E-4DDA-B1DC-EB4580AF2AB2}" destId="{DE27DD97-4305-47FC-AFB0-35E1E791B27F}" srcOrd="0" destOrd="0" presId="urn:microsoft.com/office/officeart/2005/8/layout/hierarchy2"/>
-    <dgm:cxn modelId="{4B0A6774-09B8-41FD-A6EC-52BF0F21EBB4}" type="presParOf" srcId="{9F7C6272-585E-4DDA-B1DC-EB4580AF2AB2}" destId="{4A028989-708D-4CC4-885B-928EC3B6636B}" srcOrd="1" destOrd="0" presId="urn:microsoft.com/office/officeart/2005/8/layout/hierarchy2"/>
-    <dgm:cxn modelId="{886D1097-12B1-4EBA-A356-BEB572532DDA}" type="presParOf" srcId="{4A028989-708D-4CC4-885B-928EC3B6636B}" destId="{EBFADA6F-FD50-43FB-87CB-15B1D9AA94CD}" srcOrd="0" destOrd="0" presId="urn:microsoft.com/office/officeart/2005/8/layout/hierarchy2"/>
-    <dgm:cxn modelId="{58E01882-0825-4D50-AE2F-071BC7988DD2}" type="presParOf" srcId="{EBFADA6F-FD50-43FB-87CB-15B1D9AA94CD}" destId="{D2E89353-C1DC-4D8C-81F7-770019C69DEF}" srcOrd="0" destOrd="0" presId="urn:microsoft.com/office/officeart/2005/8/layout/hierarchy2"/>
-    <dgm:cxn modelId="{F4CF8B97-909E-4A8B-9A9E-BB9736F34CE0}" type="presParOf" srcId="{4A028989-708D-4CC4-885B-928EC3B6636B}" destId="{CC9BC564-3787-4383-9FFC-61D9D0588B21}" srcOrd="1" destOrd="0" presId="urn:microsoft.com/office/officeart/2005/8/layout/hierarchy2"/>
-    <dgm:cxn modelId="{9B83221E-0961-4F0A-A169-B558F74FECC4}" type="presParOf" srcId="{CC9BC564-3787-4383-9FFC-61D9D0588B21}" destId="{858F7110-3310-4783-BBA8-7EC1E711C660}" srcOrd="0" destOrd="0" presId="urn:microsoft.com/office/officeart/2005/8/layout/hierarchy2"/>
-    <dgm:cxn modelId="{816D8150-C6CF-44DD-9182-4A89149ACEAC}" type="presParOf" srcId="{CC9BC564-3787-4383-9FFC-61D9D0588B21}" destId="{65C1A66E-C56C-4171-AB97-8297D46BDB88}" srcOrd="1" destOrd="0" presId="urn:microsoft.com/office/officeart/2005/8/layout/hierarchy2"/>
-    <dgm:cxn modelId="{56CBE983-682E-49FD-9F9B-163A5F947BB2}" type="presParOf" srcId="{397AEE95-8A0C-4187-A00A-9EB934AA598C}" destId="{9EFBE792-9572-41CC-B394-D06BBCFDDEA7}" srcOrd="4" destOrd="0" presId="urn:microsoft.com/office/officeart/2005/8/layout/hierarchy2"/>
-    <dgm:cxn modelId="{A0D82A05-1175-4A6F-8A59-90FDE7CD6F00}" type="presParOf" srcId="{9EFBE792-9572-41CC-B394-D06BBCFDDEA7}" destId="{E36A5456-E43A-492B-ABAE-06F81987E8E0}" srcOrd="0" destOrd="0" presId="urn:microsoft.com/office/officeart/2005/8/layout/hierarchy2"/>
-    <dgm:cxn modelId="{7ECEAA2E-691B-4A8F-8F63-6D5E0FA500D6}" type="presParOf" srcId="{397AEE95-8A0C-4187-A00A-9EB934AA598C}" destId="{6D225540-AFA0-415E-A130-ABE75225B256}" srcOrd="5" destOrd="0" presId="urn:microsoft.com/office/officeart/2005/8/layout/hierarchy2"/>
-    <dgm:cxn modelId="{FAEDC529-1B31-4507-900F-0EDCCC406D19}" type="presParOf" srcId="{6D225540-AFA0-415E-A130-ABE75225B256}" destId="{37C38F7E-4D19-426C-A64E-1CBDFC363BB7}" srcOrd="0" destOrd="0" presId="urn:microsoft.com/office/officeart/2005/8/layout/hierarchy2"/>
-    <dgm:cxn modelId="{C12D2A28-7BE5-4459-81D4-E8DD95F9A9BC}" type="presParOf" srcId="{6D225540-AFA0-415E-A130-ABE75225B256}" destId="{F4349A4C-5F5C-42E6-B925-D581139B19CA}" srcOrd="1" destOrd="0" presId="urn:microsoft.com/office/officeart/2005/8/layout/hierarchy2"/>
-    <dgm:cxn modelId="{A861E32E-9C16-4994-A39E-40237BCC382A}" type="presParOf" srcId="{BE75B47B-3650-4F5E-B461-4EF0A961DD5A}" destId="{A8464F86-5444-4B1D-8904-D5D84FB93A63}" srcOrd="2" destOrd="0" presId="urn:microsoft.com/office/officeart/2005/8/layout/hierarchy2"/>
-    <dgm:cxn modelId="{4A8281EB-7289-4010-B6A4-57886663969E}" type="presParOf" srcId="{A8464F86-5444-4B1D-8904-D5D84FB93A63}" destId="{ECBF6DD1-22FB-4942-9A69-C2E334F2B933}" srcOrd="0" destOrd="0" presId="urn:microsoft.com/office/officeart/2005/8/layout/hierarchy2"/>
-    <dgm:cxn modelId="{7ED810C6-878E-494D-BA70-4568F3FCB235}" type="presParOf" srcId="{BE75B47B-3650-4F5E-B461-4EF0A961DD5A}" destId="{E0C7B8DF-83A1-45D9-B9D9-9ED1C37E4CA4}" srcOrd="3" destOrd="0" presId="urn:microsoft.com/office/officeart/2005/8/layout/hierarchy2"/>
-    <dgm:cxn modelId="{04B56ABE-8ED6-4D4E-84B0-B1661BF27214}" type="presParOf" srcId="{E0C7B8DF-83A1-45D9-B9D9-9ED1C37E4CA4}" destId="{FFF314B7-9492-4462-8B1C-7BC33784FA0A}" srcOrd="0" destOrd="0" presId="urn:microsoft.com/office/officeart/2005/8/layout/hierarchy2"/>
-    <dgm:cxn modelId="{2016FE11-176B-4E0C-9F48-BA45D58CAD44}" type="presParOf" srcId="{E0C7B8DF-83A1-45D9-B9D9-9ED1C37E4CA4}" destId="{F4FA03A4-3DA6-47F7-9A77-3B374796CB77}" srcOrd="1" destOrd="0" presId="urn:microsoft.com/office/officeart/2005/8/layout/hierarchy2"/>
-    <dgm:cxn modelId="{0F160FC5-15D8-4A79-82DD-391C9780BF5F}" type="presParOf" srcId="{F4FA03A4-3DA6-47F7-9A77-3B374796CB77}" destId="{8E5DD861-D493-4A0A-B81E-EB2108ED9BB3}" srcOrd="0" destOrd="0" presId="urn:microsoft.com/office/officeart/2005/8/layout/hierarchy2"/>
-    <dgm:cxn modelId="{AB72E967-725D-4B47-AC15-DEB1AC7BE90A}" type="presParOf" srcId="{8E5DD861-D493-4A0A-B81E-EB2108ED9BB3}" destId="{C0DFBE07-132A-42A3-A5E2-F594000B2340}" srcOrd="0" destOrd="0" presId="urn:microsoft.com/office/officeart/2005/8/layout/hierarchy2"/>
-    <dgm:cxn modelId="{8B9FA3E2-92F8-4A0C-B7AD-C6E5BD002B8A}" type="presParOf" srcId="{F4FA03A4-3DA6-47F7-9A77-3B374796CB77}" destId="{D48AA310-08E8-41B2-9889-9054306545F3}" srcOrd="1" destOrd="0" presId="urn:microsoft.com/office/officeart/2005/8/layout/hierarchy2"/>
-    <dgm:cxn modelId="{72D7BCF2-3F36-4472-8D03-70379D2BA7A5}" type="presParOf" srcId="{D48AA310-08E8-41B2-9889-9054306545F3}" destId="{A21B35AB-A6E7-40B0-A48C-F2137E09EDE9}" srcOrd="0" destOrd="0" presId="urn:microsoft.com/office/officeart/2005/8/layout/hierarchy2"/>
-    <dgm:cxn modelId="{9A7236A9-5903-4390-9A30-823948EAE740}" type="presParOf" srcId="{D48AA310-08E8-41B2-9889-9054306545F3}" destId="{8B5CE3EF-0622-44C1-849C-2057D356BCBF}" srcOrd="1" destOrd="0" presId="urn:microsoft.com/office/officeart/2005/8/layout/hierarchy2"/>
-    <dgm:cxn modelId="{17394702-E6DD-4CE2-8B8B-D30BFF8F44D4}" type="presParOf" srcId="{F4FA03A4-3DA6-47F7-9A77-3B374796CB77}" destId="{D36435EE-5DD9-4CB1-80E2-64E88C5269A2}" srcOrd="2" destOrd="0" presId="urn:microsoft.com/office/officeart/2005/8/layout/hierarchy2"/>
-    <dgm:cxn modelId="{DDDE78C3-CBF0-490D-9D78-E440392E6259}" type="presParOf" srcId="{D36435EE-5DD9-4CB1-80E2-64E88C5269A2}" destId="{2FF43323-1B88-4D6E-A12C-28C1BD2304F7}" srcOrd="0" destOrd="0" presId="urn:microsoft.com/office/officeart/2005/8/layout/hierarchy2"/>
-    <dgm:cxn modelId="{FC8A8A28-F5D3-4947-ACF8-B0C01881D346}" type="presParOf" srcId="{F4FA03A4-3DA6-47F7-9A77-3B374796CB77}" destId="{36D12C6A-C33F-444D-985E-C87528F365EF}" srcOrd="3" destOrd="0" presId="urn:microsoft.com/office/officeart/2005/8/layout/hierarchy2"/>
-    <dgm:cxn modelId="{3CEBC994-64F0-4265-994D-BD839D8A3C89}" type="presParOf" srcId="{36D12C6A-C33F-444D-985E-C87528F365EF}" destId="{D91136A0-BBA5-4033-85D4-E551E48A4097}" srcOrd="0" destOrd="0" presId="urn:microsoft.com/office/officeart/2005/8/layout/hierarchy2"/>
-    <dgm:cxn modelId="{4A6DCE7C-ABD6-4736-8841-C824A760249A}" type="presParOf" srcId="{36D12C6A-C33F-444D-985E-C87528F365EF}" destId="{18A8A596-414D-45EC-82A0-4CE6CE2BCEAF}" srcOrd="1" destOrd="0" presId="urn:microsoft.com/office/officeart/2005/8/layout/hierarchy2"/>
-    <dgm:cxn modelId="{B03464CC-49B9-45E4-8BF3-FC2EF600689A}" type="presParOf" srcId="{F4FA03A4-3DA6-47F7-9A77-3B374796CB77}" destId="{215E04C8-8ADC-4870-8072-6C6871A934E8}" srcOrd="4" destOrd="0" presId="urn:microsoft.com/office/officeart/2005/8/layout/hierarchy2"/>
-    <dgm:cxn modelId="{E48BAB83-358C-4237-851F-C5DF48F29C64}" type="presParOf" srcId="{215E04C8-8ADC-4870-8072-6C6871A934E8}" destId="{881DB251-9FB1-4300-9BCC-5ED061EBD6BA}" srcOrd="0" destOrd="0" presId="urn:microsoft.com/office/officeart/2005/8/layout/hierarchy2"/>
-    <dgm:cxn modelId="{12F1791F-0681-4A93-9134-F65A264617DA}" type="presParOf" srcId="{F4FA03A4-3DA6-47F7-9A77-3B374796CB77}" destId="{99095670-E0F4-480E-9255-5D1CF51C2306}" srcOrd="5" destOrd="0" presId="urn:microsoft.com/office/officeart/2005/8/layout/hierarchy2"/>
-    <dgm:cxn modelId="{14BE7539-0D16-4468-9D12-10BC906C219B}" type="presParOf" srcId="{99095670-E0F4-480E-9255-5D1CF51C2306}" destId="{288590B9-AA3F-44E1-86EF-EEFFCBA51BD5}" srcOrd="0" destOrd="0" presId="urn:microsoft.com/office/officeart/2005/8/layout/hierarchy2"/>
-    <dgm:cxn modelId="{C692BFEF-B397-415D-9176-F109236EBC86}" type="presParOf" srcId="{99095670-E0F4-480E-9255-5D1CF51C2306}" destId="{C9ADEDFB-79EA-4185-B0EC-F6EC4D8F782E}" srcOrd="1" destOrd="0" presId="urn:microsoft.com/office/officeart/2005/8/layout/hierarchy2"/>
-    <dgm:cxn modelId="{D5EFED09-560A-4888-A6F4-BF4E1F64692B}" type="presParOf" srcId="{F4FA03A4-3DA6-47F7-9A77-3B374796CB77}" destId="{D955C53B-B716-4B38-9366-F9DF3D076BCB}" srcOrd="6" destOrd="0" presId="urn:microsoft.com/office/officeart/2005/8/layout/hierarchy2"/>
-    <dgm:cxn modelId="{2DD887D9-92E2-4B5C-889A-CA44AF11E0B4}" type="presParOf" srcId="{D955C53B-B716-4B38-9366-F9DF3D076BCB}" destId="{1FDB852C-60D2-4512-8688-DBBE489C7C32}" srcOrd="0" destOrd="0" presId="urn:microsoft.com/office/officeart/2005/8/layout/hierarchy2"/>
-    <dgm:cxn modelId="{FE23A3D5-D68C-4C2E-8443-F32DFEF2C98D}" type="presParOf" srcId="{F4FA03A4-3DA6-47F7-9A77-3B374796CB77}" destId="{4D2DD327-F21E-40DF-89CF-2531CE508332}" srcOrd="7" destOrd="0" presId="urn:microsoft.com/office/officeart/2005/8/layout/hierarchy2"/>
-    <dgm:cxn modelId="{2F70417C-1391-4CAA-A664-A3594674B4D5}" type="presParOf" srcId="{4D2DD327-F21E-40DF-89CF-2531CE508332}" destId="{98EDA116-065D-473B-983B-F7A1A4E0692D}" srcOrd="0" destOrd="0" presId="urn:microsoft.com/office/officeart/2005/8/layout/hierarchy2"/>
-    <dgm:cxn modelId="{DBC9998F-3DCD-4842-ABB5-9DDD432C9588}" type="presParOf" srcId="{4D2DD327-F21E-40DF-89CF-2531CE508332}" destId="{DF92D010-B557-4787-97CA-5DC4251ABFBB}" srcOrd="1" destOrd="0" presId="urn:microsoft.com/office/officeart/2005/8/layout/hierarchy2"/>
+    <dgm:cxn modelId="{B67A81D6-2698-46E0-9AFE-D2C84F6F89EC}" type="presOf" srcId="{597EB83F-9AF9-4A72-80A3-732912F27C6D}" destId="{D955C53B-B716-4B38-9366-F9DF3D076BCB}" srcOrd="0" destOrd="0" presId="urn:microsoft.com/office/officeart/2005/8/layout/hierarchy2"/>
+    <dgm:cxn modelId="{BF73555E-E8AB-4A6D-92E5-F1583ACC21D5}" type="presOf" srcId="{DD6977A0-3802-4240-88A2-691E7C2C48A6}" destId="{6F424515-AE64-4689-98CF-DEE19DC54531}" srcOrd="1" destOrd="0" presId="urn:microsoft.com/office/officeart/2005/8/layout/hierarchy2"/>
+    <dgm:cxn modelId="{F07216C7-5B54-4023-BCF7-656F98669015}" type="presOf" srcId="{B13E7694-BD7E-4ACD-8A25-288621413B33}" destId="{D36435EE-5DD9-4CB1-80E2-64E88C5269A2}" srcOrd="0" destOrd="0" presId="urn:microsoft.com/office/officeart/2005/8/layout/hierarchy2"/>
+    <dgm:cxn modelId="{0991A314-BF88-4EFB-813D-4922B9CF4C8D}" type="presOf" srcId="{F1D4A2FF-1ED4-48C6-8293-904F41872AF1}" destId="{881DB251-9FB1-4300-9BCC-5ED061EBD6BA}" srcOrd="1" destOrd="0" presId="urn:microsoft.com/office/officeart/2005/8/layout/hierarchy2"/>
+    <dgm:cxn modelId="{3AF6CCB2-709A-47EF-A626-AD6A205837DC}" type="presOf" srcId="{597EB83F-9AF9-4A72-80A3-732912F27C6D}" destId="{1FDB852C-60D2-4512-8688-DBBE489C7C32}" srcOrd="1" destOrd="0" presId="urn:microsoft.com/office/officeart/2005/8/layout/hierarchy2"/>
+    <dgm:cxn modelId="{1B22B642-F0A9-4C2E-AEE2-473EEAB38DF3}" type="presOf" srcId="{DD6977A0-3802-4240-88A2-691E7C2C48A6}" destId="{968AF4BE-4974-4BD5-85C7-35A0B47C6F8A}" srcOrd="0" destOrd="0" presId="urn:microsoft.com/office/officeart/2005/8/layout/hierarchy2"/>
+    <dgm:cxn modelId="{041FA7EE-1B3D-4F8C-9537-80B0F61C30BD}" type="presParOf" srcId="{76D26D6D-EDAF-4C52-8B4D-841B0D968087}" destId="{F8FABF40-7E53-41D6-A584-A511DC78C1BE}" srcOrd="0" destOrd="0" presId="urn:microsoft.com/office/officeart/2005/8/layout/hierarchy2"/>
+    <dgm:cxn modelId="{F1807FEC-34C7-48CD-9201-A456176B7A5A}" type="presParOf" srcId="{F8FABF40-7E53-41D6-A584-A511DC78C1BE}" destId="{2D8842D7-E959-42FA-BA94-C6E6A8D46F08}" srcOrd="0" destOrd="0" presId="urn:microsoft.com/office/officeart/2005/8/layout/hierarchy2"/>
+    <dgm:cxn modelId="{F49767A2-AAB9-4C92-B858-F7E2F4CA9397}" type="presParOf" srcId="{F8FABF40-7E53-41D6-A584-A511DC78C1BE}" destId="{BE75B47B-3650-4F5E-B461-4EF0A961DD5A}" srcOrd="1" destOrd="0" presId="urn:microsoft.com/office/officeart/2005/8/layout/hierarchy2"/>
+    <dgm:cxn modelId="{B82FB39C-F34C-4337-B038-E0DDA7BE797B}" type="presParOf" srcId="{BE75B47B-3650-4F5E-B461-4EF0A961DD5A}" destId="{F84282DA-A190-4AE4-80A2-887CA41C8DE9}" srcOrd="0" destOrd="0" presId="urn:microsoft.com/office/officeart/2005/8/layout/hierarchy2"/>
+    <dgm:cxn modelId="{72892A50-777F-4CF4-980B-22537CD8152A}" type="presParOf" srcId="{F84282DA-A190-4AE4-80A2-887CA41C8DE9}" destId="{C296F982-F6F0-4728-ADF2-DC91F37071EA}" srcOrd="0" destOrd="0" presId="urn:microsoft.com/office/officeart/2005/8/layout/hierarchy2"/>
+    <dgm:cxn modelId="{C050676A-BD0D-4E78-B696-3BD33B71A6E5}" type="presParOf" srcId="{BE75B47B-3650-4F5E-B461-4EF0A961DD5A}" destId="{CF42DF83-DDC9-476D-B33D-59E7CA944A5E}" srcOrd="1" destOrd="0" presId="urn:microsoft.com/office/officeart/2005/8/layout/hierarchy2"/>
+    <dgm:cxn modelId="{0ED26354-691B-40B3-92A6-B656B910C2A9}" type="presParOf" srcId="{CF42DF83-DDC9-476D-B33D-59E7CA944A5E}" destId="{B96A10A5-DFF5-46F1-944C-3675766C550F}" srcOrd="0" destOrd="0" presId="urn:microsoft.com/office/officeart/2005/8/layout/hierarchy2"/>
+    <dgm:cxn modelId="{105EFE8D-E6DC-434F-85BA-CFF6B952B830}" type="presParOf" srcId="{CF42DF83-DDC9-476D-B33D-59E7CA944A5E}" destId="{4F298BFB-1885-4076-9A22-AC9C0889C64B}" srcOrd="1" destOrd="0" presId="urn:microsoft.com/office/officeart/2005/8/layout/hierarchy2"/>
+    <dgm:cxn modelId="{AC1C21D7-D71C-4629-AD0F-354E32576C53}" type="presParOf" srcId="{4F298BFB-1885-4076-9A22-AC9C0889C64B}" destId="{C26101A3-172C-4AFD-8AA5-00EF71442597}" srcOrd="0" destOrd="0" presId="urn:microsoft.com/office/officeart/2005/8/layout/hierarchy2"/>
+    <dgm:cxn modelId="{864927E1-5BB6-4C5F-98B8-8E095A2BCFC9}" type="presParOf" srcId="{C26101A3-172C-4AFD-8AA5-00EF71442597}" destId="{F14A685D-1E0D-4B4F-8491-096DFB19D677}" srcOrd="0" destOrd="0" presId="urn:microsoft.com/office/officeart/2005/8/layout/hierarchy2"/>
+    <dgm:cxn modelId="{9B1C9A5F-D422-4021-A88E-446E66BED059}" type="presParOf" srcId="{4F298BFB-1885-4076-9A22-AC9C0889C64B}" destId="{F368639D-315F-4154-88B1-6A5B912D6526}" srcOrd="1" destOrd="0" presId="urn:microsoft.com/office/officeart/2005/8/layout/hierarchy2"/>
+    <dgm:cxn modelId="{E64D7F96-C688-4138-B097-629BE252F437}" type="presParOf" srcId="{F368639D-315F-4154-88B1-6A5B912D6526}" destId="{3F3231AA-D37A-47E2-AA64-F3C7B7B2954D}" srcOrd="0" destOrd="0" presId="urn:microsoft.com/office/officeart/2005/8/layout/hierarchy2"/>
+    <dgm:cxn modelId="{C12E0AE3-A958-4E47-8282-2111CA51304B}" type="presParOf" srcId="{F368639D-315F-4154-88B1-6A5B912D6526}" destId="{397AEE95-8A0C-4187-A00A-9EB934AA598C}" srcOrd="1" destOrd="0" presId="urn:microsoft.com/office/officeart/2005/8/layout/hierarchy2"/>
+    <dgm:cxn modelId="{A66B1097-8725-47A0-9D29-DA828A79B045}" type="presParOf" srcId="{397AEE95-8A0C-4187-A00A-9EB934AA598C}" destId="{968AF4BE-4974-4BD5-85C7-35A0B47C6F8A}" srcOrd="0" destOrd="0" presId="urn:microsoft.com/office/officeart/2005/8/layout/hierarchy2"/>
+    <dgm:cxn modelId="{88446230-EC27-481F-A826-A7A04358D805}" type="presParOf" srcId="{968AF4BE-4974-4BD5-85C7-35A0B47C6F8A}" destId="{6F424515-AE64-4689-98CF-DEE19DC54531}" srcOrd="0" destOrd="0" presId="urn:microsoft.com/office/officeart/2005/8/layout/hierarchy2"/>
+    <dgm:cxn modelId="{5B4F445D-7FCD-4B3F-B0A4-0EB5FCD7372C}" type="presParOf" srcId="{397AEE95-8A0C-4187-A00A-9EB934AA598C}" destId="{EB924A49-A3F3-497C-ACC4-327EDE264F60}" srcOrd="1" destOrd="0" presId="urn:microsoft.com/office/officeart/2005/8/layout/hierarchy2"/>
+    <dgm:cxn modelId="{0972F4BD-F266-4862-8ABB-4C9E052A6874}" type="presParOf" srcId="{EB924A49-A3F3-497C-ACC4-327EDE264F60}" destId="{D63F150D-0E96-4C27-A427-95C317656D1D}" srcOrd="0" destOrd="0" presId="urn:microsoft.com/office/officeart/2005/8/layout/hierarchy2"/>
+    <dgm:cxn modelId="{2756444B-1DEC-4C81-A509-48D18A17F9CD}" type="presParOf" srcId="{EB924A49-A3F3-497C-ACC4-327EDE264F60}" destId="{1491B2AE-5B55-45CE-B988-8E12BEB8BF55}" srcOrd="1" destOrd="0" presId="urn:microsoft.com/office/officeart/2005/8/layout/hierarchy2"/>
+    <dgm:cxn modelId="{08F5E7DE-466A-4A8E-B83F-F235AD761221}" type="presParOf" srcId="{397AEE95-8A0C-4187-A00A-9EB934AA598C}" destId="{AEBC5B76-A737-49A2-B533-66F2022C87AD}" srcOrd="2" destOrd="0" presId="urn:microsoft.com/office/officeart/2005/8/layout/hierarchy2"/>
+    <dgm:cxn modelId="{2A9F05BA-7433-4704-990C-4CD4F840C868}" type="presParOf" srcId="{AEBC5B76-A737-49A2-B533-66F2022C87AD}" destId="{2D4C1DD3-7A1B-4669-AB42-72A65ACFF1A8}" srcOrd="0" destOrd="0" presId="urn:microsoft.com/office/officeart/2005/8/layout/hierarchy2"/>
+    <dgm:cxn modelId="{6716BB7E-98DD-43D0-A493-C38C6ACD7622}" type="presParOf" srcId="{397AEE95-8A0C-4187-A00A-9EB934AA598C}" destId="{9F7C6272-585E-4DDA-B1DC-EB4580AF2AB2}" srcOrd="3" destOrd="0" presId="urn:microsoft.com/office/officeart/2005/8/layout/hierarchy2"/>
+    <dgm:cxn modelId="{8A08931A-4EBE-4156-AA76-8FA29117A510}" type="presParOf" srcId="{9F7C6272-585E-4DDA-B1DC-EB4580AF2AB2}" destId="{DE27DD97-4305-47FC-AFB0-35E1E791B27F}" srcOrd="0" destOrd="0" presId="urn:microsoft.com/office/officeart/2005/8/layout/hierarchy2"/>
+    <dgm:cxn modelId="{812A129C-81BD-4317-890B-F2318654A9DC}" type="presParOf" srcId="{9F7C6272-585E-4DDA-B1DC-EB4580AF2AB2}" destId="{4A028989-708D-4CC4-885B-928EC3B6636B}" srcOrd="1" destOrd="0" presId="urn:microsoft.com/office/officeart/2005/8/layout/hierarchy2"/>
+    <dgm:cxn modelId="{BA597C18-F0E6-4696-9F6A-86E4B90A11EA}" type="presParOf" srcId="{4A028989-708D-4CC4-885B-928EC3B6636B}" destId="{EBFADA6F-FD50-43FB-87CB-15B1D9AA94CD}" srcOrd="0" destOrd="0" presId="urn:microsoft.com/office/officeart/2005/8/layout/hierarchy2"/>
+    <dgm:cxn modelId="{E0A8DB00-F3B3-4054-A03C-6F940C5536FC}" type="presParOf" srcId="{EBFADA6F-FD50-43FB-87CB-15B1D9AA94CD}" destId="{D2E89353-C1DC-4D8C-81F7-770019C69DEF}" srcOrd="0" destOrd="0" presId="urn:microsoft.com/office/officeart/2005/8/layout/hierarchy2"/>
+    <dgm:cxn modelId="{E7726B13-A40D-4418-9685-252100B8819E}" type="presParOf" srcId="{4A028989-708D-4CC4-885B-928EC3B6636B}" destId="{CC9BC564-3787-4383-9FFC-61D9D0588B21}" srcOrd="1" destOrd="0" presId="urn:microsoft.com/office/officeart/2005/8/layout/hierarchy2"/>
+    <dgm:cxn modelId="{21FC3575-5772-4853-8B72-40DE1FD46B6A}" type="presParOf" srcId="{CC9BC564-3787-4383-9FFC-61D9D0588B21}" destId="{858F7110-3310-4783-BBA8-7EC1E711C660}" srcOrd="0" destOrd="0" presId="urn:microsoft.com/office/officeart/2005/8/layout/hierarchy2"/>
+    <dgm:cxn modelId="{DF45123D-4624-4261-B2A5-073E27A84B4A}" type="presParOf" srcId="{CC9BC564-3787-4383-9FFC-61D9D0588B21}" destId="{65C1A66E-C56C-4171-AB97-8297D46BDB88}" srcOrd="1" destOrd="0" presId="urn:microsoft.com/office/officeart/2005/8/layout/hierarchy2"/>
+    <dgm:cxn modelId="{038E72FC-0061-40B8-BD7A-1D44AD277215}" type="presParOf" srcId="{397AEE95-8A0C-4187-A00A-9EB934AA598C}" destId="{9EFBE792-9572-41CC-B394-D06BBCFDDEA7}" srcOrd="4" destOrd="0" presId="urn:microsoft.com/office/officeart/2005/8/layout/hierarchy2"/>
+    <dgm:cxn modelId="{24501697-228E-41A7-80FB-7703ED9E2FC0}" type="presParOf" srcId="{9EFBE792-9572-41CC-B394-D06BBCFDDEA7}" destId="{E36A5456-E43A-492B-ABAE-06F81987E8E0}" srcOrd="0" destOrd="0" presId="urn:microsoft.com/office/officeart/2005/8/layout/hierarchy2"/>
+    <dgm:cxn modelId="{4A5A4FCD-B945-439B-A1FF-F620A8D5D6E8}" type="presParOf" srcId="{397AEE95-8A0C-4187-A00A-9EB934AA598C}" destId="{6D225540-AFA0-415E-A130-ABE75225B256}" srcOrd="5" destOrd="0" presId="urn:microsoft.com/office/officeart/2005/8/layout/hierarchy2"/>
+    <dgm:cxn modelId="{77028461-CF8C-4AC3-A625-81AC9E5D57DB}" type="presParOf" srcId="{6D225540-AFA0-415E-A130-ABE75225B256}" destId="{37C38F7E-4D19-426C-A64E-1CBDFC363BB7}" srcOrd="0" destOrd="0" presId="urn:microsoft.com/office/officeart/2005/8/layout/hierarchy2"/>
+    <dgm:cxn modelId="{97742304-C964-403D-8E3C-479DB27B8B86}" type="presParOf" srcId="{6D225540-AFA0-415E-A130-ABE75225B256}" destId="{F4349A4C-5F5C-42E6-B925-D581139B19CA}" srcOrd="1" destOrd="0" presId="urn:microsoft.com/office/officeart/2005/8/layout/hierarchy2"/>
+    <dgm:cxn modelId="{82BE3D15-49CF-4DCD-8A12-DCD350C44D4B}" type="presParOf" srcId="{BE75B47B-3650-4F5E-B461-4EF0A961DD5A}" destId="{A8464F86-5444-4B1D-8904-D5D84FB93A63}" srcOrd="2" destOrd="0" presId="urn:microsoft.com/office/officeart/2005/8/layout/hierarchy2"/>
+    <dgm:cxn modelId="{8A8D1F02-D0C1-401F-8B66-AC846ED2951D}" type="presParOf" srcId="{A8464F86-5444-4B1D-8904-D5D84FB93A63}" destId="{ECBF6DD1-22FB-4942-9A69-C2E334F2B933}" srcOrd="0" destOrd="0" presId="urn:microsoft.com/office/officeart/2005/8/layout/hierarchy2"/>
+    <dgm:cxn modelId="{6471A5FB-2813-47FC-9459-D517D360F655}" type="presParOf" srcId="{BE75B47B-3650-4F5E-B461-4EF0A961DD5A}" destId="{E0C7B8DF-83A1-45D9-B9D9-9ED1C37E4CA4}" srcOrd="3" destOrd="0" presId="urn:microsoft.com/office/officeart/2005/8/layout/hierarchy2"/>
+    <dgm:cxn modelId="{61EB79AB-D4F7-40F6-AF3F-FD4C49F4E567}" type="presParOf" srcId="{E0C7B8DF-83A1-45D9-B9D9-9ED1C37E4CA4}" destId="{FFF314B7-9492-4462-8B1C-7BC33784FA0A}" srcOrd="0" destOrd="0" presId="urn:microsoft.com/office/officeart/2005/8/layout/hierarchy2"/>
+    <dgm:cxn modelId="{A59DAE81-74E7-423E-BFD4-66262985A902}" type="presParOf" srcId="{E0C7B8DF-83A1-45D9-B9D9-9ED1C37E4CA4}" destId="{F4FA03A4-3DA6-47F7-9A77-3B374796CB77}" srcOrd="1" destOrd="0" presId="urn:microsoft.com/office/officeart/2005/8/layout/hierarchy2"/>
+    <dgm:cxn modelId="{432E2CA7-1CF5-4933-86AB-0659E9EEB712}" type="presParOf" srcId="{F4FA03A4-3DA6-47F7-9A77-3B374796CB77}" destId="{8E5DD861-D493-4A0A-B81E-EB2108ED9BB3}" srcOrd="0" destOrd="0" presId="urn:microsoft.com/office/officeart/2005/8/layout/hierarchy2"/>
+    <dgm:cxn modelId="{31489F7E-FA83-408C-83C7-CE8235F7FCB7}" type="presParOf" srcId="{8E5DD861-D493-4A0A-B81E-EB2108ED9BB3}" destId="{C0DFBE07-132A-42A3-A5E2-F594000B2340}" srcOrd="0" destOrd="0" presId="urn:microsoft.com/office/officeart/2005/8/layout/hierarchy2"/>
+    <dgm:cxn modelId="{8386DDDB-7B42-4611-ADBD-FFC3D28DCF9F}" type="presParOf" srcId="{F4FA03A4-3DA6-47F7-9A77-3B374796CB77}" destId="{D48AA310-08E8-41B2-9889-9054306545F3}" srcOrd="1" destOrd="0" presId="urn:microsoft.com/office/officeart/2005/8/layout/hierarchy2"/>
+    <dgm:cxn modelId="{C726C3AB-CF96-4145-B0D0-EE66F15AE18B}" type="presParOf" srcId="{D48AA310-08E8-41B2-9889-9054306545F3}" destId="{A21B35AB-A6E7-40B0-A48C-F2137E09EDE9}" srcOrd="0" destOrd="0" presId="urn:microsoft.com/office/officeart/2005/8/layout/hierarchy2"/>
+    <dgm:cxn modelId="{ED1DADF5-05AF-4901-947E-7C6561B3906C}" type="presParOf" srcId="{D48AA310-08E8-41B2-9889-9054306545F3}" destId="{8B5CE3EF-0622-44C1-849C-2057D356BCBF}" srcOrd="1" destOrd="0" presId="urn:microsoft.com/office/officeart/2005/8/layout/hierarchy2"/>
+    <dgm:cxn modelId="{71023C4D-4BD7-470C-B1B6-510140E84EA6}" type="presParOf" srcId="{F4FA03A4-3DA6-47F7-9A77-3B374796CB77}" destId="{D36435EE-5DD9-4CB1-80E2-64E88C5269A2}" srcOrd="2" destOrd="0" presId="urn:microsoft.com/office/officeart/2005/8/layout/hierarchy2"/>
+    <dgm:cxn modelId="{F51B5CF2-12A5-457E-BB89-30A3C5732FEA}" type="presParOf" srcId="{D36435EE-5DD9-4CB1-80E2-64E88C5269A2}" destId="{2FF43323-1B88-4D6E-A12C-28C1BD2304F7}" srcOrd="0" destOrd="0" presId="urn:microsoft.com/office/officeart/2005/8/layout/hierarchy2"/>
+    <dgm:cxn modelId="{381F175E-1D37-406B-8C67-83A96A8E9E07}" type="presParOf" srcId="{F4FA03A4-3DA6-47F7-9A77-3B374796CB77}" destId="{36D12C6A-C33F-444D-985E-C87528F365EF}" srcOrd="3" destOrd="0" presId="urn:microsoft.com/office/officeart/2005/8/layout/hierarchy2"/>
+    <dgm:cxn modelId="{3D5D9C8A-D9FD-4798-B33E-F62CBA6474AF}" type="presParOf" srcId="{36D12C6A-C33F-444D-985E-C87528F365EF}" destId="{D91136A0-BBA5-4033-85D4-E551E48A4097}" srcOrd="0" destOrd="0" presId="urn:microsoft.com/office/officeart/2005/8/layout/hierarchy2"/>
+    <dgm:cxn modelId="{0135771A-19F1-45BE-B6FE-D243D61C3FAF}" type="presParOf" srcId="{36D12C6A-C33F-444D-985E-C87528F365EF}" destId="{18A8A596-414D-45EC-82A0-4CE6CE2BCEAF}" srcOrd="1" destOrd="0" presId="urn:microsoft.com/office/officeart/2005/8/layout/hierarchy2"/>
+    <dgm:cxn modelId="{1C3C65D3-B587-462C-9E8B-0BF6DE116F33}" type="presParOf" srcId="{F4FA03A4-3DA6-47F7-9A77-3B374796CB77}" destId="{215E04C8-8ADC-4870-8072-6C6871A934E8}" srcOrd="4" destOrd="0" presId="urn:microsoft.com/office/officeart/2005/8/layout/hierarchy2"/>
+    <dgm:cxn modelId="{571267C0-D795-4BF5-B68B-CD0A2CFB8B2A}" type="presParOf" srcId="{215E04C8-8ADC-4870-8072-6C6871A934E8}" destId="{881DB251-9FB1-4300-9BCC-5ED061EBD6BA}" srcOrd="0" destOrd="0" presId="urn:microsoft.com/office/officeart/2005/8/layout/hierarchy2"/>
+    <dgm:cxn modelId="{9204B5E3-2E2C-4B49-8472-109EE68E9F7E}" type="presParOf" srcId="{F4FA03A4-3DA6-47F7-9A77-3B374796CB77}" destId="{99095670-E0F4-480E-9255-5D1CF51C2306}" srcOrd="5" destOrd="0" presId="urn:microsoft.com/office/officeart/2005/8/layout/hierarchy2"/>
+    <dgm:cxn modelId="{C59EAC49-71C4-42C1-9C91-B354746C64BC}" type="presParOf" srcId="{99095670-E0F4-480E-9255-5D1CF51C2306}" destId="{288590B9-AA3F-44E1-86EF-EEFFCBA51BD5}" srcOrd="0" destOrd="0" presId="urn:microsoft.com/office/officeart/2005/8/layout/hierarchy2"/>
+    <dgm:cxn modelId="{3DF31B05-82AA-4476-BA65-0F2DEECDF2AC}" type="presParOf" srcId="{99095670-E0F4-480E-9255-5D1CF51C2306}" destId="{C9ADEDFB-79EA-4185-B0EC-F6EC4D8F782E}" srcOrd="1" destOrd="0" presId="urn:microsoft.com/office/officeart/2005/8/layout/hierarchy2"/>
+    <dgm:cxn modelId="{4161C2CB-EAE0-438C-B1F4-8D4509A28D60}" type="presParOf" srcId="{F4FA03A4-3DA6-47F7-9A77-3B374796CB77}" destId="{D955C53B-B716-4B38-9366-F9DF3D076BCB}" srcOrd="6" destOrd="0" presId="urn:microsoft.com/office/officeart/2005/8/layout/hierarchy2"/>
+    <dgm:cxn modelId="{E928C895-7615-45CB-9D74-930DDB9BEB9B}" type="presParOf" srcId="{D955C53B-B716-4B38-9366-F9DF3D076BCB}" destId="{1FDB852C-60D2-4512-8688-DBBE489C7C32}" srcOrd="0" destOrd="0" presId="urn:microsoft.com/office/officeart/2005/8/layout/hierarchy2"/>
+    <dgm:cxn modelId="{70CDC0E4-67A3-4877-AD0A-00857E201A9B}" type="presParOf" srcId="{F4FA03A4-3DA6-47F7-9A77-3B374796CB77}" destId="{4D2DD327-F21E-40DF-89CF-2531CE508332}" srcOrd="7" destOrd="0" presId="urn:microsoft.com/office/officeart/2005/8/layout/hierarchy2"/>
+    <dgm:cxn modelId="{8B6A6CC9-4D89-4B28-822B-80BDDA716604}" type="presParOf" srcId="{4D2DD327-F21E-40DF-89CF-2531CE508332}" destId="{98EDA116-065D-473B-983B-F7A1A4E0692D}" srcOrd="0" destOrd="0" presId="urn:microsoft.com/office/officeart/2005/8/layout/hierarchy2"/>
+    <dgm:cxn modelId="{9BC1CE2D-20FB-4A49-8ABA-B75FE21BB0E2}" type="presParOf" srcId="{4D2DD327-F21E-40DF-89CF-2531CE508332}" destId="{DF92D010-B557-4787-97CA-5DC4251ABFBB}" srcOrd="1" destOrd="0" presId="urn:microsoft.com/office/officeart/2005/8/layout/hierarchy2"/>
   </dgm:cxnLst>
   <dgm:bg/>
   <dgm:whole/>
   <dgm:extLst>
     <a:ext uri="http://schemas.microsoft.com/office/drawing/2008/diagram">
-      <dsp:dataModelExt xmlns:dsp="http://schemas.microsoft.com/office/drawing/2008/diagram" relId="rId16" minVer="http://schemas.openxmlformats.org/drawingml/2006/diagram"/>
+      <dsp:dataModelExt xmlns:dsp="http://schemas.microsoft.com/office/drawing/2008/diagram" relId="rId20" minVer="http://schemas.openxmlformats.org/drawingml/2006/diagram"/>
     </a:ext>
   </dgm:extLst>
 </dgm:dataModel>
@@ -20766,109 +20026,109 @@
     </dgm:pt>
   </dgm:ptLst>
   <dgm:cxnLst>
+    <dgm:cxn modelId="{2CACB601-EBF8-4EAE-B8F5-5B8E692D7AE6}" type="presOf" srcId="{DC7A1CA0-5D34-4F3B-A580-15CFD66EA796}" destId="{368F1645-5A66-45DB-B296-C23315AB7E22}" srcOrd="0" destOrd="0" presId="urn:microsoft.com/office/officeart/2005/8/layout/hierarchy2"/>
+    <dgm:cxn modelId="{DC989CF0-7CDE-4BB7-9BA6-945C52B67945}" type="presOf" srcId="{5E47499F-6F41-4F22-A420-01A675CE6103}" destId="{E11C7B6F-7180-43A5-992E-3EA5851F2391}" srcOrd="0" destOrd="0" presId="urn:microsoft.com/office/officeart/2005/8/layout/hierarchy2"/>
+    <dgm:cxn modelId="{44BB49BE-D54E-40A2-9263-DEC01649D461}" type="presOf" srcId="{F20EDC0B-CCE5-4D9D-9982-89A201087390}" destId="{CAE1C8E1-FF9C-459C-820F-5A372E5B5202}" srcOrd="1" destOrd="0" presId="urn:microsoft.com/office/officeart/2005/8/layout/hierarchy2"/>
+    <dgm:cxn modelId="{B7BD1383-1D6C-470D-B2C0-3D5BBE239F65}" type="presOf" srcId="{753D8466-5B43-4022-9EA6-80697AD791EF}" destId="{2938BCE4-55BC-4FA7-8B13-8D7362E71CAD}" srcOrd="0" destOrd="0" presId="urn:microsoft.com/office/officeart/2005/8/layout/hierarchy2"/>
+    <dgm:cxn modelId="{1827FEEF-5F7B-4641-8C59-0F0DE0E8BD14}" type="presOf" srcId="{83FAD934-5D5B-40FC-B3CA-D6105DE3D322}" destId="{8F195852-041E-423A-B5DF-8945941EB406}" srcOrd="0" destOrd="0" presId="urn:microsoft.com/office/officeart/2005/8/layout/hierarchy2"/>
+    <dgm:cxn modelId="{43E87D8D-15B2-4907-9284-11B63D097E20}" type="presOf" srcId="{7BC373CD-A346-4D76-9165-35DCB418DD6B}" destId="{4E10DB54-35ED-4D9F-B388-F6C78413B8E9}" srcOrd="0" destOrd="0" presId="urn:microsoft.com/office/officeart/2005/8/layout/hierarchy2"/>
+    <dgm:cxn modelId="{40BDC8EA-FB76-4699-B234-9ADAC572A51D}" type="presOf" srcId="{50BC2FEF-90AA-4887-A217-BCE929A4632A}" destId="{FDA47220-895B-4A69-B2BB-8BF8C016FF4B}" srcOrd="0" destOrd="0" presId="urn:microsoft.com/office/officeart/2005/8/layout/hierarchy2"/>
+    <dgm:cxn modelId="{D4445B13-46F9-4298-8EF3-3D7743530902}" srcId="{D4D9B399-9B7F-46DA-97B2-FED098F5DA6B}" destId="{86643E8D-F7CB-4F7B-B35A-FF26EACC433C}" srcOrd="1" destOrd="0" parTransId="{5E47499F-6F41-4F22-A420-01A675CE6103}" sibTransId="{DB2EC02B-535E-4B00-9144-23BE3F31800E}"/>
+    <dgm:cxn modelId="{690588EE-4F0A-4358-B1A1-1164C71B52A6}" type="presOf" srcId="{F20EDC0B-CCE5-4D9D-9982-89A201087390}" destId="{674BA392-5914-4B78-A520-EE26D65D05C8}" srcOrd="0" destOrd="0" presId="urn:microsoft.com/office/officeart/2005/8/layout/hierarchy2"/>
+    <dgm:cxn modelId="{F14138C1-A3B2-4AE2-A00B-7F7DE38EAA68}" srcId="{5AA90255-5B35-44C4-B702-E81F223BEFD8}" destId="{45CDA3C7-8713-4369-838A-8B5F475DA36B}" srcOrd="0" destOrd="0" parTransId="{139FABCB-F47A-4731-86FD-9DEB34D850B8}" sibTransId="{7D179423-A3B9-4F05-A55D-89D4307A11C9}"/>
+    <dgm:cxn modelId="{568E7C51-B2D2-47FD-BFB9-FD6AFD5BA629}" type="presOf" srcId="{C3D618C2-BF81-4220-A584-D841429B7058}" destId="{CA6C5886-D1D3-4819-90BD-4BAC8F1EE87D}" srcOrd="0" destOrd="0" presId="urn:microsoft.com/office/officeart/2005/8/layout/hierarchy2"/>
+    <dgm:cxn modelId="{731E25B5-BF09-4D40-8A5D-6ED12F116D7D}" type="presOf" srcId="{139FABCB-F47A-4731-86FD-9DEB34D850B8}" destId="{AB7C6CD4-FF75-4E23-A8C3-0A2318DBB1D6}" srcOrd="0" destOrd="0" presId="urn:microsoft.com/office/officeart/2005/8/layout/hierarchy2"/>
+    <dgm:cxn modelId="{C353768D-EED9-4E80-8091-56483B0ECF51}" srcId="{D4D9B399-9B7F-46DA-97B2-FED098F5DA6B}" destId="{C3D618C2-BF81-4220-A584-D841429B7058}" srcOrd="0" destOrd="0" parTransId="{BABCE05A-4544-49DE-A70D-EBD4C2932AA1}" sibTransId="{C88A3667-CC99-4312-8DC1-79D7EC0A2D9C}"/>
+    <dgm:cxn modelId="{86D1E58E-004F-4D01-8A4D-4020C602E4F2}" type="presOf" srcId="{7BC373CD-A346-4D76-9165-35DCB418DD6B}" destId="{F67B909A-A307-4E9B-9469-45A779E59A51}" srcOrd="1" destOrd="0" presId="urn:microsoft.com/office/officeart/2005/8/layout/hierarchy2"/>
+    <dgm:cxn modelId="{F39B1F73-CB24-499B-8E62-DE601F1DFA61}" type="presOf" srcId="{9F4AA07C-F7C0-4EE0-B444-1A0A99B21C5A}" destId="{EB2274FC-15F8-41B7-935B-E389FD47AFD1}" srcOrd="0" destOrd="0" presId="urn:microsoft.com/office/officeart/2005/8/layout/hierarchy2"/>
+    <dgm:cxn modelId="{73788BAD-95DC-43CB-85D9-8DC6A1C389B6}" type="presOf" srcId="{076B6350-4EE3-45E3-9904-173A771DF62A}" destId="{BE306FCD-9806-4F30-B3B1-CA273857349C}" srcOrd="0" destOrd="0" presId="urn:microsoft.com/office/officeart/2005/8/layout/hierarchy2"/>
+    <dgm:cxn modelId="{7D29DC92-70B5-4F43-9913-F5C97466F9A5}" type="presOf" srcId="{50BC2FEF-90AA-4887-A217-BCE929A4632A}" destId="{9F0B1A31-63BD-41F6-82FC-F5574A92E909}" srcOrd="1" destOrd="0" presId="urn:microsoft.com/office/officeart/2005/8/layout/hierarchy2"/>
+    <dgm:cxn modelId="{86A164CA-10BE-422C-A36F-444AC3E93C9C}" type="presOf" srcId="{45CDA3C7-8713-4369-838A-8B5F475DA36B}" destId="{A1B1FB24-4A19-4073-B3DA-7D6FAFFD6611}" srcOrd="0" destOrd="0" presId="urn:microsoft.com/office/officeart/2005/8/layout/hierarchy2"/>
+    <dgm:cxn modelId="{A80A4F65-7375-4E8E-9CED-0483DD45593D}" srcId="{3958656D-BDA3-48B8-B715-8A44FDE6304E}" destId="{B503AF60-5EB5-4190-8EFC-246E35833849}" srcOrd="1" destOrd="0" parTransId="{9F4AA07C-F7C0-4EE0-B444-1A0A99B21C5A}" sibTransId="{97EEA01A-8995-4136-9B0E-B8636C2DDA04}"/>
     <dgm:cxn modelId="{32ABE36F-B84E-48F4-BC67-8F5D825C7F85}" srcId="{076B6350-4EE3-45E3-9904-173A771DF62A}" destId="{D4D9B399-9B7F-46DA-97B2-FED098F5DA6B}" srcOrd="0" destOrd="0" parTransId="{E6A38AA6-80D6-4020-A52C-B824CD5FBB0F}" sibTransId="{48A5178F-146C-4A23-8FF2-2E99B30882F8}"/>
-    <dgm:cxn modelId="{A80A4F65-7375-4E8E-9CED-0483DD45593D}" srcId="{3958656D-BDA3-48B8-B715-8A44FDE6304E}" destId="{B503AF60-5EB5-4190-8EFC-246E35833849}" srcOrd="1" destOrd="0" parTransId="{9F4AA07C-F7C0-4EE0-B444-1A0A99B21C5A}" sibTransId="{97EEA01A-8995-4136-9B0E-B8636C2DDA04}"/>
+    <dgm:cxn modelId="{1587BCFE-BFF0-4CED-A0FC-54736BED4EAD}" type="presOf" srcId="{8B8178A4-03D0-4F83-88CD-9E6E781603E6}" destId="{C0C8DC8E-72DB-4A2E-A50E-DA1CA06D79E3}" srcOrd="0" destOrd="0" presId="urn:microsoft.com/office/officeart/2005/8/layout/hierarchy2"/>
+    <dgm:cxn modelId="{282CBBB0-6670-43E9-8D31-D0CD31CED8E7}" type="presOf" srcId="{D4D9B399-9B7F-46DA-97B2-FED098F5DA6B}" destId="{6E6D9CAD-33D1-4ABE-986B-53D6D631EB94}" srcOrd="0" destOrd="0" presId="urn:microsoft.com/office/officeart/2005/8/layout/hierarchy2"/>
+    <dgm:cxn modelId="{97CD5736-54C6-4ACB-8C56-28D4F8AF533A}" srcId="{076B6350-4EE3-45E3-9904-173A771DF62A}" destId="{3958656D-BDA3-48B8-B715-8A44FDE6304E}" srcOrd="2" destOrd="0" parTransId="{6990C93A-7D15-43F9-A3BA-EF955BCEFB0F}" sibTransId="{D8D28F1D-BA72-4B54-B03D-1B8F6862319E}"/>
+    <dgm:cxn modelId="{CD688725-DE90-4245-A4AA-E82D2275B325}" srcId="{45CDA3C7-8713-4369-838A-8B5F475DA36B}" destId="{DC7A1CA0-5D34-4F3B-A580-15CFD66EA796}" srcOrd="2" destOrd="0" parTransId="{753D8466-5B43-4022-9EA6-80697AD791EF}" sibTransId="{93D5BA25-8BAF-4D7D-969F-34AFD1EF368C}"/>
+    <dgm:cxn modelId="{99230456-7E96-43CA-8AE2-93F4C4ED062D}" type="presOf" srcId="{753D8466-5B43-4022-9EA6-80697AD791EF}" destId="{A6341011-54EC-4E06-9306-EAF2DE56CD2C}" srcOrd="1" destOrd="0" presId="urn:microsoft.com/office/officeart/2005/8/layout/hierarchy2"/>
+    <dgm:cxn modelId="{7E3C541B-032F-416C-A1AC-7C1BD89D5BB5}" srcId="{45CDA3C7-8713-4369-838A-8B5F475DA36B}" destId="{96FC7229-231F-4CA5-9914-6E9A83756569}" srcOrd="1" destOrd="0" parTransId="{7BC373CD-A346-4D76-9165-35DCB418DD6B}" sibTransId="{2C4CAAAA-9463-4CC1-AF37-CEDDE9349C90}"/>
+    <dgm:cxn modelId="{D6BD3434-F3DF-4B9A-A98A-5D504AD3265B}" type="presOf" srcId="{86643E8D-F7CB-4F7B-B35A-FF26EACC433C}" destId="{419BEB18-32F6-4B18-9238-A8818FE634FC}" srcOrd="0" destOrd="0" presId="urn:microsoft.com/office/officeart/2005/8/layout/hierarchy2"/>
+    <dgm:cxn modelId="{E896F855-761A-43B4-B97A-E3E2EA9890AE}" type="presOf" srcId="{B503AF60-5EB5-4190-8EFC-246E35833849}" destId="{F53448B5-447F-4F1A-81C6-1F0D19E192DD}" srcOrd="0" destOrd="0" presId="urn:microsoft.com/office/officeart/2005/8/layout/hierarchy2"/>
+    <dgm:cxn modelId="{FCBFBEEA-11D2-44EC-A81B-919986FEF3D5}" type="presOf" srcId="{9F4AA07C-F7C0-4EE0-B444-1A0A99B21C5A}" destId="{87E32AC2-4577-44E3-BD84-D5E3BD970540}" srcOrd="1" destOrd="0" presId="urn:microsoft.com/office/officeart/2005/8/layout/hierarchy2"/>
+    <dgm:cxn modelId="{4C2D552A-23CA-4F2D-ABC6-6411C6EA28C9}" type="presOf" srcId="{5AA90255-5B35-44C4-B702-E81F223BEFD8}" destId="{3985982F-35AF-48B0-84C6-0C8F1D9EF2FA}" srcOrd="0" destOrd="0" presId="urn:microsoft.com/office/officeart/2005/8/layout/hierarchy2"/>
+    <dgm:cxn modelId="{651A40D1-547A-45C1-B956-78FD91ED264A}" type="presOf" srcId="{BABCE05A-4544-49DE-A70D-EBD4C2932AA1}" destId="{12FD7525-DB42-46F9-B8FD-D33568A05731}" srcOrd="1" destOrd="0" presId="urn:microsoft.com/office/officeart/2005/8/layout/hierarchy2"/>
+    <dgm:cxn modelId="{F9B1644F-E249-48EB-97B5-22C2400DED34}" srcId="{D4D9B399-9B7F-46DA-97B2-FED098F5DA6B}" destId="{80D7FF03-79A4-410F-8B98-6A9724B85CBA}" srcOrd="2" destOrd="0" parTransId="{83FAD934-5D5B-40FC-B3CA-D6105DE3D322}" sibTransId="{30CB0A91-0FCE-45F8-A754-700AB3BFFDC6}"/>
+    <dgm:cxn modelId="{4CE301CD-89A8-41A8-9F17-DEC7FF5575CF}" srcId="{076B6350-4EE3-45E3-9904-173A771DF62A}" destId="{5AA90255-5B35-44C4-B702-E81F223BEFD8}" srcOrd="1" destOrd="0" parTransId="{2854FE16-3A46-47EE-A032-1136B67EB2C8}" sibTransId="{7B5E0C86-564B-4BB8-9398-E23143C8B801}"/>
+    <dgm:cxn modelId="{7FB55B4B-D778-485E-80DB-622F39D1A15E}" srcId="{3958656D-BDA3-48B8-B715-8A44FDE6304E}" destId="{7B2890D2-36E9-4029-898C-FC7E72272380}" srcOrd="0" destOrd="0" parTransId="{F20EDC0B-CCE5-4D9D-9982-89A201087390}" sibTransId="{0DDB3E07-6F3E-4DE7-8E05-649EA4E9106B}"/>
+    <dgm:cxn modelId="{CCA7CB6E-0C79-4929-A8F9-5916947D4E78}" type="presOf" srcId="{83FAD934-5D5B-40FC-B3CA-D6105DE3D322}" destId="{19EBF599-727A-47CA-B105-7B4051DFB8C7}" srcOrd="1" destOrd="0" presId="urn:microsoft.com/office/officeart/2005/8/layout/hierarchy2"/>
+    <dgm:cxn modelId="{8BFD1CFE-9645-403C-BBE4-572848FD1D2B}" type="presOf" srcId="{80D7FF03-79A4-410F-8B98-6A9724B85CBA}" destId="{47ACED10-AF50-4A06-8AC5-32A97AE3B1C8}" srcOrd="0" destOrd="0" presId="urn:microsoft.com/office/officeart/2005/8/layout/hierarchy2"/>
+    <dgm:cxn modelId="{1551F8A5-2139-4FFB-9605-E94E6CF27B96}" type="presOf" srcId="{139FABCB-F47A-4731-86FD-9DEB34D850B8}" destId="{86416187-05A5-41DD-ADA2-C443892DABB2}" srcOrd="1" destOrd="0" presId="urn:microsoft.com/office/officeart/2005/8/layout/hierarchy2"/>
+    <dgm:cxn modelId="{76217331-4DCF-4DBB-B910-C3D0BF50F45A}" type="presOf" srcId="{96FC7229-231F-4CA5-9914-6E9A83756569}" destId="{1906A700-A645-429B-8F9F-2A4F59D4835E}" srcOrd="0" destOrd="0" presId="urn:microsoft.com/office/officeart/2005/8/layout/hierarchy2"/>
+    <dgm:cxn modelId="{D50EEE8F-E44D-4D73-8AF9-252042FF0441}" type="presOf" srcId="{3958656D-BDA3-48B8-B715-8A44FDE6304E}" destId="{2AEF7D3A-FF38-45BC-9B3E-D40CCE847072}" srcOrd="0" destOrd="0" presId="urn:microsoft.com/office/officeart/2005/8/layout/hierarchy2"/>
+    <dgm:cxn modelId="{C8313520-6ABC-471A-80C2-AA4A9F47E118}" type="presOf" srcId="{7B2890D2-36E9-4029-898C-FC7E72272380}" destId="{497DB5E4-8EF3-40EA-9803-E80F51F19C35}" srcOrd="0" destOrd="0" presId="urn:microsoft.com/office/officeart/2005/8/layout/hierarchy2"/>
     <dgm:cxn modelId="{96C6A9B5-7C0D-453A-8D3D-838B1E47CC7C}" srcId="{45CDA3C7-8713-4369-838A-8B5F475DA36B}" destId="{8B8178A4-03D0-4F83-88CD-9E6E781603E6}" srcOrd="0" destOrd="0" parTransId="{50BC2FEF-90AA-4887-A217-BCE929A4632A}" sibTransId="{0B865DCC-B624-40ED-970E-B677A52C4467}"/>
-    <dgm:cxn modelId="{7F4668DD-B72A-4B6A-BE0A-4454AADBBB2B}" type="presOf" srcId="{45CDA3C7-8713-4369-838A-8B5F475DA36B}" destId="{A1B1FB24-4A19-4073-B3DA-7D6FAFFD6611}" srcOrd="0" destOrd="0" presId="urn:microsoft.com/office/officeart/2005/8/layout/hierarchy2"/>
-    <dgm:cxn modelId="{FB0BEAEA-19A0-4622-804C-A8CB93F52049}" type="presOf" srcId="{B503AF60-5EB5-4190-8EFC-246E35833849}" destId="{F53448B5-447F-4F1A-81C6-1F0D19E192DD}" srcOrd="0" destOrd="0" presId="urn:microsoft.com/office/officeart/2005/8/layout/hierarchy2"/>
-    <dgm:cxn modelId="{8DB5CA5A-38E3-4919-A85C-437D87CFB216}" type="presOf" srcId="{753D8466-5B43-4022-9EA6-80697AD791EF}" destId="{2938BCE4-55BC-4FA7-8B13-8D7362E71CAD}" srcOrd="0" destOrd="0" presId="urn:microsoft.com/office/officeart/2005/8/layout/hierarchy2"/>
-    <dgm:cxn modelId="{1699635D-E36F-4D39-8984-094864AEA10C}" type="presOf" srcId="{5E47499F-6F41-4F22-A420-01A675CE6103}" destId="{FB48A239-373B-4448-BD7F-C055FA9C8C48}" srcOrd="1" destOrd="0" presId="urn:microsoft.com/office/officeart/2005/8/layout/hierarchy2"/>
-    <dgm:cxn modelId="{4CE301CD-89A8-41A8-9F17-DEC7FF5575CF}" srcId="{076B6350-4EE3-45E3-9904-173A771DF62A}" destId="{5AA90255-5B35-44C4-B702-E81F223BEFD8}" srcOrd="1" destOrd="0" parTransId="{2854FE16-3A46-47EE-A032-1136B67EB2C8}" sibTransId="{7B5E0C86-564B-4BB8-9398-E23143C8B801}"/>
-    <dgm:cxn modelId="{F14138C1-A3B2-4AE2-A00B-7F7DE38EAA68}" srcId="{5AA90255-5B35-44C4-B702-E81F223BEFD8}" destId="{45CDA3C7-8713-4369-838A-8B5F475DA36B}" srcOrd="0" destOrd="0" parTransId="{139FABCB-F47A-4731-86FD-9DEB34D850B8}" sibTransId="{7D179423-A3B9-4F05-A55D-89D4307A11C9}"/>
-    <dgm:cxn modelId="{15FE2247-216E-4F4C-80E2-242806EE9B6C}" type="presOf" srcId="{83FAD934-5D5B-40FC-B3CA-D6105DE3D322}" destId="{19EBF599-727A-47CA-B105-7B4051DFB8C7}" srcOrd="1" destOrd="0" presId="urn:microsoft.com/office/officeart/2005/8/layout/hierarchy2"/>
-    <dgm:cxn modelId="{E266D530-408C-4BE3-B088-41DD7A387490}" type="presOf" srcId="{F20EDC0B-CCE5-4D9D-9982-89A201087390}" destId="{CAE1C8E1-FF9C-459C-820F-5A372E5B5202}" srcOrd="1" destOrd="0" presId="urn:microsoft.com/office/officeart/2005/8/layout/hierarchy2"/>
-    <dgm:cxn modelId="{E74F2783-F5E8-4A97-8981-108A2E888C01}" type="presOf" srcId="{BABCE05A-4544-49DE-A70D-EBD4C2932AA1}" destId="{12FD7525-DB42-46F9-B8FD-D33568A05731}" srcOrd="1" destOrd="0" presId="urn:microsoft.com/office/officeart/2005/8/layout/hierarchy2"/>
-    <dgm:cxn modelId="{BACFA4C3-FB6C-479A-A84B-D78DC82509DF}" type="presOf" srcId="{9F4AA07C-F7C0-4EE0-B444-1A0A99B21C5A}" destId="{87E32AC2-4577-44E3-BD84-D5E3BD970540}" srcOrd="1" destOrd="0" presId="urn:microsoft.com/office/officeart/2005/8/layout/hierarchy2"/>
-    <dgm:cxn modelId="{B0303C80-7909-4F3D-B0F3-774DC9F97AE2}" type="presOf" srcId="{86643E8D-F7CB-4F7B-B35A-FF26EACC433C}" destId="{419BEB18-32F6-4B18-9238-A8818FE634FC}" srcOrd="0" destOrd="0" presId="urn:microsoft.com/office/officeart/2005/8/layout/hierarchy2"/>
-    <dgm:cxn modelId="{89DB460E-474C-462A-A7A9-CC3E36A3A65C}" type="presOf" srcId="{7BC373CD-A346-4D76-9165-35DCB418DD6B}" destId="{4E10DB54-35ED-4D9F-B388-F6C78413B8E9}" srcOrd="0" destOrd="0" presId="urn:microsoft.com/office/officeart/2005/8/layout/hierarchy2"/>
-    <dgm:cxn modelId="{686041E9-CCA3-4E04-AC59-67B89D6D9837}" type="presOf" srcId="{80D7FF03-79A4-410F-8B98-6A9724B85CBA}" destId="{47ACED10-AF50-4A06-8AC5-32A97AE3B1C8}" srcOrd="0" destOrd="0" presId="urn:microsoft.com/office/officeart/2005/8/layout/hierarchy2"/>
-    <dgm:cxn modelId="{BC66E5DD-452F-4E18-A23B-E819D91C85E5}" type="presOf" srcId="{076B6350-4EE3-45E3-9904-173A771DF62A}" destId="{BE306FCD-9806-4F30-B3B1-CA273857349C}" srcOrd="0" destOrd="0" presId="urn:microsoft.com/office/officeart/2005/8/layout/hierarchy2"/>
-    <dgm:cxn modelId="{7FB55B4B-D778-485E-80DB-622F39D1A15E}" srcId="{3958656D-BDA3-48B8-B715-8A44FDE6304E}" destId="{7B2890D2-36E9-4029-898C-FC7E72272380}" srcOrd="0" destOrd="0" parTransId="{F20EDC0B-CCE5-4D9D-9982-89A201087390}" sibTransId="{0DDB3E07-6F3E-4DE7-8E05-649EA4E9106B}"/>
-    <dgm:cxn modelId="{C353768D-EED9-4E80-8091-56483B0ECF51}" srcId="{D4D9B399-9B7F-46DA-97B2-FED098F5DA6B}" destId="{C3D618C2-BF81-4220-A584-D841429B7058}" srcOrd="0" destOrd="0" parTransId="{BABCE05A-4544-49DE-A70D-EBD4C2932AA1}" sibTransId="{C88A3667-CC99-4312-8DC1-79D7EC0A2D9C}"/>
-    <dgm:cxn modelId="{F9B1644F-E249-48EB-97B5-22C2400DED34}" srcId="{D4D9B399-9B7F-46DA-97B2-FED098F5DA6B}" destId="{80D7FF03-79A4-410F-8B98-6A9724B85CBA}" srcOrd="2" destOrd="0" parTransId="{83FAD934-5D5B-40FC-B3CA-D6105DE3D322}" sibTransId="{30CB0A91-0FCE-45F8-A754-700AB3BFFDC6}"/>
-    <dgm:cxn modelId="{272824D5-A267-48F6-8072-7A2D96137693}" type="presOf" srcId="{F20EDC0B-CCE5-4D9D-9982-89A201087390}" destId="{674BA392-5914-4B78-A520-EE26D65D05C8}" srcOrd="0" destOrd="0" presId="urn:microsoft.com/office/officeart/2005/8/layout/hierarchy2"/>
-    <dgm:cxn modelId="{7E3C541B-032F-416C-A1AC-7C1BD89D5BB5}" srcId="{45CDA3C7-8713-4369-838A-8B5F475DA36B}" destId="{96FC7229-231F-4CA5-9914-6E9A83756569}" srcOrd="1" destOrd="0" parTransId="{7BC373CD-A346-4D76-9165-35DCB418DD6B}" sibTransId="{2C4CAAAA-9463-4CC1-AF37-CEDDE9349C90}"/>
-    <dgm:cxn modelId="{E248F26E-055A-440E-A89A-75812E9BF24B}" type="presOf" srcId="{50BC2FEF-90AA-4887-A217-BCE929A4632A}" destId="{9F0B1A31-63BD-41F6-82FC-F5574A92E909}" srcOrd="1" destOrd="0" presId="urn:microsoft.com/office/officeart/2005/8/layout/hierarchy2"/>
-    <dgm:cxn modelId="{F4F7C4AA-7B3E-465A-8208-2773B96AC0B2}" type="presOf" srcId="{BABCE05A-4544-49DE-A70D-EBD4C2932AA1}" destId="{B4361C68-E191-4E89-B0BD-BAD091626B5B}" srcOrd="0" destOrd="0" presId="urn:microsoft.com/office/officeart/2005/8/layout/hierarchy2"/>
-    <dgm:cxn modelId="{0CFD8AC7-C2F1-4AB4-9940-1B4E188971F7}" type="presOf" srcId="{C3D618C2-BF81-4220-A584-D841429B7058}" destId="{CA6C5886-D1D3-4819-90BD-4BAC8F1EE87D}" srcOrd="0" destOrd="0" presId="urn:microsoft.com/office/officeart/2005/8/layout/hierarchy2"/>
-    <dgm:cxn modelId="{E0597BEB-446C-4F1F-A362-7C9996414F1A}" type="presOf" srcId="{8B8178A4-03D0-4F83-88CD-9E6E781603E6}" destId="{C0C8DC8E-72DB-4A2E-A50E-DA1CA06D79E3}" srcOrd="0" destOrd="0" presId="urn:microsoft.com/office/officeart/2005/8/layout/hierarchy2"/>
-    <dgm:cxn modelId="{BD8F7D93-6112-427C-AA55-C1FFC62E5B3A}" type="presOf" srcId="{DC7A1CA0-5D34-4F3B-A580-15CFD66EA796}" destId="{368F1645-5A66-45DB-B296-C23315AB7E22}" srcOrd="0" destOrd="0" presId="urn:microsoft.com/office/officeart/2005/8/layout/hierarchy2"/>
-    <dgm:cxn modelId="{F1C38E61-44D7-45ED-B0BD-3DA2C0364E6A}" type="presOf" srcId="{96FC7229-231F-4CA5-9914-6E9A83756569}" destId="{1906A700-A645-429B-8F9F-2A4F59D4835E}" srcOrd="0" destOrd="0" presId="urn:microsoft.com/office/officeart/2005/8/layout/hierarchy2"/>
-    <dgm:cxn modelId="{5ACA9E39-DCB1-4ED5-88DA-92479161AA86}" type="presOf" srcId="{139FABCB-F47A-4731-86FD-9DEB34D850B8}" destId="{86416187-05A5-41DD-ADA2-C443892DABB2}" srcOrd="1" destOrd="0" presId="urn:microsoft.com/office/officeart/2005/8/layout/hierarchy2"/>
-    <dgm:cxn modelId="{0B7FAD6F-0AF8-4320-B958-D8DBC6864972}" type="presOf" srcId="{9F4AA07C-F7C0-4EE0-B444-1A0A99B21C5A}" destId="{EB2274FC-15F8-41B7-935B-E389FD47AFD1}" srcOrd="0" destOrd="0" presId="urn:microsoft.com/office/officeart/2005/8/layout/hierarchy2"/>
-    <dgm:cxn modelId="{363C8C05-B024-47C3-BEEC-906ECF7C30FE}" type="presOf" srcId="{139FABCB-F47A-4731-86FD-9DEB34D850B8}" destId="{AB7C6CD4-FF75-4E23-A8C3-0A2318DBB1D6}" srcOrd="0" destOrd="0" presId="urn:microsoft.com/office/officeart/2005/8/layout/hierarchy2"/>
-    <dgm:cxn modelId="{5B8F6313-D1C0-4C50-A7EC-8AF232FBA33D}" type="presOf" srcId="{753D8466-5B43-4022-9EA6-80697AD791EF}" destId="{A6341011-54EC-4E06-9306-EAF2DE56CD2C}" srcOrd="1" destOrd="0" presId="urn:microsoft.com/office/officeart/2005/8/layout/hierarchy2"/>
-    <dgm:cxn modelId="{4A089497-001C-4093-8315-18655F5F7D48}" type="presOf" srcId="{5E47499F-6F41-4F22-A420-01A675CE6103}" destId="{E11C7B6F-7180-43A5-992E-3EA5851F2391}" srcOrd="0" destOrd="0" presId="urn:microsoft.com/office/officeart/2005/8/layout/hierarchy2"/>
-    <dgm:cxn modelId="{D4445B13-46F9-4298-8EF3-3D7743530902}" srcId="{D4D9B399-9B7F-46DA-97B2-FED098F5DA6B}" destId="{86643E8D-F7CB-4F7B-B35A-FF26EACC433C}" srcOrd="1" destOrd="0" parTransId="{5E47499F-6F41-4F22-A420-01A675CE6103}" sibTransId="{DB2EC02B-535E-4B00-9144-23BE3F31800E}"/>
-    <dgm:cxn modelId="{CD688725-DE90-4245-A4AA-E82D2275B325}" srcId="{45CDA3C7-8713-4369-838A-8B5F475DA36B}" destId="{DC7A1CA0-5D34-4F3B-A580-15CFD66EA796}" srcOrd="2" destOrd="0" parTransId="{753D8466-5B43-4022-9EA6-80697AD791EF}" sibTransId="{93D5BA25-8BAF-4D7D-969F-34AFD1EF368C}"/>
-    <dgm:cxn modelId="{74C81BDE-B845-4AFB-8D71-D272C980AB25}" type="presOf" srcId="{7B2890D2-36E9-4029-898C-FC7E72272380}" destId="{497DB5E4-8EF3-40EA-9803-E80F51F19C35}" srcOrd="0" destOrd="0" presId="urn:microsoft.com/office/officeart/2005/8/layout/hierarchy2"/>
-    <dgm:cxn modelId="{2A9E4AA1-E9A4-4EC2-8E27-9DFCBA0B55A9}" type="presOf" srcId="{50BC2FEF-90AA-4887-A217-BCE929A4632A}" destId="{FDA47220-895B-4A69-B2BB-8BF8C016FF4B}" srcOrd="0" destOrd="0" presId="urn:microsoft.com/office/officeart/2005/8/layout/hierarchy2"/>
-    <dgm:cxn modelId="{C9ED2648-05E1-4665-AA9D-D926BCA115CE}" type="presOf" srcId="{5AA90255-5B35-44C4-B702-E81F223BEFD8}" destId="{3985982F-35AF-48B0-84C6-0C8F1D9EF2FA}" srcOrd="0" destOrd="0" presId="urn:microsoft.com/office/officeart/2005/8/layout/hierarchy2"/>
-    <dgm:cxn modelId="{A51C64B0-C9CA-40C2-8ECA-BB3CE975FF1D}" type="presOf" srcId="{3958656D-BDA3-48B8-B715-8A44FDE6304E}" destId="{2AEF7D3A-FF38-45BC-9B3E-D40CCE847072}" srcOrd="0" destOrd="0" presId="urn:microsoft.com/office/officeart/2005/8/layout/hierarchy2"/>
-    <dgm:cxn modelId="{50506088-6875-482B-A49F-6FEB9BE46B75}" type="presOf" srcId="{83FAD934-5D5B-40FC-B3CA-D6105DE3D322}" destId="{8F195852-041E-423A-B5DF-8945941EB406}" srcOrd="0" destOrd="0" presId="urn:microsoft.com/office/officeart/2005/8/layout/hierarchy2"/>
-    <dgm:cxn modelId="{2F4DC5FE-834E-4416-8FF7-75480648FF94}" type="presOf" srcId="{D4D9B399-9B7F-46DA-97B2-FED098F5DA6B}" destId="{6E6D9CAD-33D1-4ABE-986B-53D6D631EB94}" srcOrd="0" destOrd="0" presId="urn:microsoft.com/office/officeart/2005/8/layout/hierarchy2"/>
-    <dgm:cxn modelId="{D0728DA1-D2E0-472F-B738-B3F3DA6606A5}" type="presOf" srcId="{7BC373CD-A346-4D76-9165-35DCB418DD6B}" destId="{F67B909A-A307-4E9B-9469-45A779E59A51}" srcOrd="1" destOrd="0" presId="urn:microsoft.com/office/officeart/2005/8/layout/hierarchy2"/>
-    <dgm:cxn modelId="{97CD5736-54C6-4ACB-8C56-28D4F8AF533A}" srcId="{076B6350-4EE3-45E3-9904-173A771DF62A}" destId="{3958656D-BDA3-48B8-B715-8A44FDE6304E}" srcOrd="2" destOrd="0" parTransId="{6990C93A-7D15-43F9-A3BA-EF955BCEFB0F}" sibTransId="{D8D28F1D-BA72-4B54-B03D-1B8F6862319E}"/>
-    <dgm:cxn modelId="{A2B289CF-BFED-4081-BB71-BEB4F2ACF81B}" type="presParOf" srcId="{BE306FCD-9806-4F30-B3B1-CA273857349C}" destId="{BC89B9CD-5E6C-4475-ADF6-F7C2D7A5A353}" srcOrd="0" destOrd="0" presId="urn:microsoft.com/office/officeart/2005/8/layout/hierarchy2"/>
-    <dgm:cxn modelId="{362104E3-6470-4626-811B-C1E4021157D7}" type="presParOf" srcId="{BC89B9CD-5E6C-4475-ADF6-F7C2D7A5A353}" destId="{6E6D9CAD-33D1-4ABE-986B-53D6D631EB94}" srcOrd="0" destOrd="0" presId="urn:microsoft.com/office/officeart/2005/8/layout/hierarchy2"/>
-    <dgm:cxn modelId="{9531CBCA-3C02-4478-9FB1-192978C08E23}" type="presParOf" srcId="{BC89B9CD-5E6C-4475-ADF6-F7C2D7A5A353}" destId="{47C7FA5F-116D-41D5-BE1E-63389D526519}" srcOrd="1" destOrd="0" presId="urn:microsoft.com/office/officeart/2005/8/layout/hierarchy2"/>
-    <dgm:cxn modelId="{CFF87431-ABAD-4751-9071-D5E1FB26D662}" type="presParOf" srcId="{47C7FA5F-116D-41D5-BE1E-63389D526519}" destId="{B4361C68-E191-4E89-B0BD-BAD091626B5B}" srcOrd="0" destOrd="0" presId="urn:microsoft.com/office/officeart/2005/8/layout/hierarchy2"/>
-    <dgm:cxn modelId="{0C94A79A-9EA9-49EF-BDE0-6578A0B50BCA}" type="presParOf" srcId="{B4361C68-E191-4E89-B0BD-BAD091626B5B}" destId="{12FD7525-DB42-46F9-B8FD-D33568A05731}" srcOrd="0" destOrd="0" presId="urn:microsoft.com/office/officeart/2005/8/layout/hierarchy2"/>
-    <dgm:cxn modelId="{0886DD06-D652-4AC1-B5D8-6086894AFC65}" type="presParOf" srcId="{47C7FA5F-116D-41D5-BE1E-63389D526519}" destId="{8D4B9DA0-8352-443E-AB23-4081880753A9}" srcOrd="1" destOrd="0" presId="urn:microsoft.com/office/officeart/2005/8/layout/hierarchy2"/>
-    <dgm:cxn modelId="{89253FF9-2377-4C39-8B35-B88F6F7DFE9B}" type="presParOf" srcId="{8D4B9DA0-8352-443E-AB23-4081880753A9}" destId="{CA6C5886-D1D3-4819-90BD-4BAC8F1EE87D}" srcOrd="0" destOrd="0" presId="urn:microsoft.com/office/officeart/2005/8/layout/hierarchy2"/>
-    <dgm:cxn modelId="{7097D582-4DB7-46AA-AF1F-6BBCB52061BA}" type="presParOf" srcId="{8D4B9DA0-8352-443E-AB23-4081880753A9}" destId="{9192797A-2A70-45CD-83CD-8CC844391943}" srcOrd="1" destOrd="0" presId="urn:microsoft.com/office/officeart/2005/8/layout/hierarchy2"/>
-    <dgm:cxn modelId="{46342CEA-929C-4B18-B7EA-ADBF74BF19EE}" type="presParOf" srcId="{47C7FA5F-116D-41D5-BE1E-63389D526519}" destId="{E11C7B6F-7180-43A5-992E-3EA5851F2391}" srcOrd="2" destOrd="0" presId="urn:microsoft.com/office/officeart/2005/8/layout/hierarchy2"/>
-    <dgm:cxn modelId="{55944CA4-15BB-475D-8798-57BD9E3E9716}" type="presParOf" srcId="{E11C7B6F-7180-43A5-992E-3EA5851F2391}" destId="{FB48A239-373B-4448-BD7F-C055FA9C8C48}" srcOrd="0" destOrd="0" presId="urn:microsoft.com/office/officeart/2005/8/layout/hierarchy2"/>
-    <dgm:cxn modelId="{F66E9B58-424A-44E2-BA19-66ACC0309130}" type="presParOf" srcId="{47C7FA5F-116D-41D5-BE1E-63389D526519}" destId="{49833578-BD56-4B76-A7B4-93C083AE7440}" srcOrd="3" destOrd="0" presId="urn:microsoft.com/office/officeart/2005/8/layout/hierarchy2"/>
-    <dgm:cxn modelId="{323CD237-E0BB-4577-9BCC-5B8BEF6ED9E7}" type="presParOf" srcId="{49833578-BD56-4B76-A7B4-93C083AE7440}" destId="{419BEB18-32F6-4B18-9238-A8818FE634FC}" srcOrd="0" destOrd="0" presId="urn:microsoft.com/office/officeart/2005/8/layout/hierarchy2"/>
-    <dgm:cxn modelId="{0EAE853F-0275-4D16-8EC6-38E5AC3BBE23}" type="presParOf" srcId="{49833578-BD56-4B76-A7B4-93C083AE7440}" destId="{9606F08B-4F70-4EB6-983D-ED46C176903C}" srcOrd="1" destOrd="0" presId="urn:microsoft.com/office/officeart/2005/8/layout/hierarchy2"/>
-    <dgm:cxn modelId="{1AEBB9D5-01F0-44A0-A2D9-E1667F032C06}" type="presParOf" srcId="{47C7FA5F-116D-41D5-BE1E-63389D526519}" destId="{8F195852-041E-423A-B5DF-8945941EB406}" srcOrd="4" destOrd="0" presId="urn:microsoft.com/office/officeart/2005/8/layout/hierarchy2"/>
-    <dgm:cxn modelId="{E5DA9B7B-F8F8-40A3-931D-C39C1C89320B}" type="presParOf" srcId="{8F195852-041E-423A-B5DF-8945941EB406}" destId="{19EBF599-727A-47CA-B105-7B4051DFB8C7}" srcOrd="0" destOrd="0" presId="urn:microsoft.com/office/officeart/2005/8/layout/hierarchy2"/>
-    <dgm:cxn modelId="{0E41D192-289E-4F3E-8907-9ADBBE8C3421}" type="presParOf" srcId="{47C7FA5F-116D-41D5-BE1E-63389D526519}" destId="{5B0C94E8-6047-4A9D-A59D-4243CA01023B}" srcOrd="5" destOrd="0" presId="urn:microsoft.com/office/officeart/2005/8/layout/hierarchy2"/>
-    <dgm:cxn modelId="{7C51383E-241B-491D-9A59-F53DF8D94E95}" type="presParOf" srcId="{5B0C94E8-6047-4A9D-A59D-4243CA01023B}" destId="{47ACED10-AF50-4A06-8AC5-32A97AE3B1C8}" srcOrd="0" destOrd="0" presId="urn:microsoft.com/office/officeart/2005/8/layout/hierarchy2"/>
-    <dgm:cxn modelId="{FE1006B1-67DF-4603-836D-6129B9DF0902}" type="presParOf" srcId="{5B0C94E8-6047-4A9D-A59D-4243CA01023B}" destId="{51C9AA23-5208-47C4-9495-ED7DF43D7949}" srcOrd="1" destOrd="0" presId="urn:microsoft.com/office/officeart/2005/8/layout/hierarchy2"/>
-    <dgm:cxn modelId="{2F99572D-8F0E-49CC-B206-4CBC8393D656}" type="presParOf" srcId="{BE306FCD-9806-4F30-B3B1-CA273857349C}" destId="{8658F2C1-2E33-4716-96CE-BB95A05DA53A}" srcOrd="1" destOrd="0" presId="urn:microsoft.com/office/officeart/2005/8/layout/hierarchy2"/>
-    <dgm:cxn modelId="{5CAD6A1A-8D7E-4932-813A-02B1E2D11443}" type="presParOf" srcId="{8658F2C1-2E33-4716-96CE-BB95A05DA53A}" destId="{3985982F-35AF-48B0-84C6-0C8F1D9EF2FA}" srcOrd="0" destOrd="0" presId="urn:microsoft.com/office/officeart/2005/8/layout/hierarchy2"/>
-    <dgm:cxn modelId="{67DEE8D9-ABC7-4789-904B-5C6338F9E6CD}" type="presParOf" srcId="{8658F2C1-2E33-4716-96CE-BB95A05DA53A}" destId="{E962D45F-3934-4127-B852-040B19CBBED4}" srcOrd="1" destOrd="0" presId="urn:microsoft.com/office/officeart/2005/8/layout/hierarchy2"/>
-    <dgm:cxn modelId="{C872107A-E07C-4301-9B68-099A1ED5CA8E}" type="presParOf" srcId="{E962D45F-3934-4127-B852-040B19CBBED4}" destId="{AB7C6CD4-FF75-4E23-A8C3-0A2318DBB1D6}" srcOrd="0" destOrd="0" presId="urn:microsoft.com/office/officeart/2005/8/layout/hierarchy2"/>
-    <dgm:cxn modelId="{B4F751DA-2FE2-42B4-9C6E-CB80522C9A92}" type="presParOf" srcId="{AB7C6CD4-FF75-4E23-A8C3-0A2318DBB1D6}" destId="{86416187-05A5-41DD-ADA2-C443892DABB2}" srcOrd="0" destOrd="0" presId="urn:microsoft.com/office/officeart/2005/8/layout/hierarchy2"/>
-    <dgm:cxn modelId="{74249B6B-50D0-4E8F-9695-4ADD4A82BCDB}" type="presParOf" srcId="{E962D45F-3934-4127-B852-040B19CBBED4}" destId="{F5141415-821F-4342-AEDF-E9BC97E8B75D}" srcOrd="1" destOrd="0" presId="urn:microsoft.com/office/officeart/2005/8/layout/hierarchy2"/>
-    <dgm:cxn modelId="{70DA68C9-173C-4CDF-B2D1-6CC624C8D105}" type="presParOf" srcId="{F5141415-821F-4342-AEDF-E9BC97E8B75D}" destId="{A1B1FB24-4A19-4073-B3DA-7D6FAFFD6611}" srcOrd="0" destOrd="0" presId="urn:microsoft.com/office/officeart/2005/8/layout/hierarchy2"/>
-    <dgm:cxn modelId="{E1583872-4123-4E8E-AB94-8D5742E91F72}" type="presParOf" srcId="{F5141415-821F-4342-AEDF-E9BC97E8B75D}" destId="{1AAB8F11-CB53-4E23-8DA2-6135C0475A27}" srcOrd="1" destOrd="0" presId="urn:microsoft.com/office/officeart/2005/8/layout/hierarchy2"/>
-    <dgm:cxn modelId="{8A217ECB-3685-4F1A-9969-24B6005CDF56}" type="presParOf" srcId="{1AAB8F11-CB53-4E23-8DA2-6135C0475A27}" destId="{FDA47220-895B-4A69-B2BB-8BF8C016FF4B}" srcOrd="0" destOrd="0" presId="urn:microsoft.com/office/officeart/2005/8/layout/hierarchy2"/>
-    <dgm:cxn modelId="{CF49921D-6C5D-4A53-96F5-928B2C627F66}" type="presParOf" srcId="{FDA47220-895B-4A69-B2BB-8BF8C016FF4B}" destId="{9F0B1A31-63BD-41F6-82FC-F5574A92E909}" srcOrd="0" destOrd="0" presId="urn:microsoft.com/office/officeart/2005/8/layout/hierarchy2"/>
-    <dgm:cxn modelId="{5EEE753C-55B8-4580-A80E-A3354BBEDD36}" type="presParOf" srcId="{1AAB8F11-CB53-4E23-8DA2-6135C0475A27}" destId="{519D71D9-AD17-481A-BC45-95647664C32A}" srcOrd="1" destOrd="0" presId="urn:microsoft.com/office/officeart/2005/8/layout/hierarchy2"/>
-    <dgm:cxn modelId="{E4CBB34E-2BF0-4271-B8F2-8A5E62BCAC5F}" type="presParOf" srcId="{519D71D9-AD17-481A-BC45-95647664C32A}" destId="{C0C8DC8E-72DB-4A2E-A50E-DA1CA06D79E3}" srcOrd="0" destOrd="0" presId="urn:microsoft.com/office/officeart/2005/8/layout/hierarchy2"/>
-    <dgm:cxn modelId="{E81E62CD-B701-4D29-B6CE-8F7B1612D02B}" type="presParOf" srcId="{519D71D9-AD17-481A-BC45-95647664C32A}" destId="{98B01CE3-DDD6-4A2E-A4D8-B0F413861D6D}" srcOrd="1" destOrd="0" presId="urn:microsoft.com/office/officeart/2005/8/layout/hierarchy2"/>
-    <dgm:cxn modelId="{C5ABFE5E-C3E4-476C-8AC9-FC5A740A7FFD}" type="presParOf" srcId="{1AAB8F11-CB53-4E23-8DA2-6135C0475A27}" destId="{4E10DB54-35ED-4D9F-B388-F6C78413B8E9}" srcOrd="2" destOrd="0" presId="urn:microsoft.com/office/officeart/2005/8/layout/hierarchy2"/>
-    <dgm:cxn modelId="{FDA0C136-7BEF-4A06-8C0F-273C984844BA}" type="presParOf" srcId="{4E10DB54-35ED-4D9F-B388-F6C78413B8E9}" destId="{F67B909A-A307-4E9B-9469-45A779E59A51}" srcOrd="0" destOrd="0" presId="urn:microsoft.com/office/officeart/2005/8/layout/hierarchy2"/>
-    <dgm:cxn modelId="{0AE09DA0-7997-4DB5-99F2-A5FC1A120289}" type="presParOf" srcId="{1AAB8F11-CB53-4E23-8DA2-6135C0475A27}" destId="{14714887-E966-470C-860D-96908FD88E18}" srcOrd="3" destOrd="0" presId="urn:microsoft.com/office/officeart/2005/8/layout/hierarchy2"/>
-    <dgm:cxn modelId="{5BAF89FB-9D97-4ACC-A3DF-18B957F89F45}" type="presParOf" srcId="{14714887-E966-470C-860D-96908FD88E18}" destId="{1906A700-A645-429B-8F9F-2A4F59D4835E}" srcOrd="0" destOrd="0" presId="urn:microsoft.com/office/officeart/2005/8/layout/hierarchy2"/>
-    <dgm:cxn modelId="{33C7F6EF-378E-4EE3-A54C-F43FF1C7AA66}" type="presParOf" srcId="{14714887-E966-470C-860D-96908FD88E18}" destId="{9E21E745-5CA6-4C1A-A097-7D4CFAE8952B}" srcOrd="1" destOrd="0" presId="urn:microsoft.com/office/officeart/2005/8/layout/hierarchy2"/>
-    <dgm:cxn modelId="{E87E9430-F278-4CE7-8D01-A3A2D2244EA6}" type="presParOf" srcId="{1AAB8F11-CB53-4E23-8DA2-6135C0475A27}" destId="{2938BCE4-55BC-4FA7-8B13-8D7362E71CAD}" srcOrd="4" destOrd="0" presId="urn:microsoft.com/office/officeart/2005/8/layout/hierarchy2"/>
-    <dgm:cxn modelId="{14ACE990-67DB-4EB9-93FA-71730A4B7905}" type="presParOf" srcId="{2938BCE4-55BC-4FA7-8B13-8D7362E71CAD}" destId="{A6341011-54EC-4E06-9306-EAF2DE56CD2C}" srcOrd="0" destOrd="0" presId="urn:microsoft.com/office/officeart/2005/8/layout/hierarchy2"/>
-    <dgm:cxn modelId="{D484F2CE-A60F-4CB7-A19D-2FB324D271D5}" type="presParOf" srcId="{1AAB8F11-CB53-4E23-8DA2-6135C0475A27}" destId="{A0A8C24A-B549-4DD3-A86B-5C27239361DA}" srcOrd="5" destOrd="0" presId="urn:microsoft.com/office/officeart/2005/8/layout/hierarchy2"/>
-    <dgm:cxn modelId="{7EE2FA29-0022-4A4B-9F17-304F3E526D03}" type="presParOf" srcId="{A0A8C24A-B549-4DD3-A86B-5C27239361DA}" destId="{368F1645-5A66-45DB-B296-C23315AB7E22}" srcOrd="0" destOrd="0" presId="urn:microsoft.com/office/officeart/2005/8/layout/hierarchy2"/>
-    <dgm:cxn modelId="{58C7238F-2FDC-49D1-8171-6EC6973BA1ED}" type="presParOf" srcId="{A0A8C24A-B549-4DD3-A86B-5C27239361DA}" destId="{AAB70EE2-6F5D-4397-9BEA-BD14754644EA}" srcOrd="1" destOrd="0" presId="urn:microsoft.com/office/officeart/2005/8/layout/hierarchy2"/>
-    <dgm:cxn modelId="{BD1E8EB5-5A07-47C1-B2B8-56FA9C48F20D}" type="presParOf" srcId="{BE306FCD-9806-4F30-B3B1-CA273857349C}" destId="{3EC8FEA1-FACA-4B7A-ACC4-B6309011D501}" srcOrd="2" destOrd="0" presId="urn:microsoft.com/office/officeart/2005/8/layout/hierarchy2"/>
-    <dgm:cxn modelId="{6306F8F3-EE7C-4DB0-87C7-6743348868CE}" type="presParOf" srcId="{3EC8FEA1-FACA-4B7A-ACC4-B6309011D501}" destId="{2AEF7D3A-FF38-45BC-9B3E-D40CCE847072}" srcOrd="0" destOrd="0" presId="urn:microsoft.com/office/officeart/2005/8/layout/hierarchy2"/>
-    <dgm:cxn modelId="{F5ABC2C2-9633-41D9-89D4-85CCD26D6474}" type="presParOf" srcId="{3EC8FEA1-FACA-4B7A-ACC4-B6309011D501}" destId="{2E81C92C-CE54-4B34-8AD9-23F5F8E60BCB}" srcOrd="1" destOrd="0" presId="urn:microsoft.com/office/officeart/2005/8/layout/hierarchy2"/>
-    <dgm:cxn modelId="{E0AAD3AC-A588-4EB1-8027-ABC4A5DCADB9}" type="presParOf" srcId="{2E81C92C-CE54-4B34-8AD9-23F5F8E60BCB}" destId="{674BA392-5914-4B78-A520-EE26D65D05C8}" srcOrd="0" destOrd="0" presId="urn:microsoft.com/office/officeart/2005/8/layout/hierarchy2"/>
-    <dgm:cxn modelId="{350CC31A-10B4-4A12-BA29-4E03CC9791C9}" type="presParOf" srcId="{674BA392-5914-4B78-A520-EE26D65D05C8}" destId="{CAE1C8E1-FF9C-459C-820F-5A372E5B5202}" srcOrd="0" destOrd="0" presId="urn:microsoft.com/office/officeart/2005/8/layout/hierarchy2"/>
-    <dgm:cxn modelId="{6E0E6554-A8B7-4A42-9D0B-99D87BE737B8}" type="presParOf" srcId="{2E81C92C-CE54-4B34-8AD9-23F5F8E60BCB}" destId="{905C17AD-FE93-4469-8609-EDCF89529AA2}" srcOrd="1" destOrd="0" presId="urn:microsoft.com/office/officeart/2005/8/layout/hierarchy2"/>
-    <dgm:cxn modelId="{087E7810-95BC-401E-9ADA-DF831F5F3311}" type="presParOf" srcId="{905C17AD-FE93-4469-8609-EDCF89529AA2}" destId="{497DB5E4-8EF3-40EA-9803-E80F51F19C35}" srcOrd="0" destOrd="0" presId="urn:microsoft.com/office/officeart/2005/8/layout/hierarchy2"/>
-    <dgm:cxn modelId="{0FD54DD7-E862-430B-B763-BA1906B9590A}" type="presParOf" srcId="{905C17AD-FE93-4469-8609-EDCF89529AA2}" destId="{A54907F9-77D3-493A-BD14-6183BAA27BA4}" srcOrd="1" destOrd="0" presId="urn:microsoft.com/office/officeart/2005/8/layout/hierarchy2"/>
-    <dgm:cxn modelId="{A9B5A03B-9375-4380-889D-586C39B047F2}" type="presParOf" srcId="{2E81C92C-CE54-4B34-8AD9-23F5F8E60BCB}" destId="{EB2274FC-15F8-41B7-935B-E389FD47AFD1}" srcOrd="2" destOrd="0" presId="urn:microsoft.com/office/officeart/2005/8/layout/hierarchy2"/>
-    <dgm:cxn modelId="{227289CA-AA5D-4CC4-92F2-58E9D2797810}" type="presParOf" srcId="{EB2274FC-15F8-41B7-935B-E389FD47AFD1}" destId="{87E32AC2-4577-44E3-BD84-D5E3BD970540}" srcOrd="0" destOrd="0" presId="urn:microsoft.com/office/officeart/2005/8/layout/hierarchy2"/>
-    <dgm:cxn modelId="{9CDA792D-3EC6-4CB2-8F42-B3CC313A7A7F}" type="presParOf" srcId="{2E81C92C-CE54-4B34-8AD9-23F5F8E60BCB}" destId="{9076073A-94D7-4B3A-BEDD-A7CFB249D472}" srcOrd="3" destOrd="0" presId="urn:microsoft.com/office/officeart/2005/8/layout/hierarchy2"/>
-    <dgm:cxn modelId="{B0C90DD9-2F7F-4A63-88D3-0319FDBA0D4F}" type="presParOf" srcId="{9076073A-94D7-4B3A-BEDD-A7CFB249D472}" destId="{F53448B5-447F-4F1A-81C6-1F0D19E192DD}" srcOrd="0" destOrd="0" presId="urn:microsoft.com/office/officeart/2005/8/layout/hierarchy2"/>
-    <dgm:cxn modelId="{C571E4C9-8E14-4520-9667-570A389208D8}" type="presParOf" srcId="{9076073A-94D7-4B3A-BEDD-A7CFB249D472}" destId="{9771CB1D-2BA5-42D9-9957-3E7E79F8490A}" srcOrd="1" destOrd="0" presId="urn:microsoft.com/office/officeart/2005/8/layout/hierarchy2"/>
+    <dgm:cxn modelId="{FADEFCAA-E6B9-42FA-855F-28DE9C3ED0DE}" type="presOf" srcId="{5E47499F-6F41-4F22-A420-01A675CE6103}" destId="{FB48A239-373B-4448-BD7F-C055FA9C8C48}" srcOrd="1" destOrd="0" presId="urn:microsoft.com/office/officeart/2005/8/layout/hierarchy2"/>
+    <dgm:cxn modelId="{2F425A19-99B3-4CCB-8EAB-272B93ADF625}" type="presOf" srcId="{BABCE05A-4544-49DE-A70D-EBD4C2932AA1}" destId="{B4361C68-E191-4E89-B0BD-BAD091626B5B}" srcOrd="0" destOrd="0" presId="urn:microsoft.com/office/officeart/2005/8/layout/hierarchy2"/>
+    <dgm:cxn modelId="{71022387-E489-47A7-A2FC-1617BCF2E41E}" type="presParOf" srcId="{BE306FCD-9806-4F30-B3B1-CA273857349C}" destId="{BC89B9CD-5E6C-4475-ADF6-F7C2D7A5A353}" srcOrd="0" destOrd="0" presId="urn:microsoft.com/office/officeart/2005/8/layout/hierarchy2"/>
+    <dgm:cxn modelId="{CCB3768C-539E-4406-91ED-0FF6FB5C6382}" type="presParOf" srcId="{BC89B9CD-5E6C-4475-ADF6-F7C2D7A5A353}" destId="{6E6D9CAD-33D1-4ABE-986B-53D6D631EB94}" srcOrd="0" destOrd="0" presId="urn:microsoft.com/office/officeart/2005/8/layout/hierarchy2"/>
+    <dgm:cxn modelId="{3AA37A35-55F0-4E6F-BE54-D7AC6E6051F5}" type="presParOf" srcId="{BC89B9CD-5E6C-4475-ADF6-F7C2D7A5A353}" destId="{47C7FA5F-116D-41D5-BE1E-63389D526519}" srcOrd="1" destOrd="0" presId="urn:microsoft.com/office/officeart/2005/8/layout/hierarchy2"/>
+    <dgm:cxn modelId="{07BF3CC0-3349-4D2C-80E6-34CA399816DE}" type="presParOf" srcId="{47C7FA5F-116D-41D5-BE1E-63389D526519}" destId="{B4361C68-E191-4E89-B0BD-BAD091626B5B}" srcOrd="0" destOrd="0" presId="urn:microsoft.com/office/officeart/2005/8/layout/hierarchy2"/>
+    <dgm:cxn modelId="{2BF63D87-2ABE-4194-ACE1-28C3AFE8B03E}" type="presParOf" srcId="{B4361C68-E191-4E89-B0BD-BAD091626B5B}" destId="{12FD7525-DB42-46F9-B8FD-D33568A05731}" srcOrd="0" destOrd="0" presId="urn:microsoft.com/office/officeart/2005/8/layout/hierarchy2"/>
+    <dgm:cxn modelId="{3CC499F7-7420-441B-B376-C3C3FCA12151}" type="presParOf" srcId="{47C7FA5F-116D-41D5-BE1E-63389D526519}" destId="{8D4B9DA0-8352-443E-AB23-4081880753A9}" srcOrd="1" destOrd="0" presId="urn:microsoft.com/office/officeart/2005/8/layout/hierarchy2"/>
+    <dgm:cxn modelId="{FEF9E055-9AE4-4C6F-AE42-B870AF21853D}" type="presParOf" srcId="{8D4B9DA0-8352-443E-AB23-4081880753A9}" destId="{CA6C5886-D1D3-4819-90BD-4BAC8F1EE87D}" srcOrd="0" destOrd="0" presId="urn:microsoft.com/office/officeart/2005/8/layout/hierarchy2"/>
+    <dgm:cxn modelId="{68170266-5740-4CC1-B237-B86643F03EE5}" type="presParOf" srcId="{8D4B9DA0-8352-443E-AB23-4081880753A9}" destId="{9192797A-2A70-45CD-83CD-8CC844391943}" srcOrd="1" destOrd="0" presId="urn:microsoft.com/office/officeart/2005/8/layout/hierarchy2"/>
+    <dgm:cxn modelId="{96EB81B0-2BC1-4887-A0CF-8351BCB7346D}" type="presParOf" srcId="{47C7FA5F-116D-41D5-BE1E-63389D526519}" destId="{E11C7B6F-7180-43A5-992E-3EA5851F2391}" srcOrd="2" destOrd="0" presId="urn:microsoft.com/office/officeart/2005/8/layout/hierarchy2"/>
+    <dgm:cxn modelId="{8D68E287-B953-46B0-BDCA-A290266B0BF2}" type="presParOf" srcId="{E11C7B6F-7180-43A5-992E-3EA5851F2391}" destId="{FB48A239-373B-4448-BD7F-C055FA9C8C48}" srcOrd="0" destOrd="0" presId="urn:microsoft.com/office/officeart/2005/8/layout/hierarchy2"/>
+    <dgm:cxn modelId="{ECBF513A-F78B-4269-9F31-8550C95292FC}" type="presParOf" srcId="{47C7FA5F-116D-41D5-BE1E-63389D526519}" destId="{49833578-BD56-4B76-A7B4-93C083AE7440}" srcOrd="3" destOrd="0" presId="urn:microsoft.com/office/officeart/2005/8/layout/hierarchy2"/>
+    <dgm:cxn modelId="{63CB57FA-5651-4E1E-BA2F-2A37EA5778C0}" type="presParOf" srcId="{49833578-BD56-4B76-A7B4-93C083AE7440}" destId="{419BEB18-32F6-4B18-9238-A8818FE634FC}" srcOrd="0" destOrd="0" presId="urn:microsoft.com/office/officeart/2005/8/layout/hierarchy2"/>
+    <dgm:cxn modelId="{1C3FEB25-A56D-46F0-889E-53BDB5A6BB6D}" type="presParOf" srcId="{49833578-BD56-4B76-A7B4-93C083AE7440}" destId="{9606F08B-4F70-4EB6-983D-ED46C176903C}" srcOrd="1" destOrd="0" presId="urn:microsoft.com/office/officeart/2005/8/layout/hierarchy2"/>
+    <dgm:cxn modelId="{AF3856CB-BBA5-4EBD-9EDF-1F4B009C0021}" type="presParOf" srcId="{47C7FA5F-116D-41D5-BE1E-63389D526519}" destId="{8F195852-041E-423A-B5DF-8945941EB406}" srcOrd="4" destOrd="0" presId="urn:microsoft.com/office/officeart/2005/8/layout/hierarchy2"/>
+    <dgm:cxn modelId="{43478817-07B9-4850-8127-BD7DC67ADFEB}" type="presParOf" srcId="{8F195852-041E-423A-B5DF-8945941EB406}" destId="{19EBF599-727A-47CA-B105-7B4051DFB8C7}" srcOrd="0" destOrd="0" presId="urn:microsoft.com/office/officeart/2005/8/layout/hierarchy2"/>
+    <dgm:cxn modelId="{D2D241A9-3805-495C-A89D-B9299A337BBC}" type="presParOf" srcId="{47C7FA5F-116D-41D5-BE1E-63389D526519}" destId="{5B0C94E8-6047-4A9D-A59D-4243CA01023B}" srcOrd="5" destOrd="0" presId="urn:microsoft.com/office/officeart/2005/8/layout/hierarchy2"/>
+    <dgm:cxn modelId="{A36828C7-00E2-42CA-B1C0-75F4C8BC5D9C}" type="presParOf" srcId="{5B0C94E8-6047-4A9D-A59D-4243CA01023B}" destId="{47ACED10-AF50-4A06-8AC5-32A97AE3B1C8}" srcOrd="0" destOrd="0" presId="urn:microsoft.com/office/officeart/2005/8/layout/hierarchy2"/>
+    <dgm:cxn modelId="{9172A621-4591-4E5F-99D7-E394309C6D82}" type="presParOf" srcId="{5B0C94E8-6047-4A9D-A59D-4243CA01023B}" destId="{51C9AA23-5208-47C4-9495-ED7DF43D7949}" srcOrd="1" destOrd="0" presId="urn:microsoft.com/office/officeart/2005/8/layout/hierarchy2"/>
+    <dgm:cxn modelId="{71FD8798-2E4F-41F9-B76F-F2DF4298C01E}" type="presParOf" srcId="{BE306FCD-9806-4F30-B3B1-CA273857349C}" destId="{8658F2C1-2E33-4716-96CE-BB95A05DA53A}" srcOrd="1" destOrd="0" presId="urn:microsoft.com/office/officeart/2005/8/layout/hierarchy2"/>
+    <dgm:cxn modelId="{9AD4F847-A322-4746-82D7-5C283DD1B904}" type="presParOf" srcId="{8658F2C1-2E33-4716-96CE-BB95A05DA53A}" destId="{3985982F-35AF-48B0-84C6-0C8F1D9EF2FA}" srcOrd="0" destOrd="0" presId="urn:microsoft.com/office/officeart/2005/8/layout/hierarchy2"/>
+    <dgm:cxn modelId="{80771038-FED4-45BC-A006-BE0965AA31DE}" type="presParOf" srcId="{8658F2C1-2E33-4716-96CE-BB95A05DA53A}" destId="{E962D45F-3934-4127-B852-040B19CBBED4}" srcOrd="1" destOrd="0" presId="urn:microsoft.com/office/officeart/2005/8/layout/hierarchy2"/>
+    <dgm:cxn modelId="{C6DBC8E0-D09D-4723-9D53-F4F102306214}" type="presParOf" srcId="{E962D45F-3934-4127-B852-040B19CBBED4}" destId="{AB7C6CD4-FF75-4E23-A8C3-0A2318DBB1D6}" srcOrd="0" destOrd="0" presId="urn:microsoft.com/office/officeart/2005/8/layout/hierarchy2"/>
+    <dgm:cxn modelId="{5D99402A-CA58-4914-9644-04867F123554}" type="presParOf" srcId="{AB7C6CD4-FF75-4E23-A8C3-0A2318DBB1D6}" destId="{86416187-05A5-41DD-ADA2-C443892DABB2}" srcOrd="0" destOrd="0" presId="urn:microsoft.com/office/officeart/2005/8/layout/hierarchy2"/>
+    <dgm:cxn modelId="{59BA58F3-35DD-4895-825B-95881091E024}" type="presParOf" srcId="{E962D45F-3934-4127-B852-040B19CBBED4}" destId="{F5141415-821F-4342-AEDF-E9BC97E8B75D}" srcOrd="1" destOrd="0" presId="urn:microsoft.com/office/officeart/2005/8/layout/hierarchy2"/>
+    <dgm:cxn modelId="{441CF255-5C5F-4A86-BECD-4263CA55BFE9}" type="presParOf" srcId="{F5141415-821F-4342-AEDF-E9BC97E8B75D}" destId="{A1B1FB24-4A19-4073-B3DA-7D6FAFFD6611}" srcOrd="0" destOrd="0" presId="urn:microsoft.com/office/officeart/2005/8/layout/hierarchy2"/>
+    <dgm:cxn modelId="{CD65F90F-63C2-45E0-B73C-140C5982975D}" type="presParOf" srcId="{F5141415-821F-4342-AEDF-E9BC97E8B75D}" destId="{1AAB8F11-CB53-4E23-8DA2-6135C0475A27}" srcOrd="1" destOrd="0" presId="urn:microsoft.com/office/officeart/2005/8/layout/hierarchy2"/>
+    <dgm:cxn modelId="{01C6DDD7-C490-4DDA-A835-DB16E60F2C85}" type="presParOf" srcId="{1AAB8F11-CB53-4E23-8DA2-6135C0475A27}" destId="{FDA47220-895B-4A69-B2BB-8BF8C016FF4B}" srcOrd="0" destOrd="0" presId="urn:microsoft.com/office/officeart/2005/8/layout/hierarchy2"/>
+    <dgm:cxn modelId="{F70054B9-D754-42F9-AF39-F7F51549ADBE}" type="presParOf" srcId="{FDA47220-895B-4A69-B2BB-8BF8C016FF4B}" destId="{9F0B1A31-63BD-41F6-82FC-F5574A92E909}" srcOrd="0" destOrd="0" presId="urn:microsoft.com/office/officeart/2005/8/layout/hierarchy2"/>
+    <dgm:cxn modelId="{01557D0E-9FB9-4D50-856E-B5E094E653D4}" type="presParOf" srcId="{1AAB8F11-CB53-4E23-8DA2-6135C0475A27}" destId="{519D71D9-AD17-481A-BC45-95647664C32A}" srcOrd="1" destOrd="0" presId="urn:microsoft.com/office/officeart/2005/8/layout/hierarchy2"/>
+    <dgm:cxn modelId="{B905425C-E2D4-41D1-9BCE-34EE522B4450}" type="presParOf" srcId="{519D71D9-AD17-481A-BC45-95647664C32A}" destId="{C0C8DC8E-72DB-4A2E-A50E-DA1CA06D79E3}" srcOrd="0" destOrd="0" presId="urn:microsoft.com/office/officeart/2005/8/layout/hierarchy2"/>
+    <dgm:cxn modelId="{3F56A233-FB06-4BA6-B9E0-D76DE53F37E2}" type="presParOf" srcId="{519D71D9-AD17-481A-BC45-95647664C32A}" destId="{98B01CE3-DDD6-4A2E-A4D8-B0F413861D6D}" srcOrd="1" destOrd="0" presId="urn:microsoft.com/office/officeart/2005/8/layout/hierarchy2"/>
+    <dgm:cxn modelId="{14376367-92CA-49A0-9C99-A603E17333F4}" type="presParOf" srcId="{1AAB8F11-CB53-4E23-8DA2-6135C0475A27}" destId="{4E10DB54-35ED-4D9F-B388-F6C78413B8E9}" srcOrd="2" destOrd="0" presId="urn:microsoft.com/office/officeart/2005/8/layout/hierarchy2"/>
+    <dgm:cxn modelId="{A8DC9712-3849-437A-A6F8-49DCAA936D80}" type="presParOf" srcId="{4E10DB54-35ED-4D9F-B388-F6C78413B8E9}" destId="{F67B909A-A307-4E9B-9469-45A779E59A51}" srcOrd="0" destOrd="0" presId="urn:microsoft.com/office/officeart/2005/8/layout/hierarchy2"/>
+    <dgm:cxn modelId="{57EAADCE-2B0E-40A8-B431-F67694478E47}" type="presParOf" srcId="{1AAB8F11-CB53-4E23-8DA2-6135C0475A27}" destId="{14714887-E966-470C-860D-96908FD88E18}" srcOrd="3" destOrd="0" presId="urn:microsoft.com/office/officeart/2005/8/layout/hierarchy2"/>
+    <dgm:cxn modelId="{58BAD9FE-9A7E-444C-B787-D71EE1A18913}" type="presParOf" srcId="{14714887-E966-470C-860D-96908FD88E18}" destId="{1906A700-A645-429B-8F9F-2A4F59D4835E}" srcOrd="0" destOrd="0" presId="urn:microsoft.com/office/officeart/2005/8/layout/hierarchy2"/>
+    <dgm:cxn modelId="{F408D9FF-3F27-4BDF-8418-955024918000}" type="presParOf" srcId="{14714887-E966-470C-860D-96908FD88E18}" destId="{9E21E745-5CA6-4C1A-A097-7D4CFAE8952B}" srcOrd="1" destOrd="0" presId="urn:microsoft.com/office/officeart/2005/8/layout/hierarchy2"/>
+    <dgm:cxn modelId="{BAC0BB1F-C5DE-49E2-BE43-A189DD197644}" type="presParOf" srcId="{1AAB8F11-CB53-4E23-8DA2-6135C0475A27}" destId="{2938BCE4-55BC-4FA7-8B13-8D7362E71CAD}" srcOrd="4" destOrd="0" presId="urn:microsoft.com/office/officeart/2005/8/layout/hierarchy2"/>
+    <dgm:cxn modelId="{02483DA8-7188-402E-8AE8-72319FBB7874}" type="presParOf" srcId="{2938BCE4-55BC-4FA7-8B13-8D7362E71CAD}" destId="{A6341011-54EC-4E06-9306-EAF2DE56CD2C}" srcOrd="0" destOrd="0" presId="urn:microsoft.com/office/officeart/2005/8/layout/hierarchy2"/>
+    <dgm:cxn modelId="{DBC3B9DB-DDE9-45AF-BCCE-0DD1C301BE97}" type="presParOf" srcId="{1AAB8F11-CB53-4E23-8DA2-6135C0475A27}" destId="{A0A8C24A-B549-4DD3-A86B-5C27239361DA}" srcOrd="5" destOrd="0" presId="urn:microsoft.com/office/officeart/2005/8/layout/hierarchy2"/>
+    <dgm:cxn modelId="{7D0B45E2-CD9F-4518-A331-DE3B677E46DC}" type="presParOf" srcId="{A0A8C24A-B549-4DD3-A86B-5C27239361DA}" destId="{368F1645-5A66-45DB-B296-C23315AB7E22}" srcOrd="0" destOrd="0" presId="urn:microsoft.com/office/officeart/2005/8/layout/hierarchy2"/>
+    <dgm:cxn modelId="{87139346-7085-4058-954D-CCB97832F6A5}" type="presParOf" srcId="{A0A8C24A-B549-4DD3-A86B-5C27239361DA}" destId="{AAB70EE2-6F5D-4397-9BEA-BD14754644EA}" srcOrd="1" destOrd="0" presId="urn:microsoft.com/office/officeart/2005/8/layout/hierarchy2"/>
+    <dgm:cxn modelId="{076597D0-8194-4582-BB5C-716DD8B47551}" type="presParOf" srcId="{BE306FCD-9806-4F30-B3B1-CA273857349C}" destId="{3EC8FEA1-FACA-4B7A-ACC4-B6309011D501}" srcOrd="2" destOrd="0" presId="urn:microsoft.com/office/officeart/2005/8/layout/hierarchy2"/>
+    <dgm:cxn modelId="{04164676-960E-4CB4-99D1-1C3CBB15D6AF}" type="presParOf" srcId="{3EC8FEA1-FACA-4B7A-ACC4-B6309011D501}" destId="{2AEF7D3A-FF38-45BC-9B3E-D40CCE847072}" srcOrd="0" destOrd="0" presId="urn:microsoft.com/office/officeart/2005/8/layout/hierarchy2"/>
+    <dgm:cxn modelId="{7B3C4EE3-6EE9-4C08-8670-CEF9BA593868}" type="presParOf" srcId="{3EC8FEA1-FACA-4B7A-ACC4-B6309011D501}" destId="{2E81C92C-CE54-4B34-8AD9-23F5F8E60BCB}" srcOrd="1" destOrd="0" presId="urn:microsoft.com/office/officeart/2005/8/layout/hierarchy2"/>
+    <dgm:cxn modelId="{0BD0A2FE-87F5-4AAC-AA4D-020CAE5196F2}" type="presParOf" srcId="{2E81C92C-CE54-4B34-8AD9-23F5F8E60BCB}" destId="{674BA392-5914-4B78-A520-EE26D65D05C8}" srcOrd="0" destOrd="0" presId="urn:microsoft.com/office/officeart/2005/8/layout/hierarchy2"/>
+    <dgm:cxn modelId="{897F8EA9-9DDF-4657-8675-260E47FABB62}" type="presParOf" srcId="{674BA392-5914-4B78-A520-EE26D65D05C8}" destId="{CAE1C8E1-FF9C-459C-820F-5A372E5B5202}" srcOrd="0" destOrd="0" presId="urn:microsoft.com/office/officeart/2005/8/layout/hierarchy2"/>
+    <dgm:cxn modelId="{C6F840DE-A11E-4567-840B-51D81D692E9B}" type="presParOf" srcId="{2E81C92C-CE54-4B34-8AD9-23F5F8E60BCB}" destId="{905C17AD-FE93-4469-8609-EDCF89529AA2}" srcOrd="1" destOrd="0" presId="urn:microsoft.com/office/officeart/2005/8/layout/hierarchy2"/>
+    <dgm:cxn modelId="{4F693E0E-9666-4463-9867-A3E44CC2DA89}" type="presParOf" srcId="{905C17AD-FE93-4469-8609-EDCF89529AA2}" destId="{497DB5E4-8EF3-40EA-9803-E80F51F19C35}" srcOrd="0" destOrd="0" presId="urn:microsoft.com/office/officeart/2005/8/layout/hierarchy2"/>
+    <dgm:cxn modelId="{E30B0E8A-EEE4-4792-81C2-1DC03F3B49F2}" type="presParOf" srcId="{905C17AD-FE93-4469-8609-EDCF89529AA2}" destId="{A54907F9-77D3-493A-BD14-6183BAA27BA4}" srcOrd="1" destOrd="0" presId="urn:microsoft.com/office/officeart/2005/8/layout/hierarchy2"/>
+    <dgm:cxn modelId="{7CE25914-D4D4-4690-9744-BDEACDDE0D5A}" type="presParOf" srcId="{2E81C92C-CE54-4B34-8AD9-23F5F8E60BCB}" destId="{EB2274FC-15F8-41B7-935B-E389FD47AFD1}" srcOrd="2" destOrd="0" presId="urn:microsoft.com/office/officeart/2005/8/layout/hierarchy2"/>
+    <dgm:cxn modelId="{1E2F1F76-1C00-492D-9785-3C49501C0A7F}" type="presParOf" srcId="{EB2274FC-15F8-41B7-935B-E389FD47AFD1}" destId="{87E32AC2-4577-44E3-BD84-D5E3BD970540}" srcOrd="0" destOrd="0" presId="urn:microsoft.com/office/officeart/2005/8/layout/hierarchy2"/>
+    <dgm:cxn modelId="{C232205C-4510-4CA3-81E2-674F47383611}" type="presParOf" srcId="{2E81C92C-CE54-4B34-8AD9-23F5F8E60BCB}" destId="{9076073A-94D7-4B3A-BEDD-A7CFB249D472}" srcOrd="3" destOrd="0" presId="urn:microsoft.com/office/officeart/2005/8/layout/hierarchy2"/>
+    <dgm:cxn modelId="{D9B01442-E618-40AB-BC6E-88D26B0DDBE5}" type="presParOf" srcId="{9076073A-94D7-4B3A-BEDD-A7CFB249D472}" destId="{F53448B5-447F-4F1A-81C6-1F0D19E192DD}" srcOrd="0" destOrd="0" presId="urn:microsoft.com/office/officeart/2005/8/layout/hierarchy2"/>
+    <dgm:cxn modelId="{E2DB1B7A-7724-4249-AF32-114497043051}" type="presParOf" srcId="{9076073A-94D7-4B3A-BEDD-A7CFB249D472}" destId="{9771CB1D-2BA5-42D9-9957-3E7E79F8490A}" srcOrd="1" destOrd="0" presId="urn:microsoft.com/office/officeart/2005/8/layout/hierarchy2"/>
   </dgm:cxnLst>
   <dgm:bg/>
   <dgm:whole/>
   <dgm:extLst>
     <a:ext uri="http://schemas.microsoft.com/office/drawing/2008/diagram">
-      <dsp:dataModelExt xmlns:dsp="http://schemas.microsoft.com/office/drawing/2008/diagram" relId="rId22" minVer="http://schemas.openxmlformats.org/drawingml/2006/diagram"/>
+      <dsp:dataModelExt xmlns:dsp="http://schemas.microsoft.com/office/drawing/2008/diagram" relId="rId26" minVer="http://schemas.openxmlformats.org/drawingml/2006/diagram"/>
     </a:ext>
   </dgm:extLst>
 </dgm:dataModel>
@@ -27285,7 +26545,7 @@
 </file>
 
 <file path=customXml/itemProps3.xml><?xml version="1.0" encoding="utf-8"?>
-<ds:datastoreItem xmlns:ds="http://schemas.openxmlformats.org/officeDocument/2006/customXml" ds:itemID="{01BD795D-8CE2-4F2D-B1A5-22C47D8BC6AF}">
+<ds:datastoreItem xmlns:ds="http://schemas.openxmlformats.org/officeDocument/2006/customXml" ds:itemID="{1C990AA8-E0C1-47B9-819C-672740D2044E}">
   <ds:schemaRefs>
     <ds:schemaRef ds:uri="http://schemas.openxmlformats.org/officeDocument/2006/bibliography"/>
   </ds:schemaRefs>

</xml_diff>

<commit_message>
Ecriture du rapport tp02
</commit_message>
<xml_diff>
--- a/train/IUT_TD_TP_2015.docx
+++ b/train/IUT_TD_TP_2015.docx
@@ -973,8 +973,6 @@
                                         </w:rPr>
                                         <w:t>3C2</w:t>
                                       </w:r>
-                                      <w:bookmarkStart w:id="0" w:name="_GoBack"/>
-                                      <w:bookmarkEnd w:id="0"/>
                                     </w:p>
                                   </w:tc>
                                 </w:tr>
@@ -1408,8 +1406,6 @@
                                   </w:rPr>
                                   <w:t>3C2</w:t>
                                 </w:r>
-                                <w:bookmarkStart w:id="1" w:name="_GoBack"/>
-                                <w:bookmarkEnd w:id="1"/>
                               </w:p>
                             </w:tc>
                           </w:tr>
@@ -5916,12 +5912,12 @@
       <w:pPr>
         <w:pStyle w:val="Titre1"/>
       </w:pPr>
-      <w:bookmarkStart w:id="2" w:name="_Toc430965353"/>
+      <w:bookmarkStart w:id="0" w:name="_Toc430965353"/>
       <w:r>
         <w:lastRenderedPageBreak/>
         <w:t>Evaluation</w:t>
       </w:r>
-      <w:bookmarkEnd w:id="2"/>
+      <w:bookmarkEnd w:id="0"/>
     </w:p>
     <w:p/>
     <w:tbl>
@@ -6450,7 +6446,7 @@
           <w:noProof/>
         </w:rPr>
       </w:pPr>
-      <w:bookmarkStart w:id="3" w:name="_Toc430965354"/>
+      <w:bookmarkStart w:id="1" w:name="_Toc430965354"/>
       <w:r>
         <w:lastRenderedPageBreak/>
         <w:t>Organisation</w:t>
@@ -6470,7 +6466,7 @@
         </w:rPr>
         <w:t>/TP</w:t>
       </w:r>
-      <w:bookmarkEnd w:id="3"/>
+      <w:bookmarkEnd w:id="1"/>
     </w:p>
     <w:p>
       <w:pPr>
@@ -6481,11 +6477,11 @@
       <w:pPr>
         <w:pStyle w:val="Titre2"/>
       </w:pPr>
-      <w:bookmarkStart w:id="4" w:name="_Toc430965355"/>
+      <w:bookmarkStart w:id="2" w:name="_Toc430965355"/>
       <w:r>
         <w:t>Avant de commencer …</w:t>
       </w:r>
-      <w:bookmarkEnd w:id="4"/>
+      <w:bookmarkEnd w:id="2"/>
     </w:p>
     <w:p/>
     <w:p>
@@ -7055,11 +7051,11 @@
       <w:pPr>
         <w:pStyle w:val="Titre2"/>
       </w:pPr>
-      <w:bookmarkStart w:id="5" w:name="_Toc430965356"/>
+      <w:bookmarkStart w:id="3" w:name="_Toc430965356"/>
       <w:r>
         <w:t>A propos des TD/TP</w:t>
       </w:r>
-      <w:bookmarkEnd w:id="5"/>
+      <w:bookmarkEnd w:id="3"/>
     </w:p>
     <w:p/>
     <w:p>
@@ -7288,7 +7284,7 @@
           <w:noProof/>
         </w:rPr>
       </w:pPr>
-      <w:bookmarkStart w:id="6" w:name="_Toc430965357"/>
+      <w:bookmarkStart w:id="4" w:name="_Toc430965357"/>
       <w:r>
         <w:rPr>
           <w:noProof/>
@@ -7302,25 +7298,25 @@
         </w:rPr>
         <w:t>Rappels</w:t>
       </w:r>
-      <w:bookmarkEnd w:id="6"/>
+      <w:bookmarkEnd w:id="4"/>
     </w:p>
     <w:p/>
     <w:p>
       <w:pPr>
         <w:pStyle w:val="Titre2"/>
       </w:pPr>
-      <w:bookmarkStart w:id="7" w:name="_Toc430965358"/>
+      <w:bookmarkStart w:id="5" w:name="_Toc430965358"/>
       <w:r>
         <w:t>Exercices</w:t>
       </w:r>
-      <w:bookmarkEnd w:id="7"/>
+      <w:bookmarkEnd w:id="5"/>
     </w:p>
     <w:p/>
     <w:p>
       <w:pPr>
         <w:pStyle w:val="Titre3"/>
       </w:pPr>
-      <w:bookmarkStart w:id="8" w:name="_Toc430965359"/>
+      <w:bookmarkStart w:id="6" w:name="_Toc430965359"/>
       <w:r>
         <w:t xml:space="preserve">Exercice 1 : </w:t>
       </w:r>
@@ -7330,7 +7326,7 @@
       <w:r>
         <w:t xml:space="preserve"> &amp; Héritage</w:t>
       </w:r>
-      <w:bookmarkEnd w:id="8"/>
+      <w:bookmarkEnd w:id="6"/>
     </w:p>
     <w:p>
       <w:r>
@@ -8030,7 +8026,7 @@
       <w:pPr>
         <w:pStyle w:val="Titre3"/>
       </w:pPr>
-      <w:bookmarkStart w:id="9" w:name="_Toc430965360"/>
+      <w:bookmarkStart w:id="7" w:name="_Toc430965360"/>
       <w:r>
         <w:t>Exercice 2 : </w:t>
       </w:r>
@@ -8040,7 +8036,7 @@
       <w:r>
         <w:t>s</w:t>
       </w:r>
-      <w:bookmarkEnd w:id="9"/>
+      <w:bookmarkEnd w:id="7"/>
     </w:p>
     <w:p>
       <w:r>
@@ -8224,7 +8220,7 @@
       <w:pPr>
         <w:pStyle w:val="Titre3"/>
       </w:pPr>
-      <w:bookmarkStart w:id="10" w:name="_Toc430965361"/>
+      <w:bookmarkStart w:id="8" w:name="_Toc430965361"/>
       <w:r>
         <w:t xml:space="preserve">Exercice </w:t>
       </w:r>
@@ -8252,7 +8248,7 @@
       <w:r>
         <w:t> : implémentation partielle d’un agenda</w:t>
       </w:r>
-      <w:bookmarkEnd w:id="10"/>
+      <w:bookmarkEnd w:id="8"/>
     </w:p>
     <w:p>
       <w:pPr>
@@ -8407,12 +8403,12 @@
       <w:pPr>
         <w:pStyle w:val="Titre2"/>
       </w:pPr>
-      <w:bookmarkStart w:id="11" w:name="_Toc430965362"/>
+      <w:bookmarkStart w:id="9" w:name="_Toc430965362"/>
       <w:r>
         <w:lastRenderedPageBreak/>
         <w:t>Aide</w:t>
       </w:r>
-      <w:bookmarkEnd w:id="11"/>
+      <w:bookmarkEnd w:id="9"/>
     </w:p>
     <w:p>
       <w:pPr>
@@ -8444,120 +8440,151 @@
           <w:rStyle w:val="Lienhypertexte"/>
           <w:color w:val="auto"/>
           <w:u w:val="none"/>
+          <w:lang w:val="en-US"/>
         </w:rPr>
       </w:pPr>
       <w:r>
         <w:rPr>
           <w:b/>
           <w:i/>
+          <w:lang w:val="en-US"/>
         </w:rPr>
         <w:t>JOptionPane </w:t>
       </w:r>
       <w:r>
+        <w:rPr>
+          <w:lang w:val="en-US"/>
+        </w:rPr>
         <w:t xml:space="preserve">: </w:t>
       </w:r>
       <w:hyperlink r:id="rId21" w:history="1">
         <w:r>
           <w:rPr>
             <w:rStyle w:val="Lienhypertexte"/>
+            <w:lang w:val="en-US"/>
           </w:rPr>
           <w:t>https://openclassrooms.com/courses/apprenez-a-programmer-en-java/les-menus-et-boites-de-dialogue</w:t>
         </w:r>
       </w:hyperlink>
     </w:p>
-    <w:p/>
     <w:p>
       <w:pPr>
+        <w:rPr>
+          <w:lang w:val="en-US"/>
+        </w:rPr>
+      </w:pPr>
+    </w:p>
+    <w:p>
+      <w:pPr>
         <w:pStyle w:val="Titre2"/>
       </w:pPr>
-      <w:bookmarkStart w:id="12" w:name="_Toc430965363"/>
+      <w:bookmarkStart w:id="10" w:name="_Toc430965363"/>
       <w:r>
         <w:t>Rapport</w:t>
       </w:r>
-      <w:bookmarkEnd w:id="12"/>
+      <w:bookmarkEnd w:id="10"/>
     </w:p>
     <w:p/>
     <w:p>
       <w:pPr>
         <w:pStyle w:val="Titre3"/>
       </w:pPr>
-      <w:bookmarkStart w:id="13" w:name="_Toc430965364"/>
+      <w:bookmarkStart w:id="11" w:name="_Toc430965364"/>
       <w:r>
         <w:t>Description des travaux</w:t>
+      </w:r>
+      <w:bookmarkEnd w:id="11"/>
+    </w:p>
+    <w:p>
+      <w:pPr>
+        <w:pStyle w:val="Titre3"/>
+      </w:pPr>
+    </w:p>
+    <w:p>
+      <w:r>
+        <w:t>Tout a été réalisé.</w:t>
+      </w:r>
+    </w:p>
+    <w:p/>
+    <w:p>
+      <w:pPr>
+        <w:pStyle w:val="Titre3"/>
+      </w:pPr>
+      <w:bookmarkStart w:id="12" w:name="_Toc430965365"/>
+      <w:r>
+        <w:t>Difficultés rencontrées</w:t>
+      </w:r>
+      <w:bookmarkEnd w:id="12"/>
+    </w:p>
+    <w:p>
+      <w:pPr>
+        <w:rPr>
+          <w:noProof/>
+        </w:rPr>
+      </w:pPr>
+    </w:p>
+    <w:p>
+      <w:pPr>
+        <w:rPr>
+          <w:noProof/>
+        </w:rPr>
+      </w:pPr>
+      <w:r>
+        <w:rPr>
+          <w:noProof/>
+        </w:rPr>
+        <w:t>Aucune difficultés rencontrées, certaines question étaient déjà completés.</w:t>
+      </w:r>
+      <w:r>
+        <w:rPr>
+          <w:noProof/>
+        </w:rPr>
+        <w:br w:type="page"/>
+      </w:r>
+    </w:p>
+    <w:p>
+      <w:pPr>
+        <w:rPr>
+          <w:noProof/>
+        </w:rPr>
+      </w:pPr>
+    </w:p>
+    <w:p>
+      <w:pPr>
+        <w:pStyle w:val="Titre1"/>
+        <w:rPr>
+          <w:noProof/>
+        </w:rPr>
+      </w:pPr>
+      <w:bookmarkStart w:id="13" w:name="_Toc430965366"/>
+      <w:r>
+        <w:rPr>
+          <w:noProof/>
+        </w:rPr>
+        <w:t>TD/TP 2 –</w:t>
+      </w:r>
+      <w:r>
+        <w:rPr>
+          <w:noProof/>
+        </w:rPr>
+        <w:t xml:space="preserve"> Gestion des erreurs, tests &amp; bonnes pratiques</w:t>
       </w:r>
       <w:bookmarkEnd w:id="13"/>
     </w:p>
     <w:p>
       <w:pPr>
-        <w:pStyle w:val="Titre3"/>
+        <w:pStyle w:val="Titre2"/>
       </w:pPr>
     </w:p>
     <w:p>
       <w:pPr>
-        <w:pStyle w:val="Titre3"/>
-      </w:pPr>
-      <w:bookmarkStart w:id="14" w:name="_Toc430965365"/>
-      <w:r>
-        <w:t>Difficultés rencontrées</w:t>
+        <w:pStyle w:val="Titre2"/>
+      </w:pPr>
+      <w:bookmarkStart w:id="14" w:name="_Toc430965367"/>
+      <w:r>
+        <w:t>Exercices</w:t>
       </w:r>
       <w:bookmarkEnd w:id="14"/>
-    </w:p>
-    <w:p>
-      <w:pPr>
-        <w:rPr>
-          <w:noProof/>
-        </w:rPr>
-      </w:pPr>
-      <w:r>
-        <w:rPr>
-          <w:noProof/>
-        </w:rPr>
-        <w:br w:type="page"/>
-      </w:r>
-    </w:p>
-    <w:p>
-      <w:pPr>
-        <w:rPr>
-          <w:noProof/>
-        </w:rPr>
-      </w:pPr>
-    </w:p>
-    <w:p>
-      <w:pPr>
-        <w:pStyle w:val="Titre1"/>
-        <w:rPr>
-          <w:noProof/>
-        </w:rPr>
-      </w:pPr>
-      <w:bookmarkStart w:id="15" w:name="_Toc430965366"/>
-      <w:r>
-        <w:rPr>
-          <w:noProof/>
-        </w:rPr>
-        <w:t>TD/TP 2 –</w:t>
-      </w:r>
-      <w:r>
-        <w:rPr>
-          <w:noProof/>
-        </w:rPr>
-        <w:t xml:space="preserve"> Gestion des erreurs, tests &amp; bonnes pratiques</w:t>
-      </w:r>
-      <w:bookmarkEnd w:id="15"/>
-    </w:p>
-    <w:p>
-      <w:pPr>
-        <w:pStyle w:val="Titre2"/>
-      </w:pPr>
-    </w:p>
-    <w:p>
-      <w:pPr>
-        <w:pStyle w:val="Titre2"/>
-      </w:pPr>
-      <w:bookmarkStart w:id="16" w:name="_Toc430965367"/>
-      <w:r>
-        <w:t>Exercices</w:t>
-      </w:r>
-      <w:bookmarkEnd w:id="16"/>
     </w:p>
     <w:p/>
     <w:p>
@@ -8567,7 +8594,7 @@
           <w:i/>
         </w:rPr>
       </w:pPr>
-      <w:bookmarkStart w:id="17" w:name="_Toc430965368"/>
+      <w:bookmarkStart w:id="15" w:name="_Toc430965368"/>
       <w:r>
         <w:t xml:space="preserve">Exercice </w:t>
       </w:r>
@@ -8586,7 +8613,7 @@
         </w:rPr>
         <w:t>debugger</w:t>
       </w:r>
-      <w:bookmarkEnd w:id="17"/>
+      <w:bookmarkEnd w:id="15"/>
     </w:p>
     <w:p>
       <w:pPr>
@@ -8629,11 +8656,11 @@
       <w:pPr>
         <w:pStyle w:val="Titre3"/>
       </w:pPr>
-      <w:bookmarkStart w:id="18" w:name="_Toc430965369"/>
+      <w:bookmarkStart w:id="16" w:name="_Toc430965369"/>
       <w:r>
         <w:t>Exercice 2 : Internationalisation</w:t>
       </w:r>
-      <w:bookmarkEnd w:id="18"/>
+      <w:bookmarkEnd w:id="16"/>
     </w:p>
     <w:p>
       <w:pPr>
@@ -8671,7 +8698,7 @@
       <w:pPr>
         <w:pStyle w:val="Titre3"/>
       </w:pPr>
-      <w:bookmarkStart w:id="19" w:name="_Toc430965370"/>
+      <w:bookmarkStart w:id="17" w:name="_Toc430965370"/>
       <w:r>
         <w:t xml:space="preserve">Exercice 3 : </w:t>
       </w:r>
@@ -8681,7 +8708,7 @@
       <w:r>
         <w:t xml:space="preserve"> (Exceptions)</w:t>
       </w:r>
-      <w:bookmarkEnd w:id="19"/>
+      <w:bookmarkEnd w:id="17"/>
     </w:p>
     <w:p>
       <w:pPr>
@@ -8814,7 +8841,7 @@
       <w:pPr>
         <w:pStyle w:val="Titre3"/>
       </w:pPr>
-      <w:bookmarkStart w:id="20" w:name="_Toc430965371"/>
+      <w:bookmarkStart w:id="18" w:name="_Toc430965371"/>
       <w:r>
         <w:t>Exercice 4</w:t>
       </w:r>
@@ -8824,7 +8851,7 @@
       <w:r>
         <w:t>GUI – Changer la langue d’une application</w:t>
       </w:r>
-      <w:bookmarkEnd w:id="20"/>
+      <w:bookmarkEnd w:id="18"/>
     </w:p>
     <w:p>
       <w:r>
@@ -8852,14 +8879,14 @@
       <w:pPr>
         <w:pStyle w:val="Titre3"/>
       </w:pPr>
-      <w:bookmarkStart w:id="21" w:name="_Toc430965372"/>
+      <w:bookmarkStart w:id="19" w:name="_Toc430965372"/>
       <w:r>
         <w:t>Exercice 5</w:t>
       </w:r>
       <w:r>
         <w:t> : Créer sa bibliothèque &amp; construire un livrable</w:t>
       </w:r>
-      <w:bookmarkEnd w:id="21"/>
+      <w:bookmarkEnd w:id="19"/>
     </w:p>
     <w:p>
       <w:r>
@@ -8959,37 +8986,51 @@
       <w:pPr>
         <w:pStyle w:val="Titre2"/>
       </w:pPr>
-      <w:bookmarkStart w:id="22" w:name="_Toc430965373"/>
+      <w:bookmarkStart w:id="20" w:name="_Toc430965373"/>
       <w:r>
         <w:t>Rapport</w:t>
       </w:r>
-      <w:bookmarkEnd w:id="22"/>
+      <w:bookmarkEnd w:id="20"/>
     </w:p>
     <w:p/>
     <w:p>
       <w:pPr>
         <w:pStyle w:val="Titre3"/>
       </w:pPr>
-      <w:bookmarkStart w:id="23" w:name="_Toc430965374"/>
+      <w:bookmarkStart w:id="21" w:name="_Toc430965374"/>
       <w:r>
         <w:t>Description des travaux</w:t>
+      </w:r>
+      <w:bookmarkEnd w:id="21"/>
+    </w:p>
+    <w:p/>
+    <w:p>
+      <w:r>
+        <w:t>Tentative de réponse a la question 2, réparation de problemes avec le dépôt gitHub – Prise de retard</w:t>
+      </w:r>
+      <w:bookmarkStart w:id="22" w:name="_GoBack"/>
+      <w:bookmarkEnd w:id="22"/>
+    </w:p>
+    <w:p>
+      <w:pPr>
+        <w:pStyle w:val="Titre3"/>
+      </w:pPr>
+    </w:p>
+    <w:p>
+      <w:pPr>
+        <w:pStyle w:val="Titre3"/>
+      </w:pPr>
+      <w:bookmarkStart w:id="23" w:name="_Toc430965375"/>
+      <w:r>
+        <w:t>Difficultés rencontrées</w:t>
       </w:r>
       <w:bookmarkEnd w:id="23"/>
     </w:p>
+    <w:p/>
     <w:p>
-      <w:pPr>
-        <w:pStyle w:val="Titre3"/>
-      </w:pPr>
-    </w:p>
-    <w:p>
-      <w:pPr>
-        <w:pStyle w:val="Titre3"/>
-      </w:pPr>
-      <w:bookmarkStart w:id="24" w:name="_Toc430965375"/>
-      <w:r>
-        <w:t>Difficultés rencontrées</w:t>
-      </w:r>
-      <w:bookmarkEnd w:id="24"/>
+      <w:r>
+        <w:t>Manque de clarité du sujet</w:t>
+      </w:r>
     </w:p>
     <w:p/>
     <w:p/>
@@ -9012,7 +9053,7 @@
           <w:noProof/>
         </w:rPr>
       </w:pPr>
-      <w:bookmarkStart w:id="25" w:name="_Toc430965376"/>
+      <w:bookmarkStart w:id="24" w:name="_Toc430965376"/>
       <w:r>
         <w:rPr>
           <w:noProof/>
@@ -9033,35 +9074,35 @@
         </w:rPr>
         <w:t>Design patterns</w:t>
       </w:r>
-      <w:bookmarkEnd w:id="25"/>
+      <w:bookmarkEnd w:id="24"/>
     </w:p>
     <w:p/>
     <w:p>
       <w:pPr>
         <w:pStyle w:val="Titre2"/>
       </w:pPr>
-      <w:bookmarkStart w:id="26" w:name="_Toc430965377"/>
+      <w:bookmarkStart w:id="25" w:name="_Toc430965377"/>
       <w:r>
         <w:t>Exercices</w:t>
+      </w:r>
+      <w:bookmarkEnd w:id="25"/>
+    </w:p>
+    <w:p>
+      <w:pPr>
+        <w:pStyle w:val="Titre3"/>
+      </w:pPr>
+    </w:p>
+    <w:p>
+      <w:pPr>
+        <w:pStyle w:val="Titre3"/>
+      </w:pPr>
+      <w:bookmarkStart w:id="26" w:name="_Toc430965378"/>
+      <w:r>
+        <w:t>Exercice 0</w:t>
       </w:r>
       <w:bookmarkEnd w:id="26"/>
     </w:p>
     <w:p>
-      <w:pPr>
-        <w:pStyle w:val="Titre3"/>
-      </w:pPr>
-    </w:p>
-    <w:p>
-      <w:pPr>
-        <w:pStyle w:val="Titre3"/>
-      </w:pPr>
-      <w:bookmarkStart w:id="27" w:name="_Toc430965378"/>
-      <w:r>
-        <w:t>Exercice 0</w:t>
-      </w:r>
-      <w:bookmarkEnd w:id="27"/>
-    </w:p>
-    <w:p>
       <w:r>
         <w:t xml:space="preserve">Pourquoi, dans le TP1, a-t-on créé un </w:t>
       </w:r>
@@ -9097,7 +9138,7 @@
       <w:pPr>
         <w:pStyle w:val="Titre3"/>
       </w:pPr>
-      <w:bookmarkStart w:id="28" w:name="_Toc430965379"/>
+      <w:bookmarkStart w:id="27" w:name="_Toc430965379"/>
       <w:r>
         <w:t xml:space="preserve">Exercice 1 : </w:t>
       </w:r>
@@ -9107,7 +9148,7 @@
       <w:r>
         <w:t xml:space="preserve"> – Création d’un lecteur d’arguments</w:t>
       </w:r>
-      <w:bookmarkEnd w:id="28"/>
+      <w:bookmarkEnd w:id="27"/>
       <w:r>
         <w:t xml:space="preserve"> </w:t>
       </w:r>
@@ -9255,7 +9296,7 @@
           <w:i/>
         </w:rPr>
       </w:pPr>
-      <w:bookmarkStart w:id="29" w:name="_Toc430965380"/>
+      <w:bookmarkStart w:id="28" w:name="_Toc430965380"/>
       <w:r>
         <w:t xml:space="preserve">Exercice 2 : </w:t>
       </w:r>
@@ -9288,7 +9329,7 @@
         </w:rPr>
         <w:t>vent</w:t>
       </w:r>
-      <w:bookmarkEnd w:id="29"/>
+      <w:bookmarkEnd w:id="28"/>
     </w:p>
     <w:p>
       <w:pPr>
@@ -9472,14 +9513,14 @@
       <w:pPr>
         <w:pStyle w:val="Titre3"/>
       </w:pPr>
-      <w:bookmarkStart w:id="30" w:name="_Toc430965381"/>
+      <w:bookmarkStart w:id="29" w:name="_Toc430965381"/>
       <w:r>
         <w:t xml:space="preserve">Exercice 3 : </w:t>
       </w:r>
       <w:r>
         <w:t>Design pattern</w:t>
       </w:r>
-      <w:bookmarkEnd w:id="30"/>
+      <w:bookmarkEnd w:id="29"/>
     </w:p>
     <w:p>
       <w:pPr>
@@ -9607,11 +9648,11 @@
       <w:pPr>
         <w:pStyle w:val="Titre3"/>
       </w:pPr>
-      <w:bookmarkStart w:id="31" w:name="_Toc430965382"/>
+      <w:bookmarkStart w:id="30" w:name="_Toc430965382"/>
       <w:r>
         <w:t>Exercice 4 : GUI – Menu</w:t>
       </w:r>
-      <w:bookmarkEnd w:id="31"/>
+      <w:bookmarkEnd w:id="30"/>
     </w:p>
     <w:p>
       <w:pPr>
@@ -10116,11 +10157,11 @@
       <w:pPr>
         <w:pStyle w:val="Titre2"/>
       </w:pPr>
-      <w:bookmarkStart w:id="32" w:name="_Toc430965383"/>
+      <w:bookmarkStart w:id="31" w:name="_Toc430965383"/>
       <w:r>
         <w:t>Aide</w:t>
       </w:r>
-      <w:bookmarkEnd w:id="32"/>
+      <w:bookmarkEnd w:id="31"/>
     </w:p>
     <w:p>
       <w:r>
@@ -10161,25 +10202,29 @@
       </w:hyperlink>
     </w:p>
     <w:p>
+      <w:pPr>
+        <w:rPr>
+          <w:lang w:val="en-US"/>
+        </w:rPr>
+      </w:pPr>
       <w:r>
         <w:rPr>
           <w:b/>
-        </w:rPr>
-        <w:t>Spinner</w:t>
-      </w:r>
-      <w:r>
-        <w:rPr>
-          <w:b/>
-        </w:rPr>
-        <w:t> :</w:t>
-      </w:r>
-      <w:r>
+          <w:lang w:val="en-US"/>
+        </w:rPr>
+        <w:t>Spinner :</w:t>
+      </w:r>
+      <w:r>
+        <w:rPr>
+          <w:lang w:val="en-US"/>
+        </w:rPr>
         <w:t xml:space="preserve"> </w:t>
       </w:r>
       <w:hyperlink r:id="rId29" w:history="1">
         <w:r>
           <w:rPr>
             <w:rStyle w:val="Lienhypertexte"/>
+            <w:lang w:val="en-US"/>
           </w:rPr>
           <w:t>https://docs.oracle.com/javase/tutorial/uiswing/components/spinner.html</w:t>
         </w:r>
@@ -10189,6 +10234,7 @@
       <w:pPr>
         <w:rPr>
           <w:noProof/>
+          <w:lang w:val="en-US"/>
         </w:rPr>
       </w:pPr>
     </w:p>
@@ -10196,18 +10242,18 @@
       <w:pPr>
         <w:pStyle w:val="Titre2"/>
       </w:pPr>
-      <w:bookmarkStart w:id="33" w:name="_Toc430965384"/>
+      <w:bookmarkStart w:id="32" w:name="_Toc430965384"/>
       <w:r>
         <w:t>Rapport</w:t>
       </w:r>
-      <w:bookmarkEnd w:id="33"/>
+      <w:bookmarkEnd w:id="32"/>
     </w:p>
     <w:p/>
     <w:p>
       <w:pPr>
         <w:pStyle w:val="Titre3"/>
       </w:pPr>
-      <w:bookmarkStart w:id="34" w:name="_Toc430965385"/>
+      <w:bookmarkStart w:id="33" w:name="_Toc430965385"/>
       <w:r>
         <w:t>Description des travaux</w:t>
       </w:r>
@@ -10219,45 +10265,45 @@
       </w:r>
       <w:r>
         <w:t>réponses aux questions)</w:t>
+      </w:r>
+      <w:bookmarkEnd w:id="33"/>
+    </w:p>
+    <w:p>
+      <w:pPr>
+        <w:pStyle w:val="Titre3"/>
+      </w:pPr>
+    </w:p>
+    <w:p>
+      <w:pPr>
+        <w:pStyle w:val="Titre3"/>
+      </w:pPr>
+      <w:bookmarkStart w:id="34" w:name="_Toc430965386"/>
+      <w:r>
+        <w:t>Difficultés rencontrées</w:t>
       </w:r>
       <w:bookmarkEnd w:id="34"/>
     </w:p>
     <w:p>
       <w:pPr>
-        <w:pStyle w:val="Titre3"/>
-      </w:pPr>
+        <w:rPr>
+          <w:noProof/>
+        </w:rPr>
+      </w:pPr>
+      <w:r>
+        <w:rPr>
+          <w:noProof/>
+        </w:rPr>
+        <w:br w:type="page"/>
+      </w:r>
     </w:p>
     <w:p>
       <w:pPr>
-        <w:pStyle w:val="Titre3"/>
-      </w:pPr>
-      <w:bookmarkStart w:id="35" w:name="_Toc430965386"/>
-      <w:r>
-        <w:t>Difficultés rencontrées</w:t>
-      </w:r>
-      <w:bookmarkEnd w:id="35"/>
-    </w:p>
-    <w:p>
-      <w:pPr>
+        <w:pStyle w:val="Titre1"/>
         <w:rPr>
           <w:noProof/>
         </w:rPr>
       </w:pPr>
-      <w:r>
-        <w:rPr>
-          <w:noProof/>
-        </w:rPr>
-        <w:br w:type="page"/>
-      </w:r>
-    </w:p>
-    <w:p>
-      <w:pPr>
-        <w:pStyle w:val="Titre1"/>
-        <w:rPr>
-          <w:noProof/>
-        </w:rPr>
-      </w:pPr>
-      <w:bookmarkStart w:id="36" w:name="_Toc430965387"/>
+      <w:bookmarkStart w:id="35" w:name="_Toc430965387"/>
       <w:r>
         <w:rPr>
           <w:noProof/>
@@ -10271,18 +10317,18 @@
         </w:rPr>
         <w:t xml:space="preserve"> Les entrées / sorties</w:t>
       </w:r>
-      <w:bookmarkEnd w:id="36"/>
+      <w:bookmarkEnd w:id="35"/>
     </w:p>
     <w:p/>
     <w:p>
       <w:pPr>
         <w:pStyle w:val="Titre2"/>
       </w:pPr>
-      <w:bookmarkStart w:id="37" w:name="_Toc430965388"/>
+      <w:bookmarkStart w:id="36" w:name="_Toc430965388"/>
       <w:r>
         <w:t>Exercices</w:t>
       </w:r>
-      <w:bookmarkEnd w:id="37"/>
+      <w:bookmarkEnd w:id="36"/>
     </w:p>
     <w:p>
       <w:pPr>
@@ -10293,7 +10339,7 @@
       <w:pPr>
         <w:pStyle w:val="Titre3"/>
       </w:pPr>
-      <w:bookmarkStart w:id="38" w:name="_Toc430965389"/>
+      <w:bookmarkStart w:id="37" w:name="_Toc430965389"/>
       <w:r>
         <w:t xml:space="preserve">Exercice </w:t>
       </w:r>
@@ -10306,7 +10352,7 @@
       <w:r>
         <w:t>Lire &amp; écrire un fichier XML</w:t>
       </w:r>
-      <w:bookmarkEnd w:id="38"/>
+      <w:bookmarkEnd w:id="37"/>
     </w:p>
     <w:p>
       <w:pPr>
@@ -10364,11 +10410,11 @@
       <w:pPr>
         <w:pStyle w:val="Titre3"/>
       </w:pPr>
-      <w:bookmarkStart w:id="39" w:name="_Toc430965390"/>
+      <w:bookmarkStart w:id="38" w:name="_Toc430965390"/>
       <w:r>
         <w:t>Exercice 2: Créer et lire un fichier de configuration pour une application</w:t>
       </w:r>
-      <w:bookmarkEnd w:id="39"/>
+      <w:bookmarkEnd w:id="38"/>
     </w:p>
     <w:p>
       <w:pPr>
@@ -10447,14 +10493,14 @@
       <w:pPr>
         <w:pStyle w:val="Titre3"/>
       </w:pPr>
-      <w:bookmarkStart w:id="40" w:name="_Toc430965391"/>
+      <w:bookmarkStart w:id="39" w:name="_Toc430965391"/>
       <w:r>
         <w:t xml:space="preserve">Exercice 3 : </w:t>
       </w:r>
       <w:r>
         <w:t>Sauvegarder et charger l’état d’une application</w:t>
       </w:r>
-      <w:bookmarkEnd w:id="40"/>
+      <w:bookmarkEnd w:id="39"/>
     </w:p>
     <w:p>
       <w:r>
@@ -10472,11 +10518,11 @@
       <w:pPr>
         <w:pStyle w:val="Titre3"/>
       </w:pPr>
-      <w:bookmarkStart w:id="41" w:name="_Toc430965392"/>
+      <w:bookmarkStart w:id="40" w:name="_Toc430965392"/>
       <w:r>
         <w:t>Exercice 4 : GUI</w:t>
       </w:r>
-      <w:bookmarkEnd w:id="41"/>
+      <w:bookmarkEnd w:id="40"/>
     </w:p>
     <w:p>
       <w:pPr>
@@ -10552,11 +10598,11 @@
       <w:pPr>
         <w:pStyle w:val="Titre3"/>
       </w:pPr>
-      <w:bookmarkStart w:id="42" w:name="_Toc430965393"/>
+      <w:bookmarkStart w:id="41" w:name="_Toc430965393"/>
       <w:r>
         <w:t>Exercice 5 - facultatif: Base de données</w:t>
       </w:r>
-      <w:bookmarkEnd w:id="42"/>
+      <w:bookmarkEnd w:id="41"/>
       <w:r>
         <w:t xml:space="preserve"> </w:t>
       </w:r>
@@ -10571,11 +10617,11 @@
       <w:pPr>
         <w:pStyle w:val="Titre2"/>
       </w:pPr>
-      <w:bookmarkStart w:id="43" w:name="_Toc430965394"/>
+      <w:bookmarkStart w:id="42" w:name="_Toc430965394"/>
       <w:r>
         <w:t>Aide</w:t>
       </w:r>
-      <w:bookmarkEnd w:id="43"/>
+      <w:bookmarkEnd w:id="42"/>
     </w:p>
     <w:p>
       <w:pPr>
@@ -10635,22 +10681,22 @@
       <w:pPr>
         <w:pStyle w:val="Titre2"/>
       </w:pPr>
-      <w:bookmarkStart w:id="44" w:name="_Toc430965395"/>
+      <w:bookmarkStart w:id="43" w:name="_Toc430965395"/>
       <w:r>
         <w:t>Rapport</w:t>
       </w:r>
-      <w:bookmarkEnd w:id="44"/>
+      <w:bookmarkEnd w:id="43"/>
     </w:p>
     <w:p/>
     <w:p>
       <w:pPr>
         <w:pStyle w:val="Titre3"/>
       </w:pPr>
-      <w:bookmarkStart w:id="45" w:name="_Toc430965396"/>
+      <w:bookmarkStart w:id="44" w:name="_Toc430965396"/>
       <w:r>
         <w:t>Description des travaux</w:t>
       </w:r>
-      <w:bookmarkEnd w:id="45"/>
+      <w:bookmarkEnd w:id="44"/>
     </w:p>
     <w:p>
       <w:pPr>
@@ -10661,11 +10707,11 @@
       <w:pPr>
         <w:pStyle w:val="Titre3"/>
       </w:pPr>
-      <w:bookmarkStart w:id="46" w:name="_Toc430965397"/>
+      <w:bookmarkStart w:id="45" w:name="_Toc430965397"/>
       <w:r>
         <w:t>Difficultés rencontrées</w:t>
       </w:r>
-      <w:bookmarkEnd w:id="46"/>
+      <w:bookmarkEnd w:id="45"/>
     </w:p>
     <w:p>
       <w:pPr>
@@ -10691,7 +10737,7 @@
           <w:noProof/>
         </w:rPr>
       </w:pPr>
-      <w:bookmarkStart w:id="47" w:name="_Toc430965398"/>
+      <w:bookmarkStart w:id="46" w:name="_Toc430965398"/>
       <w:r>
         <w:rPr>
           <w:noProof/>
@@ -10717,175 +10763,175 @@
           <w:noProof/>
         </w:rPr>
         <w:t xml:space="preserve"> &amp; Calcul distribué</w:t>
+      </w:r>
+      <w:bookmarkEnd w:id="46"/>
+    </w:p>
+    <w:p>
+      <w:pPr>
+        <w:pStyle w:val="Titre2"/>
+      </w:pPr>
+    </w:p>
+    <w:p>
+      <w:pPr>
+        <w:pStyle w:val="Titre2"/>
+        <w:rPr>
+          <w:noProof/>
+        </w:rPr>
+      </w:pPr>
+      <w:bookmarkStart w:id="47" w:name="_Toc430965399"/>
+      <w:r>
+        <w:rPr>
+          <w:noProof/>
+        </w:rPr>
+        <w:t>Exercices</w:t>
       </w:r>
       <w:bookmarkEnd w:id="47"/>
     </w:p>
     <w:p>
       <w:pPr>
-        <w:pStyle w:val="Titre2"/>
+        <w:pStyle w:val="Titre3"/>
+        <w:rPr>
+          <w:noProof/>
+        </w:rPr>
       </w:pPr>
     </w:p>
     <w:p>
       <w:pPr>
-        <w:pStyle w:val="Titre2"/>
+        <w:pStyle w:val="Titre3"/>
         <w:rPr>
           <w:noProof/>
         </w:rPr>
       </w:pPr>
-      <w:bookmarkStart w:id="48" w:name="_Toc430965399"/>
+      <w:bookmarkStart w:id="48" w:name="_Toc430965400"/>
       <w:r>
         <w:rPr>
           <w:noProof/>
         </w:rPr>
-        <w:t>Exercices</w:t>
+        <w:t xml:space="preserve">Exercice 1 : </w:t>
+      </w:r>
+      <w:r>
+        <w:rPr>
+          <w:noProof/>
+        </w:rPr>
+        <w:t>Sauvegarde en tâche de fond</w:t>
       </w:r>
       <w:bookmarkEnd w:id="48"/>
     </w:p>
     <w:p>
+      <w:r>
+        <w:t>En utilisant un Thread et le système de sauvegarde du TD/TP 4 (exercice 1), sauvegarder le projet toute les minute</w:t>
+      </w:r>
+      <w:r>
+        <w:t>s.</w:t>
+      </w:r>
+    </w:p>
+    <w:p/>
+    <w:p>
       <w:pPr>
         <w:pStyle w:val="Titre3"/>
         <w:rPr>
+          <w:b/>
+          <w:i/>
           <w:noProof/>
         </w:rPr>
       </w:pPr>
-    </w:p>
-    <w:p>
-      <w:pPr>
-        <w:pStyle w:val="Titre3"/>
+      <w:bookmarkStart w:id="49" w:name="_Toc430965401"/>
+      <w:r>
         <w:rPr>
           <w:noProof/>
         </w:rPr>
-      </w:pPr>
-      <w:bookmarkStart w:id="49" w:name="_Toc430965400"/>
-      <w:r>
-        <w:rPr>
+        <w:t xml:space="preserve">Exercice 2 : </w:t>
+      </w:r>
+      <w:r>
+        <w:rPr>
+          <w:b/>
+          <w:i/>
           <w:noProof/>
         </w:rPr>
-        <w:t xml:space="preserve">Exercice 1 : </w:t>
-      </w:r>
-      <w:r>
-        <w:rPr>
-          <w:noProof/>
-        </w:rPr>
-        <w:t>Sauvegarde en tâche de fond</w:t>
+        <w:t>ShutdownHook</w:t>
       </w:r>
       <w:bookmarkEnd w:id="49"/>
     </w:p>
     <w:p>
       <w:r>
-        <w:t>En utilisant un Thread et le système de sauvegarde du TD/TP 4 (exercice 1), sauvegarder le projet toute les minute</w:t>
-      </w:r>
-      <w:r>
-        <w:t>s.</w:t>
-      </w:r>
-    </w:p>
-    <w:p/>
-    <w:p>
-      <w:pPr>
-        <w:pStyle w:val="Titre3"/>
+        <w:t xml:space="preserve">En utilisant le code implémenté dans le TD/TP 4 (exercice 3) écrire une </w:t>
+      </w:r>
+      <w:r>
         <w:rPr>
           <w:b/>
           <w:i/>
-          <w:noProof/>
-        </w:rPr>
-      </w:pPr>
-      <w:bookmarkStart w:id="50" w:name="_Toc430965401"/>
-      <w:r>
-        <w:rPr>
-          <w:noProof/>
-        </w:rPr>
+        </w:rPr>
+        <w:t>ShutdownHook</w:t>
+      </w:r>
+      <w:r>
+        <w:t xml:space="preserve"> pour faire un système de reprise sur erreur en cas de crash</w:t>
+      </w:r>
+      <w:r>
+        <w:t>.</w:t>
+      </w:r>
+    </w:p>
+    <w:p>
+      <w:pPr>
+        <w:pStyle w:val="Titre3"/>
+      </w:pPr>
+    </w:p>
+    <w:p>
+      <w:pPr>
+        <w:pStyle w:val="Titre3"/>
+      </w:pPr>
+      <w:bookmarkStart w:id="50" w:name="_Toc430965402"/>
+      <w:r>
         <w:t xml:space="preserve">Exercice 2 : </w:t>
       </w:r>
       <w:r>
-        <w:rPr>
-          <w:b/>
-          <w:i/>
-          <w:noProof/>
-        </w:rPr>
-        <w:t>ShutdownHook</w:t>
+        <w:t>Lancer des calculs distribués</w:t>
       </w:r>
       <w:bookmarkEnd w:id="50"/>
     </w:p>
     <w:p>
       <w:r>
-        <w:t xml:space="preserve">En utilisant le code implémenté dans le TD/TP 4 (exercice 3) écrire une </w:t>
-      </w:r>
-      <w:r>
-        <w:rPr>
-          <w:b/>
-          <w:i/>
-        </w:rPr>
-        <w:t>ShutdownHook</w:t>
-      </w:r>
-      <w:r>
-        <w:t xml:space="preserve"> pour faire un système de reprise sur erreur en cas de crash</w:t>
+        <w:t xml:space="preserve">Dans le TP2 nous avons créé un Filtre, il s’agit ‘de l’externaliser’ afin que les </w:t>
+      </w:r>
+      <w:r>
+        <w:t xml:space="preserve">recherches selon un critère (qui peut être complexe) soient </w:t>
+      </w:r>
+      <w:r>
+        <w:t>effectuées</w:t>
+      </w:r>
+      <w:r>
+        <w:t xml:space="preserve"> sur une autre machine</w:t>
       </w:r>
       <w:r>
         <w:t>.</w:t>
       </w:r>
     </w:p>
     <w:p>
-      <w:pPr>
-        <w:pStyle w:val="Titre3"/>
-      </w:pPr>
+      <w:r>
+        <w:t xml:space="preserve">Cette fonctionnalité ne doit en rien casser l’existant : l’utilisateur devra pouvoir utiliser des calculs externalisés ou bien ses propres ressources. </w:t>
+      </w:r>
     </w:p>
     <w:p>
-      <w:pPr>
-        <w:pStyle w:val="Titre3"/>
-      </w:pPr>
-      <w:bookmarkStart w:id="51" w:name="_Toc430965402"/>
-      <w:r>
-        <w:t xml:space="preserve">Exercice 2 : </w:t>
-      </w:r>
-      <w:r>
-        <w:t>Lancer des calculs distribués</w:t>
-      </w:r>
-      <w:bookmarkEnd w:id="51"/>
+      <w:r>
+        <w:t>Ajouter dans le fichier de configuration l’adresse du server RMI, avec un booléen permettant d’activer (ou de désactiver) la fonctionnalité.</w:t>
+      </w:r>
     </w:p>
     <w:p>
-      <w:r>
-        <w:t xml:space="preserve">Dans le TP2 nous avons créé un Filtre, il s’agit ‘de l’externaliser’ afin que les </w:t>
-      </w:r>
-      <w:r>
-        <w:t xml:space="preserve">recherches selon un critère (qui peut être complexe) soient </w:t>
-      </w:r>
-      <w:r>
-        <w:t>effectuées</w:t>
-      </w:r>
-      <w:r>
-        <w:t xml:space="preserve"> sur une autre machine</w:t>
-      </w:r>
-      <w:r>
-        <w:t>.</w:t>
-      </w:r>
+      <w:pPr>
+        <w:pStyle w:val="Titre3"/>
+      </w:pPr>
     </w:p>
     <w:p>
-      <w:r>
-        <w:t xml:space="preserve">Cette fonctionnalité ne doit en rien casser l’existant : l’utilisateur devra pouvoir utiliser des calculs externalisés ou bien ses propres ressources. </w:t>
-      </w:r>
-    </w:p>
-    <w:p>
-      <w:r>
-        <w:t>Ajouter dans le fichier de configuration l’adresse du server RMI, avec un booléen permettant d’activer (ou de désactiver) la fonctionnalité.</w:t>
-      </w:r>
-    </w:p>
-    <w:p>
       <w:pPr>
         <w:pStyle w:val="Titre3"/>
       </w:pPr>
-    </w:p>
-    <w:p>
-      <w:pPr>
-        <w:pStyle w:val="Titre3"/>
-      </w:pPr>
-      <w:bookmarkStart w:id="52" w:name="_Toc430965403"/>
+      <w:bookmarkStart w:id="51" w:name="_Toc430965403"/>
       <w:r>
         <w:t xml:space="preserve">Exercice 3 : </w:t>
       </w:r>
       <w:r>
         <w:t>GUI – configuration</w:t>
       </w:r>
-      <w:bookmarkEnd w:id="52"/>
+      <w:bookmarkEnd w:id="51"/>
     </w:p>
     <w:p>
       <w:r>
@@ -11045,22 +11091,22 @@
       <w:pPr>
         <w:pStyle w:val="Titre2"/>
       </w:pPr>
-      <w:bookmarkStart w:id="53" w:name="_Toc430965404"/>
+      <w:bookmarkStart w:id="52" w:name="_Toc430965404"/>
       <w:r>
         <w:t>Rapport</w:t>
       </w:r>
-      <w:bookmarkEnd w:id="53"/>
+      <w:bookmarkEnd w:id="52"/>
     </w:p>
     <w:p/>
     <w:p>
       <w:pPr>
         <w:pStyle w:val="Titre3"/>
       </w:pPr>
-      <w:bookmarkStart w:id="54" w:name="_Toc430965405"/>
+      <w:bookmarkStart w:id="53" w:name="_Toc430965405"/>
       <w:r>
         <w:t>Description des travaux</w:t>
       </w:r>
-      <w:bookmarkEnd w:id="54"/>
+      <w:bookmarkEnd w:id="53"/>
     </w:p>
     <w:p>
       <w:pPr>
@@ -11071,11 +11117,11 @@
       <w:pPr>
         <w:pStyle w:val="Titre3"/>
       </w:pPr>
-      <w:bookmarkStart w:id="55" w:name="_Toc430965406"/>
+      <w:bookmarkStart w:id="54" w:name="_Toc430965406"/>
       <w:r>
         <w:t>Difficultés rencontrées</w:t>
       </w:r>
-      <w:bookmarkEnd w:id="55"/>
+      <w:bookmarkEnd w:id="54"/>
     </w:p>
     <w:p>
       <w:pPr>
@@ -11109,7 +11155,7 @@
           <w:noProof/>
         </w:rPr>
       </w:pPr>
-      <w:bookmarkStart w:id="56" w:name="_Toc430965407"/>
+      <w:bookmarkStart w:id="55" w:name="_Toc430965407"/>
       <w:r>
         <w:rPr>
           <w:noProof/>
@@ -11122,18 +11168,18 @@
         </w:rPr>
         <w:t xml:space="preserve"> Les applications en réseau</w:t>
       </w:r>
-      <w:bookmarkEnd w:id="56"/>
+      <w:bookmarkEnd w:id="55"/>
     </w:p>
     <w:p/>
     <w:p>
       <w:pPr>
         <w:pStyle w:val="Titre2"/>
       </w:pPr>
-      <w:bookmarkStart w:id="57" w:name="_Toc430965408"/>
+      <w:bookmarkStart w:id="56" w:name="_Toc430965408"/>
       <w:r>
         <w:t>Exercices</w:t>
       </w:r>
-      <w:bookmarkEnd w:id="57"/>
+      <w:bookmarkEnd w:id="56"/>
     </w:p>
     <w:p>
       <w:pPr>
@@ -11147,7 +11193,7 @@
           <w:i/>
         </w:rPr>
       </w:pPr>
-      <w:bookmarkStart w:id="58" w:name="_Toc430965409"/>
+      <w:bookmarkStart w:id="57" w:name="_Toc430965409"/>
       <w:r>
         <w:t xml:space="preserve">Exercice 1 : </w:t>
       </w:r>
@@ -11160,7 +11206,7 @@
         </w:rPr>
         <w:t>Chat</w:t>
       </w:r>
-      <w:bookmarkEnd w:id="58"/>
+      <w:bookmarkEnd w:id="57"/>
     </w:p>
     <w:p>
       <w:pPr>
@@ -11218,7 +11264,7 @@
           <w:i/>
         </w:rPr>
       </w:pPr>
-      <w:bookmarkStart w:id="59" w:name="_Toc430965410"/>
+      <w:bookmarkStart w:id="58" w:name="_Toc430965410"/>
       <w:r>
         <w:t xml:space="preserve">Exercice </w:t>
       </w:r>
@@ -11258,7 +11304,7 @@
         </w:rPr>
         <w:t xml:space="preserve"> (ou une page JSP)</w:t>
       </w:r>
-      <w:bookmarkEnd w:id="59"/>
+      <w:bookmarkEnd w:id="58"/>
     </w:p>
     <w:p>
       <w:pPr>
@@ -11303,56 +11349,74 @@
         <w:pStyle w:val="Titre2"/>
         <w:rPr>
           <w:noProof/>
+          <w:lang w:val="en-US"/>
         </w:rPr>
       </w:pPr>
       <w:r>
         <w:rPr>
           <w:noProof/>
+          <w:lang w:val="en-US"/>
         </w:rPr>
         <w:t>Aide</w:t>
       </w:r>
     </w:p>
     <w:p>
+      <w:pPr>
+        <w:rPr>
+          <w:lang w:val="en-US"/>
+        </w:rPr>
+      </w:pPr>
       <w:r>
         <w:rPr>
           <w:b/>
           <w:i/>
+          <w:lang w:val="en-US"/>
         </w:rPr>
         <w:t>Shoutbox</w:t>
       </w:r>
       <w:r>
+        <w:rPr>
+          <w:lang w:val="en-US"/>
+        </w:rPr>
         <w:t xml:space="preserve"> : </w:t>
       </w:r>
       <w:hyperlink r:id="rId32" w:history="1">
         <w:r>
           <w:rPr>
             <w:rStyle w:val="Lienhypertexte"/>
+            <w:lang w:val="en-US"/>
           </w:rPr>
           <w:t>https://fr.wikipedia.org/wiki/Shoutbox</w:t>
         </w:r>
       </w:hyperlink>
     </w:p>
-    <w:p/>
     <w:p>
       <w:pPr>
+        <w:rPr>
+          <w:lang w:val="en-US"/>
+        </w:rPr>
+      </w:pPr>
+    </w:p>
+    <w:p>
+      <w:pPr>
         <w:pStyle w:val="Titre2"/>
       </w:pPr>
-      <w:bookmarkStart w:id="60" w:name="_Toc430965411"/>
+      <w:bookmarkStart w:id="59" w:name="_Toc430965411"/>
       <w:r>
         <w:t>Rapport</w:t>
       </w:r>
-      <w:bookmarkEnd w:id="60"/>
+      <w:bookmarkEnd w:id="59"/>
     </w:p>
     <w:p/>
     <w:p>
       <w:pPr>
         <w:pStyle w:val="Titre3"/>
       </w:pPr>
-      <w:bookmarkStart w:id="61" w:name="_Toc430965412"/>
+      <w:bookmarkStart w:id="60" w:name="_Toc430965412"/>
       <w:r>
         <w:t>Description des travaux</w:t>
       </w:r>
-      <w:bookmarkEnd w:id="61"/>
+      <w:bookmarkEnd w:id="60"/>
     </w:p>
     <w:p>
       <w:pPr>
@@ -11363,11 +11427,11 @@
       <w:pPr>
         <w:pStyle w:val="Titre3"/>
       </w:pPr>
-      <w:bookmarkStart w:id="62" w:name="_Toc430965413"/>
+      <w:bookmarkStart w:id="61" w:name="_Toc430965413"/>
       <w:r>
         <w:t>Difficultés rencontrées</w:t>
       </w:r>
-      <w:bookmarkEnd w:id="62"/>
+      <w:bookmarkEnd w:id="61"/>
     </w:p>
     <w:p>
       <w:pPr>
@@ -11594,7 +11658,7 @@
                                     <w:noProof/>
                                     <w:color w:val="FFFFFF" w:themeColor="background1"/>
                                   </w:rPr>
-                                  <w:t>12</w:t>
+                                  <w:t>13</w:t>
                                 </w:r>
                                 <w:r>
                                   <w:rPr>
@@ -11649,7 +11713,7 @@
                               <w:noProof/>
                               <w:color w:val="FFFFFF" w:themeColor="background1"/>
                             </w:rPr>
-                            <w:t>12</w:t>
+                            <w:t>13</w:t>
                           </w:r>
                           <w:r>
                             <w:rPr>
@@ -18976,111 +19040,111 @@
     </dgm:pt>
   </dgm:ptLst>
   <dgm:cxnLst>
-    <dgm:cxn modelId="{00C39E53-6438-41A0-94FD-EE4409F93EE2}" type="presOf" srcId="{F1D4A2FF-1ED4-48C6-8293-904F41872AF1}" destId="{215E04C8-8ADC-4870-8072-6C6871A934E8}" srcOrd="0" destOrd="0" presId="urn:microsoft.com/office/officeart/2005/8/layout/hierarchy2"/>
-    <dgm:cxn modelId="{2CF07368-9FF3-4E3E-A037-34278C50000E}" type="presOf" srcId="{99F72719-26C5-43AC-9154-CEFFF5CEB37E}" destId="{ECBF6DD1-22FB-4942-9A69-C2E334F2B933}" srcOrd="1" destOrd="0" presId="urn:microsoft.com/office/officeart/2005/8/layout/hierarchy2"/>
-    <dgm:cxn modelId="{1468333A-5A4C-40AD-8AF6-90D52D003F7A}" type="presOf" srcId="{90721A67-6AD1-4A80-A90E-9D77E7AD4E6D}" destId="{2D8842D7-E959-42FA-BA94-C6E6A8D46F08}" srcOrd="0" destOrd="0" presId="urn:microsoft.com/office/officeart/2005/8/layout/hierarchy2"/>
+    <dgm:cxn modelId="{95C400B3-0592-41BB-A1A4-78CC10A379A4}" type="presOf" srcId="{16244E34-B2A7-4CB0-B85E-995BCA75C3E6}" destId="{D91136A0-BBA5-4033-85D4-E551E48A4097}" srcOrd="0" destOrd="0" presId="urn:microsoft.com/office/officeart/2005/8/layout/hierarchy2"/>
+    <dgm:cxn modelId="{84B59C53-EA86-4019-8B01-6759BD35B9DD}" type="presOf" srcId="{1489036D-A9DA-40B5-957F-936B4A348264}" destId="{D2E89353-C1DC-4D8C-81F7-770019C69DEF}" srcOrd="1" destOrd="0" presId="urn:microsoft.com/office/officeart/2005/8/layout/hierarchy2"/>
+    <dgm:cxn modelId="{34531471-E52B-410F-BD63-276AF342F0AA}" type="presOf" srcId="{139FBCB0-87C1-4D19-9898-BB48C99D5614}" destId="{2D4C1DD3-7A1B-4669-AB42-72A65ACFF1A8}" srcOrd="1" destOrd="0" presId="urn:microsoft.com/office/officeart/2005/8/layout/hierarchy2"/>
     <dgm:cxn modelId="{49E69296-6243-4B23-BB27-A3D4BEF5529C}" srcId="{4D72C498-B5D7-4A5E-9949-13D4BDD70C79}" destId="{CFFF95AD-6A3E-4156-870B-74376FA448BF}" srcOrd="1" destOrd="0" parTransId="{139FBCB0-87C1-4D19-9898-BB48C99D5614}" sibTransId="{2D803B32-337B-4EAC-B215-13958E412DA9}"/>
-    <dgm:cxn modelId="{0AC55BC7-75CC-429E-9D7B-D0275CB45541}" type="presOf" srcId="{9E6B55FE-E53C-49DC-B515-C2397BEC2CAB}" destId="{288590B9-AA3F-44E1-86EF-EEFFCBA51BD5}" srcOrd="0" destOrd="0" presId="urn:microsoft.com/office/officeart/2005/8/layout/hierarchy2"/>
     <dgm:cxn modelId="{502FB9F7-55F9-4593-B1F2-FBE723CFF641}" srcId="{90721A67-6AD1-4A80-A90E-9D77E7AD4E6D}" destId="{AD7B3DA5-2EE7-42E6-A405-E9204AD083F8}" srcOrd="0" destOrd="0" parTransId="{0B7CF66D-0A27-42E3-AC6D-2DB726B0F1E6}" sibTransId="{4BBF8FF6-E72D-4A5B-A1FE-6EAB41BA4F5C}"/>
-    <dgm:cxn modelId="{425A4104-794D-4DB6-AB20-E26F48182A4D}" type="presOf" srcId="{0B7CF66D-0A27-42E3-AC6D-2DB726B0F1E6}" destId="{C296F982-F6F0-4728-ADF2-DC91F37071EA}" srcOrd="1" destOrd="0" presId="urn:microsoft.com/office/officeart/2005/8/layout/hierarchy2"/>
     <dgm:cxn modelId="{7176B68D-8377-4602-BE4C-B7D75F5D41A5}" srcId="{4D72C498-B5D7-4A5E-9949-13D4BDD70C79}" destId="{24E98E51-90AC-468F-867A-C952D6FD5668}" srcOrd="2" destOrd="0" parTransId="{559D18E3-752D-4EE1-9939-C38FEFFAE5A4}" sibTransId="{5A87DC0A-A2A4-49BC-8D66-8E04CC32771A}"/>
-    <dgm:cxn modelId="{0CA8A1CE-0004-472A-A6D7-BB833634DDE6}" type="presOf" srcId="{559D18E3-752D-4EE1-9939-C38FEFFAE5A4}" destId="{E36A5456-E43A-492B-ABAE-06F81987E8E0}" srcOrd="1" destOrd="0" presId="urn:microsoft.com/office/officeart/2005/8/layout/hierarchy2"/>
+    <dgm:cxn modelId="{92DA7D39-411E-4AA8-8380-8AF0B5546B34}" type="presOf" srcId="{DD6977A0-3802-4240-88A2-691E7C2C48A6}" destId="{6F424515-AE64-4689-98CF-DEE19DC54531}" srcOrd="1" destOrd="0" presId="urn:microsoft.com/office/officeart/2005/8/layout/hierarchy2"/>
     <dgm:cxn modelId="{6E9F04CF-538C-49AC-B727-EE48AD00E24E}" srcId="{90721A67-6AD1-4A80-A90E-9D77E7AD4E6D}" destId="{6EAA9C23-3A78-4C27-AAC9-504C071FA2D8}" srcOrd="1" destOrd="0" parTransId="{99F72719-26C5-43AC-9154-CEFFF5CEB37E}" sibTransId="{9DE824F4-9157-4786-AD52-3E163FA3C3B4}"/>
-    <dgm:cxn modelId="{EAE84904-4EDA-4E28-B9F0-6D72F88DFAE0}" type="presOf" srcId="{6EAA9C23-3A78-4C27-AAC9-504C071FA2D8}" destId="{FFF314B7-9492-4462-8B1C-7BC33784FA0A}" srcOrd="0" destOrd="0" presId="urn:microsoft.com/office/officeart/2005/8/layout/hierarchy2"/>
-    <dgm:cxn modelId="{96A9A4DA-D9DE-4C53-A113-0961D929F6FD}" type="presOf" srcId="{CFFF95AD-6A3E-4156-870B-74376FA448BF}" destId="{DE27DD97-4305-47FC-AFB0-35E1E791B27F}" srcOrd="0" destOrd="0" presId="urn:microsoft.com/office/officeart/2005/8/layout/hierarchy2"/>
-    <dgm:cxn modelId="{8C20481C-1671-4C08-9FDB-96DEBB5118C4}" type="presOf" srcId="{4D72C498-B5D7-4A5E-9949-13D4BDD70C79}" destId="{3F3231AA-D37A-47E2-AA64-F3C7B7B2954D}" srcOrd="0" destOrd="0" presId="urn:microsoft.com/office/officeart/2005/8/layout/hierarchy2"/>
-    <dgm:cxn modelId="{200F5980-1521-4918-9B33-0D84E5E15D82}" type="presOf" srcId="{FDC9356B-5836-435E-BB19-C94DC8F3D3EF}" destId="{D63F150D-0E96-4C27-A427-95C317656D1D}" srcOrd="0" destOrd="0" presId="urn:microsoft.com/office/officeart/2005/8/layout/hierarchy2"/>
-    <dgm:cxn modelId="{851F5DDA-F798-4761-9261-A89A20C13539}" type="presOf" srcId="{139FBCB0-87C1-4D19-9898-BB48C99D5614}" destId="{2D4C1DD3-7A1B-4669-AB42-72A65ACFF1A8}" srcOrd="1" destOrd="0" presId="urn:microsoft.com/office/officeart/2005/8/layout/hierarchy2"/>
-    <dgm:cxn modelId="{DB2F5E8F-36CE-417B-BB8C-35F1BC25E4D4}" type="presOf" srcId="{AD7B3DA5-2EE7-42E6-A405-E9204AD083F8}" destId="{B96A10A5-DFF5-46F1-944C-3675766C550F}" srcOrd="0" destOrd="0" presId="urn:microsoft.com/office/officeart/2005/8/layout/hierarchy2"/>
-    <dgm:cxn modelId="{A434F5D0-AEA3-486D-A726-30DFB9E5B4B3}" type="presOf" srcId="{913E8ED9-5793-4239-BAD8-A00A3159E04D}" destId="{A21B35AB-A6E7-40B0-A48C-F2137E09EDE9}" srcOrd="0" destOrd="0" presId="urn:microsoft.com/office/officeart/2005/8/layout/hierarchy2"/>
+    <dgm:cxn modelId="{855C5C23-F80A-4AD7-B4C4-571F6B4A4096}" type="presOf" srcId="{139FBCB0-87C1-4D19-9898-BB48C99D5614}" destId="{AEBC5B76-A737-49A2-B533-66F2022C87AD}" srcOrd="0" destOrd="0" presId="urn:microsoft.com/office/officeart/2005/8/layout/hierarchy2"/>
+    <dgm:cxn modelId="{B50FB5F5-0A7E-485B-BA0E-35259826AE4A}" type="presOf" srcId="{AD7B3DA5-2EE7-42E6-A405-E9204AD083F8}" destId="{B96A10A5-DFF5-46F1-944C-3675766C550F}" srcOrd="0" destOrd="0" presId="urn:microsoft.com/office/officeart/2005/8/layout/hierarchy2"/>
+    <dgm:cxn modelId="{B35C5A67-1DEE-46DE-8735-1FE94D81FF94}" type="presOf" srcId="{99F72719-26C5-43AC-9154-CEFFF5CEB37E}" destId="{ECBF6DD1-22FB-4942-9A69-C2E334F2B933}" srcOrd="1" destOrd="0" presId="urn:microsoft.com/office/officeart/2005/8/layout/hierarchy2"/>
+    <dgm:cxn modelId="{C1061D7C-1D90-4206-AC7D-7770B69FADDA}" type="presOf" srcId="{24E98E51-90AC-468F-867A-C952D6FD5668}" destId="{37C38F7E-4D19-426C-A64E-1CBDFC363BB7}" srcOrd="0" destOrd="0" presId="urn:microsoft.com/office/officeart/2005/8/layout/hierarchy2"/>
+    <dgm:cxn modelId="{3E64ED15-0C77-4713-B288-CDE0BA196A08}" type="presOf" srcId="{F1D4A2FF-1ED4-48C6-8293-904F41872AF1}" destId="{215E04C8-8ADC-4870-8072-6C6871A934E8}" srcOrd="0" destOrd="0" presId="urn:microsoft.com/office/officeart/2005/8/layout/hierarchy2"/>
+    <dgm:cxn modelId="{20E1F436-D379-4B7B-B92E-8C387E2429E4}" type="presOf" srcId="{3FE4910D-602C-4A72-BB9E-A3BE3A3A0E78}" destId="{F14A685D-1E0D-4B4F-8491-096DFB19D677}" srcOrd="1" destOrd="0" presId="urn:microsoft.com/office/officeart/2005/8/layout/hierarchy2"/>
     <dgm:cxn modelId="{9F4D2FFF-97B0-4BDE-B2FE-9300A204E5EE}" srcId="{65626F29-AB7F-4A3E-92D9-6AFC55134C2D}" destId="{90721A67-6AD1-4A80-A90E-9D77E7AD4E6D}" srcOrd="0" destOrd="0" parTransId="{FD12DCE2-E0B7-4C60-87FD-DBDC9530217F}" sibTransId="{898BA68B-F5FB-436F-B345-A5FAFB505382}"/>
-    <dgm:cxn modelId="{3F1B1462-77D9-45C8-B0C6-A0949ACD9323}" type="presOf" srcId="{B13E7694-BD7E-4ACD-8A25-288621413B33}" destId="{2FF43323-1B88-4D6E-A12C-28C1BD2304F7}" srcOrd="1" destOrd="0" presId="urn:microsoft.com/office/officeart/2005/8/layout/hierarchy2"/>
-    <dgm:cxn modelId="{05B70C83-5E48-4EC2-9337-206EBA6A51E2}" type="presOf" srcId="{1489036D-A9DA-40B5-957F-936B4A348264}" destId="{D2E89353-C1DC-4D8C-81F7-770019C69DEF}" srcOrd="1" destOrd="0" presId="urn:microsoft.com/office/officeart/2005/8/layout/hierarchy2"/>
-    <dgm:cxn modelId="{48F70ABD-8724-437D-A896-E2CDEF32C361}" type="presOf" srcId="{0B7CF66D-0A27-42E3-AC6D-2DB726B0F1E6}" destId="{F84282DA-A190-4AE4-80A2-887CA41C8DE9}" srcOrd="0" destOrd="0" presId="urn:microsoft.com/office/officeart/2005/8/layout/hierarchy2"/>
-    <dgm:cxn modelId="{3D41392F-5126-4D28-920D-D2F9DACC74EF}" type="presOf" srcId="{C72AA88C-4AEE-412B-ABBF-33D17A0AD941}" destId="{C0DFBE07-132A-42A3-A5E2-F594000B2340}" srcOrd="1" destOrd="0" presId="urn:microsoft.com/office/officeart/2005/8/layout/hierarchy2"/>
+    <dgm:cxn modelId="{CA78C631-E938-49B8-8C5E-685661B0B1BE}" type="presOf" srcId="{0B7CF66D-0A27-42E3-AC6D-2DB726B0F1E6}" destId="{C296F982-F6F0-4728-ADF2-DC91F37071EA}" srcOrd="1" destOrd="0" presId="urn:microsoft.com/office/officeart/2005/8/layout/hierarchy2"/>
+    <dgm:cxn modelId="{AAA039D2-D61D-44C6-880A-79D4CA5D0419}" type="presOf" srcId="{6EAA9C23-3A78-4C27-AAC9-504C071FA2D8}" destId="{FFF314B7-9492-4462-8B1C-7BC33784FA0A}" srcOrd="0" destOrd="0" presId="urn:microsoft.com/office/officeart/2005/8/layout/hierarchy2"/>
+    <dgm:cxn modelId="{ABC9E163-A152-4010-8595-E108B90CC2F5}" type="presOf" srcId="{B13E7694-BD7E-4ACD-8A25-288621413B33}" destId="{D36435EE-5DD9-4CB1-80E2-64E88C5269A2}" srcOrd="0" destOrd="0" presId="urn:microsoft.com/office/officeart/2005/8/layout/hierarchy2"/>
+    <dgm:cxn modelId="{0DDA1760-1515-4728-8FAB-F491103B8BAF}" type="presOf" srcId="{DD6977A0-3802-4240-88A2-691E7C2C48A6}" destId="{968AF4BE-4974-4BD5-85C7-35A0B47C6F8A}" srcOrd="0" destOrd="0" presId="urn:microsoft.com/office/officeart/2005/8/layout/hierarchy2"/>
+    <dgm:cxn modelId="{F91C0C59-0996-4C59-9FDB-DAE25506B05F}" type="presOf" srcId="{1489036D-A9DA-40B5-957F-936B4A348264}" destId="{EBFADA6F-FD50-43FB-87CB-15B1D9AA94CD}" srcOrd="0" destOrd="0" presId="urn:microsoft.com/office/officeart/2005/8/layout/hierarchy2"/>
+    <dgm:cxn modelId="{4F8F4585-11C9-48F9-9E8A-8DF4F3E797E3}" type="presOf" srcId="{559B25C1-457C-4CA8-A035-1849D9779D21}" destId="{858F7110-3310-4783-BBA8-7EC1E711C660}" srcOrd="0" destOrd="0" presId="urn:microsoft.com/office/officeart/2005/8/layout/hierarchy2"/>
+    <dgm:cxn modelId="{57E1E4A9-D096-44B7-B7F1-280F60FDE5AC}" type="presOf" srcId="{495223E1-057C-40FA-B321-DB15D7B7BF1E}" destId="{98EDA116-065D-473B-983B-F7A1A4E0692D}" srcOrd="0" destOrd="0" presId="urn:microsoft.com/office/officeart/2005/8/layout/hierarchy2"/>
     <dgm:cxn modelId="{64F301FB-A593-41C9-BDB6-F0EFA7C82324}" srcId="{6EAA9C23-3A78-4C27-AAC9-504C071FA2D8}" destId="{16244E34-B2A7-4CB0-B85E-995BCA75C3E6}" srcOrd="1" destOrd="0" parTransId="{B13E7694-BD7E-4ACD-8A25-288621413B33}" sibTransId="{A0EBF300-51DB-4610-8BD4-DE84A2AC4F9A}"/>
-    <dgm:cxn modelId="{7B9CBA1F-5BEC-4E49-9663-7CF2E68CDF31}" type="presOf" srcId="{3FE4910D-602C-4A72-BB9E-A3BE3A3A0E78}" destId="{C26101A3-172C-4AFD-8AA5-00EF71442597}" srcOrd="0" destOrd="0" presId="urn:microsoft.com/office/officeart/2005/8/layout/hierarchy2"/>
-    <dgm:cxn modelId="{CD38E1CF-8168-4A4F-9334-0833A57DE217}" type="presOf" srcId="{65626F29-AB7F-4A3E-92D9-6AFC55134C2D}" destId="{76D26D6D-EDAF-4C52-8B4D-841B0D968087}" srcOrd="0" destOrd="0" presId="urn:microsoft.com/office/officeart/2005/8/layout/hierarchy2"/>
     <dgm:cxn modelId="{D05732E0-8016-4300-94E0-4C5846D8338F}" srcId="{6EAA9C23-3A78-4C27-AAC9-504C071FA2D8}" destId="{495223E1-057C-40FA-B321-DB15D7B7BF1E}" srcOrd="3" destOrd="0" parTransId="{597EB83F-9AF9-4A72-80A3-732912F27C6D}" sibTransId="{3E875B8A-F119-494A-907D-67F8BC091872}"/>
+    <dgm:cxn modelId="{FEAFB10B-0CC3-43E3-B99C-334A1D988955}" type="presOf" srcId="{3FE4910D-602C-4A72-BB9E-A3BE3A3A0E78}" destId="{C26101A3-172C-4AFD-8AA5-00EF71442597}" srcOrd="0" destOrd="0" presId="urn:microsoft.com/office/officeart/2005/8/layout/hierarchy2"/>
     <dgm:cxn modelId="{967F65B6-C47B-4EC0-ADE6-CAFBBE1F0516}" srcId="{CFFF95AD-6A3E-4156-870B-74376FA448BF}" destId="{559B25C1-457C-4CA8-A035-1849D9779D21}" srcOrd="0" destOrd="0" parTransId="{1489036D-A9DA-40B5-957F-936B4A348264}" sibTransId="{CA40A06D-5492-4390-8F79-91529B97C7E3}"/>
+    <dgm:cxn modelId="{B3E8A0DC-86EF-4FA2-A430-8C088C57F30C}" type="presOf" srcId="{597EB83F-9AF9-4A72-80A3-732912F27C6D}" destId="{D955C53B-B716-4B38-9366-F9DF3D076BCB}" srcOrd="0" destOrd="0" presId="urn:microsoft.com/office/officeart/2005/8/layout/hierarchy2"/>
+    <dgm:cxn modelId="{9BB8F9EF-0AF3-4D5A-BD0B-FBD4A8025314}" type="presOf" srcId="{597EB83F-9AF9-4A72-80A3-732912F27C6D}" destId="{1FDB852C-60D2-4512-8688-DBBE489C7C32}" srcOrd="1" destOrd="0" presId="urn:microsoft.com/office/officeart/2005/8/layout/hierarchy2"/>
+    <dgm:cxn modelId="{D89F6048-F1B4-4787-B926-B49F52CB6F9B}" srcId="{AD7B3DA5-2EE7-42E6-A405-E9204AD083F8}" destId="{4D72C498-B5D7-4A5E-9949-13D4BDD70C79}" srcOrd="0" destOrd="0" parTransId="{3FE4910D-602C-4A72-BB9E-A3BE3A3A0E78}" sibTransId="{A5576FB7-9241-49DD-B403-195A5C6DB3B2}"/>
     <dgm:cxn modelId="{10820E9B-F692-4BF5-B197-3DDE2495C1CB}" srcId="{6EAA9C23-3A78-4C27-AAC9-504C071FA2D8}" destId="{913E8ED9-5793-4239-BAD8-A00A3159E04D}" srcOrd="0" destOrd="0" parTransId="{C72AA88C-4AEE-412B-ABBF-33D17A0AD941}" sibTransId="{E09A0026-5DBE-4A74-ADE4-A8C0FD11704F}"/>
-    <dgm:cxn modelId="{D89F6048-F1B4-4787-B926-B49F52CB6F9B}" srcId="{AD7B3DA5-2EE7-42E6-A405-E9204AD083F8}" destId="{4D72C498-B5D7-4A5E-9949-13D4BDD70C79}" srcOrd="0" destOrd="0" parTransId="{3FE4910D-602C-4A72-BB9E-A3BE3A3A0E78}" sibTransId="{A5576FB7-9241-49DD-B403-195A5C6DB3B2}"/>
-    <dgm:cxn modelId="{E812CA3D-8A61-4333-8579-9FA9F8199C47}" type="presOf" srcId="{1489036D-A9DA-40B5-957F-936B4A348264}" destId="{EBFADA6F-FD50-43FB-87CB-15B1D9AA94CD}" srcOrd="0" destOrd="0" presId="urn:microsoft.com/office/officeart/2005/8/layout/hierarchy2"/>
-    <dgm:cxn modelId="{F0A4FBC3-69AA-4CE4-BAEB-2757F99701EB}" type="presOf" srcId="{3FE4910D-602C-4A72-BB9E-A3BE3A3A0E78}" destId="{F14A685D-1E0D-4B4F-8491-096DFB19D677}" srcOrd="1" destOrd="0" presId="urn:microsoft.com/office/officeart/2005/8/layout/hierarchy2"/>
-    <dgm:cxn modelId="{192E7DE0-9BF8-4C98-8678-8CBEC57E491A}" type="presOf" srcId="{24E98E51-90AC-468F-867A-C952D6FD5668}" destId="{37C38F7E-4D19-426C-A64E-1CBDFC363BB7}" srcOrd="0" destOrd="0" presId="urn:microsoft.com/office/officeart/2005/8/layout/hierarchy2"/>
-    <dgm:cxn modelId="{1F444B5E-5C22-4AB0-89AE-52E0CE7E634A}" type="presOf" srcId="{99F72719-26C5-43AC-9154-CEFFF5CEB37E}" destId="{A8464F86-5444-4B1D-8904-D5D84FB93A63}" srcOrd="0" destOrd="0" presId="urn:microsoft.com/office/officeart/2005/8/layout/hierarchy2"/>
-    <dgm:cxn modelId="{BA4B4645-D5DA-4CAB-89EF-755DC31E6185}" type="presOf" srcId="{139FBCB0-87C1-4D19-9898-BB48C99D5614}" destId="{AEBC5B76-A737-49A2-B533-66F2022C87AD}" srcOrd="0" destOrd="0" presId="urn:microsoft.com/office/officeart/2005/8/layout/hierarchy2"/>
+    <dgm:cxn modelId="{486F50E4-9401-4187-9597-D492D43DE39D}" type="presOf" srcId="{4D72C498-B5D7-4A5E-9949-13D4BDD70C79}" destId="{3F3231AA-D37A-47E2-AA64-F3C7B7B2954D}" srcOrd="0" destOrd="0" presId="urn:microsoft.com/office/officeart/2005/8/layout/hierarchy2"/>
+    <dgm:cxn modelId="{DBF38129-B785-40C9-8B7F-169654240310}" type="presOf" srcId="{90721A67-6AD1-4A80-A90E-9D77E7AD4E6D}" destId="{2D8842D7-E959-42FA-BA94-C6E6A8D46F08}" srcOrd="0" destOrd="0" presId="urn:microsoft.com/office/officeart/2005/8/layout/hierarchy2"/>
+    <dgm:cxn modelId="{D543CF6D-5202-4BAB-8CAE-0DC2FA7D78BB}" type="presOf" srcId="{65626F29-AB7F-4A3E-92D9-6AFC55134C2D}" destId="{76D26D6D-EDAF-4C52-8B4D-841B0D968087}" srcOrd="0" destOrd="0" presId="urn:microsoft.com/office/officeart/2005/8/layout/hierarchy2"/>
     <dgm:cxn modelId="{5D66E035-8128-4BBA-84F0-1D671D2DE898}" srcId="{6EAA9C23-3A78-4C27-AAC9-504C071FA2D8}" destId="{9E6B55FE-E53C-49DC-B515-C2397BEC2CAB}" srcOrd="2" destOrd="0" parTransId="{F1D4A2FF-1ED4-48C6-8293-904F41872AF1}" sibTransId="{9DCC26EF-3D9C-4F2C-A2B6-405DE1FD371A}"/>
-    <dgm:cxn modelId="{1ACF3343-3B58-419B-B4E8-CA90B8062AC9}" type="presOf" srcId="{C72AA88C-4AEE-412B-ABBF-33D17A0AD941}" destId="{8E5DD861-D493-4A0A-B81E-EB2108ED9BB3}" srcOrd="0" destOrd="0" presId="urn:microsoft.com/office/officeart/2005/8/layout/hierarchy2"/>
-    <dgm:cxn modelId="{5A1EB8C7-7B07-4ED5-8526-D8788EA2E274}" type="presOf" srcId="{559B25C1-457C-4CA8-A035-1849D9779D21}" destId="{858F7110-3310-4783-BBA8-7EC1E711C660}" srcOrd="0" destOrd="0" presId="urn:microsoft.com/office/officeart/2005/8/layout/hierarchy2"/>
-    <dgm:cxn modelId="{3593E331-178E-4749-9BB9-883C4427BB37}" type="presOf" srcId="{16244E34-B2A7-4CB0-B85E-995BCA75C3E6}" destId="{D91136A0-BBA5-4033-85D4-E551E48A4097}" srcOrd="0" destOrd="0" presId="urn:microsoft.com/office/officeart/2005/8/layout/hierarchy2"/>
-    <dgm:cxn modelId="{2DDEAD99-8A70-4B95-BEC8-ECD1A3611796}" type="presOf" srcId="{495223E1-057C-40FA-B321-DB15D7B7BF1E}" destId="{98EDA116-065D-473B-983B-F7A1A4E0692D}" srcOrd="0" destOrd="0" presId="urn:microsoft.com/office/officeart/2005/8/layout/hierarchy2"/>
-    <dgm:cxn modelId="{D851FDDA-660D-466E-B862-18806CD190B1}" type="presOf" srcId="{559D18E3-752D-4EE1-9939-C38FEFFAE5A4}" destId="{9EFBE792-9572-41CC-B394-D06BBCFDDEA7}" srcOrd="0" destOrd="0" presId="urn:microsoft.com/office/officeart/2005/8/layout/hierarchy2"/>
+    <dgm:cxn modelId="{95559A3A-F5AD-4027-8F12-DCCA2992BE80}" type="presOf" srcId="{9E6B55FE-E53C-49DC-B515-C2397BEC2CAB}" destId="{288590B9-AA3F-44E1-86EF-EEFFCBA51BD5}" srcOrd="0" destOrd="0" presId="urn:microsoft.com/office/officeart/2005/8/layout/hierarchy2"/>
+    <dgm:cxn modelId="{4AE9FEB5-6A61-48A0-AA32-FDF99000983A}" type="presOf" srcId="{559D18E3-752D-4EE1-9939-C38FEFFAE5A4}" destId="{E36A5456-E43A-492B-ABAE-06F81987E8E0}" srcOrd="1" destOrd="0" presId="urn:microsoft.com/office/officeart/2005/8/layout/hierarchy2"/>
+    <dgm:cxn modelId="{441AB9C3-61A9-476A-8CF9-A51D2B8C7432}" type="presOf" srcId="{C72AA88C-4AEE-412B-ABBF-33D17A0AD941}" destId="{8E5DD861-D493-4A0A-B81E-EB2108ED9BB3}" srcOrd="0" destOrd="0" presId="urn:microsoft.com/office/officeart/2005/8/layout/hierarchy2"/>
     <dgm:cxn modelId="{FD18F822-929A-4822-AE96-7ADBA2A3C5CD}" srcId="{4D72C498-B5D7-4A5E-9949-13D4BDD70C79}" destId="{FDC9356B-5836-435E-BB19-C94DC8F3D3EF}" srcOrd="0" destOrd="0" parTransId="{DD6977A0-3802-4240-88A2-691E7C2C48A6}" sibTransId="{20A4AF65-9EE3-422E-A635-F5D68A4A881B}"/>
-    <dgm:cxn modelId="{B67A81D6-2698-46E0-9AFE-D2C84F6F89EC}" type="presOf" srcId="{597EB83F-9AF9-4A72-80A3-732912F27C6D}" destId="{D955C53B-B716-4B38-9366-F9DF3D076BCB}" srcOrd="0" destOrd="0" presId="urn:microsoft.com/office/officeart/2005/8/layout/hierarchy2"/>
-    <dgm:cxn modelId="{BF73555E-E8AB-4A6D-92E5-F1583ACC21D5}" type="presOf" srcId="{DD6977A0-3802-4240-88A2-691E7C2C48A6}" destId="{6F424515-AE64-4689-98CF-DEE19DC54531}" srcOrd="1" destOrd="0" presId="urn:microsoft.com/office/officeart/2005/8/layout/hierarchy2"/>
-    <dgm:cxn modelId="{F07216C7-5B54-4023-BCF7-656F98669015}" type="presOf" srcId="{B13E7694-BD7E-4ACD-8A25-288621413B33}" destId="{D36435EE-5DD9-4CB1-80E2-64E88C5269A2}" srcOrd="0" destOrd="0" presId="urn:microsoft.com/office/officeart/2005/8/layout/hierarchy2"/>
-    <dgm:cxn modelId="{0991A314-BF88-4EFB-813D-4922B9CF4C8D}" type="presOf" srcId="{F1D4A2FF-1ED4-48C6-8293-904F41872AF1}" destId="{881DB251-9FB1-4300-9BCC-5ED061EBD6BA}" srcOrd="1" destOrd="0" presId="urn:microsoft.com/office/officeart/2005/8/layout/hierarchy2"/>
-    <dgm:cxn modelId="{3AF6CCB2-709A-47EF-A626-AD6A205837DC}" type="presOf" srcId="{597EB83F-9AF9-4A72-80A3-732912F27C6D}" destId="{1FDB852C-60D2-4512-8688-DBBE489C7C32}" srcOrd="1" destOrd="0" presId="urn:microsoft.com/office/officeart/2005/8/layout/hierarchy2"/>
-    <dgm:cxn modelId="{1B22B642-F0A9-4C2E-AEE2-473EEAB38DF3}" type="presOf" srcId="{DD6977A0-3802-4240-88A2-691E7C2C48A6}" destId="{968AF4BE-4974-4BD5-85C7-35A0B47C6F8A}" srcOrd="0" destOrd="0" presId="urn:microsoft.com/office/officeart/2005/8/layout/hierarchy2"/>
-    <dgm:cxn modelId="{041FA7EE-1B3D-4F8C-9537-80B0F61C30BD}" type="presParOf" srcId="{76D26D6D-EDAF-4C52-8B4D-841B0D968087}" destId="{F8FABF40-7E53-41D6-A584-A511DC78C1BE}" srcOrd="0" destOrd="0" presId="urn:microsoft.com/office/officeart/2005/8/layout/hierarchy2"/>
-    <dgm:cxn modelId="{F1807FEC-34C7-48CD-9201-A456176B7A5A}" type="presParOf" srcId="{F8FABF40-7E53-41D6-A584-A511DC78C1BE}" destId="{2D8842D7-E959-42FA-BA94-C6E6A8D46F08}" srcOrd="0" destOrd="0" presId="urn:microsoft.com/office/officeart/2005/8/layout/hierarchy2"/>
-    <dgm:cxn modelId="{F49767A2-AAB9-4C92-B858-F7E2F4CA9397}" type="presParOf" srcId="{F8FABF40-7E53-41D6-A584-A511DC78C1BE}" destId="{BE75B47B-3650-4F5E-B461-4EF0A961DD5A}" srcOrd="1" destOrd="0" presId="urn:microsoft.com/office/officeart/2005/8/layout/hierarchy2"/>
-    <dgm:cxn modelId="{B82FB39C-F34C-4337-B038-E0DDA7BE797B}" type="presParOf" srcId="{BE75B47B-3650-4F5E-B461-4EF0A961DD5A}" destId="{F84282DA-A190-4AE4-80A2-887CA41C8DE9}" srcOrd="0" destOrd="0" presId="urn:microsoft.com/office/officeart/2005/8/layout/hierarchy2"/>
-    <dgm:cxn modelId="{72892A50-777F-4CF4-980B-22537CD8152A}" type="presParOf" srcId="{F84282DA-A190-4AE4-80A2-887CA41C8DE9}" destId="{C296F982-F6F0-4728-ADF2-DC91F37071EA}" srcOrd="0" destOrd="0" presId="urn:microsoft.com/office/officeart/2005/8/layout/hierarchy2"/>
-    <dgm:cxn modelId="{C050676A-BD0D-4E78-B696-3BD33B71A6E5}" type="presParOf" srcId="{BE75B47B-3650-4F5E-B461-4EF0A961DD5A}" destId="{CF42DF83-DDC9-476D-B33D-59E7CA944A5E}" srcOrd="1" destOrd="0" presId="urn:microsoft.com/office/officeart/2005/8/layout/hierarchy2"/>
-    <dgm:cxn modelId="{0ED26354-691B-40B3-92A6-B656B910C2A9}" type="presParOf" srcId="{CF42DF83-DDC9-476D-B33D-59E7CA944A5E}" destId="{B96A10A5-DFF5-46F1-944C-3675766C550F}" srcOrd="0" destOrd="0" presId="urn:microsoft.com/office/officeart/2005/8/layout/hierarchy2"/>
-    <dgm:cxn modelId="{105EFE8D-E6DC-434F-85BA-CFF6B952B830}" type="presParOf" srcId="{CF42DF83-DDC9-476D-B33D-59E7CA944A5E}" destId="{4F298BFB-1885-4076-9A22-AC9C0889C64B}" srcOrd="1" destOrd="0" presId="urn:microsoft.com/office/officeart/2005/8/layout/hierarchy2"/>
-    <dgm:cxn modelId="{AC1C21D7-D71C-4629-AD0F-354E32576C53}" type="presParOf" srcId="{4F298BFB-1885-4076-9A22-AC9C0889C64B}" destId="{C26101A3-172C-4AFD-8AA5-00EF71442597}" srcOrd="0" destOrd="0" presId="urn:microsoft.com/office/officeart/2005/8/layout/hierarchy2"/>
-    <dgm:cxn modelId="{864927E1-5BB6-4C5F-98B8-8E095A2BCFC9}" type="presParOf" srcId="{C26101A3-172C-4AFD-8AA5-00EF71442597}" destId="{F14A685D-1E0D-4B4F-8491-096DFB19D677}" srcOrd="0" destOrd="0" presId="urn:microsoft.com/office/officeart/2005/8/layout/hierarchy2"/>
-    <dgm:cxn modelId="{9B1C9A5F-D422-4021-A88E-446E66BED059}" type="presParOf" srcId="{4F298BFB-1885-4076-9A22-AC9C0889C64B}" destId="{F368639D-315F-4154-88B1-6A5B912D6526}" srcOrd="1" destOrd="0" presId="urn:microsoft.com/office/officeart/2005/8/layout/hierarchy2"/>
-    <dgm:cxn modelId="{E64D7F96-C688-4138-B097-629BE252F437}" type="presParOf" srcId="{F368639D-315F-4154-88B1-6A5B912D6526}" destId="{3F3231AA-D37A-47E2-AA64-F3C7B7B2954D}" srcOrd="0" destOrd="0" presId="urn:microsoft.com/office/officeart/2005/8/layout/hierarchy2"/>
-    <dgm:cxn modelId="{C12E0AE3-A958-4E47-8282-2111CA51304B}" type="presParOf" srcId="{F368639D-315F-4154-88B1-6A5B912D6526}" destId="{397AEE95-8A0C-4187-A00A-9EB934AA598C}" srcOrd="1" destOrd="0" presId="urn:microsoft.com/office/officeart/2005/8/layout/hierarchy2"/>
-    <dgm:cxn modelId="{A66B1097-8725-47A0-9D29-DA828A79B045}" type="presParOf" srcId="{397AEE95-8A0C-4187-A00A-9EB934AA598C}" destId="{968AF4BE-4974-4BD5-85C7-35A0B47C6F8A}" srcOrd="0" destOrd="0" presId="urn:microsoft.com/office/officeart/2005/8/layout/hierarchy2"/>
-    <dgm:cxn modelId="{88446230-EC27-481F-A826-A7A04358D805}" type="presParOf" srcId="{968AF4BE-4974-4BD5-85C7-35A0B47C6F8A}" destId="{6F424515-AE64-4689-98CF-DEE19DC54531}" srcOrd="0" destOrd="0" presId="urn:microsoft.com/office/officeart/2005/8/layout/hierarchy2"/>
-    <dgm:cxn modelId="{5B4F445D-7FCD-4B3F-B0A4-0EB5FCD7372C}" type="presParOf" srcId="{397AEE95-8A0C-4187-A00A-9EB934AA598C}" destId="{EB924A49-A3F3-497C-ACC4-327EDE264F60}" srcOrd="1" destOrd="0" presId="urn:microsoft.com/office/officeart/2005/8/layout/hierarchy2"/>
-    <dgm:cxn modelId="{0972F4BD-F266-4862-8ABB-4C9E052A6874}" type="presParOf" srcId="{EB924A49-A3F3-497C-ACC4-327EDE264F60}" destId="{D63F150D-0E96-4C27-A427-95C317656D1D}" srcOrd="0" destOrd="0" presId="urn:microsoft.com/office/officeart/2005/8/layout/hierarchy2"/>
-    <dgm:cxn modelId="{2756444B-1DEC-4C81-A509-48D18A17F9CD}" type="presParOf" srcId="{EB924A49-A3F3-497C-ACC4-327EDE264F60}" destId="{1491B2AE-5B55-45CE-B988-8E12BEB8BF55}" srcOrd="1" destOrd="0" presId="urn:microsoft.com/office/officeart/2005/8/layout/hierarchy2"/>
-    <dgm:cxn modelId="{08F5E7DE-466A-4A8E-B83F-F235AD761221}" type="presParOf" srcId="{397AEE95-8A0C-4187-A00A-9EB934AA598C}" destId="{AEBC5B76-A737-49A2-B533-66F2022C87AD}" srcOrd="2" destOrd="0" presId="urn:microsoft.com/office/officeart/2005/8/layout/hierarchy2"/>
-    <dgm:cxn modelId="{2A9F05BA-7433-4704-990C-4CD4F840C868}" type="presParOf" srcId="{AEBC5B76-A737-49A2-B533-66F2022C87AD}" destId="{2D4C1DD3-7A1B-4669-AB42-72A65ACFF1A8}" srcOrd="0" destOrd="0" presId="urn:microsoft.com/office/officeart/2005/8/layout/hierarchy2"/>
-    <dgm:cxn modelId="{6716BB7E-98DD-43D0-A493-C38C6ACD7622}" type="presParOf" srcId="{397AEE95-8A0C-4187-A00A-9EB934AA598C}" destId="{9F7C6272-585E-4DDA-B1DC-EB4580AF2AB2}" srcOrd="3" destOrd="0" presId="urn:microsoft.com/office/officeart/2005/8/layout/hierarchy2"/>
-    <dgm:cxn modelId="{8A08931A-4EBE-4156-AA76-8FA29117A510}" type="presParOf" srcId="{9F7C6272-585E-4DDA-B1DC-EB4580AF2AB2}" destId="{DE27DD97-4305-47FC-AFB0-35E1E791B27F}" srcOrd="0" destOrd="0" presId="urn:microsoft.com/office/officeart/2005/8/layout/hierarchy2"/>
-    <dgm:cxn modelId="{812A129C-81BD-4317-890B-F2318654A9DC}" type="presParOf" srcId="{9F7C6272-585E-4DDA-B1DC-EB4580AF2AB2}" destId="{4A028989-708D-4CC4-885B-928EC3B6636B}" srcOrd="1" destOrd="0" presId="urn:microsoft.com/office/officeart/2005/8/layout/hierarchy2"/>
-    <dgm:cxn modelId="{BA597C18-F0E6-4696-9F6A-86E4B90A11EA}" type="presParOf" srcId="{4A028989-708D-4CC4-885B-928EC3B6636B}" destId="{EBFADA6F-FD50-43FB-87CB-15B1D9AA94CD}" srcOrd="0" destOrd="0" presId="urn:microsoft.com/office/officeart/2005/8/layout/hierarchy2"/>
-    <dgm:cxn modelId="{E0A8DB00-F3B3-4054-A03C-6F940C5536FC}" type="presParOf" srcId="{EBFADA6F-FD50-43FB-87CB-15B1D9AA94CD}" destId="{D2E89353-C1DC-4D8C-81F7-770019C69DEF}" srcOrd="0" destOrd="0" presId="urn:microsoft.com/office/officeart/2005/8/layout/hierarchy2"/>
-    <dgm:cxn modelId="{E7726B13-A40D-4418-9685-252100B8819E}" type="presParOf" srcId="{4A028989-708D-4CC4-885B-928EC3B6636B}" destId="{CC9BC564-3787-4383-9FFC-61D9D0588B21}" srcOrd="1" destOrd="0" presId="urn:microsoft.com/office/officeart/2005/8/layout/hierarchy2"/>
-    <dgm:cxn modelId="{21FC3575-5772-4853-8B72-40DE1FD46B6A}" type="presParOf" srcId="{CC9BC564-3787-4383-9FFC-61D9D0588B21}" destId="{858F7110-3310-4783-BBA8-7EC1E711C660}" srcOrd="0" destOrd="0" presId="urn:microsoft.com/office/officeart/2005/8/layout/hierarchy2"/>
-    <dgm:cxn modelId="{DF45123D-4624-4261-B2A5-073E27A84B4A}" type="presParOf" srcId="{CC9BC564-3787-4383-9FFC-61D9D0588B21}" destId="{65C1A66E-C56C-4171-AB97-8297D46BDB88}" srcOrd="1" destOrd="0" presId="urn:microsoft.com/office/officeart/2005/8/layout/hierarchy2"/>
-    <dgm:cxn modelId="{038E72FC-0061-40B8-BD7A-1D44AD277215}" type="presParOf" srcId="{397AEE95-8A0C-4187-A00A-9EB934AA598C}" destId="{9EFBE792-9572-41CC-B394-D06BBCFDDEA7}" srcOrd="4" destOrd="0" presId="urn:microsoft.com/office/officeart/2005/8/layout/hierarchy2"/>
-    <dgm:cxn modelId="{24501697-228E-41A7-80FB-7703ED9E2FC0}" type="presParOf" srcId="{9EFBE792-9572-41CC-B394-D06BBCFDDEA7}" destId="{E36A5456-E43A-492B-ABAE-06F81987E8E0}" srcOrd="0" destOrd="0" presId="urn:microsoft.com/office/officeart/2005/8/layout/hierarchy2"/>
-    <dgm:cxn modelId="{4A5A4FCD-B945-439B-A1FF-F620A8D5D6E8}" type="presParOf" srcId="{397AEE95-8A0C-4187-A00A-9EB934AA598C}" destId="{6D225540-AFA0-415E-A130-ABE75225B256}" srcOrd="5" destOrd="0" presId="urn:microsoft.com/office/officeart/2005/8/layout/hierarchy2"/>
-    <dgm:cxn modelId="{77028461-CF8C-4AC3-A625-81AC9E5D57DB}" type="presParOf" srcId="{6D225540-AFA0-415E-A130-ABE75225B256}" destId="{37C38F7E-4D19-426C-A64E-1CBDFC363BB7}" srcOrd="0" destOrd="0" presId="urn:microsoft.com/office/officeart/2005/8/layout/hierarchy2"/>
-    <dgm:cxn modelId="{97742304-C964-403D-8E3C-479DB27B8B86}" type="presParOf" srcId="{6D225540-AFA0-415E-A130-ABE75225B256}" destId="{F4349A4C-5F5C-42E6-B925-D581139B19CA}" srcOrd="1" destOrd="0" presId="urn:microsoft.com/office/officeart/2005/8/layout/hierarchy2"/>
-    <dgm:cxn modelId="{82BE3D15-49CF-4DCD-8A12-DCD350C44D4B}" type="presParOf" srcId="{BE75B47B-3650-4F5E-B461-4EF0A961DD5A}" destId="{A8464F86-5444-4B1D-8904-D5D84FB93A63}" srcOrd="2" destOrd="0" presId="urn:microsoft.com/office/officeart/2005/8/layout/hierarchy2"/>
-    <dgm:cxn modelId="{8A8D1F02-D0C1-401F-8B66-AC846ED2951D}" type="presParOf" srcId="{A8464F86-5444-4B1D-8904-D5D84FB93A63}" destId="{ECBF6DD1-22FB-4942-9A69-C2E334F2B933}" srcOrd="0" destOrd="0" presId="urn:microsoft.com/office/officeart/2005/8/layout/hierarchy2"/>
-    <dgm:cxn modelId="{6471A5FB-2813-47FC-9459-D517D360F655}" type="presParOf" srcId="{BE75B47B-3650-4F5E-B461-4EF0A961DD5A}" destId="{E0C7B8DF-83A1-45D9-B9D9-9ED1C37E4CA4}" srcOrd="3" destOrd="0" presId="urn:microsoft.com/office/officeart/2005/8/layout/hierarchy2"/>
-    <dgm:cxn modelId="{61EB79AB-D4F7-40F6-AF3F-FD4C49F4E567}" type="presParOf" srcId="{E0C7B8DF-83A1-45D9-B9D9-9ED1C37E4CA4}" destId="{FFF314B7-9492-4462-8B1C-7BC33784FA0A}" srcOrd="0" destOrd="0" presId="urn:microsoft.com/office/officeart/2005/8/layout/hierarchy2"/>
-    <dgm:cxn modelId="{A59DAE81-74E7-423E-BFD4-66262985A902}" type="presParOf" srcId="{E0C7B8DF-83A1-45D9-B9D9-9ED1C37E4CA4}" destId="{F4FA03A4-3DA6-47F7-9A77-3B374796CB77}" srcOrd="1" destOrd="0" presId="urn:microsoft.com/office/officeart/2005/8/layout/hierarchy2"/>
-    <dgm:cxn modelId="{432E2CA7-1CF5-4933-86AB-0659E9EEB712}" type="presParOf" srcId="{F4FA03A4-3DA6-47F7-9A77-3B374796CB77}" destId="{8E5DD861-D493-4A0A-B81E-EB2108ED9BB3}" srcOrd="0" destOrd="0" presId="urn:microsoft.com/office/officeart/2005/8/layout/hierarchy2"/>
-    <dgm:cxn modelId="{31489F7E-FA83-408C-83C7-CE8235F7FCB7}" type="presParOf" srcId="{8E5DD861-D493-4A0A-B81E-EB2108ED9BB3}" destId="{C0DFBE07-132A-42A3-A5E2-F594000B2340}" srcOrd="0" destOrd="0" presId="urn:microsoft.com/office/officeart/2005/8/layout/hierarchy2"/>
-    <dgm:cxn modelId="{8386DDDB-7B42-4611-ADBD-FFC3D28DCF9F}" type="presParOf" srcId="{F4FA03A4-3DA6-47F7-9A77-3B374796CB77}" destId="{D48AA310-08E8-41B2-9889-9054306545F3}" srcOrd="1" destOrd="0" presId="urn:microsoft.com/office/officeart/2005/8/layout/hierarchy2"/>
-    <dgm:cxn modelId="{C726C3AB-CF96-4145-B0D0-EE66F15AE18B}" type="presParOf" srcId="{D48AA310-08E8-41B2-9889-9054306545F3}" destId="{A21B35AB-A6E7-40B0-A48C-F2137E09EDE9}" srcOrd="0" destOrd="0" presId="urn:microsoft.com/office/officeart/2005/8/layout/hierarchy2"/>
-    <dgm:cxn modelId="{ED1DADF5-05AF-4901-947E-7C6561B3906C}" type="presParOf" srcId="{D48AA310-08E8-41B2-9889-9054306545F3}" destId="{8B5CE3EF-0622-44C1-849C-2057D356BCBF}" srcOrd="1" destOrd="0" presId="urn:microsoft.com/office/officeart/2005/8/layout/hierarchy2"/>
-    <dgm:cxn modelId="{71023C4D-4BD7-470C-B1B6-510140E84EA6}" type="presParOf" srcId="{F4FA03A4-3DA6-47F7-9A77-3B374796CB77}" destId="{D36435EE-5DD9-4CB1-80E2-64E88C5269A2}" srcOrd="2" destOrd="0" presId="urn:microsoft.com/office/officeart/2005/8/layout/hierarchy2"/>
-    <dgm:cxn modelId="{F51B5CF2-12A5-457E-BB89-30A3C5732FEA}" type="presParOf" srcId="{D36435EE-5DD9-4CB1-80E2-64E88C5269A2}" destId="{2FF43323-1B88-4D6E-A12C-28C1BD2304F7}" srcOrd="0" destOrd="0" presId="urn:microsoft.com/office/officeart/2005/8/layout/hierarchy2"/>
-    <dgm:cxn modelId="{381F175E-1D37-406B-8C67-83A96A8E9E07}" type="presParOf" srcId="{F4FA03A4-3DA6-47F7-9A77-3B374796CB77}" destId="{36D12C6A-C33F-444D-985E-C87528F365EF}" srcOrd="3" destOrd="0" presId="urn:microsoft.com/office/officeart/2005/8/layout/hierarchy2"/>
-    <dgm:cxn modelId="{3D5D9C8A-D9FD-4798-B33E-F62CBA6474AF}" type="presParOf" srcId="{36D12C6A-C33F-444D-985E-C87528F365EF}" destId="{D91136A0-BBA5-4033-85D4-E551E48A4097}" srcOrd="0" destOrd="0" presId="urn:microsoft.com/office/officeart/2005/8/layout/hierarchy2"/>
-    <dgm:cxn modelId="{0135771A-19F1-45BE-B6FE-D243D61C3FAF}" type="presParOf" srcId="{36D12C6A-C33F-444D-985E-C87528F365EF}" destId="{18A8A596-414D-45EC-82A0-4CE6CE2BCEAF}" srcOrd="1" destOrd="0" presId="urn:microsoft.com/office/officeart/2005/8/layout/hierarchy2"/>
-    <dgm:cxn modelId="{1C3C65D3-B587-462C-9E8B-0BF6DE116F33}" type="presParOf" srcId="{F4FA03A4-3DA6-47F7-9A77-3B374796CB77}" destId="{215E04C8-8ADC-4870-8072-6C6871A934E8}" srcOrd="4" destOrd="0" presId="urn:microsoft.com/office/officeart/2005/8/layout/hierarchy2"/>
-    <dgm:cxn modelId="{571267C0-D795-4BF5-B68B-CD0A2CFB8B2A}" type="presParOf" srcId="{215E04C8-8ADC-4870-8072-6C6871A934E8}" destId="{881DB251-9FB1-4300-9BCC-5ED061EBD6BA}" srcOrd="0" destOrd="0" presId="urn:microsoft.com/office/officeart/2005/8/layout/hierarchy2"/>
-    <dgm:cxn modelId="{9204B5E3-2E2C-4B49-8472-109EE68E9F7E}" type="presParOf" srcId="{F4FA03A4-3DA6-47F7-9A77-3B374796CB77}" destId="{99095670-E0F4-480E-9255-5D1CF51C2306}" srcOrd="5" destOrd="0" presId="urn:microsoft.com/office/officeart/2005/8/layout/hierarchy2"/>
-    <dgm:cxn modelId="{C59EAC49-71C4-42C1-9C91-B354746C64BC}" type="presParOf" srcId="{99095670-E0F4-480E-9255-5D1CF51C2306}" destId="{288590B9-AA3F-44E1-86EF-EEFFCBA51BD5}" srcOrd="0" destOrd="0" presId="urn:microsoft.com/office/officeart/2005/8/layout/hierarchy2"/>
-    <dgm:cxn modelId="{3DF31B05-82AA-4476-BA65-0F2DEECDF2AC}" type="presParOf" srcId="{99095670-E0F4-480E-9255-5D1CF51C2306}" destId="{C9ADEDFB-79EA-4185-B0EC-F6EC4D8F782E}" srcOrd="1" destOrd="0" presId="urn:microsoft.com/office/officeart/2005/8/layout/hierarchy2"/>
-    <dgm:cxn modelId="{4161C2CB-EAE0-438C-B1F4-8D4509A28D60}" type="presParOf" srcId="{F4FA03A4-3DA6-47F7-9A77-3B374796CB77}" destId="{D955C53B-B716-4B38-9366-F9DF3D076BCB}" srcOrd="6" destOrd="0" presId="urn:microsoft.com/office/officeart/2005/8/layout/hierarchy2"/>
-    <dgm:cxn modelId="{E928C895-7615-45CB-9D74-930DDB9BEB9B}" type="presParOf" srcId="{D955C53B-B716-4B38-9366-F9DF3D076BCB}" destId="{1FDB852C-60D2-4512-8688-DBBE489C7C32}" srcOrd="0" destOrd="0" presId="urn:microsoft.com/office/officeart/2005/8/layout/hierarchy2"/>
-    <dgm:cxn modelId="{70CDC0E4-67A3-4877-AD0A-00857E201A9B}" type="presParOf" srcId="{F4FA03A4-3DA6-47F7-9A77-3B374796CB77}" destId="{4D2DD327-F21E-40DF-89CF-2531CE508332}" srcOrd="7" destOrd="0" presId="urn:microsoft.com/office/officeart/2005/8/layout/hierarchy2"/>
-    <dgm:cxn modelId="{8B6A6CC9-4D89-4B28-822B-80BDDA716604}" type="presParOf" srcId="{4D2DD327-F21E-40DF-89CF-2531CE508332}" destId="{98EDA116-065D-473B-983B-F7A1A4E0692D}" srcOrd="0" destOrd="0" presId="urn:microsoft.com/office/officeart/2005/8/layout/hierarchy2"/>
-    <dgm:cxn modelId="{9BC1CE2D-20FB-4A49-8ABA-B75FE21BB0E2}" type="presParOf" srcId="{4D2DD327-F21E-40DF-89CF-2531CE508332}" destId="{DF92D010-B557-4787-97CA-5DC4251ABFBB}" srcOrd="1" destOrd="0" presId="urn:microsoft.com/office/officeart/2005/8/layout/hierarchy2"/>
+    <dgm:cxn modelId="{DE406890-82E7-4643-96AC-C91497D53F66}" type="presOf" srcId="{C72AA88C-4AEE-412B-ABBF-33D17A0AD941}" destId="{C0DFBE07-132A-42A3-A5E2-F594000B2340}" srcOrd="1" destOrd="0" presId="urn:microsoft.com/office/officeart/2005/8/layout/hierarchy2"/>
+    <dgm:cxn modelId="{AA69CE7F-9E10-48D0-95F2-42250C55FD5B}" type="presOf" srcId="{559D18E3-752D-4EE1-9939-C38FEFFAE5A4}" destId="{9EFBE792-9572-41CC-B394-D06BBCFDDEA7}" srcOrd="0" destOrd="0" presId="urn:microsoft.com/office/officeart/2005/8/layout/hierarchy2"/>
+    <dgm:cxn modelId="{44C486F0-DCAA-43D3-ADD5-8FF6740E2D31}" type="presOf" srcId="{FDC9356B-5836-435E-BB19-C94DC8F3D3EF}" destId="{D63F150D-0E96-4C27-A427-95C317656D1D}" srcOrd="0" destOrd="0" presId="urn:microsoft.com/office/officeart/2005/8/layout/hierarchy2"/>
+    <dgm:cxn modelId="{B4C69080-ED32-4243-9C1D-716D43D97E4F}" type="presOf" srcId="{0B7CF66D-0A27-42E3-AC6D-2DB726B0F1E6}" destId="{F84282DA-A190-4AE4-80A2-887CA41C8DE9}" srcOrd="0" destOrd="0" presId="urn:microsoft.com/office/officeart/2005/8/layout/hierarchy2"/>
+    <dgm:cxn modelId="{8B55187C-C1CF-4F5F-A181-397EDF2973C1}" type="presOf" srcId="{CFFF95AD-6A3E-4156-870B-74376FA448BF}" destId="{DE27DD97-4305-47FC-AFB0-35E1E791B27F}" srcOrd="0" destOrd="0" presId="urn:microsoft.com/office/officeart/2005/8/layout/hierarchy2"/>
+    <dgm:cxn modelId="{6970AEDB-E1DC-4FD4-A8B9-323913FF938E}" type="presOf" srcId="{913E8ED9-5793-4239-BAD8-A00A3159E04D}" destId="{A21B35AB-A6E7-40B0-A48C-F2137E09EDE9}" srcOrd="0" destOrd="0" presId="urn:microsoft.com/office/officeart/2005/8/layout/hierarchy2"/>
+    <dgm:cxn modelId="{A8C8AD37-E42F-4281-B687-C692C1BB140D}" type="presOf" srcId="{B13E7694-BD7E-4ACD-8A25-288621413B33}" destId="{2FF43323-1B88-4D6E-A12C-28C1BD2304F7}" srcOrd="1" destOrd="0" presId="urn:microsoft.com/office/officeart/2005/8/layout/hierarchy2"/>
+    <dgm:cxn modelId="{0BDC8109-6DAF-4867-9771-5681F3C3B4B0}" type="presOf" srcId="{F1D4A2FF-1ED4-48C6-8293-904F41872AF1}" destId="{881DB251-9FB1-4300-9BCC-5ED061EBD6BA}" srcOrd="1" destOrd="0" presId="urn:microsoft.com/office/officeart/2005/8/layout/hierarchy2"/>
+    <dgm:cxn modelId="{EA374C93-BA07-4935-A19B-2E1A95BF5140}" type="presOf" srcId="{99F72719-26C5-43AC-9154-CEFFF5CEB37E}" destId="{A8464F86-5444-4B1D-8904-D5D84FB93A63}" srcOrd="0" destOrd="0" presId="urn:microsoft.com/office/officeart/2005/8/layout/hierarchy2"/>
+    <dgm:cxn modelId="{503CEEC8-3B43-40AA-96F8-9FCBA6249C0A}" type="presParOf" srcId="{76D26D6D-EDAF-4C52-8B4D-841B0D968087}" destId="{F8FABF40-7E53-41D6-A584-A511DC78C1BE}" srcOrd="0" destOrd="0" presId="urn:microsoft.com/office/officeart/2005/8/layout/hierarchy2"/>
+    <dgm:cxn modelId="{F4BF6243-BD11-43F3-83F1-3B9704D798FE}" type="presParOf" srcId="{F8FABF40-7E53-41D6-A584-A511DC78C1BE}" destId="{2D8842D7-E959-42FA-BA94-C6E6A8D46F08}" srcOrd="0" destOrd="0" presId="urn:microsoft.com/office/officeart/2005/8/layout/hierarchy2"/>
+    <dgm:cxn modelId="{E06E988B-BC0C-44FE-A99C-A0150BEE403D}" type="presParOf" srcId="{F8FABF40-7E53-41D6-A584-A511DC78C1BE}" destId="{BE75B47B-3650-4F5E-B461-4EF0A961DD5A}" srcOrd="1" destOrd="0" presId="urn:microsoft.com/office/officeart/2005/8/layout/hierarchy2"/>
+    <dgm:cxn modelId="{2D4A8BF4-1B43-4CE2-A9F1-205175A02290}" type="presParOf" srcId="{BE75B47B-3650-4F5E-B461-4EF0A961DD5A}" destId="{F84282DA-A190-4AE4-80A2-887CA41C8DE9}" srcOrd="0" destOrd="0" presId="urn:microsoft.com/office/officeart/2005/8/layout/hierarchy2"/>
+    <dgm:cxn modelId="{346E0024-5E3D-488B-AACB-75CBBEDE365D}" type="presParOf" srcId="{F84282DA-A190-4AE4-80A2-887CA41C8DE9}" destId="{C296F982-F6F0-4728-ADF2-DC91F37071EA}" srcOrd="0" destOrd="0" presId="urn:microsoft.com/office/officeart/2005/8/layout/hierarchy2"/>
+    <dgm:cxn modelId="{A9466B21-EF59-43BE-8A9B-5AE42F4F6E5E}" type="presParOf" srcId="{BE75B47B-3650-4F5E-B461-4EF0A961DD5A}" destId="{CF42DF83-DDC9-476D-B33D-59E7CA944A5E}" srcOrd="1" destOrd="0" presId="urn:microsoft.com/office/officeart/2005/8/layout/hierarchy2"/>
+    <dgm:cxn modelId="{1818CA9C-87FC-470F-83C1-25040F487F43}" type="presParOf" srcId="{CF42DF83-DDC9-476D-B33D-59E7CA944A5E}" destId="{B96A10A5-DFF5-46F1-944C-3675766C550F}" srcOrd="0" destOrd="0" presId="urn:microsoft.com/office/officeart/2005/8/layout/hierarchy2"/>
+    <dgm:cxn modelId="{E83E8C82-8CFA-420C-AB98-104F9069C7CC}" type="presParOf" srcId="{CF42DF83-DDC9-476D-B33D-59E7CA944A5E}" destId="{4F298BFB-1885-4076-9A22-AC9C0889C64B}" srcOrd="1" destOrd="0" presId="urn:microsoft.com/office/officeart/2005/8/layout/hierarchy2"/>
+    <dgm:cxn modelId="{B5E531A3-DDC3-4E94-ACCB-0F3A56D9961D}" type="presParOf" srcId="{4F298BFB-1885-4076-9A22-AC9C0889C64B}" destId="{C26101A3-172C-4AFD-8AA5-00EF71442597}" srcOrd="0" destOrd="0" presId="urn:microsoft.com/office/officeart/2005/8/layout/hierarchy2"/>
+    <dgm:cxn modelId="{CA79AA5A-F30D-40AF-BBDD-59ACD0E0006E}" type="presParOf" srcId="{C26101A3-172C-4AFD-8AA5-00EF71442597}" destId="{F14A685D-1E0D-4B4F-8491-096DFB19D677}" srcOrd="0" destOrd="0" presId="urn:microsoft.com/office/officeart/2005/8/layout/hierarchy2"/>
+    <dgm:cxn modelId="{C72D6AEE-66F7-4841-8889-2DF6DECB4A07}" type="presParOf" srcId="{4F298BFB-1885-4076-9A22-AC9C0889C64B}" destId="{F368639D-315F-4154-88B1-6A5B912D6526}" srcOrd="1" destOrd="0" presId="urn:microsoft.com/office/officeart/2005/8/layout/hierarchy2"/>
+    <dgm:cxn modelId="{02509E55-538F-432B-A913-6B7B95CE6C60}" type="presParOf" srcId="{F368639D-315F-4154-88B1-6A5B912D6526}" destId="{3F3231AA-D37A-47E2-AA64-F3C7B7B2954D}" srcOrd="0" destOrd="0" presId="urn:microsoft.com/office/officeart/2005/8/layout/hierarchy2"/>
+    <dgm:cxn modelId="{6213B0A5-4C68-4CEB-968D-F6F20D9A33F7}" type="presParOf" srcId="{F368639D-315F-4154-88B1-6A5B912D6526}" destId="{397AEE95-8A0C-4187-A00A-9EB934AA598C}" srcOrd="1" destOrd="0" presId="urn:microsoft.com/office/officeart/2005/8/layout/hierarchy2"/>
+    <dgm:cxn modelId="{6613F75F-FEFB-4EBC-8382-EE58E3922468}" type="presParOf" srcId="{397AEE95-8A0C-4187-A00A-9EB934AA598C}" destId="{968AF4BE-4974-4BD5-85C7-35A0B47C6F8A}" srcOrd="0" destOrd="0" presId="urn:microsoft.com/office/officeart/2005/8/layout/hierarchy2"/>
+    <dgm:cxn modelId="{710E4FE1-A254-4598-AC26-86CCBE2966C0}" type="presParOf" srcId="{968AF4BE-4974-4BD5-85C7-35A0B47C6F8A}" destId="{6F424515-AE64-4689-98CF-DEE19DC54531}" srcOrd="0" destOrd="0" presId="urn:microsoft.com/office/officeart/2005/8/layout/hierarchy2"/>
+    <dgm:cxn modelId="{82702031-9E28-40E4-B6ED-86CCA79C5E5B}" type="presParOf" srcId="{397AEE95-8A0C-4187-A00A-9EB934AA598C}" destId="{EB924A49-A3F3-497C-ACC4-327EDE264F60}" srcOrd="1" destOrd="0" presId="urn:microsoft.com/office/officeart/2005/8/layout/hierarchy2"/>
+    <dgm:cxn modelId="{DA894BEE-035F-4020-B30C-5FF939F90CE3}" type="presParOf" srcId="{EB924A49-A3F3-497C-ACC4-327EDE264F60}" destId="{D63F150D-0E96-4C27-A427-95C317656D1D}" srcOrd="0" destOrd="0" presId="urn:microsoft.com/office/officeart/2005/8/layout/hierarchy2"/>
+    <dgm:cxn modelId="{E4B8E9DB-3CC5-40BA-A8FD-188107D8B1AB}" type="presParOf" srcId="{EB924A49-A3F3-497C-ACC4-327EDE264F60}" destId="{1491B2AE-5B55-45CE-B988-8E12BEB8BF55}" srcOrd="1" destOrd="0" presId="urn:microsoft.com/office/officeart/2005/8/layout/hierarchy2"/>
+    <dgm:cxn modelId="{BC2F00F9-1CC1-475D-8BFA-E1DC90D65941}" type="presParOf" srcId="{397AEE95-8A0C-4187-A00A-9EB934AA598C}" destId="{AEBC5B76-A737-49A2-B533-66F2022C87AD}" srcOrd="2" destOrd="0" presId="urn:microsoft.com/office/officeart/2005/8/layout/hierarchy2"/>
+    <dgm:cxn modelId="{688F4372-98C1-40E1-B1DF-0E9EF400C234}" type="presParOf" srcId="{AEBC5B76-A737-49A2-B533-66F2022C87AD}" destId="{2D4C1DD3-7A1B-4669-AB42-72A65ACFF1A8}" srcOrd="0" destOrd="0" presId="urn:microsoft.com/office/officeart/2005/8/layout/hierarchy2"/>
+    <dgm:cxn modelId="{9E3123F9-5C2C-47C5-AB0C-77F459BE3D4C}" type="presParOf" srcId="{397AEE95-8A0C-4187-A00A-9EB934AA598C}" destId="{9F7C6272-585E-4DDA-B1DC-EB4580AF2AB2}" srcOrd="3" destOrd="0" presId="urn:microsoft.com/office/officeart/2005/8/layout/hierarchy2"/>
+    <dgm:cxn modelId="{C59AF802-6935-452C-80EE-557A0DA4550C}" type="presParOf" srcId="{9F7C6272-585E-4DDA-B1DC-EB4580AF2AB2}" destId="{DE27DD97-4305-47FC-AFB0-35E1E791B27F}" srcOrd="0" destOrd="0" presId="urn:microsoft.com/office/officeart/2005/8/layout/hierarchy2"/>
+    <dgm:cxn modelId="{CF2B291F-D404-420A-A2A5-CEA87CB51E11}" type="presParOf" srcId="{9F7C6272-585E-4DDA-B1DC-EB4580AF2AB2}" destId="{4A028989-708D-4CC4-885B-928EC3B6636B}" srcOrd="1" destOrd="0" presId="urn:microsoft.com/office/officeart/2005/8/layout/hierarchy2"/>
+    <dgm:cxn modelId="{AB9ABD8C-E7A7-489F-B732-81C62197F20E}" type="presParOf" srcId="{4A028989-708D-4CC4-885B-928EC3B6636B}" destId="{EBFADA6F-FD50-43FB-87CB-15B1D9AA94CD}" srcOrd="0" destOrd="0" presId="urn:microsoft.com/office/officeart/2005/8/layout/hierarchy2"/>
+    <dgm:cxn modelId="{15B489BF-2BCD-4830-8247-4C7FB957189E}" type="presParOf" srcId="{EBFADA6F-FD50-43FB-87CB-15B1D9AA94CD}" destId="{D2E89353-C1DC-4D8C-81F7-770019C69DEF}" srcOrd="0" destOrd="0" presId="urn:microsoft.com/office/officeart/2005/8/layout/hierarchy2"/>
+    <dgm:cxn modelId="{032F5176-EB25-4C18-9655-07859EFAAEF8}" type="presParOf" srcId="{4A028989-708D-4CC4-885B-928EC3B6636B}" destId="{CC9BC564-3787-4383-9FFC-61D9D0588B21}" srcOrd="1" destOrd="0" presId="urn:microsoft.com/office/officeart/2005/8/layout/hierarchy2"/>
+    <dgm:cxn modelId="{7DDCDB97-EB62-44CB-8BCA-E992A43D7A4D}" type="presParOf" srcId="{CC9BC564-3787-4383-9FFC-61D9D0588B21}" destId="{858F7110-3310-4783-BBA8-7EC1E711C660}" srcOrd="0" destOrd="0" presId="urn:microsoft.com/office/officeart/2005/8/layout/hierarchy2"/>
+    <dgm:cxn modelId="{E4E9AEC6-9E41-4A2E-ACA8-BB0D5F3C1CF5}" type="presParOf" srcId="{CC9BC564-3787-4383-9FFC-61D9D0588B21}" destId="{65C1A66E-C56C-4171-AB97-8297D46BDB88}" srcOrd="1" destOrd="0" presId="urn:microsoft.com/office/officeart/2005/8/layout/hierarchy2"/>
+    <dgm:cxn modelId="{FFF7980C-B4C1-49DA-9C72-D5885D4590CE}" type="presParOf" srcId="{397AEE95-8A0C-4187-A00A-9EB934AA598C}" destId="{9EFBE792-9572-41CC-B394-D06BBCFDDEA7}" srcOrd="4" destOrd="0" presId="urn:microsoft.com/office/officeart/2005/8/layout/hierarchy2"/>
+    <dgm:cxn modelId="{61F9F446-8B6A-4173-8B52-3A96EACF4B68}" type="presParOf" srcId="{9EFBE792-9572-41CC-B394-D06BBCFDDEA7}" destId="{E36A5456-E43A-492B-ABAE-06F81987E8E0}" srcOrd="0" destOrd="0" presId="urn:microsoft.com/office/officeart/2005/8/layout/hierarchy2"/>
+    <dgm:cxn modelId="{7CAA49E1-3415-4E11-BE9B-72D868DAF8BA}" type="presParOf" srcId="{397AEE95-8A0C-4187-A00A-9EB934AA598C}" destId="{6D225540-AFA0-415E-A130-ABE75225B256}" srcOrd="5" destOrd="0" presId="urn:microsoft.com/office/officeart/2005/8/layout/hierarchy2"/>
+    <dgm:cxn modelId="{74D530BB-0E78-4102-ADA5-925846391B19}" type="presParOf" srcId="{6D225540-AFA0-415E-A130-ABE75225B256}" destId="{37C38F7E-4D19-426C-A64E-1CBDFC363BB7}" srcOrd="0" destOrd="0" presId="urn:microsoft.com/office/officeart/2005/8/layout/hierarchy2"/>
+    <dgm:cxn modelId="{C58563F8-F7CA-4D94-A8E3-303EB8EFD042}" type="presParOf" srcId="{6D225540-AFA0-415E-A130-ABE75225B256}" destId="{F4349A4C-5F5C-42E6-B925-D581139B19CA}" srcOrd="1" destOrd="0" presId="urn:microsoft.com/office/officeart/2005/8/layout/hierarchy2"/>
+    <dgm:cxn modelId="{F1AB311D-AC10-49AE-BA1D-6AE89622C86D}" type="presParOf" srcId="{BE75B47B-3650-4F5E-B461-4EF0A961DD5A}" destId="{A8464F86-5444-4B1D-8904-D5D84FB93A63}" srcOrd="2" destOrd="0" presId="urn:microsoft.com/office/officeart/2005/8/layout/hierarchy2"/>
+    <dgm:cxn modelId="{A0B9B03D-EFD8-496E-B3E9-B1615FFDD2AB}" type="presParOf" srcId="{A8464F86-5444-4B1D-8904-D5D84FB93A63}" destId="{ECBF6DD1-22FB-4942-9A69-C2E334F2B933}" srcOrd="0" destOrd="0" presId="urn:microsoft.com/office/officeart/2005/8/layout/hierarchy2"/>
+    <dgm:cxn modelId="{308A4D4A-C381-45F7-98AC-FB151C055E15}" type="presParOf" srcId="{BE75B47B-3650-4F5E-B461-4EF0A961DD5A}" destId="{E0C7B8DF-83A1-45D9-B9D9-9ED1C37E4CA4}" srcOrd="3" destOrd="0" presId="urn:microsoft.com/office/officeart/2005/8/layout/hierarchy2"/>
+    <dgm:cxn modelId="{47F3FB00-E17B-4FEE-BBC3-7B7BFD167146}" type="presParOf" srcId="{E0C7B8DF-83A1-45D9-B9D9-9ED1C37E4CA4}" destId="{FFF314B7-9492-4462-8B1C-7BC33784FA0A}" srcOrd="0" destOrd="0" presId="urn:microsoft.com/office/officeart/2005/8/layout/hierarchy2"/>
+    <dgm:cxn modelId="{068B8D13-D258-427B-8FE1-68D40FA3F411}" type="presParOf" srcId="{E0C7B8DF-83A1-45D9-B9D9-9ED1C37E4CA4}" destId="{F4FA03A4-3DA6-47F7-9A77-3B374796CB77}" srcOrd="1" destOrd="0" presId="urn:microsoft.com/office/officeart/2005/8/layout/hierarchy2"/>
+    <dgm:cxn modelId="{A1754A01-E950-43B7-AD69-AA6C94A69BFE}" type="presParOf" srcId="{F4FA03A4-3DA6-47F7-9A77-3B374796CB77}" destId="{8E5DD861-D493-4A0A-B81E-EB2108ED9BB3}" srcOrd="0" destOrd="0" presId="urn:microsoft.com/office/officeart/2005/8/layout/hierarchy2"/>
+    <dgm:cxn modelId="{4364E285-AE29-4744-B451-BDEF21DC0910}" type="presParOf" srcId="{8E5DD861-D493-4A0A-B81E-EB2108ED9BB3}" destId="{C0DFBE07-132A-42A3-A5E2-F594000B2340}" srcOrd="0" destOrd="0" presId="urn:microsoft.com/office/officeart/2005/8/layout/hierarchy2"/>
+    <dgm:cxn modelId="{1971B56C-7886-4D09-AD9B-63B18E0A6D40}" type="presParOf" srcId="{F4FA03A4-3DA6-47F7-9A77-3B374796CB77}" destId="{D48AA310-08E8-41B2-9889-9054306545F3}" srcOrd="1" destOrd="0" presId="urn:microsoft.com/office/officeart/2005/8/layout/hierarchy2"/>
+    <dgm:cxn modelId="{0436FFE7-C6F2-4939-8896-2341B2299FA5}" type="presParOf" srcId="{D48AA310-08E8-41B2-9889-9054306545F3}" destId="{A21B35AB-A6E7-40B0-A48C-F2137E09EDE9}" srcOrd="0" destOrd="0" presId="urn:microsoft.com/office/officeart/2005/8/layout/hierarchy2"/>
+    <dgm:cxn modelId="{8407A775-899F-4388-8A0B-3499A794D884}" type="presParOf" srcId="{D48AA310-08E8-41B2-9889-9054306545F3}" destId="{8B5CE3EF-0622-44C1-849C-2057D356BCBF}" srcOrd="1" destOrd="0" presId="urn:microsoft.com/office/officeart/2005/8/layout/hierarchy2"/>
+    <dgm:cxn modelId="{F216C038-E612-440F-AAB3-9C861EBBACA5}" type="presParOf" srcId="{F4FA03A4-3DA6-47F7-9A77-3B374796CB77}" destId="{D36435EE-5DD9-4CB1-80E2-64E88C5269A2}" srcOrd="2" destOrd="0" presId="urn:microsoft.com/office/officeart/2005/8/layout/hierarchy2"/>
+    <dgm:cxn modelId="{937F6E26-D0F1-481A-AB32-EBD889B7F9C3}" type="presParOf" srcId="{D36435EE-5DD9-4CB1-80E2-64E88C5269A2}" destId="{2FF43323-1B88-4D6E-A12C-28C1BD2304F7}" srcOrd="0" destOrd="0" presId="urn:microsoft.com/office/officeart/2005/8/layout/hierarchy2"/>
+    <dgm:cxn modelId="{EA938733-B147-40AA-AC34-D0FAABA23210}" type="presParOf" srcId="{F4FA03A4-3DA6-47F7-9A77-3B374796CB77}" destId="{36D12C6A-C33F-444D-985E-C87528F365EF}" srcOrd="3" destOrd="0" presId="urn:microsoft.com/office/officeart/2005/8/layout/hierarchy2"/>
+    <dgm:cxn modelId="{447F2644-295E-4E5D-8B54-EB80B8594BA5}" type="presParOf" srcId="{36D12C6A-C33F-444D-985E-C87528F365EF}" destId="{D91136A0-BBA5-4033-85D4-E551E48A4097}" srcOrd="0" destOrd="0" presId="urn:microsoft.com/office/officeart/2005/8/layout/hierarchy2"/>
+    <dgm:cxn modelId="{AAF903D1-72F3-41CE-9DD0-28EBE29C69EE}" type="presParOf" srcId="{36D12C6A-C33F-444D-985E-C87528F365EF}" destId="{18A8A596-414D-45EC-82A0-4CE6CE2BCEAF}" srcOrd="1" destOrd="0" presId="urn:microsoft.com/office/officeart/2005/8/layout/hierarchy2"/>
+    <dgm:cxn modelId="{FB8193E7-6363-45A0-8ED1-B776B2CD8D50}" type="presParOf" srcId="{F4FA03A4-3DA6-47F7-9A77-3B374796CB77}" destId="{215E04C8-8ADC-4870-8072-6C6871A934E8}" srcOrd="4" destOrd="0" presId="urn:microsoft.com/office/officeart/2005/8/layout/hierarchy2"/>
+    <dgm:cxn modelId="{B6680DBD-5822-4B22-8E56-098F6C4EBE8B}" type="presParOf" srcId="{215E04C8-8ADC-4870-8072-6C6871A934E8}" destId="{881DB251-9FB1-4300-9BCC-5ED061EBD6BA}" srcOrd="0" destOrd="0" presId="urn:microsoft.com/office/officeart/2005/8/layout/hierarchy2"/>
+    <dgm:cxn modelId="{ECB7B943-F1BD-47BA-8B68-12280EB2A0B7}" type="presParOf" srcId="{F4FA03A4-3DA6-47F7-9A77-3B374796CB77}" destId="{99095670-E0F4-480E-9255-5D1CF51C2306}" srcOrd="5" destOrd="0" presId="urn:microsoft.com/office/officeart/2005/8/layout/hierarchy2"/>
+    <dgm:cxn modelId="{400E1595-82D3-4BD3-AC34-A3FCDCC7120E}" type="presParOf" srcId="{99095670-E0F4-480E-9255-5D1CF51C2306}" destId="{288590B9-AA3F-44E1-86EF-EEFFCBA51BD5}" srcOrd="0" destOrd="0" presId="urn:microsoft.com/office/officeart/2005/8/layout/hierarchy2"/>
+    <dgm:cxn modelId="{AE7C5706-1183-420A-B20D-F85834A8DE11}" type="presParOf" srcId="{99095670-E0F4-480E-9255-5D1CF51C2306}" destId="{C9ADEDFB-79EA-4185-B0EC-F6EC4D8F782E}" srcOrd="1" destOrd="0" presId="urn:microsoft.com/office/officeart/2005/8/layout/hierarchy2"/>
+    <dgm:cxn modelId="{58125C3E-EEA6-4918-9F8D-A40E2FD1D18D}" type="presParOf" srcId="{F4FA03A4-3DA6-47F7-9A77-3B374796CB77}" destId="{D955C53B-B716-4B38-9366-F9DF3D076BCB}" srcOrd="6" destOrd="0" presId="urn:microsoft.com/office/officeart/2005/8/layout/hierarchy2"/>
+    <dgm:cxn modelId="{8A2189DC-F540-436B-AB1C-779BF870C1A6}" type="presParOf" srcId="{D955C53B-B716-4B38-9366-F9DF3D076BCB}" destId="{1FDB852C-60D2-4512-8688-DBBE489C7C32}" srcOrd="0" destOrd="0" presId="urn:microsoft.com/office/officeart/2005/8/layout/hierarchy2"/>
+    <dgm:cxn modelId="{141EA908-1768-46A8-B742-8EA04636011A}" type="presParOf" srcId="{F4FA03A4-3DA6-47F7-9A77-3B374796CB77}" destId="{4D2DD327-F21E-40DF-89CF-2531CE508332}" srcOrd="7" destOrd="0" presId="urn:microsoft.com/office/officeart/2005/8/layout/hierarchy2"/>
+    <dgm:cxn modelId="{936BABC0-398F-4BBC-9142-330FC5B58BB2}" type="presParOf" srcId="{4D2DD327-F21E-40DF-89CF-2531CE508332}" destId="{98EDA116-065D-473B-983B-F7A1A4E0692D}" srcOrd="0" destOrd="0" presId="urn:microsoft.com/office/officeart/2005/8/layout/hierarchy2"/>
+    <dgm:cxn modelId="{35DEA2DC-71A0-4EDD-81BE-63D1D779C134}" type="presParOf" srcId="{4D2DD327-F21E-40DF-89CF-2531CE508332}" destId="{DF92D010-B557-4787-97CA-5DC4251ABFBB}" srcOrd="1" destOrd="0" presId="urn:microsoft.com/office/officeart/2005/8/layout/hierarchy2"/>
   </dgm:cxnLst>
   <dgm:bg/>
   <dgm:whole/>
@@ -20026,103 +20090,103 @@
     </dgm:pt>
   </dgm:ptLst>
   <dgm:cxnLst>
-    <dgm:cxn modelId="{2CACB601-EBF8-4EAE-B8F5-5B8E692D7AE6}" type="presOf" srcId="{DC7A1CA0-5D34-4F3B-A580-15CFD66EA796}" destId="{368F1645-5A66-45DB-B296-C23315AB7E22}" srcOrd="0" destOrd="0" presId="urn:microsoft.com/office/officeart/2005/8/layout/hierarchy2"/>
-    <dgm:cxn modelId="{DC989CF0-7CDE-4BB7-9BA6-945C52B67945}" type="presOf" srcId="{5E47499F-6F41-4F22-A420-01A675CE6103}" destId="{E11C7B6F-7180-43A5-992E-3EA5851F2391}" srcOrd="0" destOrd="0" presId="urn:microsoft.com/office/officeart/2005/8/layout/hierarchy2"/>
-    <dgm:cxn modelId="{44BB49BE-D54E-40A2-9263-DEC01649D461}" type="presOf" srcId="{F20EDC0B-CCE5-4D9D-9982-89A201087390}" destId="{CAE1C8E1-FF9C-459C-820F-5A372E5B5202}" srcOrd="1" destOrd="0" presId="urn:microsoft.com/office/officeart/2005/8/layout/hierarchy2"/>
-    <dgm:cxn modelId="{B7BD1383-1D6C-470D-B2C0-3D5BBE239F65}" type="presOf" srcId="{753D8466-5B43-4022-9EA6-80697AD791EF}" destId="{2938BCE4-55BC-4FA7-8B13-8D7362E71CAD}" srcOrd="0" destOrd="0" presId="urn:microsoft.com/office/officeart/2005/8/layout/hierarchy2"/>
-    <dgm:cxn modelId="{1827FEEF-5F7B-4641-8C59-0F0DE0E8BD14}" type="presOf" srcId="{83FAD934-5D5B-40FC-B3CA-D6105DE3D322}" destId="{8F195852-041E-423A-B5DF-8945941EB406}" srcOrd="0" destOrd="0" presId="urn:microsoft.com/office/officeart/2005/8/layout/hierarchy2"/>
-    <dgm:cxn modelId="{43E87D8D-15B2-4907-9284-11B63D097E20}" type="presOf" srcId="{7BC373CD-A346-4D76-9165-35DCB418DD6B}" destId="{4E10DB54-35ED-4D9F-B388-F6C78413B8E9}" srcOrd="0" destOrd="0" presId="urn:microsoft.com/office/officeart/2005/8/layout/hierarchy2"/>
-    <dgm:cxn modelId="{40BDC8EA-FB76-4699-B234-9ADAC572A51D}" type="presOf" srcId="{50BC2FEF-90AA-4887-A217-BCE929A4632A}" destId="{FDA47220-895B-4A69-B2BB-8BF8C016FF4B}" srcOrd="0" destOrd="0" presId="urn:microsoft.com/office/officeart/2005/8/layout/hierarchy2"/>
+    <dgm:cxn modelId="{BAFFACDF-9DD9-4F74-AAB9-F18DBDE98962}" type="presOf" srcId="{076B6350-4EE3-45E3-9904-173A771DF62A}" destId="{BE306FCD-9806-4F30-B3B1-CA273857349C}" srcOrd="0" destOrd="0" presId="urn:microsoft.com/office/officeart/2005/8/layout/hierarchy2"/>
+    <dgm:cxn modelId="{5853E114-F185-4058-A273-0FBC316D907A}" type="presOf" srcId="{5E47499F-6F41-4F22-A420-01A675CE6103}" destId="{FB48A239-373B-4448-BD7F-C055FA9C8C48}" srcOrd="1" destOrd="0" presId="urn:microsoft.com/office/officeart/2005/8/layout/hierarchy2"/>
+    <dgm:cxn modelId="{95C62FE4-FA92-4314-9342-202D645953CE}" type="presOf" srcId="{5AA90255-5B35-44C4-B702-E81F223BEFD8}" destId="{3985982F-35AF-48B0-84C6-0C8F1D9EF2FA}" srcOrd="0" destOrd="0" presId="urn:microsoft.com/office/officeart/2005/8/layout/hierarchy2"/>
+    <dgm:cxn modelId="{4601D944-FD79-4B1A-9AD8-94A52E7B842B}" type="presOf" srcId="{5E47499F-6F41-4F22-A420-01A675CE6103}" destId="{E11C7B6F-7180-43A5-992E-3EA5851F2391}" srcOrd="0" destOrd="0" presId="urn:microsoft.com/office/officeart/2005/8/layout/hierarchy2"/>
+    <dgm:cxn modelId="{FB77D8F2-2474-4AF8-B9D2-23504F6843AD}" type="presOf" srcId="{3958656D-BDA3-48B8-B715-8A44FDE6304E}" destId="{2AEF7D3A-FF38-45BC-9B3E-D40CCE847072}" srcOrd="0" destOrd="0" presId="urn:microsoft.com/office/officeart/2005/8/layout/hierarchy2"/>
     <dgm:cxn modelId="{D4445B13-46F9-4298-8EF3-3D7743530902}" srcId="{D4D9B399-9B7F-46DA-97B2-FED098F5DA6B}" destId="{86643E8D-F7CB-4F7B-B35A-FF26EACC433C}" srcOrd="1" destOrd="0" parTransId="{5E47499F-6F41-4F22-A420-01A675CE6103}" sibTransId="{DB2EC02B-535E-4B00-9144-23BE3F31800E}"/>
-    <dgm:cxn modelId="{690588EE-4F0A-4358-B1A1-1164C71B52A6}" type="presOf" srcId="{F20EDC0B-CCE5-4D9D-9982-89A201087390}" destId="{674BA392-5914-4B78-A520-EE26D65D05C8}" srcOrd="0" destOrd="0" presId="urn:microsoft.com/office/officeart/2005/8/layout/hierarchy2"/>
+    <dgm:cxn modelId="{3B41BCA0-5DD2-495A-96AE-1A12AF2E39CE}" type="presOf" srcId="{B503AF60-5EB5-4190-8EFC-246E35833849}" destId="{F53448B5-447F-4F1A-81C6-1F0D19E192DD}" srcOrd="0" destOrd="0" presId="urn:microsoft.com/office/officeart/2005/8/layout/hierarchy2"/>
+    <dgm:cxn modelId="{C353768D-EED9-4E80-8091-56483B0ECF51}" srcId="{D4D9B399-9B7F-46DA-97B2-FED098F5DA6B}" destId="{C3D618C2-BF81-4220-A584-D841429B7058}" srcOrd="0" destOrd="0" parTransId="{BABCE05A-4544-49DE-A70D-EBD4C2932AA1}" sibTransId="{C88A3667-CC99-4312-8DC1-79D7EC0A2D9C}"/>
+    <dgm:cxn modelId="{3A452D0C-20CA-4818-B4F3-92355B1F7DFE}" type="presOf" srcId="{83FAD934-5D5B-40FC-B3CA-D6105DE3D322}" destId="{8F195852-041E-423A-B5DF-8945941EB406}" srcOrd="0" destOrd="0" presId="urn:microsoft.com/office/officeart/2005/8/layout/hierarchy2"/>
+    <dgm:cxn modelId="{CD688725-DE90-4245-A4AA-E82D2275B325}" srcId="{45CDA3C7-8713-4369-838A-8B5F475DA36B}" destId="{DC7A1CA0-5D34-4F3B-A580-15CFD66EA796}" srcOrd="2" destOrd="0" parTransId="{753D8466-5B43-4022-9EA6-80697AD791EF}" sibTransId="{93D5BA25-8BAF-4D7D-969F-34AFD1EF368C}"/>
+    <dgm:cxn modelId="{7E3C541B-032F-416C-A1AC-7C1BD89D5BB5}" srcId="{45CDA3C7-8713-4369-838A-8B5F475DA36B}" destId="{96FC7229-231F-4CA5-9914-6E9A83756569}" srcOrd="1" destOrd="0" parTransId="{7BC373CD-A346-4D76-9165-35DCB418DD6B}" sibTransId="{2C4CAAAA-9463-4CC1-AF37-CEDDE9349C90}"/>
+    <dgm:cxn modelId="{EF253F82-0B5D-4CF8-AB9A-8B1E26F4B700}" type="presOf" srcId="{96FC7229-231F-4CA5-9914-6E9A83756569}" destId="{1906A700-A645-429B-8F9F-2A4F59D4835E}" srcOrd="0" destOrd="0" presId="urn:microsoft.com/office/officeart/2005/8/layout/hierarchy2"/>
+    <dgm:cxn modelId="{64AD841E-9C54-4CC2-A54F-AEAE8CB3949F}" type="presOf" srcId="{83FAD934-5D5B-40FC-B3CA-D6105DE3D322}" destId="{19EBF599-727A-47CA-B105-7B4051DFB8C7}" srcOrd="1" destOrd="0" presId="urn:microsoft.com/office/officeart/2005/8/layout/hierarchy2"/>
+    <dgm:cxn modelId="{1927FD55-20ED-4B53-8F5D-763DBD9B07E3}" type="presOf" srcId="{C3D618C2-BF81-4220-A584-D841429B7058}" destId="{CA6C5886-D1D3-4819-90BD-4BAC8F1EE87D}" srcOrd="0" destOrd="0" presId="urn:microsoft.com/office/officeart/2005/8/layout/hierarchy2"/>
+    <dgm:cxn modelId="{6B5F13B7-8A8E-4682-89B5-3BF4DBE24286}" type="presOf" srcId="{80D7FF03-79A4-410F-8B98-6A9724B85CBA}" destId="{47ACED10-AF50-4A06-8AC5-32A97AE3B1C8}" srcOrd="0" destOrd="0" presId="urn:microsoft.com/office/officeart/2005/8/layout/hierarchy2"/>
+    <dgm:cxn modelId="{97CD5736-54C6-4ACB-8C56-28D4F8AF533A}" srcId="{076B6350-4EE3-45E3-9904-173A771DF62A}" destId="{3958656D-BDA3-48B8-B715-8A44FDE6304E}" srcOrd="2" destOrd="0" parTransId="{6990C93A-7D15-43F9-A3BA-EF955BCEFB0F}" sibTransId="{D8D28F1D-BA72-4B54-B03D-1B8F6862319E}"/>
+    <dgm:cxn modelId="{F9B1644F-E249-48EB-97B5-22C2400DED34}" srcId="{D4D9B399-9B7F-46DA-97B2-FED098F5DA6B}" destId="{80D7FF03-79A4-410F-8B98-6A9724B85CBA}" srcOrd="2" destOrd="0" parTransId="{83FAD934-5D5B-40FC-B3CA-D6105DE3D322}" sibTransId="{30CB0A91-0FCE-45F8-A754-700AB3BFFDC6}"/>
+    <dgm:cxn modelId="{515F2D88-8102-4442-8AAD-6A55F85BF404}" type="presOf" srcId="{7BC373CD-A346-4D76-9165-35DCB418DD6B}" destId="{4E10DB54-35ED-4D9F-B388-F6C78413B8E9}" srcOrd="0" destOrd="0" presId="urn:microsoft.com/office/officeart/2005/8/layout/hierarchy2"/>
+    <dgm:cxn modelId="{3201066F-3B99-4E8B-9154-126F3481FC9A}" type="presOf" srcId="{BABCE05A-4544-49DE-A70D-EBD4C2932AA1}" destId="{12FD7525-DB42-46F9-B8FD-D33568A05731}" srcOrd="1" destOrd="0" presId="urn:microsoft.com/office/officeart/2005/8/layout/hierarchy2"/>
+    <dgm:cxn modelId="{60FE543D-E15C-42CD-851C-0CAA7A093770}" type="presOf" srcId="{DC7A1CA0-5D34-4F3B-A580-15CFD66EA796}" destId="{368F1645-5A66-45DB-B296-C23315AB7E22}" srcOrd="0" destOrd="0" presId="urn:microsoft.com/office/officeart/2005/8/layout/hierarchy2"/>
     <dgm:cxn modelId="{F14138C1-A3B2-4AE2-A00B-7F7DE38EAA68}" srcId="{5AA90255-5B35-44C4-B702-E81F223BEFD8}" destId="{45CDA3C7-8713-4369-838A-8B5F475DA36B}" srcOrd="0" destOrd="0" parTransId="{139FABCB-F47A-4731-86FD-9DEB34D850B8}" sibTransId="{7D179423-A3B9-4F05-A55D-89D4307A11C9}"/>
-    <dgm:cxn modelId="{568E7C51-B2D2-47FD-BFB9-FD6AFD5BA629}" type="presOf" srcId="{C3D618C2-BF81-4220-A584-D841429B7058}" destId="{CA6C5886-D1D3-4819-90BD-4BAC8F1EE87D}" srcOrd="0" destOrd="0" presId="urn:microsoft.com/office/officeart/2005/8/layout/hierarchy2"/>
-    <dgm:cxn modelId="{731E25B5-BF09-4D40-8A5D-6ED12F116D7D}" type="presOf" srcId="{139FABCB-F47A-4731-86FD-9DEB34D850B8}" destId="{AB7C6CD4-FF75-4E23-A8C3-0A2318DBB1D6}" srcOrd="0" destOrd="0" presId="urn:microsoft.com/office/officeart/2005/8/layout/hierarchy2"/>
-    <dgm:cxn modelId="{C353768D-EED9-4E80-8091-56483B0ECF51}" srcId="{D4D9B399-9B7F-46DA-97B2-FED098F5DA6B}" destId="{C3D618C2-BF81-4220-A584-D841429B7058}" srcOrd="0" destOrd="0" parTransId="{BABCE05A-4544-49DE-A70D-EBD4C2932AA1}" sibTransId="{C88A3667-CC99-4312-8DC1-79D7EC0A2D9C}"/>
-    <dgm:cxn modelId="{86D1E58E-004F-4D01-8A4D-4020C602E4F2}" type="presOf" srcId="{7BC373CD-A346-4D76-9165-35DCB418DD6B}" destId="{F67B909A-A307-4E9B-9469-45A779E59A51}" srcOrd="1" destOrd="0" presId="urn:microsoft.com/office/officeart/2005/8/layout/hierarchy2"/>
-    <dgm:cxn modelId="{F39B1F73-CB24-499B-8E62-DE601F1DFA61}" type="presOf" srcId="{9F4AA07C-F7C0-4EE0-B444-1A0A99B21C5A}" destId="{EB2274FC-15F8-41B7-935B-E389FD47AFD1}" srcOrd="0" destOrd="0" presId="urn:microsoft.com/office/officeart/2005/8/layout/hierarchy2"/>
-    <dgm:cxn modelId="{73788BAD-95DC-43CB-85D9-8DC6A1C389B6}" type="presOf" srcId="{076B6350-4EE3-45E3-9904-173A771DF62A}" destId="{BE306FCD-9806-4F30-B3B1-CA273857349C}" srcOrd="0" destOrd="0" presId="urn:microsoft.com/office/officeart/2005/8/layout/hierarchy2"/>
-    <dgm:cxn modelId="{7D29DC92-70B5-4F43-9913-F5C97466F9A5}" type="presOf" srcId="{50BC2FEF-90AA-4887-A217-BCE929A4632A}" destId="{9F0B1A31-63BD-41F6-82FC-F5574A92E909}" srcOrd="1" destOrd="0" presId="urn:microsoft.com/office/officeart/2005/8/layout/hierarchy2"/>
-    <dgm:cxn modelId="{86A164CA-10BE-422C-A36F-444AC3E93C9C}" type="presOf" srcId="{45CDA3C7-8713-4369-838A-8B5F475DA36B}" destId="{A1B1FB24-4A19-4073-B3DA-7D6FAFFD6611}" srcOrd="0" destOrd="0" presId="urn:microsoft.com/office/officeart/2005/8/layout/hierarchy2"/>
+    <dgm:cxn modelId="{C5DF1059-1FB2-46E6-828B-BDE561A98CF4}" type="presOf" srcId="{50BC2FEF-90AA-4887-A217-BCE929A4632A}" destId="{FDA47220-895B-4A69-B2BB-8BF8C016FF4B}" srcOrd="0" destOrd="0" presId="urn:microsoft.com/office/officeart/2005/8/layout/hierarchy2"/>
+    <dgm:cxn modelId="{EA35FA98-CDDC-4819-B121-73E7D408C9F6}" type="presOf" srcId="{86643E8D-F7CB-4F7B-B35A-FF26EACC433C}" destId="{419BEB18-32F6-4B18-9238-A8818FE634FC}" srcOrd="0" destOrd="0" presId="urn:microsoft.com/office/officeart/2005/8/layout/hierarchy2"/>
+    <dgm:cxn modelId="{9DD1B452-364A-4E20-8555-D42B7FE4C684}" type="presOf" srcId="{45CDA3C7-8713-4369-838A-8B5F475DA36B}" destId="{A1B1FB24-4A19-4073-B3DA-7D6FAFFD6611}" srcOrd="0" destOrd="0" presId="urn:microsoft.com/office/officeart/2005/8/layout/hierarchy2"/>
+    <dgm:cxn modelId="{9F8C3310-B390-4B33-B5A8-F4DBF621FB47}" type="presOf" srcId="{9F4AA07C-F7C0-4EE0-B444-1A0A99B21C5A}" destId="{EB2274FC-15F8-41B7-935B-E389FD47AFD1}" srcOrd="0" destOrd="0" presId="urn:microsoft.com/office/officeart/2005/8/layout/hierarchy2"/>
+    <dgm:cxn modelId="{7FB55B4B-D778-485E-80DB-622F39D1A15E}" srcId="{3958656D-BDA3-48B8-B715-8A44FDE6304E}" destId="{7B2890D2-36E9-4029-898C-FC7E72272380}" srcOrd="0" destOrd="0" parTransId="{F20EDC0B-CCE5-4D9D-9982-89A201087390}" sibTransId="{0DDB3E07-6F3E-4DE7-8E05-649EA4E9106B}"/>
+    <dgm:cxn modelId="{86F36C6E-3AE7-4A92-8060-E52D450A26CA}" type="presOf" srcId="{7B2890D2-36E9-4029-898C-FC7E72272380}" destId="{497DB5E4-8EF3-40EA-9803-E80F51F19C35}" srcOrd="0" destOrd="0" presId="urn:microsoft.com/office/officeart/2005/8/layout/hierarchy2"/>
+    <dgm:cxn modelId="{589090DA-F002-4C92-8819-EF07B89E2ECA}" type="presOf" srcId="{F20EDC0B-CCE5-4D9D-9982-89A201087390}" destId="{674BA392-5914-4B78-A520-EE26D65D05C8}" srcOrd="0" destOrd="0" presId="urn:microsoft.com/office/officeart/2005/8/layout/hierarchy2"/>
+    <dgm:cxn modelId="{84AD3901-2767-4D21-9C45-03274144365A}" type="presOf" srcId="{F20EDC0B-CCE5-4D9D-9982-89A201087390}" destId="{CAE1C8E1-FF9C-459C-820F-5A372E5B5202}" srcOrd="1" destOrd="0" presId="urn:microsoft.com/office/officeart/2005/8/layout/hierarchy2"/>
+    <dgm:cxn modelId="{2DED9E72-DBDA-4ECA-A21B-4749537EBDF3}" type="presOf" srcId="{50BC2FEF-90AA-4887-A217-BCE929A4632A}" destId="{9F0B1A31-63BD-41F6-82FC-F5574A92E909}" srcOrd="1" destOrd="0" presId="urn:microsoft.com/office/officeart/2005/8/layout/hierarchy2"/>
+    <dgm:cxn modelId="{CB5CE6F7-E66C-43B7-ACB5-39432566AE53}" type="presOf" srcId="{139FABCB-F47A-4731-86FD-9DEB34D850B8}" destId="{AB7C6CD4-FF75-4E23-A8C3-0A2318DBB1D6}" srcOrd="0" destOrd="0" presId="urn:microsoft.com/office/officeart/2005/8/layout/hierarchy2"/>
+    <dgm:cxn modelId="{32ABE36F-B84E-48F4-BC67-8F5D825C7F85}" srcId="{076B6350-4EE3-45E3-9904-173A771DF62A}" destId="{D4D9B399-9B7F-46DA-97B2-FED098F5DA6B}" srcOrd="0" destOrd="0" parTransId="{E6A38AA6-80D6-4020-A52C-B824CD5FBB0F}" sibTransId="{48A5178F-146C-4A23-8FF2-2E99B30882F8}"/>
+    <dgm:cxn modelId="{28ED5770-9834-4848-AC72-4747835AC25F}" type="presOf" srcId="{7BC373CD-A346-4D76-9165-35DCB418DD6B}" destId="{F67B909A-A307-4E9B-9469-45A779E59A51}" srcOrd="1" destOrd="0" presId="urn:microsoft.com/office/officeart/2005/8/layout/hierarchy2"/>
+    <dgm:cxn modelId="{0712B14F-B3EF-4301-A08E-78DA6F02761B}" type="presOf" srcId="{D4D9B399-9B7F-46DA-97B2-FED098F5DA6B}" destId="{6E6D9CAD-33D1-4ABE-986B-53D6D631EB94}" srcOrd="0" destOrd="0" presId="urn:microsoft.com/office/officeart/2005/8/layout/hierarchy2"/>
+    <dgm:cxn modelId="{E13C86A7-84D8-49C6-B1FF-1288C1E392B3}" type="presOf" srcId="{753D8466-5B43-4022-9EA6-80697AD791EF}" destId="{A6341011-54EC-4E06-9306-EAF2DE56CD2C}" srcOrd="1" destOrd="0" presId="urn:microsoft.com/office/officeart/2005/8/layout/hierarchy2"/>
+    <dgm:cxn modelId="{BA045507-4AAE-40DA-8BDE-74BB0DCC84DC}" type="presOf" srcId="{9F4AA07C-F7C0-4EE0-B444-1A0A99B21C5A}" destId="{87E32AC2-4577-44E3-BD84-D5E3BD970540}" srcOrd="1" destOrd="0" presId="urn:microsoft.com/office/officeart/2005/8/layout/hierarchy2"/>
+    <dgm:cxn modelId="{4CE301CD-89A8-41A8-9F17-DEC7FF5575CF}" srcId="{076B6350-4EE3-45E3-9904-173A771DF62A}" destId="{5AA90255-5B35-44C4-B702-E81F223BEFD8}" srcOrd="1" destOrd="0" parTransId="{2854FE16-3A46-47EE-A032-1136B67EB2C8}" sibTransId="{7B5E0C86-564B-4BB8-9398-E23143C8B801}"/>
+    <dgm:cxn modelId="{93D8BD1E-53B0-4D63-8320-6DD5EF5CCB89}" type="presOf" srcId="{753D8466-5B43-4022-9EA6-80697AD791EF}" destId="{2938BCE4-55BC-4FA7-8B13-8D7362E71CAD}" srcOrd="0" destOrd="0" presId="urn:microsoft.com/office/officeart/2005/8/layout/hierarchy2"/>
     <dgm:cxn modelId="{A80A4F65-7375-4E8E-9CED-0483DD45593D}" srcId="{3958656D-BDA3-48B8-B715-8A44FDE6304E}" destId="{B503AF60-5EB5-4190-8EFC-246E35833849}" srcOrd="1" destOrd="0" parTransId="{9F4AA07C-F7C0-4EE0-B444-1A0A99B21C5A}" sibTransId="{97EEA01A-8995-4136-9B0E-B8636C2DDA04}"/>
-    <dgm:cxn modelId="{32ABE36F-B84E-48F4-BC67-8F5D825C7F85}" srcId="{076B6350-4EE3-45E3-9904-173A771DF62A}" destId="{D4D9B399-9B7F-46DA-97B2-FED098F5DA6B}" srcOrd="0" destOrd="0" parTransId="{E6A38AA6-80D6-4020-A52C-B824CD5FBB0F}" sibTransId="{48A5178F-146C-4A23-8FF2-2E99B30882F8}"/>
-    <dgm:cxn modelId="{1587BCFE-BFF0-4CED-A0FC-54736BED4EAD}" type="presOf" srcId="{8B8178A4-03D0-4F83-88CD-9E6E781603E6}" destId="{C0C8DC8E-72DB-4A2E-A50E-DA1CA06D79E3}" srcOrd="0" destOrd="0" presId="urn:microsoft.com/office/officeart/2005/8/layout/hierarchy2"/>
-    <dgm:cxn modelId="{282CBBB0-6670-43E9-8D31-D0CD31CED8E7}" type="presOf" srcId="{D4D9B399-9B7F-46DA-97B2-FED098F5DA6B}" destId="{6E6D9CAD-33D1-4ABE-986B-53D6D631EB94}" srcOrd="0" destOrd="0" presId="urn:microsoft.com/office/officeart/2005/8/layout/hierarchy2"/>
-    <dgm:cxn modelId="{97CD5736-54C6-4ACB-8C56-28D4F8AF533A}" srcId="{076B6350-4EE3-45E3-9904-173A771DF62A}" destId="{3958656D-BDA3-48B8-B715-8A44FDE6304E}" srcOrd="2" destOrd="0" parTransId="{6990C93A-7D15-43F9-A3BA-EF955BCEFB0F}" sibTransId="{D8D28F1D-BA72-4B54-B03D-1B8F6862319E}"/>
-    <dgm:cxn modelId="{CD688725-DE90-4245-A4AA-E82D2275B325}" srcId="{45CDA3C7-8713-4369-838A-8B5F475DA36B}" destId="{DC7A1CA0-5D34-4F3B-A580-15CFD66EA796}" srcOrd="2" destOrd="0" parTransId="{753D8466-5B43-4022-9EA6-80697AD791EF}" sibTransId="{93D5BA25-8BAF-4D7D-969F-34AFD1EF368C}"/>
-    <dgm:cxn modelId="{99230456-7E96-43CA-8AE2-93F4C4ED062D}" type="presOf" srcId="{753D8466-5B43-4022-9EA6-80697AD791EF}" destId="{A6341011-54EC-4E06-9306-EAF2DE56CD2C}" srcOrd="1" destOrd="0" presId="urn:microsoft.com/office/officeart/2005/8/layout/hierarchy2"/>
-    <dgm:cxn modelId="{7E3C541B-032F-416C-A1AC-7C1BD89D5BB5}" srcId="{45CDA3C7-8713-4369-838A-8B5F475DA36B}" destId="{96FC7229-231F-4CA5-9914-6E9A83756569}" srcOrd="1" destOrd="0" parTransId="{7BC373CD-A346-4D76-9165-35DCB418DD6B}" sibTransId="{2C4CAAAA-9463-4CC1-AF37-CEDDE9349C90}"/>
-    <dgm:cxn modelId="{D6BD3434-F3DF-4B9A-A98A-5D504AD3265B}" type="presOf" srcId="{86643E8D-F7CB-4F7B-B35A-FF26EACC433C}" destId="{419BEB18-32F6-4B18-9238-A8818FE634FC}" srcOrd="0" destOrd="0" presId="urn:microsoft.com/office/officeart/2005/8/layout/hierarchy2"/>
-    <dgm:cxn modelId="{E896F855-761A-43B4-B97A-E3E2EA9890AE}" type="presOf" srcId="{B503AF60-5EB5-4190-8EFC-246E35833849}" destId="{F53448B5-447F-4F1A-81C6-1F0D19E192DD}" srcOrd="0" destOrd="0" presId="urn:microsoft.com/office/officeart/2005/8/layout/hierarchy2"/>
-    <dgm:cxn modelId="{FCBFBEEA-11D2-44EC-A81B-919986FEF3D5}" type="presOf" srcId="{9F4AA07C-F7C0-4EE0-B444-1A0A99B21C5A}" destId="{87E32AC2-4577-44E3-BD84-D5E3BD970540}" srcOrd="1" destOrd="0" presId="urn:microsoft.com/office/officeart/2005/8/layout/hierarchy2"/>
-    <dgm:cxn modelId="{4C2D552A-23CA-4F2D-ABC6-6411C6EA28C9}" type="presOf" srcId="{5AA90255-5B35-44C4-B702-E81F223BEFD8}" destId="{3985982F-35AF-48B0-84C6-0C8F1D9EF2FA}" srcOrd="0" destOrd="0" presId="urn:microsoft.com/office/officeart/2005/8/layout/hierarchy2"/>
-    <dgm:cxn modelId="{651A40D1-547A-45C1-B956-78FD91ED264A}" type="presOf" srcId="{BABCE05A-4544-49DE-A70D-EBD4C2932AA1}" destId="{12FD7525-DB42-46F9-B8FD-D33568A05731}" srcOrd="1" destOrd="0" presId="urn:microsoft.com/office/officeart/2005/8/layout/hierarchy2"/>
-    <dgm:cxn modelId="{F9B1644F-E249-48EB-97B5-22C2400DED34}" srcId="{D4D9B399-9B7F-46DA-97B2-FED098F5DA6B}" destId="{80D7FF03-79A4-410F-8B98-6A9724B85CBA}" srcOrd="2" destOrd="0" parTransId="{83FAD934-5D5B-40FC-B3CA-D6105DE3D322}" sibTransId="{30CB0A91-0FCE-45F8-A754-700AB3BFFDC6}"/>
-    <dgm:cxn modelId="{4CE301CD-89A8-41A8-9F17-DEC7FF5575CF}" srcId="{076B6350-4EE3-45E3-9904-173A771DF62A}" destId="{5AA90255-5B35-44C4-B702-E81F223BEFD8}" srcOrd="1" destOrd="0" parTransId="{2854FE16-3A46-47EE-A032-1136B67EB2C8}" sibTransId="{7B5E0C86-564B-4BB8-9398-E23143C8B801}"/>
-    <dgm:cxn modelId="{7FB55B4B-D778-485E-80DB-622F39D1A15E}" srcId="{3958656D-BDA3-48B8-B715-8A44FDE6304E}" destId="{7B2890D2-36E9-4029-898C-FC7E72272380}" srcOrd="0" destOrd="0" parTransId="{F20EDC0B-CCE5-4D9D-9982-89A201087390}" sibTransId="{0DDB3E07-6F3E-4DE7-8E05-649EA4E9106B}"/>
-    <dgm:cxn modelId="{CCA7CB6E-0C79-4929-A8F9-5916947D4E78}" type="presOf" srcId="{83FAD934-5D5B-40FC-B3CA-D6105DE3D322}" destId="{19EBF599-727A-47CA-B105-7B4051DFB8C7}" srcOrd="1" destOrd="0" presId="urn:microsoft.com/office/officeart/2005/8/layout/hierarchy2"/>
-    <dgm:cxn modelId="{8BFD1CFE-9645-403C-BBE4-572848FD1D2B}" type="presOf" srcId="{80D7FF03-79A4-410F-8B98-6A9724B85CBA}" destId="{47ACED10-AF50-4A06-8AC5-32A97AE3B1C8}" srcOrd="0" destOrd="0" presId="urn:microsoft.com/office/officeart/2005/8/layout/hierarchy2"/>
-    <dgm:cxn modelId="{1551F8A5-2139-4FFB-9605-E94E6CF27B96}" type="presOf" srcId="{139FABCB-F47A-4731-86FD-9DEB34D850B8}" destId="{86416187-05A5-41DD-ADA2-C443892DABB2}" srcOrd="1" destOrd="0" presId="urn:microsoft.com/office/officeart/2005/8/layout/hierarchy2"/>
-    <dgm:cxn modelId="{76217331-4DCF-4DBB-B910-C3D0BF50F45A}" type="presOf" srcId="{96FC7229-231F-4CA5-9914-6E9A83756569}" destId="{1906A700-A645-429B-8F9F-2A4F59D4835E}" srcOrd="0" destOrd="0" presId="urn:microsoft.com/office/officeart/2005/8/layout/hierarchy2"/>
-    <dgm:cxn modelId="{D50EEE8F-E44D-4D73-8AF9-252042FF0441}" type="presOf" srcId="{3958656D-BDA3-48B8-B715-8A44FDE6304E}" destId="{2AEF7D3A-FF38-45BC-9B3E-D40CCE847072}" srcOrd="0" destOrd="0" presId="urn:microsoft.com/office/officeart/2005/8/layout/hierarchy2"/>
-    <dgm:cxn modelId="{C8313520-6ABC-471A-80C2-AA4A9F47E118}" type="presOf" srcId="{7B2890D2-36E9-4029-898C-FC7E72272380}" destId="{497DB5E4-8EF3-40EA-9803-E80F51F19C35}" srcOrd="0" destOrd="0" presId="urn:microsoft.com/office/officeart/2005/8/layout/hierarchy2"/>
     <dgm:cxn modelId="{96C6A9B5-7C0D-453A-8D3D-838B1E47CC7C}" srcId="{45CDA3C7-8713-4369-838A-8B5F475DA36B}" destId="{8B8178A4-03D0-4F83-88CD-9E6E781603E6}" srcOrd="0" destOrd="0" parTransId="{50BC2FEF-90AA-4887-A217-BCE929A4632A}" sibTransId="{0B865DCC-B624-40ED-970E-B677A52C4467}"/>
-    <dgm:cxn modelId="{FADEFCAA-E6B9-42FA-855F-28DE9C3ED0DE}" type="presOf" srcId="{5E47499F-6F41-4F22-A420-01A675CE6103}" destId="{FB48A239-373B-4448-BD7F-C055FA9C8C48}" srcOrd="1" destOrd="0" presId="urn:microsoft.com/office/officeart/2005/8/layout/hierarchy2"/>
-    <dgm:cxn modelId="{2F425A19-99B3-4CCB-8EAB-272B93ADF625}" type="presOf" srcId="{BABCE05A-4544-49DE-A70D-EBD4C2932AA1}" destId="{B4361C68-E191-4E89-B0BD-BAD091626B5B}" srcOrd="0" destOrd="0" presId="urn:microsoft.com/office/officeart/2005/8/layout/hierarchy2"/>
-    <dgm:cxn modelId="{71022387-E489-47A7-A2FC-1617BCF2E41E}" type="presParOf" srcId="{BE306FCD-9806-4F30-B3B1-CA273857349C}" destId="{BC89B9CD-5E6C-4475-ADF6-F7C2D7A5A353}" srcOrd="0" destOrd="0" presId="urn:microsoft.com/office/officeart/2005/8/layout/hierarchy2"/>
-    <dgm:cxn modelId="{CCB3768C-539E-4406-91ED-0FF6FB5C6382}" type="presParOf" srcId="{BC89B9CD-5E6C-4475-ADF6-F7C2D7A5A353}" destId="{6E6D9CAD-33D1-4ABE-986B-53D6D631EB94}" srcOrd="0" destOrd="0" presId="urn:microsoft.com/office/officeart/2005/8/layout/hierarchy2"/>
-    <dgm:cxn modelId="{3AA37A35-55F0-4E6F-BE54-D7AC6E6051F5}" type="presParOf" srcId="{BC89B9CD-5E6C-4475-ADF6-F7C2D7A5A353}" destId="{47C7FA5F-116D-41D5-BE1E-63389D526519}" srcOrd="1" destOrd="0" presId="urn:microsoft.com/office/officeart/2005/8/layout/hierarchy2"/>
-    <dgm:cxn modelId="{07BF3CC0-3349-4D2C-80E6-34CA399816DE}" type="presParOf" srcId="{47C7FA5F-116D-41D5-BE1E-63389D526519}" destId="{B4361C68-E191-4E89-B0BD-BAD091626B5B}" srcOrd="0" destOrd="0" presId="urn:microsoft.com/office/officeart/2005/8/layout/hierarchy2"/>
-    <dgm:cxn modelId="{2BF63D87-2ABE-4194-ACE1-28C3AFE8B03E}" type="presParOf" srcId="{B4361C68-E191-4E89-B0BD-BAD091626B5B}" destId="{12FD7525-DB42-46F9-B8FD-D33568A05731}" srcOrd="0" destOrd="0" presId="urn:microsoft.com/office/officeart/2005/8/layout/hierarchy2"/>
-    <dgm:cxn modelId="{3CC499F7-7420-441B-B376-C3C3FCA12151}" type="presParOf" srcId="{47C7FA5F-116D-41D5-BE1E-63389D526519}" destId="{8D4B9DA0-8352-443E-AB23-4081880753A9}" srcOrd="1" destOrd="0" presId="urn:microsoft.com/office/officeart/2005/8/layout/hierarchy2"/>
-    <dgm:cxn modelId="{FEF9E055-9AE4-4C6F-AE42-B870AF21853D}" type="presParOf" srcId="{8D4B9DA0-8352-443E-AB23-4081880753A9}" destId="{CA6C5886-D1D3-4819-90BD-4BAC8F1EE87D}" srcOrd="0" destOrd="0" presId="urn:microsoft.com/office/officeart/2005/8/layout/hierarchy2"/>
-    <dgm:cxn modelId="{68170266-5740-4CC1-B237-B86643F03EE5}" type="presParOf" srcId="{8D4B9DA0-8352-443E-AB23-4081880753A9}" destId="{9192797A-2A70-45CD-83CD-8CC844391943}" srcOrd="1" destOrd="0" presId="urn:microsoft.com/office/officeart/2005/8/layout/hierarchy2"/>
-    <dgm:cxn modelId="{96EB81B0-2BC1-4887-A0CF-8351BCB7346D}" type="presParOf" srcId="{47C7FA5F-116D-41D5-BE1E-63389D526519}" destId="{E11C7B6F-7180-43A5-992E-3EA5851F2391}" srcOrd="2" destOrd="0" presId="urn:microsoft.com/office/officeart/2005/8/layout/hierarchy2"/>
-    <dgm:cxn modelId="{8D68E287-B953-46B0-BDCA-A290266B0BF2}" type="presParOf" srcId="{E11C7B6F-7180-43A5-992E-3EA5851F2391}" destId="{FB48A239-373B-4448-BD7F-C055FA9C8C48}" srcOrd="0" destOrd="0" presId="urn:microsoft.com/office/officeart/2005/8/layout/hierarchy2"/>
-    <dgm:cxn modelId="{ECBF513A-F78B-4269-9F31-8550C95292FC}" type="presParOf" srcId="{47C7FA5F-116D-41D5-BE1E-63389D526519}" destId="{49833578-BD56-4B76-A7B4-93C083AE7440}" srcOrd="3" destOrd="0" presId="urn:microsoft.com/office/officeart/2005/8/layout/hierarchy2"/>
-    <dgm:cxn modelId="{63CB57FA-5651-4E1E-BA2F-2A37EA5778C0}" type="presParOf" srcId="{49833578-BD56-4B76-A7B4-93C083AE7440}" destId="{419BEB18-32F6-4B18-9238-A8818FE634FC}" srcOrd="0" destOrd="0" presId="urn:microsoft.com/office/officeart/2005/8/layout/hierarchy2"/>
-    <dgm:cxn modelId="{1C3FEB25-A56D-46F0-889E-53BDB5A6BB6D}" type="presParOf" srcId="{49833578-BD56-4B76-A7B4-93C083AE7440}" destId="{9606F08B-4F70-4EB6-983D-ED46C176903C}" srcOrd="1" destOrd="0" presId="urn:microsoft.com/office/officeart/2005/8/layout/hierarchy2"/>
-    <dgm:cxn modelId="{AF3856CB-BBA5-4EBD-9EDF-1F4B009C0021}" type="presParOf" srcId="{47C7FA5F-116D-41D5-BE1E-63389D526519}" destId="{8F195852-041E-423A-B5DF-8945941EB406}" srcOrd="4" destOrd="0" presId="urn:microsoft.com/office/officeart/2005/8/layout/hierarchy2"/>
-    <dgm:cxn modelId="{43478817-07B9-4850-8127-BD7DC67ADFEB}" type="presParOf" srcId="{8F195852-041E-423A-B5DF-8945941EB406}" destId="{19EBF599-727A-47CA-B105-7B4051DFB8C7}" srcOrd="0" destOrd="0" presId="urn:microsoft.com/office/officeart/2005/8/layout/hierarchy2"/>
-    <dgm:cxn modelId="{D2D241A9-3805-495C-A89D-B9299A337BBC}" type="presParOf" srcId="{47C7FA5F-116D-41D5-BE1E-63389D526519}" destId="{5B0C94E8-6047-4A9D-A59D-4243CA01023B}" srcOrd="5" destOrd="0" presId="urn:microsoft.com/office/officeart/2005/8/layout/hierarchy2"/>
-    <dgm:cxn modelId="{A36828C7-00E2-42CA-B1C0-75F4C8BC5D9C}" type="presParOf" srcId="{5B0C94E8-6047-4A9D-A59D-4243CA01023B}" destId="{47ACED10-AF50-4A06-8AC5-32A97AE3B1C8}" srcOrd="0" destOrd="0" presId="urn:microsoft.com/office/officeart/2005/8/layout/hierarchy2"/>
-    <dgm:cxn modelId="{9172A621-4591-4E5F-99D7-E394309C6D82}" type="presParOf" srcId="{5B0C94E8-6047-4A9D-A59D-4243CA01023B}" destId="{51C9AA23-5208-47C4-9495-ED7DF43D7949}" srcOrd="1" destOrd="0" presId="urn:microsoft.com/office/officeart/2005/8/layout/hierarchy2"/>
-    <dgm:cxn modelId="{71FD8798-2E4F-41F9-B76F-F2DF4298C01E}" type="presParOf" srcId="{BE306FCD-9806-4F30-B3B1-CA273857349C}" destId="{8658F2C1-2E33-4716-96CE-BB95A05DA53A}" srcOrd="1" destOrd="0" presId="urn:microsoft.com/office/officeart/2005/8/layout/hierarchy2"/>
-    <dgm:cxn modelId="{9AD4F847-A322-4746-82D7-5C283DD1B904}" type="presParOf" srcId="{8658F2C1-2E33-4716-96CE-BB95A05DA53A}" destId="{3985982F-35AF-48B0-84C6-0C8F1D9EF2FA}" srcOrd="0" destOrd="0" presId="urn:microsoft.com/office/officeart/2005/8/layout/hierarchy2"/>
-    <dgm:cxn modelId="{80771038-FED4-45BC-A006-BE0965AA31DE}" type="presParOf" srcId="{8658F2C1-2E33-4716-96CE-BB95A05DA53A}" destId="{E962D45F-3934-4127-B852-040B19CBBED4}" srcOrd="1" destOrd="0" presId="urn:microsoft.com/office/officeart/2005/8/layout/hierarchy2"/>
-    <dgm:cxn modelId="{C6DBC8E0-D09D-4723-9D53-F4F102306214}" type="presParOf" srcId="{E962D45F-3934-4127-B852-040B19CBBED4}" destId="{AB7C6CD4-FF75-4E23-A8C3-0A2318DBB1D6}" srcOrd="0" destOrd="0" presId="urn:microsoft.com/office/officeart/2005/8/layout/hierarchy2"/>
-    <dgm:cxn modelId="{5D99402A-CA58-4914-9644-04867F123554}" type="presParOf" srcId="{AB7C6CD4-FF75-4E23-A8C3-0A2318DBB1D6}" destId="{86416187-05A5-41DD-ADA2-C443892DABB2}" srcOrd="0" destOrd="0" presId="urn:microsoft.com/office/officeart/2005/8/layout/hierarchy2"/>
-    <dgm:cxn modelId="{59BA58F3-35DD-4895-825B-95881091E024}" type="presParOf" srcId="{E962D45F-3934-4127-B852-040B19CBBED4}" destId="{F5141415-821F-4342-AEDF-E9BC97E8B75D}" srcOrd="1" destOrd="0" presId="urn:microsoft.com/office/officeart/2005/8/layout/hierarchy2"/>
-    <dgm:cxn modelId="{441CF255-5C5F-4A86-BECD-4263CA55BFE9}" type="presParOf" srcId="{F5141415-821F-4342-AEDF-E9BC97E8B75D}" destId="{A1B1FB24-4A19-4073-B3DA-7D6FAFFD6611}" srcOrd="0" destOrd="0" presId="urn:microsoft.com/office/officeart/2005/8/layout/hierarchy2"/>
-    <dgm:cxn modelId="{CD65F90F-63C2-45E0-B73C-140C5982975D}" type="presParOf" srcId="{F5141415-821F-4342-AEDF-E9BC97E8B75D}" destId="{1AAB8F11-CB53-4E23-8DA2-6135C0475A27}" srcOrd="1" destOrd="0" presId="urn:microsoft.com/office/officeart/2005/8/layout/hierarchy2"/>
-    <dgm:cxn modelId="{01C6DDD7-C490-4DDA-A835-DB16E60F2C85}" type="presParOf" srcId="{1AAB8F11-CB53-4E23-8DA2-6135C0475A27}" destId="{FDA47220-895B-4A69-B2BB-8BF8C016FF4B}" srcOrd="0" destOrd="0" presId="urn:microsoft.com/office/officeart/2005/8/layout/hierarchy2"/>
-    <dgm:cxn modelId="{F70054B9-D754-42F9-AF39-F7F51549ADBE}" type="presParOf" srcId="{FDA47220-895B-4A69-B2BB-8BF8C016FF4B}" destId="{9F0B1A31-63BD-41F6-82FC-F5574A92E909}" srcOrd="0" destOrd="0" presId="urn:microsoft.com/office/officeart/2005/8/layout/hierarchy2"/>
-    <dgm:cxn modelId="{01557D0E-9FB9-4D50-856E-B5E094E653D4}" type="presParOf" srcId="{1AAB8F11-CB53-4E23-8DA2-6135C0475A27}" destId="{519D71D9-AD17-481A-BC45-95647664C32A}" srcOrd="1" destOrd="0" presId="urn:microsoft.com/office/officeart/2005/8/layout/hierarchy2"/>
-    <dgm:cxn modelId="{B905425C-E2D4-41D1-9BCE-34EE522B4450}" type="presParOf" srcId="{519D71D9-AD17-481A-BC45-95647664C32A}" destId="{C0C8DC8E-72DB-4A2E-A50E-DA1CA06D79E3}" srcOrd="0" destOrd="0" presId="urn:microsoft.com/office/officeart/2005/8/layout/hierarchy2"/>
-    <dgm:cxn modelId="{3F56A233-FB06-4BA6-B9E0-D76DE53F37E2}" type="presParOf" srcId="{519D71D9-AD17-481A-BC45-95647664C32A}" destId="{98B01CE3-DDD6-4A2E-A4D8-B0F413861D6D}" srcOrd="1" destOrd="0" presId="urn:microsoft.com/office/officeart/2005/8/layout/hierarchy2"/>
-    <dgm:cxn modelId="{14376367-92CA-49A0-9C99-A603E17333F4}" type="presParOf" srcId="{1AAB8F11-CB53-4E23-8DA2-6135C0475A27}" destId="{4E10DB54-35ED-4D9F-B388-F6C78413B8E9}" srcOrd="2" destOrd="0" presId="urn:microsoft.com/office/officeart/2005/8/layout/hierarchy2"/>
-    <dgm:cxn modelId="{A8DC9712-3849-437A-A6F8-49DCAA936D80}" type="presParOf" srcId="{4E10DB54-35ED-4D9F-B388-F6C78413B8E9}" destId="{F67B909A-A307-4E9B-9469-45A779E59A51}" srcOrd="0" destOrd="0" presId="urn:microsoft.com/office/officeart/2005/8/layout/hierarchy2"/>
-    <dgm:cxn modelId="{57EAADCE-2B0E-40A8-B431-F67694478E47}" type="presParOf" srcId="{1AAB8F11-CB53-4E23-8DA2-6135C0475A27}" destId="{14714887-E966-470C-860D-96908FD88E18}" srcOrd="3" destOrd="0" presId="urn:microsoft.com/office/officeart/2005/8/layout/hierarchy2"/>
-    <dgm:cxn modelId="{58BAD9FE-9A7E-444C-B787-D71EE1A18913}" type="presParOf" srcId="{14714887-E966-470C-860D-96908FD88E18}" destId="{1906A700-A645-429B-8F9F-2A4F59D4835E}" srcOrd="0" destOrd="0" presId="urn:microsoft.com/office/officeart/2005/8/layout/hierarchy2"/>
-    <dgm:cxn modelId="{F408D9FF-3F27-4BDF-8418-955024918000}" type="presParOf" srcId="{14714887-E966-470C-860D-96908FD88E18}" destId="{9E21E745-5CA6-4C1A-A097-7D4CFAE8952B}" srcOrd="1" destOrd="0" presId="urn:microsoft.com/office/officeart/2005/8/layout/hierarchy2"/>
-    <dgm:cxn modelId="{BAC0BB1F-C5DE-49E2-BE43-A189DD197644}" type="presParOf" srcId="{1AAB8F11-CB53-4E23-8DA2-6135C0475A27}" destId="{2938BCE4-55BC-4FA7-8B13-8D7362E71CAD}" srcOrd="4" destOrd="0" presId="urn:microsoft.com/office/officeart/2005/8/layout/hierarchy2"/>
-    <dgm:cxn modelId="{02483DA8-7188-402E-8AE8-72319FBB7874}" type="presParOf" srcId="{2938BCE4-55BC-4FA7-8B13-8D7362E71CAD}" destId="{A6341011-54EC-4E06-9306-EAF2DE56CD2C}" srcOrd="0" destOrd="0" presId="urn:microsoft.com/office/officeart/2005/8/layout/hierarchy2"/>
-    <dgm:cxn modelId="{DBC3B9DB-DDE9-45AF-BCCE-0DD1C301BE97}" type="presParOf" srcId="{1AAB8F11-CB53-4E23-8DA2-6135C0475A27}" destId="{A0A8C24A-B549-4DD3-A86B-5C27239361DA}" srcOrd="5" destOrd="0" presId="urn:microsoft.com/office/officeart/2005/8/layout/hierarchy2"/>
-    <dgm:cxn modelId="{7D0B45E2-CD9F-4518-A331-DE3B677E46DC}" type="presParOf" srcId="{A0A8C24A-B549-4DD3-A86B-5C27239361DA}" destId="{368F1645-5A66-45DB-B296-C23315AB7E22}" srcOrd="0" destOrd="0" presId="urn:microsoft.com/office/officeart/2005/8/layout/hierarchy2"/>
-    <dgm:cxn modelId="{87139346-7085-4058-954D-CCB97832F6A5}" type="presParOf" srcId="{A0A8C24A-B549-4DD3-A86B-5C27239361DA}" destId="{AAB70EE2-6F5D-4397-9BEA-BD14754644EA}" srcOrd="1" destOrd="0" presId="urn:microsoft.com/office/officeart/2005/8/layout/hierarchy2"/>
-    <dgm:cxn modelId="{076597D0-8194-4582-BB5C-716DD8B47551}" type="presParOf" srcId="{BE306FCD-9806-4F30-B3B1-CA273857349C}" destId="{3EC8FEA1-FACA-4B7A-ACC4-B6309011D501}" srcOrd="2" destOrd="0" presId="urn:microsoft.com/office/officeart/2005/8/layout/hierarchy2"/>
-    <dgm:cxn modelId="{04164676-960E-4CB4-99D1-1C3CBB15D6AF}" type="presParOf" srcId="{3EC8FEA1-FACA-4B7A-ACC4-B6309011D501}" destId="{2AEF7D3A-FF38-45BC-9B3E-D40CCE847072}" srcOrd="0" destOrd="0" presId="urn:microsoft.com/office/officeart/2005/8/layout/hierarchy2"/>
-    <dgm:cxn modelId="{7B3C4EE3-6EE9-4C08-8670-CEF9BA593868}" type="presParOf" srcId="{3EC8FEA1-FACA-4B7A-ACC4-B6309011D501}" destId="{2E81C92C-CE54-4B34-8AD9-23F5F8E60BCB}" srcOrd="1" destOrd="0" presId="urn:microsoft.com/office/officeart/2005/8/layout/hierarchy2"/>
-    <dgm:cxn modelId="{0BD0A2FE-87F5-4AAC-AA4D-020CAE5196F2}" type="presParOf" srcId="{2E81C92C-CE54-4B34-8AD9-23F5F8E60BCB}" destId="{674BA392-5914-4B78-A520-EE26D65D05C8}" srcOrd="0" destOrd="0" presId="urn:microsoft.com/office/officeart/2005/8/layout/hierarchy2"/>
-    <dgm:cxn modelId="{897F8EA9-9DDF-4657-8675-260E47FABB62}" type="presParOf" srcId="{674BA392-5914-4B78-A520-EE26D65D05C8}" destId="{CAE1C8E1-FF9C-459C-820F-5A372E5B5202}" srcOrd="0" destOrd="0" presId="urn:microsoft.com/office/officeart/2005/8/layout/hierarchy2"/>
-    <dgm:cxn modelId="{C6F840DE-A11E-4567-840B-51D81D692E9B}" type="presParOf" srcId="{2E81C92C-CE54-4B34-8AD9-23F5F8E60BCB}" destId="{905C17AD-FE93-4469-8609-EDCF89529AA2}" srcOrd="1" destOrd="0" presId="urn:microsoft.com/office/officeart/2005/8/layout/hierarchy2"/>
-    <dgm:cxn modelId="{4F693E0E-9666-4463-9867-A3E44CC2DA89}" type="presParOf" srcId="{905C17AD-FE93-4469-8609-EDCF89529AA2}" destId="{497DB5E4-8EF3-40EA-9803-E80F51F19C35}" srcOrd="0" destOrd="0" presId="urn:microsoft.com/office/officeart/2005/8/layout/hierarchy2"/>
-    <dgm:cxn modelId="{E30B0E8A-EEE4-4792-81C2-1DC03F3B49F2}" type="presParOf" srcId="{905C17AD-FE93-4469-8609-EDCF89529AA2}" destId="{A54907F9-77D3-493A-BD14-6183BAA27BA4}" srcOrd="1" destOrd="0" presId="urn:microsoft.com/office/officeart/2005/8/layout/hierarchy2"/>
-    <dgm:cxn modelId="{7CE25914-D4D4-4690-9744-BDEACDDE0D5A}" type="presParOf" srcId="{2E81C92C-CE54-4B34-8AD9-23F5F8E60BCB}" destId="{EB2274FC-15F8-41B7-935B-E389FD47AFD1}" srcOrd="2" destOrd="0" presId="urn:microsoft.com/office/officeart/2005/8/layout/hierarchy2"/>
-    <dgm:cxn modelId="{1E2F1F76-1C00-492D-9785-3C49501C0A7F}" type="presParOf" srcId="{EB2274FC-15F8-41B7-935B-E389FD47AFD1}" destId="{87E32AC2-4577-44E3-BD84-D5E3BD970540}" srcOrd="0" destOrd="0" presId="urn:microsoft.com/office/officeart/2005/8/layout/hierarchy2"/>
-    <dgm:cxn modelId="{C232205C-4510-4CA3-81E2-674F47383611}" type="presParOf" srcId="{2E81C92C-CE54-4B34-8AD9-23F5F8E60BCB}" destId="{9076073A-94D7-4B3A-BEDD-A7CFB249D472}" srcOrd="3" destOrd="0" presId="urn:microsoft.com/office/officeart/2005/8/layout/hierarchy2"/>
-    <dgm:cxn modelId="{D9B01442-E618-40AB-BC6E-88D26B0DDBE5}" type="presParOf" srcId="{9076073A-94D7-4B3A-BEDD-A7CFB249D472}" destId="{F53448B5-447F-4F1A-81C6-1F0D19E192DD}" srcOrd="0" destOrd="0" presId="urn:microsoft.com/office/officeart/2005/8/layout/hierarchy2"/>
-    <dgm:cxn modelId="{E2DB1B7A-7724-4249-AF32-114497043051}" type="presParOf" srcId="{9076073A-94D7-4B3A-BEDD-A7CFB249D472}" destId="{9771CB1D-2BA5-42D9-9957-3E7E79F8490A}" srcOrd="1" destOrd="0" presId="urn:microsoft.com/office/officeart/2005/8/layout/hierarchy2"/>
+    <dgm:cxn modelId="{00F4317D-09AA-43CC-90BD-727BEF0AE68F}" type="presOf" srcId="{139FABCB-F47A-4731-86FD-9DEB34D850B8}" destId="{86416187-05A5-41DD-ADA2-C443892DABB2}" srcOrd="1" destOrd="0" presId="urn:microsoft.com/office/officeart/2005/8/layout/hierarchy2"/>
+    <dgm:cxn modelId="{3449A955-BEA5-4502-B08B-995283A5F1D3}" type="presOf" srcId="{8B8178A4-03D0-4F83-88CD-9E6E781603E6}" destId="{C0C8DC8E-72DB-4A2E-A50E-DA1CA06D79E3}" srcOrd="0" destOrd="0" presId="urn:microsoft.com/office/officeart/2005/8/layout/hierarchy2"/>
+    <dgm:cxn modelId="{1E75D9AD-0B45-4420-A01B-6776D82F5B41}" type="presOf" srcId="{BABCE05A-4544-49DE-A70D-EBD4C2932AA1}" destId="{B4361C68-E191-4E89-B0BD-BAD091626B5B}" srcOrd="0" destOrd="0" presId="urn:microsoft.com/office/officeart/2005/8/layout/hierarchy2"/>
+    <dgm:cxn modelId="{9D36F137-62FB-40F5-B4CA-5A70DE45F8ED}" type="presParOf" srcId="{BE306FCD-9806-4F30-B3B1-CA273857349C}" destId="{BC89B9CD-5E6C-4475-ADF6-F7C2D7A5A353}" srcOrd="0" destOrd="0" presId="urn:microsoft.com/office/officeart/2005/8/layout/hierarchy2"/>
+    <dgm:cxn modelId="{5E40A74C-DD77-4455-BC2E-A1A1A2CA33E1}" type="presParOf" srcId="{BC89B9CD-5E6C-4475-ADF6-F7C2D7A5A353}" destId="{6E6D9CAD-33D1-4ABE-986B-53D6D631EB94}" srcOrd="0" destOrd="0" presId="urn:microsoft.com/office/officeart/2005/8/layout/hierarchy2"/>
+    <dgm:cxn modelId="{0F968F43-84B6-4A4A-A0B7-32716C4C25B8}" type="presParOf" srcId="{BC89B9CD-5E6C-4475-ADF6-F7C2D7A5A353}" destId="{47C7FA5F-116D-41D5-BE1E-63389D526519}" srcOrd="1" destOrd="0" presId="urn:microsoft.com/office/officeart/2005/8/layout/hierarchy2"/>
+    <dgm:cxn modelId="{3D04CD06-C29F-4EB4-B5D5-55BF758BC7FB}" type="presParOf" srcId="{47C7FA5F-116D-41D5-BE1E-63389D526519}" destId="{B4361C68-E191-4E89-B0BD-BAD091626B5B}" srcOrd="0" destOrd="0" presId="urn:microsoft.com/office/officeart/2005/8/layout/hierarchy2"/>
+    <dgm:cxn modelId="{9440002B-34E2-493C-A798-A06C94FB75FB}" type="presParOf" srcId="{B4361C68-E191-4E89-B0BD-BAD091626B5B}" destId="{12FD7525-DB42-46F9-B8FD-D33568A05731}" srcOrd="0" destOrd="0" presId="urn:microsoft.com/office/officeart/2005/8/layout/hierarchy2"/>
+    <dgm:cxn modelId="{25FDDBBB-72FC-45F3-BC79-3C34CC336D22}" type="presParOf" srcId="{47C7FA5F-116D-41D5-BE1E-63389D526519}" destId="{8D4B9DA0-8352-443E-AB23-4081880753A9}" srcOrd="1" destOrd="0" presId="urn:microsoft.com/office/officeart/2005/8/layout/hierarchy2"/>
+    <dgm:cxn modelId="{5BB1A658-9D80-45DF-B659-5D4DAE53A43C}" type="presParOf" srcId="{8D4B9DA0-8352-443E-AB23-4081880753A9}" destId="{CA6C5886-D1D3-4819-90BD-4BAC8F1EE87D}" srcOrd="0" destOrd="0" presId="urn:microsoft.com/office/officeart/2005/8/layout/hierarchy2"/>
+    <dgm:cxn modelId="{118B88BE-3210-4A0E-95C1-E8761345AF0D}" type="presParOf" srcId="{8D4B9DA0-8352-443E-AB23-4081880753A9}" destId="{9192797A-2A70-45CD-83CD-8CC844391943}" srcOrd="1" destOrd="0" presId="urn:microsoft.com/office/officeart/2005/8/layout/hierarchy2"/>
+    <dgm:cxn modelId="{F9C8535E-2FB4-48BC-AE3C-7E1D00DF0477}" type="presParOf" srcId="{47C7FA5F-116D-41D5-BE1E-63389D526519}" destId="{E11C7B6F-7180-43A5-992E-3EA5851F2391}" srcOrd="2" destOrd="0" presId="urn:microsoft.com/office/officeart/2005/8/layout/hierarchy2"/>
+    <dgm:cxn modelId="{F1594C62-4A98-493E-BB12-B2C0FD87A533}" type="presParOf" srcId="{E11C7B6F-7180-43A5-992E-3EA5851F2391}" destId="{FB48A239-373B-4448-BD7F-C055FA9C8C48}" srcOrd="0" destOrd="0" presId="urn:microsoft.com/office/officeart/2005/8/layout/hierarchy2"/>
+    <dgm:cxn modelId="{0D01A032-72FC-4A3B-97CA-0B9ABDDEFFA5}" type="presParOf" srcId="{47C7FA5F-116D-41D5-BE1E-63389D526519}" destId="{49833578-BD56-4B76-A7B4-93C083AE7440}" srcOrd="3" destOrd="0" presId="urn:microsoft.com/office/officeart/2005/8/layout/hierarchy2"/>
+    <dgm:cxn modelId="{DA9221BD-13AF-4EA2-AD45-76FBA6ED904E}" type="presParOf" srcId="{49833578-BD56-4B76-A7B4-93C083AE7440}" destId="{419BEB18-32F6-4B18-9238-A8818FE634FC}" srcOrd="0" destOrd="0" presId="urn:microsoft.com/office/officeart/2005/8/layout/hierarchy2"/>
+    <dgm:cxn modelId="{E602CEAA-23B3-4DF1-B9F8-06CDD96779CB}" type="presParOf" srcId="{49833578-BD56-4B76-A7B4-93C083AE7440}" destId="{9606F08B-4F70-4EB6-983D-ED46C176903C}" srcOrd="1" destOrd="0" presId="urn:microsoft.com/office/officeart/2005/8/layout/hierarchy2"/>
+    <dgm:cxn modelId="{AF9C87B5-D554-40C9-BAAC-9301D609CE84}" type="presParOf" srcId="{47C7FA5F-116D-41D5-BE1E-63389D526519}" destId="{8F195852-041E-423A-B5DF-8945941EB406}" srcOrd="4" destOrd="0" presId="urn:microsoft.com/office/officeart/2005/8/layout/hierarchy2"/>
+    <dgm:cxn modelId="{8EDD12CE-8838-4BA3-BC1D-2BD0ACFF9878}" type="presParOf" srcId="{8F195852-041E-423A-B5DF-8945941EB406}" destId="{19EBF599-727A-47CA-B105-7B4051DFB8C7}" srcOrd="0" destOrd="0" presId="urn:microsoft.com/office/officeart/2005/8/layout/hierarchy2"/>
+    <dgm:cxn modelId="{43904D39-305A-404B-B148-EC3302B2E4B2}" type="presParOf" srcId="{47C7FA5F-116D-41D5-BE1E-63389D526519}" destId="{5B0C94E8-6047-4A9D-A59D-4243CA01023B}" srcOrd="5" destOrd="0" presId="urn:microsoft.com/office/officeart/2005/8/layout/hierarchy2"/>
+    <dgm:cxn modelId="{D3101115-8533-4E7F-AA52-5CF264A86FB7}" type="presParOf" srcId="{5B0C94E8-6047-4A9D-A59D-4243CA01023B}" destId="{47ACED10-AF50-4A06-8AC5-32A97AE3B1C8}" srcOrd="0" destOrd="0" presId="urn:microsoft.com/office/officeart/2005/8/layout/hierarchy2"/>
+    <dgm:cxn modelId="{CC379DB0-FA31-41B7-B9D2-2B0B7AF51154}" type="presParOf" srcId="{5B0C94E8-6047-4A9D-A59D-4243CA01023B}" destId="{51C9AA23-5208-47C4-9495-ED7DF43D7949}" srcOrd="1" destOrd="0" presId="urn:microsoft.com/office/officeart/2005/8/layout/hierarchy2"/>
+    <dgm:cxn modelId="{FC75A0E8-4286-4578-9DAE-179787AC134B}" type="presParOf" srcId="{BE306FCD-9806-4F30-B3B1-CA273857349C}" destId="{8658F2C1-2E33-4716-96CE-BB95A05DA53A}" srcOrd="1" destOrd="0" presId="urn:microsoft.com/office/officeart/2005/8/layout/hierarchy2"/>
+    <dgm:cxn modelId="{982A5CBB-9AA3-4097-97EF-F6390CA67096}" type="presParOf" srcId="{8658F2C1-2E33-4716-96CE-BB95A05DA53A}" destId="{3985982F-35AF-48B0-84C6-0C8F1D9EF2FA}" srcOrd="0" destOrd="0" presId="urn:microsoft.com/office/officeart/2005/8/layout/hierarchy2"/>
+    <dgm:cxn modelId="{24425C39-3A3F-4D86-880F-F10DD6C71739}" type="presParOf" srcId="{8658F2C1-2E33-4716-96CE-BB95A05DA53A}" destId="{E962D45F-3934-4127-B852-040B19CBBED4}" srcOrd="1" destOrd="0" presId="urn:microsoft.com/office/officeart/2005/8/layout/hierarchy2"/>
+    <dgm:cxn modelId="{CFD59A2F-4E58-475C-83CF-EB48B4662758}" type="presParOf" srcId="{E962D45F-3934-4127-B852-040B19CBBED4}" destId="{AB7C6CD4-FF75-4E23-A8C3-0A2318DBB1D6}" srcOrd="0" destOrd="0" presId="urn:microsoft.com/office/officeart/2005/8/layout/hierarchy2"/>
+    <dgm:cxn modelId="{84A3D58D-04BB-4602-92F9-327AB0D9E5F6}" type="presParOf" srcId="{AB7C6CD4-FF75-4E23-A8C3-0A2318DBB1D6}" destId="{86416187-05A5-41DD-ADA2-C443892DABB2}" srcOrd="0" destOrd="0" presId="urn:microsoft.com/office/officeart/2005/8/layout/hierarchy2"/>
+    <dgm:cxn modelId="{E4910CC3-218E-45C8-9622-924E25123E14}" type="presParOf" srcId="{E962D45F-3934-4127-B852-040B19CBBED4}" destId="{F5141415-821F-4342-AEDF-E9BC97E8B75D}" srcOrd="1" destOrd="0" presId="urn:microsoft.com/office/officeart/2005/8/layout/hierarchy2"/>
+    <dgm:cxn modelId="{BC244217-27D0-41DE-8FB4-3A24D4EACC53}" type="presParOf" srcId="{F5141415-821F-4342-AEDF-E9BC97E8B75D}" destId="{A1B1FB24-4A19-4073-B3DA-7D6FAFFD6611}" srcOrd="0" destOrd="0" presId="urn:microsoft.com/office/officeart/2005/8/layout/hierarchy2"/>
+    <dgm:cxn modelId="{7AACD318-3C5E-4529-9BFA-BDE88B83DA7E}" type="presParOf" srcId="{F5141415-821F-4342-AEDF-E9BC97E8B75D}" destId="{1AAB8F11-CB53-4E23-8DA2-6135C0475A27}" srcOrd="1" destOrd="0" presId="urn:microsoft.com/office/officeart/2005/8/layout/hierarchy2"/>
+    <dgm:cxn modelId="{A8BFA73A-41ED-4373-925B-0A00E84B8D8D}" type="presParOf" srcId="{1AAB8F11-CB53-4E23-8DA2-6135C0475A27}" destId="{FDA47220-895B-4A69-B2BB-8BF8C016FF4B}" srcOrd="0" destOrd="0" presId="urn:microsoft.com/office/officeart/2005/8/layout/hierarchy2"/>
+    <dgm:cxn modelId="{4ED320DC-90B7-4CF6-953F-B720C9132240}" type="presParOf" srcId="{FDA47220-895B-4A69-B2BB-8BF8C016FF4B}" destId="{9F0B1A31-63BD-41F6-82FC-F5574A92E909}" srcOrd="0" destOrd="0" presId="urn:microsoft.com/office/officeart/2005/8/layout/hierarchy2"/>
+    <dgm:cxn modelId="{0651116C-A9D3-4A12-A089-3FB7CB634D61}" type="presParOf" srcId="{1AAB8F11-CB53-4E23-8DA2-6135C0475A27}" destId="{519D71D9-AD17-481A-BC45-95647664C32A}" srcOrd="1" destOrd="0" presId="urn:microsoft.com/office/officeart/2005/8/layout/hierarchy2"/>
+    <dgm:cxn modelId="{E290054D-D1A2-41A0-9076-7BC40B249DD3}" type="presParOf" srcId="{519D71D9-AD17-481A-BC45-95647664C32A}" destId="{C0C8DC8E-72DB-4A2E-A50E-DA1CA06D79E3}" srcOrd="0" destOrd="0" presId="urn:microsoft.com/office/officeart/2005/8/layout/hierarchy2"/>
+    <dgm:cxn modelId="{4A626C3E-2D94-4E94-B098-E95F4BE67686}" type="presParOf" srcId="{519D71D9-AD17-481A-BC45-95647664C32A}" destId="{98B01CE3-DDD6-4A2E-A4D8-B0F413861D6D}" srcOrd="1" destOrd="0" presId="urn:microsoft.com/office/officeart/2005/8/layout/hierarchy2"/>
+    <dgm:cxn modelId="{75998216-D1A7-4C7E-A917-92702271540C}" type="presParOf" srcId="{1AAB8F11-CB53-4E23-8DA2-6135C0475A27}" destId="{4E10DB54-35ED-4D9F-B388-F6C78413B8E9}" srcOrd="2" destOrd="0" presId="urn:microsoft.com/office/officeart/2005/8/layout/hierarchy2"/>
+    <dgm:cxn modelId="{692802B7-41A2-4BD7-80FC-8116FE009C36}" type="presParOf" srcId="{4E10DB54-35ED-4D9F-B388-F6C78413B8E9}" destId="{F67B909A-A307-4E9B-9469-45A779E59A51}" srcOrd="0" destOrd="0" presId="urn:microsoft.com/office/officeart/2005/8/layout/hierarchy2"/>
+    <dgm:cxn modelId="{A3F32DE1-CB88-4930-818C-E328D3417C3E}" type="presParOf" srcId="{1AAB8F11-CB53-4E23-8DA2-6135C0475A27}" destId="{14714887-E966-470C-860D-96908FD88E18}" srcOrd="3" destOrd="0" presId="urn:microsoft.com/office/officeart/2005/8/layout/hierarchy2"/>
+    <dgm:cxn modelId="{C18FC97B-B680-4A78-8CE4-8969C8869BEE}" type="presParOf" srcId="{14714887-E966-470C-860D-96908FD88E18}" destId="{1906A700-A645-429B-8F9F-2A4F59D4835E}" srcOrd="0" destOrd="0" presId="urn:microsoft.com/office/officeart/2005/8/layout/hierarchy2"/>
+    <dgm:cxn modelId="{1A6F9ACE-C42C-4D27-96F0-2694A77945A0}" type="presParOf" srcId="{14714887-E966-470C-860D-96908FD88E18}" destId="{9E21E745-5CA6-4C1A-A097-7D4CFAE8952B}" srcOrd="1" destOrd="0" presId="urn:microsoft.com/office/officeart/2005/8/layout/hierarchy2"/>
+    <dgm:cxn modelId="{B0362E99-671C-4A4D-A3F0-A238F4D75D3B}" type="presParOf" srcId="{1AAB8F11-CB53-4E23-8DA2-6135C0475A27}" destId="{2938BCE4-55BC-4FA7-8B13-8D7362E71CAD}" srcOrd="4" destOrd="0" presId="urn:microsoft.com/office/officeart/2005/8/layout/hierarchy2"/>
+    <dgm:cxn modelId="{8AF5D218-DEAD-47C5-A613-5CD06A7E3D9A}" type="presParOf" srcId="{2938BCE4-55BC-4FA7-8B13-8D7362E71CAD}" destId="{A6341011-54EC-4E06-9306-EAF2DE56CD2C}" srcOrd="0" destOrd="0" presId="urn:microsoft.com/office/officeart/2005/8/layout/hierarchy2"/>
+    <dgm:cxn modelId="{30E70344-8A8B-4F8F-809A-FC59161A0FAE}" type="presParOf" srcId="{1AAB8F11-CB53-4E23-8DA2-6135C0475A27}" destId="{A0A8C24A-B549-4DD3-A86B-5C27239361DA}" srcOrd="5" destOrd="0" presId="urn:microsoft.com/office/officeart/2005/8/layout/hierarchy2"/>
+    <dgm:cxn modelId="{F6D03030-EF34-4157-A48D-E31069F0DB16}" type="presParOf" srcId="{A0A8C24A-B549-4DD3-A86B-5C27239361DA}" destId="{368F1645-5A66-45DB-B296-C23315AB7E22}" srcOrd="0" destOrd="0" presId="urn:microsoft.com/office/officeart/2005/8/layout/hierarchy2"/>
+    <dgm:cxn modelId="{628CAF58-D02D-40ED-904C-814E2674B2E9}" type="presParOf" srcId="{A0A8C24A-B549-4DD3-A86B-5C27239361DA}" destId="{AAB70EE2-6F5D-4397-9BEA-BD14754644EA}" srcOrd="1" destOrd="0" presId="urn:microsoft.com/office/officeart/2005/8/layout/hierarchy2"/>
+    <dgm:cxn modelId="{E128A57F-B0BF-4F71-8CC0-964D4457AD04}" type="presParOf" srcId="{BE306FCD-9806-4F30-B3B1-CA273857349C}" destId="{3EC8FEA1-FACA-4B7A-ACC4-B6309011D501}" srcOrd="2" destOrd="0" presId="urn:microsoft.com/office/officeart/2005/8/layout/hierarchy2"/>
+    <dgm:cxn modelId="{AFC71AC1-BED0-49EC-B522-0BC8E31CC165}" type="presParOf" srcId="{3EC8FEA1-FACA-4B7A-ACC4-B6309011D501}" destId="{2AEF7D3A-FF38-45BC-9B3E-D40CCE847072}" srcOrd="0" destOrd="0" presId="urn:microsoft.com/office/officeart/2005/8/layout/hierarchy2"/>
+    <dgm:cxn modelId="{1FD60837-9A05-4895-990F-01D09D20AAAF}" type="presParOf" srcId="{3EC8FEA1-FACA-4B7A-ACC4-B6309011D501}" destId="{2E81C92C-CE54-4B34-8AD9-23F5F8E60BCB}" srcOrd="1" destOrd="0" presId="urn:microsoft.com/office/officeart/2005/8/layout/hierarchy2"/>
+    <dgm:cxn modelId="{3728DBAC-89F0-4B98-8D45-8519DD6CF09D}" type="presParOf" srcId="{2E81C92C-CE54-4B34-8AD9-23F5F8E60BCB}" destId="{674BA392-5914-4B78-A520-EE26D65D05C8}" srcOrd="0" destOrd="0" presId="urn:microsoft.com/office/officeart/2005/8/layout/hierarchy2"/>
+    <dgm:cxn modelId="{04BEEC2C-4EEC-4CD4-AE7C-ED4C0E1037C5}" type="presParOf" srcId="{674BA392-5914-4B78-A520-EE26D65D05C8}" destId="{CAE1C8E1-FF9C-459C-820F-5A372E5B5202}" srcOrd="0" destOrd="0" presId="urn:microsoft.com/office/officeart/2005/8/layout/hierarchy2"/>
+    <dgm:cxn modelId="{709D69A7-5A56-4292-8232-5432F691568C}" type="presParOf" srcId="{2E81C92C-CE54-4B34-8AD9-23F5F8E60BCB}" destId="{905C17AD-FE93-4469-8609-EDCF89529AA2}" srcOrd="1" destOrd="0" presId="urn:microsoft.com/office/officeart/2005/8/layout/hierarchy2"/>
+    <dgm:cxn modelId="{CDB7F856-78D1-4B1C-B542-15BFC97AED3F}" type="presParOf" srcId="{905C17AD-FE93-4469-8609-EDCF89529AA2}" destId="{497DB5E4-8EF3-40EA-9803-E80F51F19C35}" srcOrd="0" destOrd="0" presId="urn:microsoft.com/office/officeart/2005/8/layout/hierarchy2"/>
+    <dgm:cxn modelId="{3E99FA4B-F05A-4557-A96C-089ABE9CDECD}" type="presParOf" srcId="{905C17AD-FE93-4469-8609-EDCF89529AA2}" destId="{A54907F9-77D3-493A-BD14-6183BAA27BA4}" srcOrd="1" destOrd="0" presId="urn:microsoft.com/office/officeart/2005/8/layout/hierarchy2"/>
+    <dgm:cxn modelId="{A911C211-9CCE-4890-A168-1BEB8DE4D6FD}" type="presParOf" srcId="{2E81C92C-CE54-4B34-8AD9-23F5F8E60BCB}" destId="{EB2274FC-15F8-41B7-935B-E389FD47AFD1}" srcOrd="2" destOrd="0" presId="urn:microsoft.com/office/officeart/2005/8/layout/hierarchy2"/>
+    <dgm:cxn modelId="{5118586B-5A45-4E1A-AA09-ABE2ED204C6E}" type="presParOf" srcId="{EB2274FC-15F8-41B7-935B-E389FD47AFD1}" destId="{87E32AC2-4577-44E3-BD84-D5E3BD970540}" srcOrd="0" destOrd="0" presId="urn:microsoft.com/office/officeart/2005/8/layout/hierarchy2"/>
+    <dgm:cxn modelId="{46B59BB5-D1AB-473C-A097-499B413F2A34}" type="presParOf" srcId="{2E81C92C-CE54-4B34-8AD9-23F5F8E60BCB}" destId="{9076073A-94D7-4B3A-BEDD-A7CFB249D472}" srcOrd="3" destOrd="0" presId="urn:microsoft.com/office/officeart/2005/8/layout/hierarchy2"/>
+    <dgm:cxn modelId="{5E292543-5C92-418C-B0A5-4470C693484A}" type="presParOf" srcId="{9076073A-94D7-4B3A-BEDD-A7CFB249D472}" destId="{F53448B5-447F-4F1A-81C6-1F0D19E192DD}" srcOrd="0" destOrd="0" presId="urn:microsoft.com/office/officeart/2005/8/layout/hierarchy2"/>
+    <dgm:cxn modelId="{6EC7ADD8-C20C-4B53-A12C-56243DA90958}" type="presParOf" srcId="{9076073A-94D7-4B3A-BEDD-A7CFB249D472}" destId="{9771CB1D-2BA5-42D9-9957-3E7E79F8490A}" srcOrd="1" destOrd="0" presId="urn:microsoft.com/office/officeart/2005/8/layout/hierarchy2"/>
   </dgm:cxnLst>
   <dgm:bg/>
   <dgm:whole/>
@@ -26545,7 +26609,7 @@
 </file>
 
 <file path=customXml/itemProps3.xml><?xml version="1.0" encoding="utf-8"?>
-<ds:datastoreItem xmlns:ds="http://schemas.openxmlformats.org/officeDocument/2006/customXml" ds:itemID="{1C990AA8-E0C1-47B9-819C-672740D2044E}">
+<ds:datastoreItem xmlns:ds="http://schemas.openxmlformats.org/officeDocument/2006/customXml" ds:itemID="{1FAD78AB-B2CE-4E03-8476-781C0005650B}">
   <ds:schemaRefs>
     <ds:schemaRef ds:uri="http://schemas.openxmlformats.org/officeDocument/2006/bibliography"/>
   </ds:schemaRefs>

</xml_diff>